<commit_message>
Docs: Adiciona material de apoio sobre construtores
</commit_message>
<xml_diff>
--- a/06-Java/03-Java-Listas-Colecoes/aulas_teoricas/Java - trabalhando com listas e coleções de dados.docx
+++ b/06-Java/03-Java-Listas-Colecoes/aulas_teoricas/Java - trabalhando com listas e coleções de dados.docx
@@ -300,6 +300,7 @@
         <w:t xml:space="preserve"> </w:t>
       </w:r>
       <w:proofErr w:type="spellStart"/>
+      <w:proofErr w:type="gramStart"/>
       <w:r>
         <w:rPr>
           <w:rStyle w:val="CdigoHTML"/>
@@ -310,6 +311,7 @@
         <w:t>numero</w:t>
       </w:r>
       <w:proofErr w:type="spellEnd"/>
+      <w:proofErr w:type="gramEnd"/>
       <w:r>
         <w:rPr>
           <w:rStyle w:val="CdigoHTML"/>
@@ -351,6 +353,7 @@
         <w:t xml:space="preserve">Nesse exemplo, a variável </w:t>
       </w:r>
       <w:proofErr w:type="spellStart"/>
+      <w:proofErr w:type="gramStart"/>
       <w:r>
         <w:rPr>
           <w:b/>
@@ -360,6 +363,7 @@
         <w:t>numero</w:t>
       </w:r>
       <w:proofErr w:type="spellEnd"/>
+      <w:proofErr w:type="gramEnd"/>
       <w:r>
         <w:t xml:space="preserve"> será inferida como sendo do tipo </w:t>
       </w:r>
@@ -589,6 +593,7 @@
         </w:rPr>
       </w:pPr>
       <w:proofErr w:type="spellStart"/>
+      <w:proofErr w:type="gramStart"/>
       <w:r>
         <w:rPr>
           <w:rStyle w:val="hljs-type"/>
@@ -608,7 +613,17 @@
           <w:color w:val="DDDDDD"/>
           <w:shd w:val="clear" w:color="auto" w:fill="272822"/>
         </w:rPr>
-        <w:t xml:space="preserve">[] </w:t>
+        <w:t>[</w:t>
+      </w:r>
+      <w:proofErr w:type="gramEnd"/>
+      <w:r>
+        <w:rPr>
+          <w:rStyle w:val="CdigoHTML"/>
+          <w:rFonts w:eastAsiaTheme="majorEastAsia"/>
+          <w:color w:val="DDDDDD"/>
+          <w:shd w:val="clear" w:color="auto" w:fill="272822"/>
+        </w:rPr>
+        <w:t xml:space="preserve">] </w:t>
       </w:r>
       <w:proofErr w:type="spellStart"/>
       <w:r>
@@ -894,6 +909,7 @@
         <w:t xml:space="preserve">; i &lt; </w:t>
       </w:r>
       <w:proofErr w:type="spellStart"/>
+      <w:proofErr w:type="gramStart"/>
       <w:r>
         <w:rPr>
           <w:rStyle w:val="CdigoHTML"/>
@@ -904,6 +920,7 @@
         <w:t>numeros.length</w:t>
       </w:r>
       <w:proofErr w:type="spellEnd"/>
+      <w:proofErr w:type="gramEnd"/>
       <w:r>
         <w:rPr>
           <w:rStyle w:val="CdigoHTML"/>
@@ -1064,14 +1081,25 @@
           <w:shd w:val="clear" w:color="auto" w:fill="272822"/>
         </w:rPr>
       </w:pPr>
-      <w:r>
-        <w:rPr>
-          <w:rStyle w:val="CdigoHTML"/>
-          <w:rFonts w:eastAsiaTheme="majorEastAsia"/>
-          <w:color w:val="DDDDDD"/>
-          <w:shd w:val="clear" w:color="auto" w:fill="272822"/>
-        </w:rPr>
-        <w:t xml:space="preserve">Filme[] filmes = </w:t>
+      <w:proofErr w:type="gramStart"/>
+      <w:r>
+        <w:rPr>
+          <w:rStyle w:val="CdigoHTML"/>
+          <w:rFonts w:eastAsiaTheme="majorEastAsia"/>
+          <w:color w:val="DDDDDD"/>
+          <w:shd w:val="clear" w:color="auto" w:fill="272822"/>
+        </w:rPr>
+        <w:t>Filme[</w:t>
+      </w:r>
+      <w:proofErr w:type="gramEnd"/>
+      <w:r>
+        <w:rPr>
+          <w:rStyle w:val="CdigoHTML"/>
+          <w:rFonts w:eastAsiaTheme="majorEastAsia"/>
+          <w:color w:val="DDDDDD"/>
+          <w:shd w:val="clear" w:color="auto" w:fill="272822"/>
+        </w:rPr>
+        <w:t xml:space="preserve">] filmes = </w:t>
       </w:r>
       <w:r>
         <w:rPr>
@@ -1230,6 +1258,7 @@
         </w:rPr>
         <w:t xml:space="preserve"> </w:t>
       </w:r>
+      <w:proofErr w:type="gramStart"/>
       <w:r>
         <w:rPr>
           <w:rStyle w:val="hljs-title"/>
@@ -1250,6 +1279,7 @@
         </w:rPr>
         <w:t>(</w:t>
       </w:r>
+      <w:proofErr w:type="gramEnd"/>
       <w:r>
         <w:rPr>
           <w:rStyle w:val="hljs-string"/>
@@ -1373,6 +1403,7 @@
         </w:rPr>
         <w:t xml:space="preserve"> </w:t>
       </w:r>
+      <w:proofErr w:type="gramStart"/>
       <w:r>
         <w:rPr>
           <w:rStyle w:val="hljs-title"/>
@@ -1393,6 +1424,7 @@
         </w:rPr>
         <w:t>(</w:t>
       </w:r>
+      <w:proofErr w:type="gramEnd"/>
       <w:r>
         <w:rPr>
           <w:rStyle w:val="hljs-string"/>
@@ -1453,6 +1485,7 @@
           <w:shd w:val="clear" w:color="auto" w:fill="272822"/>
         </w:rPr>
       </w:pPr>
+      <w:proofErr w:type="gramStart"/>
       <w:r>
         <w:rPr>
           <w:rStyle w:val="CdigoHTML"/>
@@ -1462,6 +1495,7 @@
         </w:rPr>
         <w:t>filmes[</w:t>
       </w:r>
+      <w:proofErr w:type="gramEnd"/>
       <w:r>
         <w:rPr>
           <w:rStyle w:val="hljs-number"/>
@@ -1491,6 +1525,7 @@
           <w:szCs w:val="27"/>
         </w:rPr>
       </w:pPr>
+      <w:proofErr w:type="gramStart"/>
       <w:r>
         <w:rPr>
           <w:rStyle w:val="CdigoHTML"/>
@@ -1500,6 +1535,7 @@
         </w:rPr>
         <w:t>filmes[</w:t>
       </w:r>
+      <w:proofErr w:type="gramEnd"/>
       <w:r>
         <w:rPr>
           <w:rStyle w:val="hljs-number"/>
@@ -1945,7 +1981,27 @@
           <w:color w:val="DDDDDD"/>
           <w:shd w:val="clear" w:color="auto" w:fill="272822"/>
         </w:rPr>
-        <w:t>&lt;&gt;();</w:t>
+        <w:t>&lt;</w:t>
+      </w:r>
+      <w:proofErr w:type="gramStart"/>
+      <w:r>
+        <w:rPr>
+          <w:rStyle w:val="CdigoHTML"/>
+          <w:rFonts w:eastAsiaTheme="majorEastAsia"/>
+          <w:color w:val="DDDDDD"/>
+          <w:shd w:val="clear" w:color="auto" w:fill="272822"/>
+        </w:rPr>
+        <w:t>&gt;(</w:t>
+      </w:r>
+      <w:proofErr w:type="gramEnd"/>
+      <w:r>
+        <w:rPr>
+          <w:rStyle w:val="CdigoHTML"/>
+          <w:rFonts w:eastAsiaTheme="majorEastAsia"/>
+          <w:color w:val="DDDDDD"/>
+          <w:shd w:val="clear" w:color="auto" w:fill="272822"/>
+        </w:rPr>
+        <w:t>);</w:t>
       </w:r>
     </w:p>
     <w:p>
@@ -2034,6 +2090,7 @@
         <w:t xml:space="preserve"> </w:t>
       </w:r>
       <w:proofErr w:type="spellStart"/>
+      <w:proofErr w:type="gramStart"/>
       <w:r>
         <w:rPr>
           <w:rStyle w:val="hljs-title"/>
@@ -2055,6 +2112,7 @@
         </w:rPr>
         <w:t>(</w:t>
       </w:r>
+      <w:proofErr w:type="gramEnd"/>
       <w:r>
         <w:rPr>
           <w:rStyle w:val="hljs-params"/>
@@ -2302,6 +2360,7 @@
         <w:t xml:space="preserve"> </w:t>
       </w:r>
       <w:proofErr w:type="spellStart"/>
+      <w:proofErr w:type="gramStart"/>
       <w:r>
         <w:rPr>
           <w:rStyle w:val="hljs-title"/>
@@ -2323,6 +2382,7 @@
         </w:rPr>
         <w:t>(</w:t>
       </w:r>
+      <w:proofErr w:type="gramEnd"/>
       <w:r>
         <w:rPr>
           <w:rStyle w:val="hljs-params"/>
@@ -2394,6 +2454,7 @@
         <w:t xml:space="preserve"> (</w:t>
       </w:r>
       <w:proofErr w:type="spellStart"/>
+      <w:proofErr w:type="gramStart"/>
       <w:r>
         <w:rPr>
           <w:rStyle w:val="CdigoHTML"/>
@@ -2404,6 +2465,7 @@
         <w:t>produtos.size</w:t>
       </w:r>
       <w:proofErr w:type="spellEnd"/>
+      <w:proofErr w:type="gramEnd"/>
       <w:r>
         <w:rPr>
           <w:rStyle w:val="CdigoHTML"/>
@@ -2750,6 +2812,7 @@
         <w:t xml:space="preserve"> na aula, sobrescrevendo o método </w:t>
       </w:r>
       <w:proofErr w:type="spellStart"/>
+      <w:proofErr w:type="gramStart"/>
       <w:r>
         <w:rPr>
           <w:highlight w:val="yellow"/>
@@ -2761,7 +2824,14 @@
         <w:rPr>
           <w:highlight w:val="yellow"/>
         </w:rPr>
-        <w:t>()</w:t>
+        <w:t>(</w:t>
+      </w:r>
+      <w:proofErr w:type="gramEnd"/>
+      <w:r>
+        <w:rPr>
+          <w:highlight w:val="yellow"/>
+        </w:rPr>
+        <w:t>)</w:t>
       </w:r>
       <w:r>
         <w:t xml:space="preserve"> na classe </w:t>
@@ -2851,6 +2921,7 @@
         <w:t xml:space="preserve"> </w:t>
       </w:r>
       <w:proofErr w:type="spellStart"/>
+      <w:proofErr w:type="gramStart"/>
       <w:r>
         <w:rPr>
           <w:rStyle w:val="CdigoHTML"/>
@@ -2868,7 +2939,17 @@
           <w:color w:val="DDDDDD"/>
           <w:shd w:val="clear" w:color="auto" w:fill="272822"/>
         </w:rPr>
-        <w:t>() {</w:t>
+        <w:t>(</w:t>
+      </w:r>
+      <w:proofErr w:type="gramEnd"/>
+      <w:r>
+        <w:rPr>
+          <w:rStyle w:val="CdigoHTML"/>
+          <w:rFonts w:eastAsiaTheme="majorEastAsia"/>
+          <w:color w:val="DDDDDD"/>
+          <w:shd w:val="clear" w:color="auto" w:fill="272822"/>
+        </w:rPr>
+        <w:t>) {</w:t>
       </w:r>
     </w:p>
     <w:p>
@@ -2932,6 +3013,7 @@
         <w:t xml:space="preserve"> +</w:t>
       </w:r>
       <w:proofErr w:type="spellStart"/>
+      <w:proofErr w:type="gramStart"/>
       <w:r>
         <w:rPr>
           <w:rStyle w:val="hljs-keyword"/>
@@ -2953,6 +3035,7 @@
         <w:t>.getNome</w:t>
       </w:r>
       <w:proofErr w:type="spellEnd"/>
+      <w:proofErr w:type="gramEnd"/>
       <w:r>
         <w:rPr>
           <w:rStyle w:val="CdigoHTML"/>
@@ -3127,6 +3210,7 @@
         <w:t xml:space="preserve"> </w:t>
       </w:r>
       <w:proofErr w:type="spellStart"/>
+      <w:proofErr w:type="gramStart"/>
       <w:r>
         <w:rPr>
           <w:rStyle w:val="hljs-keyword"/>
@@ -3159,6 +3243,7 @@
         </w:rPr>
         <w:t>Principal</w:t>
       </w:r>
+      <w:proofErr w:type="gramEnd"/>
       <w:r>
         <w:rPr>
           <w:rStyle w:val="CdigoHTML"/>
@@ -3268,6 +3353,7 @@
         <w:t xml:space="preserve"> </w:t>
       </w:r>
       <w:proofErr w:type="spellStart"/>
+      <w:proofErr w:type="gramStart"/>
       <w:r>
         <w:rPr>
           <w:rStyle w:val="hljs-title"/>
@@ -3290,6 +3376,7 @@
         <w:t>(</w:t>
       </w:r>
       <w:proofErr w:type="spellStart"/>
+      <w:proofErr w:type="gramEnd"/>
       <w:r>
         <w:rPr>
           <w:rStyle w:val="hljs-params"/>
@@ -3499,7 +3586,27 @@
           <w:color w:val="DDDDDD"/>
           <w:shd w:val="clear" w:color="auto" w:fill="272822"/>
         </w:rPr>
-        <w:t>&lt;&gt;();</w:t>
+        <w:t>&lt;</w:t>
+      </w:r>
+      <w:proofErr w:type="gramStart"/>
+      <w:r>
+        <w:rPr>
+          <w:rStyle w:val="CdigoHTML"/>
+          <w:rFonts w:eastAsiaTheme="majorEastAsia"/>
+          <w:color w:val="DDDDDD"/>
+          <w:shd w:val="clear" w:color="auto" w:fill="272822"/>
+        </w:rPr>
+        <w:t>&gt;(</w:t>
+      </w:r>
+      <w:proofErr w:type="gramEnd"/>
+      <w:r>
+        <w:rPr>
+          <w:rStyle w:val="CdigoHTML"/>
+          <w:rFonts w:eastAsiaTheme="majorEastAsia"/>
+          <w:color w:val="DDDDDD"/>
+          <w:shd w:val="clear" w:color="auto" w:fill="272822"/>
+        </w:rPr>
+        <w:t>);</w:t>
       </w:r>
     </w:p>
     <w:p>
@@ -3676,7 +3783,17 @@
           <w:color w:val="DDDDDD"/>
           <w:shd w:val="clear" w:color="auto" w:fill="272822"/>
         </w:rPr>
-        <w:t>(“Tamanho da lista: “ +</w:t>
+        <w:t xml:space="preserve">(“Tamanho da lista: </w:t>
+      </w:r>
+      <w:proofErr w:type="gramStart"/>
+      <w:r>
+        <w:rPr>
+          <w:rStyle w:val="CdigoHTML"/>
+          <w:rFonts w:eastAsiaTheme="majorEastAsia"/>
+          <w:color w:val="DDDDDD"/>
+          <w:shd w:val="clear" w:color="auto" w:fill="272822"/>
+        </w:rPr>
+        <w:t>“ +</w:t>
       </w:r>
       <w:proofErr w:type="spellStart"/>
       <w:r>
@@ -3689,6 +3806,7 @@
         <w:t>listaDeFilmes.size</w:t>
       </w:r>
       <w:proofErr w:type="spellEnd"/>
+      <w:proofErr w:type="gramEnd"/>
       <w:r>
         <w:rPr>
           <w:rStyle w:val="CdigoHTML"/>
@@ -3757,9 +3875,20 @@
           <w:color w:val="DDDDDD"/>
           <w:shd w:val="clear" w:color="auto" w:fill="272822"/>
         </w:rPr>
-        <w:t>(“Primeiro Filme: “ +</w:t>
-      </w:r>
-      <w:proofErr w:type="spellStart"/>
+        <w:t xml:space="preserve">(“Primeiro Filme: </w:t>
+      </w:r>
+      <w:proofErr w:type="gramStart"/>
+      <w:r>
+        <w:rPr>
+          <w:rStyle w:val="CdigoHTML"/>
+          <w:rFonts w:eastAsiaTheme="majorEastAsia"/>
+          <w:color w:val="DDDDDD"/>
+          <w:shd w:val="clear" w:color="auto" w:fill="272822"/>
+        </w:rPr>
+        <w:t>“ +</w:t>
+      </w:r>
+      <w:proofErr w:type="spellStart"/>
+      <w:proofErr w:type="gramEnd"/>
       <w:r>
         <w:rPr>
           <w:rStyle w:val="CdigoHTML"/>
@@ -3951,37 +4080,2160 @@
     <w:p>
       <w:pPr>
         <w:jc w:val="both"/>
-      </w:pPr>
+        <w:rPr>
+          <w:b/>
+          <w:bCs/>
+          <w:sz w:val="28"/>
+          <w:szCs w:val="28"/>
+        </w:rPr>
+      </w:pPr>
+      <w:r>
+        <w:rPr>
+          <w:b/>
+          <w:bCs/>
+          <w:sz w:val="28"/>
+          <w:szCs w:val="28"/>
+        </w:rPr>
+        <w:t>C</w:t>
+      </w:r>
+      <w:r>
+        <w:rPr>
+          <w:b/>
+          <w:bCs/>
+          <w:sz w:val="28"/>
+          <w:szCs w:val="28"/>
+        </w:rPr>
+        <w:t>onstrutor padrão</w:t>
+      </w:r>
     </w:p>
     <w:p>
       <w:pPr>
         <w:jc w:val="both"/>
       </w:pPr>
-    </w:p>
-    <w:p>
-      <w:pPr>
+      <w:r>
+        <w:tab/>
+      </w:r>
+      <w:r>
+        <w:t>Em Java, um construtor é um método especial usado para criar e inicializar um objeto recém-criado. Quando uma classe é definida, ela pode ter um ou mais construtores, sendo que se nenhum construtor for definido explicitamente, o Java criará um construtor default (padrão) automaticamente.</w:t>
+      </w:r>
+    </w:p>
+    <w:p>
+      <w:pPr>
+        <w:ind w:firstLine="708"/>
         <w:jc w:val="both"/>
       </w:pPr>
-    </w:p>
-    <w:p>
-      <w:pPr>
+      <w:r>
+        <w:t>Um construtor default é um construtor que não possui parâmetros e não executa nenhuma instrução. Ele é chamado sempre que um objeto da classe é criado sem argumentos. Por exemplo:</w:t>
+      </w:r>
+    </w:p>
+    <w:p>
+      <w:pPr>
+        <w:pStyle w:val="Pr-formataoHTML"/>
+        <w:shd w:val="clear" w:color="auto" w:fill="272822"/>
+        <w:rPr>
+          <w:rStyle w:val="CdigoHTML"/>
+          <w:rFonts w:eastAsiaTheme="majorEastAsia"/>
+          <w:color w:val="DDDDDD"/>
+          <w:shd w:val="clear" w:color="auto" w:fill="272822"/>
+        </w:rPr>
+      </w:pPr>
+      <w:proofErr w:type="spellStart"/>
+      <w:r>
+        <w:rPr>
+          <w:rStyle w:val="hljs-keyword"/>
+          <w:rFonts w:eastAsiaTheme="majorEastAsia"/>
+          <w:b/>
+          <w:bCs/>
+          <w:color w:val="F92672"/>
+          <w:shd w:val="clear" w:color="auto" w:fill="272822"/>
+        </w:rPr>
+        <w:t>public</w:t>
+      </w:r>
+      <w:proofErr w:type="spellEnd"/>
+      <w:r>
+        <w:rPr>
+          <w:rStyle w:val="CdigoHTML"/>
+          <w:rFonts w:eastAsiaTheme="majorEastAsia"/>
+          <w:color w:val="DDDDDD"/>
+          <w:shd w:val="clear" w:color="auto" w:fill="272822"/>
+        </w:rPr>
+        <w:t xml:space="preserve"> </w:t>
+      </w:r>
+      <w:proofErr w:type="spellStart"/>
+      <w:r>
+        <w:rPr>
+          <w:rStyle w:val="hljs-keyword"/>
+          <w:rFonts w:eastAsiaTheme="majorEastAsia"/>
+          <w:b/>
+          <w:bCs/>
+          <w:color w:val="F92672"/>
+          <w:shd w:val="clear" w:color="auto" w:fill="272822"/>
+        </w:rPr>
+        <w:t>class</w:t>
+      </w:r>
+      <w:proofErr w:type="spellEnd"/>
+      <w:r>
+        <w:rPr>
+          <w:rStyle w:val="CdigoHTML"/>
+          <w:rFonts w:eastAsiaTheme="majorEastAsia"/>
+          <w:color w:val="DDDDDD"/>
+          <w:shd w:val="clear" w:color="auto" w:fill="272822"/>
+        </w:rPr>
+        <w:t xml:space="preserve"> </w:t>
+      </w:r>
+      <w:r>
+        <w:rPr>
+          <w:rStyle w:val="hljs-title"/>
+          <w:rFonts w:eastAsiaTheme="majorEastAsia"/>
+          <w:b/>
+          <w:bCs/>
+          <w:color w:val="A6E22E"/>
+          <w:shd w:val="clear" w:color="auto" w:fill="272822"/>
+        </w:rPr>
+        <w:t>Pessoa</w:t>
+      </w:r>
+      <w:r>
+        <w:rPr>
+          <w:rStyle w:val="CdigoHTML"/>
+          <w:rFonts w:eastAsiaTheme="majorEastAsia"/>
+          <w:color w:val="DDDDDD"/>
+          <w:shd w:val="clear" w:color="auto" w:fill="272822"/>
+        </w:rPr>
+        <w:t xml:space="preserve"> {</w:t>
+      </w:r>
+    </w:p>
+    <w:p>
+      <w:pPr>
+        <w:pStyle w:val="Pr-formataoHTML"/>
+        <w:shd w:val="clear" w:color="auto" w:fill="272822"/>
+        <w:rPr>
+          <w:rStyle w:val="CdigoHTML"/>
+          <w:rFonts w:eastAsiaTheme="majorEastAsia"/>
+          <w:color w:val="DDDDDD"/>
+          <w:shd w:val="clear" w:color="auto" w:fill="272822"/>
+        </w:rPr>
+      </w:pPr>
+    </w:p>
+    <w:p>
+      <w:pPr>
+        <w:pStyle w:val="Pr-formataoHTML"/>
+        <w:shd w:val="clear" w:color="auto" w:fill="272822"/>
+        <w:rPr>
+          <w:rStyle w:val="CdigoHTML"/>
+          <w:rFonts w:eastAsiaTheme="majorEastAsia"/>
+          <w:color w:val="DDDDDD"/>
+          <w:shd w:val="clear" w:color="auto" w:fill="272822"/>
+        </w:rPr>
+      </w:pPr>
+      <w:r>
+        <w:rPr>
+          <w:rStyle w:val="CdigoHTML"/>
+          <w:rFonts w:eastAsiaTheme="majorEastAsia"/>
+          <w:color w:val="DDDDDD"/>
+          <w:shd w:val="clear" w:color="auto" w:fill="272822"/>
+        </w:rPr>
+        <w:t xml:space="preserve">    </w:t>
+      </w:r>
+      <w:proofErr w:type="spellStart"/>
+      <w:r>
+        <w:rPr>
+          <w:rStyle w:val="hljs-keyword"/>
+          <w:rFonts w:eastAsiaTheme="majorEastAsia"/>
+          <w:b/>
+          <w:bCs/>
+          <w:color w:val="F92672"/>
+          <w:shd w:val="clear" w:color="auto" w:fill="272822"/>
+        </w:rPr>
+        <w:t>private</w:t>
+      </w:r>
+      <w:proofErr w:type="spellEnd"/>
+      <w:r>
+        <w:rPr>
+          <w:rStyle w:val="CdigoHTML"/>
+          <w:rFonts w:eastAsiaTheme="majorEastAsia"/>
+          <w:color w:val="DDDDDD"/>
+          <w:shd w:val="clear" w:color="auto" w:fill="272822"/>
+        </w:rPr>
+        <w:t xml:space="preserve"> </w:t>
+      </w:r>
+      <w:proofErr w:type="spellStart"/>
+      <w:r>
+        <w:rPr>
+          <w:rStyle w:val="CdigoHTML"/>
+          <w:rFonts w:eastAsiaTheme="majorEastAsia"/>
+          <w:color w:val="DDDDDD"/>
+          <w:shd w:val="clear" w:color="auto" w:fill="272822"/>
+        </w:rPr>
+        <w:t>String</w:t>
+      </w:r>
+      <w:proofErr w:type="spellEnd"/>
+      <w:r>
+        <w:rPr>
+          <w:rStyle w:val="CdigoHTML"/>
+          <w:rFonts w:eastAsiaTheme="majorEastAsia"/>
+          <w:color w:val="DDDDDD"/>
+          <w:shd w:val="clear" w:color="auto" w:fill="272822"/>
+        </w:rPr>
+        <w:t xml:space="preserve"> nome;</w:t>
+      </w:r>
+    </w:p>
+    <w:p>
+      <w:pPr>
+        <w:pStyle w:val="Pr-formataoHTML"/>
+        <w:shd w:val="clear" w:color="auto" w:fill="272822"/>
+        <w:rPr>
+          <w:rStyle w:val="CdigoHTML"/>
+          <w:rFonts w:eastAsiaTheme="majorEastAsia"/>
+          <w:color w:val="DDDDDD"/>
+          <w:shd w:val="clear" w:color="auto" w:fill="272822"/>
+        </w:rPr>
+      </w:pPr>
+      <w:r>
+        <w:rPr>
+          <w:rStyle w:val="CdigoHTML"/>
+          <w:rFonts w:eastAsiaTheme="majorEastAsia"/>
+          <w:color w:val="DDDDDD"/>
+          <w:shd w:val="clear" w:color="auto" w:fill="272822"/>
+        </w:rPr>
+        <w:t xml:space="preserve">    </w:t>
+      </w:r>
+      <w:proofErr w:type="spellStart"/>
+      <w:r>
+        <w:rPr>
+          <w:rStyle w:val="hljs-keyword"/>
+          <w:rFonts w:eastAsiaTheme="majorEastAsia"/>
+          <w:b/>
+          <w:bCs/>
+          <w:color w:val="F92672"/>
+          <w:shd w:val="clear" w:color="auto" w:fill="272822"/>
+        </w:rPr>
+        <w:t>private</w:t>
+      </w:r>
+      <w:proofErr w:type="spellEnd"/>
+      <w:r>
+        <w:rPr>
+          <w:rStyle w:val="CdigoHTML"/>
+          <w:rFonts w:eastAsiaTheme="majorEastAsia"/>
+          <w:color w:val="DDDDDD"/>
+          <w:shd w:val="clear" w:color="auto" w:fill="272822"/>
+        </w:rPr>
+        <w:t xml:space="preserve"> </w:t>
+      </w:r>
+      <w:proofErr w:type="spellStart"/>
+      <w:r>
+        <w:rPr>
+          <w:rStyle w:val="CdigoHTML"/>
+          <w:rFonts w:eastAsiaTheme="majorEastAsia"/>
+          <w:color w:val="DDDDDD"/>
+          <w:shd w:val="clear" w:color="auto" w:fill="272822"/>
+        </w:rPr>
+        <w:t>String</w:t>
+      </w:r>
+      <w:proofErr w:type="spellEnd"/>
+      <w:r>
+        <w:rPr>
+          <w:rStyle w:val="CdigoHTML"/>
+          <w:rFonts w:eastAsiaTheme="majorEastAsia"/>
+          <w:color w:val="DDDDDD"/>
+          <w:shd w:val="clear" w:color="auto" w:fill="272822"/>
+        </w:rPr>
+        <w:t xml:space="preserve"> </w:t>
+      </w:r>
+      <w:proofErr w:type="spellStart"/>
+      <w:r>
+        <w:rPr>
+          <w:rStyle w:val="CdigoHTML"/>
+          <w:rFonts w:eastAsiaTheme="majorEastAsia"/>
+          <w:color w:val="DDDDDD"/>
+          <w:shd w:val="clear" w:color="auto" w:fill="272822"/>
+        </w:rPr>
+        <w:t>email</w:t>
+      </w:r>
+      <w:proofErr w:type="spellEnd"/>
+      <w:r>
+        <w:rPr>
+          <w:rStyle w:val="CdigoHTML"/>
+          <w:rFonts w:eastAsiaTheme="majorEastAsia"/>
+          <w:color w:val="DDDDDD"/>
+          <w:shd w:val="clear" w:color="auto" w:fill="272822"/>
+        </w:rPr>
+        <w:t>;</w:t>
+      </w:r>
+    </w:p>
+    <w:p>
+      <w:pPr>
+        <w:pStyle w:val="Pr-formataoHTML"/>
+        <w:shd w:val="clear" w:color="auto" w:fill="272822"/>
+        <w:rPr>
+          <w:rStyle w:val="CdigoHTML"/>
+          <w:rFonts w:eastAsiaTheme="majorEastAsia"/>
+          <w:color w:val="DDDDDD"/>
+          <w:shd w:val="clear" w:color="auto" w:fill="272822"/>
+        </w:rPr>
+      </w:pPr>
+    </w:p>
+    <w:p>
+      <w:pPr>
+        <w:pStyle w:val="Pr-formataoHTML"/>
+        <w:shd w:val="clear" w:color="auto" w:fill="272822"/>
+        <w:rPr>
+          <w:rStyle w:val="CdigoHTML"/>
+          <w:rFonts w:eastAsiaTheme="majorEastAsia"/>
+          <w:color w:val="DDDDDD"/>
+          <w:shd w:val="clear" w:color="auto" w:fill="272822"/>
+        </w:rPr>
+      </w:pPr>
+      <w:r>
+        <w:rPr>
+          <w:rStyle w:val="CdigoHTML"/>
+          <w:rFonts w:eastAsiaTheme="majorEastAsia"/>
+          <w:color w:val="DDDDDD"/>
+          <w:shd w:val="clear" w:color="auto" w:fill="272822"/>
+        </w:rPr>
+        <w:t xml:space="preserve">    </w:t>
+      </w:r>
+      <w:proofErr w:type="spellStart"/>
+      <w:r>
+        <w:rPr>
+          <w:rStyle w:val="hljs-keyword"/>
+          <w:rFonts w:eastAsiaTheme="majorEastAsia"/>
+          <w:b/>
+          <w:bCs/>
+          <w:color w:val="F92672"/>
+          <w:shd w:val="clear" w:color="auto" w:fill="272822"/>
+        </w:rPr>
+        <w:t>public</w:t>
+      </w:r>
+      <w:proofErr w:type="spellEnd"/>
+      <w:r>
+        <w:rPr>
+          <w:rStyle w:val="hljs-function"/>
+          <w:rFonts w:eastAsiaTheme="majorEastAsia"/>
+          <w:color w:val="DDDDDD"/>
+          <w:shd w:val="clear" w:color="auto" w:fill="272822"/>
+        </w:rPr>
+        <w:t xml:space="preserve"> </w:t>
+      </w:r>
+      <w:proofErr w:type="gramStart"/>
+      <w:r>
+        <w:rPr>
+          <w:rStyle w:val="hljs-title"/>
+          <w:rFonts w:eastAsiaTheme="majorEastAsia"/>
+          <w:b/>
+          <w:bCs/>
+          <w:color w:val="A6E22E"/>
+          <w:shd w:val="clear" w:color="auto" w:fill="272822"/>
+        </w:rPr>
+        <w:t>Pessoa</w:t>
+      </w:r>
+      <w:r>
+        <w:rPr>
+          <w:rStyle w:val="hljs-function"/>
+          <w:rFonts w:eastAsiaTheme="majorEastAsia"/>
+          <w:color w:val="DDDDDD"/>
+          <w:shd w:val="clear" w:color="auto" w:fill="272822"/>
+        </w:rPr>
+        <w:t>(</w:t>
+      </w:r>
+      <w:proofErr w:type="gramEnd"/>
+      <w:r>
+        <w:rPr>
+          <w:rStyle w:val="hljs-function"/>
+          <w:rFonts w:eastAsiaTheme="majorEastAsia"/>
+          <w:color w:val="DDDDDD"/>
+          <w:shd w:val="clear" w:color="auto" w:fill="272822"/>
+        </w:rPr>
+        <w:t>)</w:t>
+      </w:r>
+      <w:r>
+        <w:rPr>
+          <w:rStyle w:val="CdigoHTML"/>
+          <w:rFonts w:eastAsiaTheme="majorEastAsia"/>
+          <w:color w:val="DDDDDD"/>
+          <w:shd w:val="clear" w:color="auto" w:fill="272822"/>
+        </w:rPr>
+        <w:t xml:space="preserve"> {</w:t>
+      </w:r>
+    </w:p>
+    <w:p>
+      <w:pPr>
+        <w:pStyle w:val="Pr-formataoHTML"/>
+        <w:shd w:val="clear" w:color="auto" w:fill="272822"/>
+        <w:rPr>
+          <w:rStyle w:val="CdigoHTML"/>
+          <w:rFonts w:eastAsiaTheme="majorEastAsia"/>
+          <w:color w:val="DDDDDD"/>
+          <w:shd w:val="clear" w:color="auto" w:fill="272822"/>
+        </w:rPr>
+      </w:pPr>
+      <w:r>
+        <w:rPr>
+          <w:rStyle w:val="CdigoHTML"/>
+          <w:rFonts w:eastAsiaTheme="majorEastAsia"/>
+          <w:color w:val="DDDDDD"/>
+          <w:shd w:val="clear" w:color="auto" w:fill="272822"/>
+        </w:rPr>
+        <w:t xml:space="preserve">    }</w:t>
+      </w:r>
+    </w:p>
+    <w:p>
+      <w:pPr>
+        <w:pStyle w:val="Pr-formataoHTML"/>
+        <w:shd w:val="clear" w:color="auto" w:fill="272822"/>
+        <w:rPr>
+          <w:rStyle w:val="CdigoHTML"/>
+          <w:rFonts w:eastAsiaTheme="majorEastAsia"/>
+          <w:color w:val="DDDDDD"/>
+          <w:shd w:val="clear" w:color="auto" w:fill="272822"/>
+        </w:rPr>
+      </w:pPr>
+    </w:p>
+    <w:p>
+      <w:pPr>
+        <w:pStyle w:val="Pr-formataoHTML"/>
+        <w:shd w:val="clear" w:color="auto" w:fill="272822"/>
+        <w:rPr>
+          <w:rStyle w:val="CdigoHTML"/>
+          <w:rFonts w:eastAsiaTheme="majorEastAsia"/>
+          <w:color w:val="DDDDDD"/>
+          <w:shd w:val="clear" w:color="auto" w:fill="272822"/>
+        </w:rPr>
+      </w:pPr>
+      <w:r>
+        <w:rPr>
+          <w:rStyle w:val="CdigoHTML"/>
+          <w:rFonts w:eastAsiaTheme="majorEastAsia"/>
+          <w:color w:val="DDDDDD"/>
+          <w:shd w:val="clear" w:color="auto" w:fill="272822"/>
+        </w:rPr>
+        <w:t xml:space="preserve">    </w:t>
+      </w:r>
+      <w:r>
+        <w:rPr>
+          <w:rStyle w:val="hljs-comment"/>
+          <w:rFonts w:eastAsiaTheme="majorEastAsia"/>
+          <w:color w:val="75715E"/>
+          <w:shd w:val="clear" w:color="auto" w:fill="272822"/>
+        </w:rPr>
+        <w:t>//</w:t>
+      </w:r>
+      <w:proofErr w:type="spellStart"/>
+      <w:r>
+        <w:rPr>
+          <w:rStyle w:val="hljs-comment"/>
+          <w:rFonts w:eastAsiaTheme="majorEastAsia"/>
+          <w:color w:val="75715E"/>
+          <w:shd w:val="clear" w:color="auto" w:fill="272822"/>
+        </w:rPr>
+        <w:t>metodos</w:t>
+      </w:r>
+      <w:proofErr w:type="spellEnd"/>
+      <w:r>
+        <w:rPr>
+          <w:rStyle w:val="hljs-comment"/>
+          <w:rFonts w:eastAsiaTheme="majorEastAsia"/>
+          <w:color w:val="75715E"/>
+          <w:shd w:val="clear" w:color="auto" w:fill="272822"/>
+        </w:rPr>
+        <w:t xml:space="preserve"> </w:t>
+      </w:r>
+      <w:proofErr w:type="spellStart"/>
+      <w:r>
+        <w:rPr>
+          <w:rStyle w:val="hljs-comment"/>
+          <w:rFonts w:eastAsiaTheme="majorEastAsia"/>
+          <w:color w:val="75715E"/>
+          <w:shd w:val="clear" w:color="auto" w:fill="272822"/>
+        </w:rPr>
+        <w:t>getters</w:t>
+      </w:r>
+      <w:proofErr w:type="spellEnd"/>
+      <w:r>
+        <w:rPr>
+          <w:rStyle w:val="hljs-comment"/>
+          <w:rFonts w:eastAsiaTheme="majorEastAsia"/>
+          <w:color w:val="75715E"/>
+          <w:shd w:val="clear" w:color="auto" w:fill="272822"/>
+        </w:rPr>
+        <w:t>/</w:t>
+      </w:r>
+      <w:proofErr w:type="spellStart"/>
+      <w:r>
+        <w:rPr>
+          <w:rStyle w:val="hljs-comment"/>
+          <w:rFonts w:eastAsiaTheme="majorEastAsia"/>
+          <w:color w:val="75715E"/>
+          <w:shd w:val="clear" w:color="auto" w:fill="272822"/>
+        </w:rPr>
+        <w:t>setters</w:t>
+      </w:r>
+      <w:proofErr w:type="spellEnd"/>
+    </w:p>
+    <w:p>
+      <w:pPr>
+        <w:pStyle w:val="Pr-formataoHTML"/>
+        <w:shd w:val="clear" w:color="auto" w:fill="272822"/>
+        <w:rPr>
+          <w:color w:val="FFFFFF"/>
+          <w:sz w:val="27"/>
+          <w:szCs w:val="27"/>
+        </w:rPr>
+      </w:pPr>
+      <w:r>
+        <w:rPr>
+          <w:rStyle w:val="CdigoHTML"/>
+          <w:rFonts w:eastAsiaTheme="majorEastAsia"/>
+          <w:color w:val="DDDDDD"/>
+          <w:shd w:val="clear" w:color="auto" w:fill="272822"/>
+        </w:rPr>
+        <w:t>}</w:t>
+      </w:r>
+    </w:p>
+    <w:p>
+      <w:pPr>
+        <w:ind w:firstLine="708"/>
         <w:jc w:val="both"/>
       </w:pPr>
-    </w:p>
-    <w:p>
-      <w:pPr>
+      <w:r>
+        <w:lastRenderedPageBreak/>
+        <w:t xml:space="preserve">No exemplo de código anterior, a classe </w:t>
+      </w:r>
+      <w:r>
+        <w:rPr>
+          <w:b/>
+          <w:bCs/>
+          <w:highlight w:val="yellow"/>
+        </w:rPr>
+        <w:t>Pessoa</w:t>
+      </w:r>
+      <w:r>
+        <w:t xml:space="preserve"> possui um construtor default, que será exatamente o mesmo construtor que o Java criará automaticamente, caso nenhum construtor tivesse sido definido na classe.</w:t>
+      </w:r>
+    </w:p>
+    <w:p>
+      <w:pPr>
+        <w:ind w:firstLine="708"/>
         <w:jc w:val="both"/>
       </w:pPr>
-    </w:p>
-    <w:p>
-      <w:pPr>
+      <w:r>
+        <w:t>Se uma classe</w:t>
+      </w:r>
+      <w:r>
+        <w:t xml:space="preserve"> </w:t>
+      </w:r>
+      <w:r>
+        <w:t>define explicitamente um ou mais construtores, mas não define um construtor sem parâmetros, então não há construtor default. Nesse caso, se um objeto é criado sem argumentos, um erro de compilação será gerado.</w:t>
+      </w:r>
+    </w:p>
+    <w:p>
+      <w:pPr>
+        <w:ind w:firstLine="708"/>
         <w:jc w:val="both"/>
       </w:pPr>
+      <w:r>
+        <w:t>É importante ressaltar que mesmo que um construtor default possa ser útil em alguns casos, é sempre recomendável definir explicitamente os construtores da classe, especialmente se a classe tiver atributos que precisam ser inicializados com valores específicos ou obrigatórios. Isso também torna o código mais claro e fácil de entender.</w:t>
+      </w:r>
     </w:p>
     <w:p>
       <w:pPr>
         <w:jc w:val="both"/>
       </w:pPr>
+    </w:p>
+    <w:p>
+      <w:pPr>
+        <w:jc w:val="both"/>
+        <w:rPr>
+          <w:b/>
+          <w:bCs/>
+          <w:sz w:val="28"/>
+          <w:szCs w:val="28"/>
+        </w:rPr>
+      </w:pPr>
+      <w:r>
+        <w:rPr>
+          <w:b/>
+          <w:bCs/>
+          <w:sz w:val="28"/>
+          <w:szCs w:val="28"/>
+        </w:rPr>
+        <w:t>Problemas com construtores</w:t>
+      </w:r>
+    </w:p>
+    <w:p>
+      <w:pPr>
+        <w:jc w:val="both"/>
+      </w:pPr>
+      <w:r>
+        <w:tab/>
+      </w:r>
+      <w:r>
+        <w:t>Você está analisando o código de uma aplicação Java e encontra a seguinte classe:</w:t>
+      </w:r>
+    </w:p>
+    <w:p>
+      <w:pPr>
+        <w:pStyle w:val="Pr-formataoHTML"/>
+        <w:shd w:val="clear" w:color="auto" w:fill="272822"/>
+        <w:rPr>
+          <w:rStyle w:val="CdigoHTML"/>
+          <w:rFonts w:eastAsiaTheme="majorEastAsia"/>
+          <w:color w:val="DDDDDD"/>
+          <w:shd w:val="clear" w:color="auto" w:fill="272822"/>
+        </w:rPr>
+      </w:pPr>
+      <w:proofErr w:type="spellStart"/>
+      <w:r>
+        <w:rPr>
+          <w:rStyle w:val="hljs-keyword"/>
+          <w:rFonts w:eastAsiaTheme="majorEastAsia"/>
+          <w:b/>
+          <w:bCs/>
+          <w:color w:val="F92672"/>
+          <w:shd w:val="clear" w:color="auto" w:fill="272822"/>
+        </w:rPr>
+        <w:t>public</w:t>
+      </w:r>
+      <w:proofErr w:type="spellEnd"/>
+      <w:r>
+        <w:rPr>
+          <w:rStyle w:val="CdigoHTML"/>
+          <w:rFonts w:eastAsiaTheme="majorEastAsia"/>
+          <w:color w:val="DDDDDD"/>
+          <w:shd w:val="clear" w:color="auto" w:fill="272822"/>
+        </w:rPr>
+        <w:t xml:space="preserve"> </w:t>
+      </w:r>
+      <w:proofErr w:type="spellStart"/>
+      <w:r>
+        <w:rPr>
+          <w:rStyle w:val="hljs-keyword"/>
+          <w:rFonts w:eastAsiaTheme="majorEastAsia"/>
+          <w:b/>
+          <w:bCs/>
+          <w:color w:val="F92672"/>
+          <w:shd w:val="clear" w:color="auto" w:fill="272822"/>
+        </w:rPr>
+        <w:t>class</w:t>
+      </w:r>
+      <w:proofErr w:type="spellEnd"/>
+      <w:r>
+        <w:rPr>
+          <w:rStyle w:val="CdigoHTML"/>
+          <w:rFonts w:eastAsiaTheme="majorEastAsia"/>
+          <w:color w:val="DDDDDD"/>
+          <w:shd w:val="clear" w:color="auto" w:fill="272822"/>
+        </w:rPr>
+        <w:t xml:space="preserve"> </w:t>
+      </w:r>
+      <w:r>
+        <w:rPr>
+          <w:rStyle w:val="hljs-title"/>
+          <w:rFonts w:eastAsiaTheme="majorEastAsia"/>
+          <w:b/>
+          <w:bCs/>
+          <w:color w:val="A6E22E"/>
+          <w:shd w:val="clear" w:color="auto" w:fill="272822"/>
+        </w:rPr>
+        <w:t>Produto</w:t>
+      </w:r>
+      <w:r>
+        <w:rPr>
+          <w:rStyle w:val="CdigoHTML"/>
+          <w:rFonts w:eastAsiaTheme="majorEastAsia"/>
+          <w:color w:val="DDDDDD"/>
+          <w:shd w:val="clear" w:color="auto" w:fill="272822"/>
+        </w:rPr>
+        <w:t xml:space="preserve"> {</w:t>
+      </w:r>
+    </w:p>
+    <w:p>
+      <w:pPr>
+        <w:pStyle w:val="Pr-formataoHTML"/>
+        <w:shd w:val="clear" w:color="auto" w:fill="272822"/>
+        <w:rPr>
+          <w:rStyle w:val="CdigoHTML"/>
+          <w:rFonts w:eastAsiaTheme="majorEastAsia"/>
+          <w:color w:val="DDDDDD"/>
+          <w:shd w:val="clear" w:color="auto" w:fill="272822"/>
+        </w:rPr>
+      </w:pPr>
+    </w:p>
+    <w:p>
+      <w:pPr>
+        <w:pStyle w:val="Pr-formataoHTML"/>
+        <w:shd w:val="clear" w:color="auto" w:fill="272822"/>
+        <w:rPr>
+          <w:rStyle w:val="CdigoHTML"/>
+          <w:rFonts w:eastAsiaTheme="majorEastAsia"/>
+          <w:color w:val="DDDDDD"/>
+          <w:shd w:val="clear" w:color="auto" w:fill="272822"/>
+        </w:rPr>
+      </w:pPr>
+      <w:r>
+        <w:rPr>
+          <w:rStyle w:val="CdigoHTML"/>
+          <w:rFonts w:eastAsiaTheme="majorEastAsia"/>
+          <w:color w:val="DDDDDD"/>
+          <w:shd w:val="clear" w:color="auto" w:fill="272822"/>
+        </w:rPr>
+        <w:t xml:space="preserve">    </w:t>
+      </w:r>
+      <w:proofErr w:type="spellStart"/>
+      <w:r>
+        <w:rPr>
+          <w:rStyle w:val="hljs-keyword"/>
+          <w:rFonts w:eastAsiaTheme="majorEastAsia"/>
+          <w:b/>
+          <w:bCs/>
+          <w:color w:val="F92672"/>
+          <w:shd w:val="clear" w:color="auto" w:fill="272822"/>
+        </w:rPr>
+        <w:t>private</w:t>
+      </w:r>
+      <w:proofErr w:type="spellEnd"/>
+      <w:r>
+        <w:rPr>
+          <w:rStyle w:val="CdigoHTML"/>
+          <w:rFonts w:eastAsiaTheme="majorEastAsia"/>
+          <w:color w:val="DDDDDD"/>
+          <w:shd w:val="clear" w:color="auto" w:fill="272822"/>
+        </w:rPr>
+        <w:t xml:space="preserve"> </w:t>
+      </w:r>
+      <w:proofErr w:type="spellStart"/>
+      <w:r>
+        <w:rPr>
+          <w:rStyle w:val="CdigoHTML"/>
+          <w:rFonts w:eastAsiaTheme="majorEastAsia"/>
+          <w:color w:val="DDDDDD"/>
+          <w:shd w:val="clear" w:color="auto" w:fill="272822"/>
+        </w:rPr>
+        <w:t>String</w:t>
+      </w:r>
+      <w:proofErr w:type="spellEnd"/>
+      <w:r>
+        <w:rPr>
+          <w:rStyle w:val="CdigoHTML"/>
+          <w:rFonts w:eastAsiaTheme="majorEastAsia"/>
+          <w:color w:val="DDDDDD"/>
+          <w:shd w:val="clear" w:color="auto" w:fill="272822"/>
+        </w:rPr>
+        <w:t xml:space="preserve"> nome;</w:t>
+      </w:r>
+    </w:p>
+    <w:p>
+      <w:pPr>
+        <w:pStyle w:val="Pr-formataoHTML"/>
+        <w:shd w:val="clear" w:color="auto" w:fill="272822"/>
+        <w:rPr>
+          <w:rStyle w:val="CdigoHTML"/>
+          <w:rFonts w:eastAsiaTheme="majorEastAsia"/>
+          <w:color w:val="DDDDDD"/>
+          <w:shd w:val="clear" w:color="auto" w:fill="272822"/>
+        </w:rPr>
+      </w:pPr>
+      <w:r>
+        <w:rPr>
+          <w:rStyle w:val="CdigoHTML"/>
+          <w:rFonts w:eastAsiaTheme="majorEastAsia"/>
+          <w:color w:val="DDDDDD"/>
+          <w:shd w:val="clear" w:color="auto" w:fill="272822"/>
+        </w:rPr>
+        <w:t xml:space="preserve">    </w:t>
+      </w:r>
+      <w:proofErr w:type="spellStart"/>
+      <w:r>
+        <w:rPr>
+          <w:rStyle w:val="hljs-keyword"/>
+          <w:rFonts w:eastAsiaTheme="majorEastAsia"/>
+          <w:b/>
+          <w:bCs/>
+          <w:color w:val="F92672"/>
+          <w:shd w:val="clear" w:color="auto" w:fill="272822"/>
+        </w:rPr>
+        <w:t>private</w:t>
+      </w:r>
+      <w:proofErr w:type="spellEnd"/>
+      <w:r>
+        <w:rPr>
+          <w:rStyle w:val="CdigoHTML"/>
+          <w:rFonts w:eastAsiaTheme="majorEastAsia"/>
+          <w:color w:val="DDDDDD"/>
+          <w:shd w:val="clear" w:color="auto" w:fill="272822"/>
+        </w:rPr>
+        <w:t xml:space="preserve"> </w:t>
+      </w:r>
+      <w:proofErr w:type="spellStart"/>
+      <w:r>
+        <w:rPr>
+          <w:rStyle w:val="hljs-builtin"/>
+          <w:rFonts w:eastAsiaTheme="majorEastAsia"/>
+          <w:color w:val="A6E22E"/>
+          <w:shd w:val="clear" w:color="auto" w:fill="272822"/>
+        </w:rPr>
+        <w:t>double</w:t>
+      </w:r>
+      <w:proofErr w:type="spellEnd"/>
+      <w:r>
+        <w:rPr>
+          <w:rStyle w:val="CdigoHTML"/>
+          <w:rFonts w:eastAsiaTheme="majorEastAsia"/>
+          <w:color w:val="DDDDDD"/>
+          <w:shd w:val="clear" w:color="auto" w:fill="272822"/>
+        </w:rPr>
+        <w:t xml:space="preserve"> </w:t>
+      </w:r>
+      <w:proofErr w:type="spellStart"/>
+      <w:r>
+        <w:rPr>
+          <w:rStyle w:val="CdigoHTML"/>
+          <w:rFonts w:eastAsiaTheme="majorEastAsia"/>
+          <w:color w:val="DDDDDD"/>
+          <w:shd w:val="clear" w:color="auto" w:fill="272822"/>
+        </w:rPr>
+        <w:t>preco</w:t>
+      </w:r>
+      <w:proofErr w:type="spellEnd"/>
+      <w:r>
+        <w:rPr>
+          <w:rStyle w:val="CdigoHTML"/>
+          <w:rFonts w:eastAsiaTheme="majorEastAsia"/>
+          <w:color w:val="DDDDDD"/>
+          <w:shd w:val="clear" w:color="auto" w:fill="272822"/>
+        </w:rPr>
+        <w:t>;</w:t>
+      </w:r>
+    </w:p>
+    <w:p>
+      <w:pPr>
+        <w:pStyle w:val="Pr-formataoHTML"/>
+        <w:shd w:val="clear" w:color="auto" w:fill="272822"/>
+        <w:rPr>
+          <w:rStyle w:val="CdigoHTML"/>
+          <w:rFonts w:eastAsiaTheme="majorEastAsia"/>
+          <w:color w:val="DDDDDD"/>
+          <w:shd w:val="clear" w:color="auto" w:fill="272822"/>
+        </w:rPr>
+      </w:pPr>
+    </w:p>
+    <w:p>
+      <w:pPr>
+        <w:pStyle w:val="Pr-formataoHTML"/>
+        <w:shd w:val="clear" w:color="auto" w:fill="272822"/>
+        <w:rPr>
+          <w:rStyle w:val="CdigoHTML"/>
+          <w:rFonts w:eastAsiaTheme="majorEastAsia"/>
+          <w:color w:val="DDDDDD"/>
+          <w:shd w:val="clear" w:color="auto" w:fill="272822"/>
+        </w:rPr>
+      </w:pPr>
+      <w:r>
+        <w:rPr>
+          <w:rStyle w:val="CdigoHTML"/>
+          <w:rFonts w:eastAsiaTheme="majorEastAsia"/>
+          <w:color w:val="DDDDDD"/>
+          <w:shd w:val="clear" w:color="auto" w:fill="272822"/>
+        </w:rPr>
+        <w:t xml:space="preserve">    </w:t>
+      </w:r>
+      <w:proofErr w:type="spellStart"/>
+      <w:r>
+        <w:rPr>
+          <w:rStyle w:val="hljs-keyword"/>
+          <w:rFonts w:eastAsiaTheme="majorEastAsia"/>
+          <w:b/>
+          <w:bCs/>
+          <w:color w:val="F92672"/>
+          <w:shd w:val="clear" w:color="auto" w:fill="272822"/>
+        </w:rPr>
+        <w:t>public</w:t>
+      </w:r>
+      <w:proofErr w:type="spellEnd"/>
+      <w:r>
+        <w:rPr>
+          <w:rStyle w:val="hljs-function"/>
+          <w:rFonts w:eastAsiaTheme="majorEastAsia"/>
+          <w:color w:val="DDDDDD"/>
+          <w:shd w:val="clear" w:color="auto" w:fill="272822"/>
+        </w:rPr>
+        <w:t xml:space="preserve"> </w:t>
+      </w:r>
+      <w:proofErr w:type="gramStart"/>
+      <w:r>
+        <w:rPr>
+          <w:rStyle w:val="hljs-title"/>
+          <w:rFonts w:eastAsiaTheme="majorEastAsia"/>
+          <w:b/>
+          <w:bCs/>
+          <w:color w:val="A6E22E"/>
+          <w:shd w:val="clear" w:color="auto" w:fill="272822"/>
+        </w:rPr>
+        <w:t>Produto</w:t>
+      </w:r>
+      <w:r>
+        <w:rPr>
+          <w:rStyle w:val="hljs-function"/>
+          <w:rFonts w:eastAsiaTheme="majorEastAsia"/>
+          <w:color w:val="DDDDDD"/>
+          <w:shd w:val="clear" w:color="auto" w:fill="272822"/>
+        </w:rPr>
+        <w:t>(</w:t>
+      </w:r>
+      <w:proofErr w:type="gramEnd"/>
+      <w:r>
+        <w:rPr>
+          <w:rStyle w:val="hljs-function"/>
+          <w:rFonts w:eastAsiaTheme="majorEastAsia"/>
+          <w:color w:val="DDDDDD"/>
+          <w:shd w:val="clear" w:color="auto" w:fill="272822"/>
+        </w:rPr>
+        <w:t>)</w:t>
+      </w:r>
+      <w:r>
+        <w:rPr>
+          <w:rStyle w:val="CdigoHTML"/>
+          <w:rFonts w:eastAsiaTheme="majorEastAsia"/>
+          <w:color w:val="DDDDDD"/>
+          <w:shd w:val="clear" w:color="auto" w:fill="272822"/>
+        </w:rPr>
+        <w:t xml:space="preserve"> {</w:t>
+      </w:r>
+    </w:p>
+    <w:p>
+      <w:pPr>
+        <w:pStyle w:val="Pr-formataoHTML"/>
+        <w:shd w:val="clear" w:color="auto" w:fill="272822"/>
+        <w:rPr>
+          <w:rStyle w:val="CdigoHTML"/>
+          <w:rFonts w:eastAsiaTheme="majorEastAsia"/>
+          <w:color w:val="DDDDDD"/>
+          <w:shd w:val="clear" w:color="auto" w:fill="272822"/>
+        </w:rPr>
+      </w:pPr>
+      <w:r>
+        <w:rPr>
+          <w:rStyle w:val="CdigoHTML"/>
+          <w:rFonts w:eastAsiaTheme="majorEastAsia"/>
+          <w:color w:val="DDDDDD"/>
+          <w:shd w:val="clear" w:color="auto" w:fill="272822"/>
+        </w:rPr>
+        <w:t xml:space="preserve">    }</w:t>
+      </w:r>
+    </w:p>
+    <w:p>
+      <w:pPr>
+        <w:pStyle w:val="Pr-formataoHTML"/>
+        <w:shd w:val="clear" w:color="auto" w:fill="272822"/>
+        <w:rPr>
+          <w:rStyle w:val="CdigoHTML"/>
+          <w:rFonts w:eastAsiaTheme="majorEastAsia"/>
+          <w:color w:val="DDDDDD"/>
+          <w:shd w:val="clear" w:color="auto" w:fill="272822"/>
+        </w:rPr>
+      </w:pPr>
+    </w:p>
+    <w:p>
+      <w:pPr>
+        <w:pStyle w:val="Pr-formataoHTML"/>
+        <w:shd w:val="clear" w:color="auto" w:fill="272822"/>
+        <w:rPr>
+          <w:rStyle w:val="CdigoHTML"/>
+          <w:rFonts w:eastAsiaTheme="majorEastAsia"/>
+          <w:color w:val="DDDDDD"/>
+          <w:shd w:val="clear" w:color="auto" w:fill="272822"/>
+        </w:rPr>
+      </w:pPr>
+      <w:r>
+        <w:rPr>
+          <w:rStyle w:val="CdigoHTML"/>
+          <w:rFonts w:eastAsiaTheme="majorEastAsia"/>
+          <w:color w:val="DDDDDD"/>
+          <w:shd w:val="clear" w:color="auto" w:fill="272822"/>
+        </w:rPr>
+        <w:t xml:space="preserve">    </w:t>
+      </w:r>
+      <w:proofErr w:type="spellStart"/>
+      <w:r>
+        <w:rPr>
+          <w:rStyle w:val="hljs-keyword"/>
+          <w:rFonts w:eastAsiaTheme="majorEastAsia"/>
+          <w:b/>
+          <w:bCs/>
+          <w:color w:val="F92672"/>
+          <w:shd w:val="clear" w:color="auto" w:fill="272822"/>
+        </w:rPr>
+        <w:t>public</w:t>
+      </w:r>
+      <w:proofErr w:type="spellEnd"/>
+      <w:r>
+        <w:rPr>
+          <w:rStyle w:val="hljs-function"/>
+          <w:rFonts w:eastAsiaTheme="majorEastAsia"/>
+          <w:color w:val="DDDDDD"/>
+          <w:shd w:val="clear" w:color="auto" w:fill="272822"/>
+        </w:rPr>
+        <w:t xml:space="preserve"> </w:t>
+      </w:r>
+      <w:proofErr w:type="gramStart"/>
+      <w:r>
+        <w:rPr>
+          <w:rStyle w:val="hljs-title"/>
+          <w:rFonts w:eastAsiaTheme="majorEastAsia"/>
+          <w:b/>
+          <w:bCs/>
+          <w:color w:val="A6E22E"/>
+          <w:shd w:val="clear" w:color="auto" w:fill="272822"/>
+        </w:rPr>
+        <w:t>Produto</w:t>
+      </w:r>
+      <w:r>
+        <w:rPr>
+          <w:rStyle w:val="hljs-function"/>
+          <w:rFonts w:eastAsiaTheme="majorEastAsia"/>
+          <w:color w:val="DDDDDD"/>
+          <w:shd w:val="clear" w:color="auto" w:fill="272822"/>
+        </w:rPr>
+        <w:t>(</w:t>
+      </w:r>
+      <w:proofErr w:type="spellStart"/>
+      <w:proofErr w:type="gramEnd"/>
+      <w:r>
+        <w:rPr>
+          <w:rStyle w:val="hljs-params"/>
+          <w:rFonts w:eastAsiaTheme="majorEastAsia"/>
+          <w:color w:val="DDDDDD"/>
+          <w:shd w:val="clear" w:color="auto" w:fill="272822"/>
+        </w:rPr>
+        <w:t>String</w:t>
+      </w:r>
+      <w:proofErr w:type="spellEnd"/>
+      <w:r>
+        <w:rPr>
+          <w:rStyle w:val="hljs-params"/>
+          <w:rFonts w:eastAsiaTheme="majorEastAsia"/>
+          <w:color w:val="DDDDDD"/>
+          <w:shd w:val="clear" w:color="auto" w:fill="272822"/>
+        </w:rPr>
+        <w:t xml:space="preserve"> nome, </w:t>
+      </w:r>
+      <w:proofErr w:type="spellStart"/>
+      <w:r>
+        <w:rPr>
+          <w:rStyle w:val="hljs-builtin"/>
+          <w:rFonts w:eastAsiaTheme="majorEastAsia"/>
+          <w:color w:val="A6E22E"/>
+          <w:shd w:val="clear" w:color="auto" w:fill="272822"/>
+        </w:rPr>
+        <w:t>double</w:t>
+      </w:r>
+      <w:proofErr w:type="spellEnd"/>
+      <w:r>
+        <w:rPr>
+          <w:rStyle w:val="hljs-params"/>
+          <w:rFonts w:eastAsiaTheme="majorEastAsia"/>
+          <w:color w:val="DDDDDD"/>
+          <w:shd w:val="clear" w:color="auto" w:fill="272822"/>
+        </w:rPr>
+        <w:t xml:space="preserve"> </w:t>
+      </w:r>
+      <w:proofErr w:type="spellStart"/>
+      <w:r>
+        <w:rPr>
+          <w:rStyle w:val="hljs-params"/>
+          <w:rFonts w:eastAsiaTheme="majorEastAsia"/>
+          <w:color w:val="DDDDDD"/>
+          <w:shd w:val="clear" w:color="auto" w:fill="272822"/>
+        </w:rPr>
+        <w:t>preco</w:t>
+      </w:r>
+      <w:proofErr w:type="spellEnd"/>
+      <w:r>
+        <w:rPr>
+          <w:rStyle w:val="hljs-function"/>
+          <w:rFonts w:eastAsiaTheme="majorEastAsia"/>
+          <w:color w:val="DDDDDD"/>
+          <w:shd w:val="clear" w:color="auto" w:fill="272822"/>
+        </w:rPr>
+        <w:t>)</w:t>
+      </w:r>
+      <w:r>
+        <w:rPr>
+          <w:rStyle w:val="CdigoHTML"/>
+          <w:rFonts w:eastAsiaTheme="majorEastAsia"/>
+          <w:color w:val="DDDDDD"/>
+          <w:shd w:val="clear" w:color="auto" w:fill="272822"/>
+        </w:rPr>
+        <w:t xml:space="preserve"> {</w:t>
+      </w:r>
+    </w:p>
+    <w:p>
+      <w:pPr>
+        <w:pStyle w:val="Pr-formataoHTML"/>
+        <w:shd w:val="clear" w:color="auto" w:fill="272822"/>
+        <w:rPr>
+          <w:rStyle w:val="CdigoHTML"/>
+          <w:rFonts w:eastAsiaTheme="majorEastAsia"/>
+          <w:color w:val="DDDDDD"/>
+          <w:shd w:val="clear" w:color="auto" w:fill="272822"/>
+        </w:rPr>
+      </w:pPr>
+      <w:r>
+        <w:rPr>
+          <w:rStyle w:val="CdigoHTML"/>
+          <w:rFonts w:eastAsiaTheme="majorEastAsia"/>
+          <w:color w:val="DDDDDD"/>
+          <w:shd w:val="clear" w:color="auto" w:fill="272822"/>
+        </w:rPr>
+        <w:t xml:space="preserve">        nome = nome;</w:t>
+      </w:r>
+    </w:p>
+    <w:p>
+      <w:pPr>
+        <w:pStyle w:val="Pr-formataoHTML"/>
+        <w:shd w:val="clear" w:color="auto" w:fill="272822"/>
+        <w:rPr>
+          <w:rStyle w:val="CdigoHTML"/>
+          <w:rFonts w:eastAsiaTheme="majorEastAsia"/>
+          <w:color w:val="DDDDDD"/>
+          <w:shd w:val="clear" w:color="auto" w:fill="272822"/>
+        </w:rPr>
+      </w:pPr>
+      <w:r>
+        <w:rPr>
+          <w:rStyle w:val="CdigoHTML"/>
+          <w:rFonts w:eastAsiaTheme="majorEastAsia"/>
+          <w:color w:val="DDDDDD"/>
+          <w:shd w:val="clear" w:color="auto" w:fill="272822"/>
+        </w:rPr>
+        <w:t xml:space="preserve">        </w:t>
+      </w:r>
+      <w:proofErr w:type="spellStart"/>
+      <w:r>
+        <w:rPr>
+          <w:rStyle w:val="CdigoHTML"/>
+          <w:rFonts w:eastAsiaTheme="majorEastAsia"/>
+          <w:color w:val="DDDDDD"/>
+          <w:shd w:val="clear" w:color="auto" w:fill="272822"/>
+        </w:rPr>
+        <w:t>preco</w:t>
+      </w:r>
+      <w:proofErr w:type="spellEnd"/>
+      <w:r>
+        <w:rPr>
+          <w:rStyle w:val="CdigoHTML"/>
+          <w:rFonts w:eastAsiaTheme="majorEastAsia"/>
+          <w:color w:val="DDDDDD"/>
+          <w:shd w:val="clear" w:color="auto" w:fill="272822"/>
+        </w:rPr>
+        <w:t xml:space="preserve"> = </w:t>
+      </w:r>
+      <w:proofErr w:type="spellStart"/>
+      <w:r>
+        <w:rPr>
+          <w:rStyle w:val="CdigoHTML"/>
+          <w:rFonts w:eastAsiaTheme="majorEastAsia"/>
+          <w:color w:val="DDDDDD"/>
+          <w:shd w:val="clear" w:color="auto" w:fill="272822"/>
+        </w:rPr>
+        <w:t>preco</w:t>
+      </w:r>
+      <w:proofErr w:type="spellEnd"/>
+      <w:r>
+        <w:rPr>
+          <w:rStyle w:val="CdigoHTML"/>
+          <w:rFonts w:eastAsiaTheme="majorEastAsia"/>
+          <w:color w:val="DDDDDD"/>
+          <w:shd w:val="clear" w:color="auto" w:fill="272822"/>
+        </w:rPr>
+        <w:t>;</w:t>
+      </w:r>
+    </w:p>
+    <w:p>
+      <w:pPr>
+        <w:pStyle w:val="Pr-formataoHTML"/>
+        <w:shd w:val="clear" w:color="auto" w:fill="272822"/>
+        <w:rPr>
+          <w:rStyle w:val="CdigoHTML"/>
+          <w:rFonts w:eastAsiaTheme="majorEastAsia"/>
+          <w:color w:val="DDDDDD"/>
+          <w:shd w:val="clear" w:color="auto" w:fill="272822"/>
+        </w:rPr>
+      </w:pPr>
+      <w:r>
+        <w:rPr>
+          <w:rStyle w:val="CdigoHTML"/>
+          <w:rFonts w:eastAsiaTheme="majorEastAsia"/>
+          <w:color w:val="DDDDDD"/>
+          <w:shd w:val="clear" w:color="auto" w:fill="272822"/>
+        </w:rPr>
+        <w:t xml:space="preserve">    }</w:t>
+      </w:r>
+    </w:p>
+    <w:p>
+      <w:pPr>
+        <w:pStyle w:val="Pr-formataoHTML"/>
+        <w:shd w:val="clear" w:color="auto" w:fill="272822"/>
+        <w:rPr>
+          <w:rStyle w:val="CdigoHTML"/>
+          <w:rFonts w:eastAsiaTheme="majorEastAsia"/>
+          <w:color w:val="DDDDDD"/>
+          <w:shd w:val="clear" w:color="auto" w:fill="272822"/>
+        </w:rPr>
+      </w:pPr>
+    </w:p>
+    <w:p>
+      <w:pPr>
+        <w:pStyle w:val="Pr-formataoHTML"/>
+        <w:shd w:val="clear" w:color="auto" w:fill="272822"/>
+        <w:rPr>
+          <w:rStyle w:val="CdigoHTML"/>
+          <w:rFonts w:eastAsiaTheme="majorEastAsia"/>
+          <w:color w:val="DDDDDD"/>
+          <w:shd w:val="clear" w:color="auto" w:fill="272822"/>
+        </w:rPr>
+      </w:pPr>
+      <w:r>
+        <w:rPr>
+          <w:rStyle w:val="CdigoHTML"/>
+          <w:rFonts w:eastAsiaTheme="majorEastAsia"/>
+          <w:color w:val="DDDDDD"/>
+          <w:shd w:val="clear" w:color="auto" w:fill="272822"/>
+        </w:rPr>
+        <w:t xml:space="preserve">    </w:t>
+      </w:r>
+      <w:proofErr w:type="spellStart"/>
+      <w:r>
+        <w:rPr>
+          <w:rStyle w:val="hljs-keyword"/>
+          <w:rFonts w:eastAsiaTheme="majorEastAsia"/>
+          <w:b/>
+          <w:bCs/>
+          <w:color w:val="F92672"/>
+          <w:shd w:val="clear" w:color="auto" w:fill="272822"/>
+        </w:rPr>
+        <w:t>public</w:t>
+      </w:r>
+      <w:proofErr w:type="spellEnd"/>
+      <w:r>
+        <w:rPr>
+          <w:rStyle w:val="hljs-function"/>
+          <w:rFonts w:eastAsiaTheme="majorEastAsia"/>
+          <w:color w:val="DDDDDD"/>
+          <w:shd w:val="clear" w:color="auto" w:fill="272822"/>
+        </w:rPr>
+        <w:t xml:space="preserve"> </w:t>
+      </w:r>
+      <w:proofErr w:type="spellStart"/>
+      <w:r>
+        <w:rPr>
+          <w:rStyle w:val="hljs-keyword"/>
+          <w:rFonts w:eastAsiaTheme="majorEastAsia"/>
+          <w:b/>
+          <w:bCs/>
+          <w:color w:val="F92672"/>
+          <w:shd w:val="clear" w:color="auto" w:fill="272822"/>
+        </w:rPr>
+        <w:t>void</w:t>
+      </w:r>
+      <w:proofErr w:type="spellEnd"/>
+      <w:r>
+        <w:rPr>
+          <w:rStyle w:val="hljs-function"/>
+          <w:rFonts w:eastAsiaTheme="majorEastAsia"/>
+          <w:color w:val="DDDDDD"/>
+          <w:shd w:val="clear" w:color="auto" w:fill="272822"/>
+        </w:rPr>
+        <w:t xml:space="preserve"> </w:t>
+      </w:r>
+      <w:proofErr w:type="spellStart"/>
+      <w:proofErr w:type="gramStart"/>
+      <w:r>
+        <w:rPr>
+          <w:rStyle w:val="hljs-title"/>
+          <w:rFonts w:eastAsiaTheme="majorEastAsia"/>
+          <w:b/>
+          <w:bCs/>
+          <w:color w:val="A6E22E"/>
+          <w:shd w:val="clear" w:color="auto" w:fill="272822"/>
+        </w:rPr>
+        <w:t>setNome</w:t>
+      </w:r>
+      <w:proofErr w:type="spellEnd"/>
+      <w:r>
+        <w:rPr>
+          <w:rStyle w:val="hljs-function"/>
+          <w:rFonts w:eastAsiaTheme="majorEastAsia"/>
+          <w:color w:val="DDDDDD"/>
+          <w:shd w:val="clear" w:color="auto" w:fill="272822"/>
+        </w:rPr>
+        <w:t>(</w:t>
+      </w:r>
+      <w:proofErr w:type="spellStart"/>
+      <w:proofErr w:type="gramEnd"/>
+      <w:r>
+        <w:rPr>
+          <w:rStyle w:val="hljs-params"/>
+          <w:rFonts w:eastAsiaTheme="majorEastAsia"/>
+          <w:color w:val="DDDDDD"/>
+          <w:shd w:val="clear" w:color="auto" w:fill="272822"/>
+        </w:rPr>
+        <w:t>String</w:t>
+      </w:r>
+      <w:proofErr w:type="spellEnd"/>
+      <w:r>
+        <w:rPr>
+          <w:rStyle w:val="hljs-params"/>
+          <w:rFonts w:eastAsiaTheme="majorEastAsia"/>
+          <w:color w:val="DDDDDD"/>
+          <w:shd w:val="clear" w:color="auto" w:fill="272822"/>
+        </w:rPr>
+        <w:t xml:space="preserve"> nome</w:t>
+      </w:r>
+      <w:r>
+        <w:rPr>
+          <w:rStyle w:val="hljs-function"/>
+          <w:rFonts w:eastAsiaTheme="majorEastAsia"/>
+          <w:color w:val="DDDDDD"/>
+          <w:shd w:val="clear" w:color="auto" w:fill="272822"/>
+        </w:rPr>
+        <w:t>)</w:t>
+      </w:r>
+      <w:r>
+        <w:rPr>
+          <w:rStyle w:val="CdigoHTML"/>
+          <w:rFonts w:eastAsiaTheme="majorEastAsia"/>
+          <w:color w:val="DDDDDD"/>
+          <w:shd w:val="clear" w:color="auto" w:fill="272822"/>
+        </w:rPr>
+        <w:t xml:space="preserve"> {</w:t>
+      </w:r>
+    </w:p>
+    <w:p>
+      <w:pPr>
+        <w:pStyle w:val="Pr-formataoHTML"/>
+        <w:shd w:val="clear" w:color="auto" w:fill="272822"/>
+        <w:rPr>
+          <w:rStyle w:val="CdigoHTML"/>
+          <w:rFonts w:eastAsiaTheme="majorEastAsia"/>
+          <w:color w:val="DDDDDD"/>
+          <w:shd w:val="clear" w:color="auto" w:fill="272822"/>
+        </w:rPr>
+      </w:pPr>
+      <w:r>
+        <w:rPr>
+          <w:rStyle w:val="CdigoHTML"/>
+          <w:rFonts w:eastAsiaTheme="majorEastAsia"/>
+          <w:color w:val="DDDDDD"/>
+          <w:shd w:val="clear" w:color="auto" w:fill="272822"/>
+        </w:rPr>
+        <w:t xml:space="preserve">        </w:t>
+      </w:r>
+      <w:proofErr w:type="spellStart"/>
+      <w:proofErr w:type="gramStart"/>
+      <w:r>
+        <w:rPr>
+          <w:rStyle w:val="hljs-keyword"/>
+          <w:rFonts w:eastAsiaTheme="majorEastAsia"/>
+          <w:b/>
+          <w:bCs/>
+          <w:color w:val="F92672"/>
+          <w:shd w:val="clear" w:color="auto" w:fill="272822"/>
+        </w:rPr>
+        <w:t>this</w:t>
+      </w:r>
+      <w:r>
+        <w:rPr>
+          <w:rStyle w:val="CdigoHTML"/>
+          <w:rFonts w:eastAsiaTheme="majorEastAsia"/>
+          <w:color w:val="DDDDDD"/>
+          <w:shd w:val="clear" w:color="auto" w:fill="272822"/>
+        </w:rPr>
+        <w:t>.nome</w:t>
+      </w:r>
+      <w:proofErr w:type="spellEnd"/>
+      <w:proofErr w:type="gramEnd"/>
+      <w:r>
+        <w:rPr>
+          <w:rStyle w:val="CdigoHTML"/>
+          <w:rFonts w:eastAsiaTheme="majorEastAsia"/>
+          <w:color w:val="DDDDDD"/>
+          <w:shd w:val="clear" w:color="auto" w:fill="272822"/>
+        </w:rPr>
+        <w:t xml:space="preserve"> = nome;</w:t>
+      </w:r>
+    </w:p>
+    <w:p>
+      <w:pPr>
+        <w:pStyle w:val="Pr-formataoHTML"/>
+        <w:shd w:val="clear" w:color="auto" w:fill="272822"/>
+        <w:rPr>
+          <w:rStyle w:val="CdigoHTML"/>
+          <w:rFonts w:eastAsiaTheme="majorEastAsia"/>
+          <w:color w:val="DDDDDD"/>
+          <w:shd w:val="clear" w:color="auto" w:fill="272822"/>
+        </w:rPr>
+      </w:pPr>
+      <w:r>
+        <w:rPr>
+          <w:rStyle w:val="CdigoHTML"/>
+          <w:rFonts w:eastAsiaTheme="majorEastAsia"/>
+          <w:color w:val="DDDDDD"/>
+          <w:shd w:val="clear" w:color="auto" w:fill="272822"/>
+        </w:rPr>
+        <w:t xml:space="preserve">    }</w:t>
+      </w:r>
+    </w:p>
+    <w:p>
+      <w:pPr>
+        <w:pStyle w:val="Pr-formataoHTML"/>
+        <w:shd w:val="clear" w:color="auto" w:fill="272822"/>
+        <w:rPr>
+          <w:rStyle w:val="CdigoHTML"/>
+          <w:rFonts w:eastAsiaTheme="majorEastAsia"/>
+          <w:color w:val="DDDDDD"/>
+          <w:shd w:val="clear" w:color="auto" w:fill="272822"/>
+        </w:rPr>
+      </w:pPr>
+    </w:p>
+    <w:p>
+      <w:pPr>
+        <w:pStyle w:val="Pr-formataoHTML"/>
+        <w:shd w:val="clear" w:color="auto" w:fill="272822"/>
+        <w:rPr>
+          <w:rStyle w:val="CdigoHTML"/>
+          <w:rFonts w:eastAsiaTheme="majorEastAsia"/>
+          <w:color w:val="DDDDDD"/>
+          <w:shd w:val="clear" w:color="auto" w:fill="272822"/>
+        </w:rPr>
+      </w:pPr>
+      <w:r>
+        <w:rPr>
+          <w:rStyle w:val="CdigoHTML"/>
+          <w:rFonts w:eastAsiaTheme="majorEastAsia"/>
+          <w:color w:val="DDDDDD"/>
+          <w:shd w:val="clear" w:color="auto" w:fill="272822"/>
+        </w:rPr>
+        <w:t xml:space="preserve">    </w:t>
+      </w:r>
+      <w:proofErr w:type="spellStart"/>
+      <w:r>
+        <w:rPr>
+          <w:rStyle w:val="hljs-keyword"/>
+          <w:rFonts w:eastAsiaTheme="majorEastAsia"/>
+          <w:b/>
+          <w:bCs/>
+          <w:color w:val="F92672"/>
+          <w:shd w:val="clear" w:color="auto" w:fill="272822"/>
+        </w:rPr>
+        <w:t>public</w:t>
+      </w:r>
+      <w:proofErr w:type="spellEnd"/>
+      <w:r>
+        <w:rPr>
+          <w:rStyle w:val="hljs-function"/>
+          <w:rFonts w:eastAsiaTheme="majorEastAsia"/>
+          <w:color w:val="DDDDDD"/>
+          <w:shd w:val="clear" w:color="auto" w:fill="272822"/>
+        </w:rPr>
+        <w:t xml:space="preserve"> </w:t>
+      </w:r>
+      <w:proofErr w:type="spellStart"/>
+      <w:r>
+        <w:rPr>
+          <w:rStyle w:val="hljs-keyword"/>
+          <w:rFonts w:eastAsiaTheme="majorEastAsia"/>
+          <w:b/>
+          <w:bCs/>
+          <w:color w:val="F92672"/>
+          <w:shd w:val="clear" w:color="auto" w:fill="272822"/>
+        </w:rPr>
+        <w:t>void</w:t>
+      </w:r>
+      <w:proofErr w:type="spellEnd"/>
+      <w:r>
+        <w:rPr>
+          <w:rStyle w:val="hljs-function"/>
+          <w:rFonts w:eastAsiaTheme="majorEastAsia"/>
+          <w:color w:val="DDDDDD"/>
+          <w:shd w:val="clear" w:color="auto" w:fill="272822"/>
+        </w:rPr>
+        <w:t xml:space="preserve"> </w:t>
+      </w:r>
+      <w:proofErr w:type="spellStart"/>
+      <w:proofErr w:type="gramStart"/>
+      <w:r>
+        <w:rPr>
+          <w:rStyle w:val="hljs-title"/>
+          <w:rFonts w:eastAsiaTheme="majorEastAsia"/>
+          <w:b/>
+          <w:bCs/>
+          <w:color w:val="A6E22E"/>
+          <w:shd w:val="clear" w:color="auto" w:fill="272822"/>
+        </w:rPr>
+        <w:t>setPreco</w:t>
+      </w:r>
+      <w:proofErr w:type="spellEnd"/>
+      <w:r>
+        <w:rPr>
+          <w:rStyle w:val="hljs-function"/>
+          <w:rFonts w:eastAsiaTheme="majorEastAsia"/>
+          <w:color w:val="DDDDDD"/>
+          <w:shd w:val="clear" w:color="auto" w:fill="272822"/>
+        </w:rPr>
+        <w:t>(</w:t>
+      </w:r>
+      <w:proofErr w:type="spellStart"/>
+      <w:proofErr w:type="gramEnd"/>
+      <w:r>
+        <w:rPr>
+          <w:rStyle w:val="hljs-builtin"/>
+          <w:rFonts w:eastAsiaTheme="majorEastAsia"/>
+          <w:color w:val="A6E22E"/>
+          <w:shd w:val="clear" w:color="auto" w:fill="272822"/>
+        </w:rPr>
+        <w:t>double</w:t>
+      </w:r>
+      <w:proofErr w:type="spellEnd"/>
+      <w:r>
+        <w:rPr>
+          <w:rStyle w:val="hljs-params"/>
+          <w:rFonts w:eastAsiaTheme="majorEastAsia"/>
+          <w:color w:val="DDDDDD"/>
+          <w:shd w:val="clear" w:color="auto" w:fill="272822"/>
+        </w:rPr>
+        <w:t xml:space="preserve"> </w:t>
+      </w:r>
+      <w:proofErr w:type="spellStart"/>
+      <w:r>
+        <w:rPr>
+          <w:rStyle w:val="hljs-params"/>
+          <w:rFonts w:eastAsiaTheme="majorEastAsia"/>
+          <w:color w:val="DDDDDD"/>
+          <w:shd w:val="clear" w:color="auto" w:fill="272822"/>
+        </w:rPr>
+        <w:t>preco</w:t>
+      </w:r>
+      <w:proofErr w:type="spellEnd"/>
+      <w:r>
+        <w:rPr>
+          <w:rStyle w:val="hljs-function"/>
+          <w:rFonts w:eastAsiaTheme="majorEastAsia"/>
+          <w:color w:val="DDDDDD"/>
+          <w:shd w:val="clear" w:color="auto" w:fill="272822"/>
+        </w:rPr>
+        <w:t>)</w:t>
+      </w:r>
+      <w:r>
+        <w:rPr>
+          <w:rStyle w:val="CdigoHTML"/>
+          <w:rFonts w:eastAsiaTheme="majorEastAsia"/>
+          <w:color w:val="DDDDDD"/>
+          <w:shd w:val="clear" w:color="auto" w:fill="272822"/>
+        </w:rPr>
+        <w:t xml:space="preserve"> {</w:t>
+      </w:r>
+    </w:p>
+    <w:p>
+      <w:pPr>
+        <w:pStyle w:val="Pr-formataoHTML"/>
+        <w:shd w:val="clear" w:color="auto" w:fill="272822"/>
+        <w:rPr>
+          <w:rStyle w:val="CdigoHTML"/>
+          <w:rFonts w:eastAsiaTheme="majorEastAsia"/>
+          <w:color w:val="DDDDDD"/>
+          <w:shd w:val="clear" w:color="auto" w:fill="272822"/>
+        </w:rPr>
+      </w:pPr>
+      <w:r>
+        <w:rPr>
+          <w:rStyle w:val="CdigoHTML"/>
+          <w:rFonts w:eastAsiaTheme="majorEastAsia"/>
+          <w:color w:val="DDDDDD"/>
+          <w:shd w:val="clear" w:color="auto" w:fill="272822"/>
+        </w:rPr>
+        <w:t xml:space="preserve">        </w:t>
+      </w:r>
+      <w:proofErr w:type="spellStart"/>
+      <w:proofErr w:type="gramStart"/>
+      <w:r>
+        <w:rPr>
+          <w:rStyle w:val="hljs-keyword"/>
+          <w:rFonts w:eastAsiaTheme="majorEastAsia"/>
+          <w:b/>
+          <w:bCs/>
+          <w:color w:val="F92672"/>
+          <w:shd w:val="clear" w:color="auto" w:fill="272822"/>
+        </w:rPr>
+        <w:t>this</w:t>
+      </w:r>
+      <w:r>
+        <w:rPr>
+          <w:rStyle w:val="CdigoHTML"/>
+          <w:rFonts w:eastAsiaTheme="majorEastAsia"/>
+          <w:color w:val="DDDDDD"/>
+          <w:shd w:val="clear" w:color="auto" w:fill="272822"/>
+        </w:rPr>
+        <w:t>.preco</w:t>
+      </w:r>
+      <w:proofErr w:type="spellEnd"/>
+      <w:proofErr w:type="gramEnd"/>
+      <w:r>
+        <w:rPr>
+          <w:rStyle w:val="CdigoHTML"/>
+          <w:rFonts w:eastAsiaTheme="majorEastAsia"/>
+          <w:color w:val="DDDDDD"/>
+          <w:shd w:val="clear" w:color="auto" w:fill="272822"/>
+        </w:rPr>
+        <w:t xml:space="preserve"> = </w:t>
+      </w:r>
+      <w:proofErr w:type="spellStart"/>
+      <w:r>
+        <w:rPr>
+          <w:rStyle w:val="CdigoHTML"/>
+          <w:rFonts w:eastAsiaTheme="majorEastAsia"/>
+          <w:color w:val="DDDDDD"/>
+          <w:shd w:val="clear" w:color="auto" w:fill="272822"/>
+        </w:rPr>
+        <w:t>preco</w:t>
+      </w:r>
+      <w:proofErr w:type="spellEnd"/>
+      <w:r>
+        <w:rPr>
+          <w:rStyle w:val="CdigoHTML"/>
+          <w:rFonts w:eastAsiaTheme="majorEastAsia"/>
+          <w:color w:val="DDDDDD"/>
+          <w:shd w:val="clear" w:color="auto" w:fill="272822"/>
+        </w:rPr>
+        <w:t>;</w:t>
+      </w:r>
+    </w:p>
+    <w:p>
+      <w:pPr>
+        <w:pStyle w:val="Pr-formataoHTML"/>
+        <w:shd w:val="clear" w:color="auto" w:fill="272822"/>
+        <w:rPr>
+          <w:rStyle w:val="CdigoHTML"/>
+          <w:rFonts w:eastAsiaTheme="majorEastAsia"/>
+          <w:color w:val="DDDDDD"/>
+          <w:shd w:val="clear" w:color="auto" w:fill="272822"/>
+        </w:rPr>
+      </w:pPr>
+      <w:r>
+        <w:rPr>
+          <w:rStyle w:val="CdigoHTML"/>
+          <w:rFonts w:eastAsiaTheme="majorEastAsia"/>
+          <w:color w:val="DDDDDD"/>
+          <w:shd w:val="clear" w:color="auto" w:fill="272822"/>
+        </w:rPr>
+        <w:t xml:space="preserve">    }</w:t>
+      </w:r>
+    </w:p>
+    <w:p>
+      <w:pPr>
+        <w:pStyle w:val="Pr-formataoHTML"/>
+        <w:shd w:val="clear" w:color="auto" w:fill="272822"/>
+        <w:rPr>
+          <w:rStyle w:val="CdigoHTML"/>
+          <w:rFonts w:eastAsiaTheme="majorEastAsia"/>
+          <w:color w:val="DDDDDD"/>
+          <w:shd w:val="clear" w:color="auto" w:fill="272822"/>
+        </w:rPr>
+      </w:pPr>
+    </w:p>
+    <w:p>
+      <w:pPr>
+        <w:pStyle w:val="Pr-formataoHTML"/>
+        <w:shd w:val="clear" w:color="auto" w:fill="272822"/>
+        <w:rPr>
+          <w:rStyle w:val="CdigoHTML"/>
+          <w:rFonts w:eastAsiaTheme="majorEastAsia"/>
+          <w:color w:val="DDDDDD"/>
+          <w:shd w:val="clear" w:color="auto" w:fill="272822"/>
+        </w:rPr>
+      </w:pPr>
+      <w:r>
+        <w:rPr>
+          <w:rStyle w:val="CdigoHTML"/>
+          <w:rFonts w:eastAsiaTheme="majorEastAsia"/>
+          <w:color w:val="DDDDDD"/>
+          <w:shd w:val="clear" w:color="auto" w:fill="272822"/>
+        </w:rPr>
+        <w:t xml:space="preserve">    </w:t>
+      </w:r>
+      <w:proofErr w:type="spellStart"/>
+      <w:r>
+        <w:rPr>
+          <w:rStyle w:val="hljs-keyword"/>
+          <w:rFonts w:eastAsiaTheme="majorEastAsia"/>
+          <w:b/>
+          <w:bCs/>
+          <w:color w:val="F92672"/>
+          <w:shd w:val="clear" w:color="auto" w:fill="272822"/>
+        </w:rPr>
+        <w:t>public</w:t>
+      </w:r>
+      <w:proofErr w:type="spellEnd"/>
+      <w:r>
+        <w:rPr>
+          <w:rStyle w:val="hljs-function"/>
+          <w:rFonts w:eastAsiaTheme="majorEastAsia"/>
+          <w:color w:val="DDDDDD"/>
+          <w:shd w:val="clear" w:color="auto" w:fill="272822"/>
+        </w:rPr>
+        <w:t xml:space="preserve"> </w:t>
+      </w:r>
+      <w:proofErr w:type="spellStart"/>
+      <w:r>
+        <w:rPr>
+          <w:rStyle w:val="hljs-function"/>
+          <w:rFonts w:eastAsiaTheme="majorEastAsia"/>
+          <w:color w:val="DDDDDD"/>
+          <w:shd w:val="clear" w:color="auto" w:fill="272822"/>
+        </w:rPr>
+        <w:t>String</w:t>
+      </w:r>
+      <w:proofErr w:type="spellEnd"/>
+      <w:r>
+        <w:rPr>
+          <w:rStyle w:val="hljs-function"/>
+          <w:rFonts w:eastAsiaTheme="majorEastAsia"/>
+          <w:color w:val="DDDDDD"/>
+          <w:shd w:val="clear" w:color="auto" w:fill="272822"/>
+        </w:rPr>
+        <w:t xml:space="preserve"> </w:t>
+      </w:r>
+      <w:proofErr w:type="spellStart"/>
+      <w:proofErr w:type="gramStart"/>
+      <w:r>
+        <w:rPr>
+          <w:rStyle w:val="hljs-title"/>
+          <w:rFonts w:eastAsiaTheme="majorEastAsia"/>
+          <w:b/>
+          <w:bCs/>
+          <w:color w:val="A6E22E"/>
+          <w:shd w:val="clear" w:color="auto" w:fill="272822"/>
+        </w:rPr>
+        <w:t>getNome</w:t>
+      </w:r>
+      <w:proofErr w:type="spellEnd"/>
+      <w:r>
+        <w:rPr>
+          <w:rStyle w:val="hljs-function"/>
+          <w:rFonts w:eastAsiaTheme="majorEastAsia"/>
+          <w:color w:val="DDDDDD"/>
+          <w:shd w:val="clear" w:color="auto" w:fill="272822"/>
+        </w:rPr>
+        <w:t>(</w:t>
+      </w:r>
+      <w:proofErr w:type="gramEnd"/>
+      <w:r>
+        <w:rPr>
+          <w:rStyle w:val="hljs-function"/>
+          <w:rFonts w:eastAsiaTheme="majorEastAsia"/>
+          <w:color w:val="DDDDDD"/>
+          <w:shd w:val="clear" w:color="auto" w:fill="272822"/>
+        </w:rPr>
+        <w:t>)</w:t>
+      </w:r>
+      <w:r>
+        <w:rPr>
+          <w:rStyle w:val="CdigoHTML"/>
+          <w:rFonts w:eastAsiaTheme="majorEastAsia"/>
+          <w:color w:val="DDDDDD"/>
+          <w:shd w:val="clear" w:color="auto" w:fill="272822"/>
+        </w:rPr>
+        <w:t xml:space="preserve"> {</w:t>
+      </w:r>
+    </w:p>
+    <w:p>
+      <w:pPr>
+        <w:pStyle w:val="Pr-formataoHTML"/>
+        <w:shd w:val="clear" w:color="auto" w:fill="272822"/>
+        <w:rPr>
+          <w:rStyle w:val="CdigoHTML"/>
+          <w:rFonts w:eastAsiaTheme="majorEastAsia"/>
+          <w:color w:val="DDDDDD"/>
+          <w:shd w:val="clear" w:color="auto" w:fill="272822"/>
+        </w:rPr>
+      </w:pPr>
+      <w:r>
+        <w:rPr>
+          <w:rStyle w:val="CdigoHTML"/>
+          <w:rFonts w:eastAsiaTheme="majorEastAsia"/>
+          <w:color w:val="DDDDDD"/>
+          <w:shd w:val="clear" w:color="auto" w:fill="272822"/>
+        </w:rPr>
+        <w:t xml:space="preserve">        </w:t>
+      </w:r>
+      <w:proofErr w:type="spellStart"/>
+      <w:r>
+        <w:rPr>
+          <w:rStyle w:val="hljs-keyword"/>
+          <w:rFonts w:eastAsiaTheme="majorEastAsia"/>
+          <w:b/>
+          <w:bCs/>
+          <w:color w:val="F92672"/>
+          <w:shd w:val="clear" w:color="auto" w:fill="272822"/>
+        </w:rPr>
+        <w:t>return</w:t>
+      </w:r>
+      <w:proofErr w:type="spellEnd"/>
+      <w:r>
+        <w:rPr>
+          <w:rStyle w:val="CdigoHTML"/>
+          <w:rFonts w:eastAsiaTheme="majorEastAsia"/>
+          <w:color w:val="DDDDDD"/>
+          <w:shd w:val="clear" w:color="auto" w:fill="272822"/>
+        </w:rPr>
+        <w:t xml:space="preserve"> nome;</w:t>
+      </w:r>
+    </w:p>
+    <w:p>
+      <w:pPr>
+        <w:pStyle w:val="Pr-formataoHTML"/>
+        <w:shd w:val="clear" w:color="auto" w:fill="272822"/>
+        <w:rPr>
+          <w:rStyle w:val="CdigoHTML"/>
+          <w:rFonts w:eastAsiaTheme="majorEastAsia"/>
+          <w:color w:val="DDDDDD"/>
+          <w:shd w:val="clear" w:color="auto" w:fill="272822"/>
+        </w:rPr>
+      </w:pPr>
+      <w:r>
+        <w:rPr>
+          <w:rStyle w:val="CdigoHTML"/>
+          <w:rFonts w:eastAsiaTheme="majorEastAsia"/>
+          <w:color w:val="DDDDDD"/>
+          <w:shd w:val="clear" w:color="auto" w:fill="272822"/>
+        </w:rPr>
+        <w:t xml:space="preserve">    }</w:t>
+      </w:r>
+    </w:p>
+    <w:p>
+      <w:pPr>
+        <w:pStyle w:val="Pr-formataoHTML"/>
+        <w:shd w:val="clear" w:color="auto" w:fill="272822"/>
+        <w:rPr>
+          <w:rStyle w:val="CdigoHTML"/>
+          <w:rFonts w:eastAsiaTheme="majorEastAsia"/>
+          <w:color w:val="DDDDDD"/>
+          <w:shd w:val="clear" w:color="auto" w:fill="272822"/>
+        </w:rPr>
+      </w:pPr>
+    </w:p>
+    <w:p>
+      <w:pPr>
+        <w:pStyle w:val="Pr-formataoHTML"/>
+        <w:shd w:val="clear" w:color="auto" w:fill="272822"/>
+        <w:rPr>
+          <w:rStyle w:val="CdigoHTML"/>
+          <w:rFonts w:eastAsiaTheme="majorEastAsia"/>
+          <w:color w:val="DDDDDD"/>
+          <w:shd w:val="clear" w:color="auto" w:fill="272822"/>
+        </w:rPr>
+      </w:pPr>
+      <w:r>
+        <w:rPr>
+          <w:rStyle w:val="CdigoHTML"/>
+          <w:rFonts w:eastAsiaTheme="majorEastAsia"/>
+          <w:color w:val="DDDDDD"/>
+          <w:shd w:val="clear" w:color="auto" w:fill="272822"/>
+        </w:rPr>
+        <w:t xml:space="preserve">    </w:t>
+      </w:r>
+      <w:proofErr w:type="spellStart"/>
+      <w:r>
+        <w:rPr>
+          <w:rStyle w:val="hljs-keyword"/>
+          <w:rFonts w:eastAsiaTheme="majorEastAsia"/>
+          <w:b/>
+          <w:bCs/>
+          <w:color w:val="F92672"/>
+          <w:shd w:val="clear" w:color="auto" w:fill="272822"/>
+        </w:rPr>
+        <w:t>public</w:t>
+      </w:r>
+      <w:proofErr w:type="spellEnd"/>
+      <w:r>
+        <w:rPr>
+          <w:rStyle w:val="hljs-function"/>
+          <w:rFonts w:eastAsiaTheme="majorEastAsia"/>
+          <w:color w:val="DDDDDD"/>
+          <w:shd w:val="clear" w:color="auto" w:fill="272822"/>
+        </w:rPr>
+        <w:t xml:space="preserve"> </w:t>
+      </w:r>
+      <w:proofErr w:type="spellStart"/>
+      <w:r>
+        <w:rPr>
+          <w:rStyle w:val="hljs-builtin"/>
+          <w:rFonts w:eastAsiaTheme="majorEastAsia"/>
+          <w:color w:val="A6E22E"/>
+          <w:shd w:val="clear" w:color="auto" w:fill="272822"/>
+        </w:rPr>
+        <w:t>double</w:t>
+      </w:r>
+      <w:proofErr w:type="spellEnd"/>
+      <w:r>
+        <w:rPr>
+          <w:rStyle w:val="hljs-function"/>
+          <w:rFonts w:eastAsiaTheme="majorEastAsia"/>
+          <w:color w:val="DDDDDD"/>
+          <w:shd w:val="clear" w:color="auto" w:fill="272822"/>
+        </w:rPr>
+        <w:t xml:space="preserve"> </w:t>
+      </w:r>
+      <w:proofErr w:type="spellStart"/>
+      <w:proofErr w:type="gramStart"/>
+      <w:r>
+        <w:rPr>
+          <w:rStyle w:val="hljs-title"/>
+          <w:rFonts w:eastAsiaTheme="majorEastAsia"/>
+          <w:b/>
+          <w:bCs/>
+          <w:color w:val="A6E22E"/>
+          <w:shd w:val="clear" w:color="auto" w:fill="272822"/>
+        </w:rPr>
+        <w:t>getPreco</w:t>
+      </w:r>
+      <w:proofErr w:type="spellEnd"/>
+      <w:r>
+        <w:rPr>
+          <w:rStyle w:val="hljs-function"/>
+          <w:rFonts w:eastAsiaTheme="majorEastAsia"/>
+          <w:color w:val="DDDDDD"/>
+          <w:shd w:val="clear" w:color="auto" w:fill="272822"/>
+        </w:rPr>
+        <w:t>(</w:t>
+      </w:r>
+      <w:proofErr w:type="gramEnd"/>
+      <w:r>
+        <w:rPr>
+          <w:rStyle w:val="hljs-function"/>
+          <w:rFonts w:eastAsiaTheme="majorEastAsia"/>
+          <w:color w:val="DDDDDD"/>
+          <w:shd w:val="clear" w:color="auto" w:fill="272822"/>
+        </w:rPr>
+        <w:t>)</w:t>
+      </w:r>
+      <w:r>
+        <w:rPr>
+          <w:rStyle w:val="CdigoHTML"/>
+          <w:rFonts w:eastAsiaTheme="majorEastAsia"/>
+          <w:color w:val="DDDDDD"/>
+          <w:shd w:val="clear" w:color="auto" w:fill="272822"/>
+        </w:rPr>
+        <w:t xml:space="preserve"> {</w:t>
+      </w:r>
+    </w:p>
+    <w:p>
+      <w:pPr>
+        <w:pStyle w:val="Pr-formataoHTML"/>
+        <w:shd w:val="clear" w:color="auto" w:fill="272822"/>
+        <w:rPr>
+          <w:rStyle w:val="CdigoHTML"/>
+          <w:rFonts w:eastAsiaTheme="majorEastAsia"/>
+          <w:color w:val="DDDDDD"/>
+          <w:shd w:val="clear" w:color="auto" w:fill="272822"/>
+        </w:rPr>
+      </w:pPr>
+      <w:r>
+        <w:rPr>
+          <w:rStyle w:val="CdigoHTML"/>
+          <w:rFonts w:eastAsiaTheme="majorEastAsia"/>
+          <w:color w:val="DDDDDD"/>
+          <w:shd w:val="clear" w:color="auto" w:fill="272822"/>
+        </w:rPr>
+        <w:t xml:space="preserve">        </w:t>
+      </w:r>
+      <w:proofErr w:type="spellStart"/>
+      <w:r>
+        <w:rPr>
+          <w:rStyle w:val="hljs-keyword"/>
+          <w:rFonts w:eastAsiaTheme="majorEastAsia"/>
+          <w:b/>
+          <w:bCs/>
+          <w:color w:val="F92672"/>
+          <w:shd w:val="clear" w:color="auto" w:fill="272822"/>
+        </w:rPr>
+        <w:t>return</w:t>
+      </w:r>
+      <w:proofErr w:type="spellEnd"/>
+      <w:r>
+        <w:rPr>
+          <w:rStyle w:val="CdigoHTML"/>
+          <w:rFonts w:eastAsiaTheme="majorEastAsia"/>
+          <w:color w:val="DDDDDD"/>
+          <w:shd w:val="clear" w:color="auto" w:fill="272822"/>
+        </w:rPr>
+        <w:t xml:space="preserve"> </w:t>
+      </w:r>
+      <w:proofErr w:type="spellStart"/>
+      <w:r>
+        <w:rPr>
+          <w:rStyle w:val="CdigoHTML"/>
+          <w:rFonts w:eastAsiaTheme="majorEastAsia"/>
+          <w:color w:val="DDDDDD"/>
+          <w:shd w:val="clear" w:color="auto" w:fill="272822"/>
+        </w:rPr>
+        <w:t>preco</w:t>
+      </w:r>
+      <w:proofErr w:type="spellEnd"/>
+      <w:r>
+        <w:rPr>
+          <w:rStyle w:val="CdigoHTML"/>
+          <w:rFonts w:eastAsiaTheme="majorEastAsia"/>
+          <w:color w:val="DDDDDD"/>
+          <w:shd w:val="clear" w:color="auto" w:fill="272822"/>
+        </w:rPr>
+        <w:t>;</w:t>
+      </w:r>
+    </w:p>
+    <w:p>
+      <w:pPr>
+        <w:pStyle w:val="Pr-formataoHTML"/>
+        <w:shd w:val="clear" w:color="auto" w:fill="272822"/>
+        <w:rPr>
+          <w:rStyle w:val="CdigoHTML"/>
+          <w:rFonts w:eastAsiaTheme="majorEastAsia"/>
+          <w:color w:val="DDDDDD"/>
+          <w:shd w:val="clear" w:color="auto" w:fill="272822"/>
+        </w:rPr>
+      </w:pPr>
+      <w:r>
+        <w:rPr>
+          <w:rStyle w:val="CdigoHTML"/>
+          <w:rFonts w:eastAsiaTheme="majorEastAsia"/>
+          <w:color w:val="DDDDDD"/>
+          <w:shd w:val="clear" w:color="auto" w:fill="272822"/>
+        </w:rPr>
+        <w:t xml:space="preserve">    }</w:t>
+      </w:r>
+    </w:p>
+    <w:p>
+      <w:pPr>
+        <w:pStyle w:val="Pr-formataoHTML"/>
+        <w:shd w:val="clear" w:color="auto" w:fill="272822"/>
+        <w:rPr>
+          <w:rStyle w:val="CdigoHTML"/>
+          <w:rFonts w:eastAsiaTheme="majorEastAsia"/>
+          <w:color w:val="DDDDDD"/>
+          <w:shd w:val="clear" w:color="auto" w:fill="272822"/>
+        </w:rPr>
+      </w:pPr>
+      <w:r>
+        <w:rPr>
+          <w:rStyle w:val="CdigoHTML"/>
+          <w:rFonts w:eastAsiaTheme="majorEastAsia"/>
+          <w:color w:val="DDDDDD"/>
+          <w:shd w:val="clear" w:color="auto" w:fill="272822"/>
+        </w:rPr>
+        <w:t>}</w:t>
+      </w:r>
+    </w:p>
+    <w:p>
+      <w:pPr>
+        <w:jc w:val="both"/>
+      </w:pPr>
+    </w:p>
+    <w:p>
+      <w:pPr>
+        <w:ind w:firstLine="708"/>
+        <w:jc w:val="both"/>
+      </w:pPr>
+      <w:r>
+        <w:t>Em relação ao uso de construtores, qual o problema no código acima?</w:t>
+      </w:r>
+    </w:p>
+    <w:p>
+      <w:pPr>
+        <w:ind w:firstLine="708"/>
+        <w:jc w:val="both"/>
+      </w:pPr>
+      <w:r>
+        <w:lastRenderedPageBreak/>
+        <w:t xml:space="preserve">Como os atributos </w:t>
+      </w:r>
+      <w:r>
+        <w:rPr>
+          <w:highlight w:val="yellow"/>
+        </w:rPr>
+        <w:t>nome</w:t>
+      </w:r>
+      <w:r>
+        <w:t xml:space="preserve"> e </w:t>
+      </w:r>
+      <w:r>
+        <w:rPr>
+          <w:highlight w:val="yellow"/>
+        </w:rPr>
+        <w:t>preço</w:t>
+      </w:r>
+      <w:r>
+        <w:t xml:space="preserve"> são do tipo </w:t>
+      </w:r>
+      <w:proofErr w:type="spellStart"/>
+      <w:r>
+        <w:rPr>
+          <w:highlight w:val="yellow"/>
+        </w:rPr>
+        <w:t>private</w:t>
+      </w:r>
+      <w:proofErr w:type="spellEnd"/>
+      <w:r>
+        <w:t xml:space="preserve">, o segundo construtor precisa trocar `nome = </w:t>
+      </w:r>
+      <w:proofErr w:type="spellStart"/>
+      <w:proofErr w:type="gramStart"/>
+      <w:r>
+        <w:t>nome;`</w:t>
+      </w:r>
+      <w:proofErr w:type="gramEnd"/>
+      <w:r>
+        <w:t>por</w:t>
+      </w:r>
+      <w:proofErr w:type="spellEnd"/>
+      <w:r>
+        <w:t xml:space="preserve"> `this.setNome(nome);` e `</w:t>
+      </w:r>
+      <w:proofErr w:type="spellStart"/>
+      <w:r>
+        <w:t>preco</w:t>
+      </w:r>
+      <w:proofErr w:type="spellEnd"/>
+      <w:r>
+        <w:t xml:space="preserve"> = </w:t>
+      </w:r>
+      <w:proofErr w:type="spellStart"/>
+      <w:r>
+        <w:t>preco</w:t>
+      </w:r>
+      <w:proofErr w:type="spellEnd"/>
+      <w:r>
+        <w:t>;` por `</w:t>
+      </w:r>
+      <w:proofErr w:type="spellStart"/>
+      <w:r>
+        <w:t>this.setPreco</w:t>
+      </w:r>
+      <w:proofErr w:type="spellEnd"/>
+      <w:r>
+        <w:t>(</w:t>
+      </w:r>
+      <w:proofErr w:type="spellStart"/>
+      <w:r>
+        <w:t>preco</w:t>
+      </w:r>
+      <w:proofErr w:type="spellEnd"/>
+      <w:r>
+        <w:t>)</w:t>
+      </w:r>
+      <w:r>
+        <w:t>;</w:t>
+      </w:r>
+      <w:r>
+        <w:t xml:space="preserve">`   </w:t>
+      </w:r>
     </w:p>
     <w:p>
       <w:pPr>
@@ -5424,6 +7676,11 @@
     <w:basedOn w:val="Fontepargpadro"/>
     <w:rsid w:val="00B231AA"/>
   </w:style>
+  <w:style w:type="character" w:customStyle="1" w:styleId="hljs-builtin">
+    <w:name w:val="hljs-built_in"/>
+    <w:basedOn w:val="Fontepargpadro"/>
+    <w:rsid w:val="005A2881"/>
+  </w:style>
 </w:styles>
 </file>
 

</xml_diff>

<commit_message>
Docs: Adiciona exercício de fixação
</commit_message>
<xml_diff>
--- a/06-Java/03-Java-Listas-Colecoes/aulas_teoricas/Java - trabalhando com listas e coleções de dados.docx
+++ b/06-Java/03-Java-Listas-Colecoes/aulas_teoricas/Java - trabalhando com listas e coleções de dados.docx
@@ -300,7 +300,6 @@
         <w:t xml:space="preserve"> </w:t>
       </w:r>
       <w:proofErr w:type="spellStart"/>
-      <w:proofErr w:type="gramStart"/>
       <w:r>
         <w:rPr>
           <w:rStyle w:val="CdigoHTML"/>
@@ -311,7 +310,6 @@
         <w:t>numero</w:t>
       </w:r>
       <w:proofErr w:type="spellEnd"/>
-      <w:proofErr w:type="gramEnd"/>
       <w:r>
         <w:rPr>
           <w:rStyle w:val="CdigoHTML"/>
@@ -353,7 +351,6 @@
         <w:t xml:space="preserve">Nesse exemplo, a variável </w:t>
       </w:r>
       <w:proofErr w:type="spellStart"/>
-      <w:proofErr w:type="gramStart"/>
       <w:r>
         <w:rPr>
           <w:b/>
@@ -363,7 +360,6 @@
         <w:t>numero</w:t>
       </w:r>
       <w:proofErr w:type="spellEnd"/>
-      <w:proofErr w:type="gramEnd"/>
       <w:r>
         <w:t xml:space="preserve"> será inferida como sendo do tipo </w:t>
       </w:r>
@@ -593,7 +589,6 @@
         </w:rPr>
       </w:pPr>
       <w:proofErr w:type="spellStart"/>
-      <w:proofErr w:type="gramStart"/>
       <w:r>
         <w:rPr>
           <w:rStyle w:val="hljs-type"/>
@@ -613,17 +608,7 @@
           <w:color w:val="DDDDDD"/>
           <w:shd w:val="clear" w:color="auto" w:fill="272822"/>
         </w:rPr>
-        <w:t>[</w:t>
-      </w:r>
-      <w:proofErr w:type="gramEnd"/>
-      <w:r>
-        <w:rPr>
-          <w:rStyle w:val="CdigoHTML"/>
-          <w:rFonts w:eastAsiaTheme="majorEastAsia"/>
-          <w:color w:val="DDDDDD"/>
-          <w:shd w:val="clear" w:color="auto" w:fill="272822"/>
-        </w:rPr>
-        <w:t xml:space="preserve">] </w:t>
+        <w:t xml:space="preserve">[] </w:t>
       </w:r>
       <w:proofErr w:type="spellStart"/>
       <w:r>
@@ -909,7 +894,6 @@
         <w:t xml:space="preserve">; i &lt; </w:t>
       </w:r>
       <w:proofErr w:type="spellStart"/>
-      <w:proofErr w:type="gramStart"/>
       <w:r>
         <w:rPr>
           <w:rStyle w:val="CdigoHTML"/>
@@ -920,7 +904,6 @@
         <w:t>numeros.length</w:t>
       </w:r>
       <w:proofErr w:type="spellEnd"/>
-      <w:proofErr w:type="gramEnd"/>
       <w:r>
         <w:rPr>
           <w:rStyle w:val="CdigoHTML"/>
@@ -1081,25 +1064,14 @@
           <w:shd w:val="clear" w:color="auto" w:fill="272822"/>
         </w:rPr>
       </w:pPr>
-      <w:proofErr w:type="gramStart"/>
-      <w:r>
-        <w:rPr>
-          <w:rStyle w:val="CdigoHTML"/>
-          <w:rFonts w:eastAsiaTheme="majorEastAsia"/>
-          <w:color w:val="DDDDDD"/>
-          <w:shd w:val="clear" w:color="auto" w:fill="272822"/>
-        </w:rPr>
-        <w:t>Filme[</w:t>
-      </w:r>
-      <w:proofErr w:type="gramEnd"/>
-      <w:r>
-        <w:rPr>
-          <w:rStyle w:val="CdigoHTML"/>
-          <w:rFonts w:eastAsiaTheme="majorEastAsia"/>
-          <w:color w:val="DDDDDD"/>
-          <w:shd w:val="clear" w:color="auto" w:fill="272822"/>
-        </w:rPr>
-        <w:t xml:space="preserve">] filmes = </w:t>
+      <w:r>
+        <w:rPr>
+          <w:rStyle w:val="CdigoHTML"/>
+          <w:rFonts w:eastAsiaTheme="majorEastAsia"/>
+          <w:color w:val="DDDDDD"/>
+          <w:shd w:val="clear" w:color="auto" w:fill="272822"/>
+        </w:rPr>
+        <w:t xml:space="preserve">Filme[] filmes = </w:t>
       </w:r>
       <w:r>
         <w:rPr>
@@ -1258,7 +1230,6 @@
         </w:rPr>
         <w:t xml:space="preserve"> </w:t>
       </w:r>
-      <w:proofErr w:type="gramStart"/>
       <w:r>
         <w:rPr>
           <w:rStyle w:val="hljs-title"/>
@@ -1279,7 +1250,6 @@
         </w:rPr>
         <w:t>(</w:t>
       </w:r>
-      <w:proofErr w:type="gramEnd"/>
       <w:r>
         <w:rPr>
           <w:rStyle w:val="hljs-string"/>
@@ -1403,7 +1373,6 @@
         </w:rPr>
         <w:t xml:space="preserve"> </w:t>
       </w:r>
-      <w:proofErr w:type="gramStart"/>
       <w:r>
         <w:rPr>
           <w:rStyle w:val="hljs-title"/>
@@ -1424,7 +1393,6 @@
         </w:rPr>
         <w:t>(</w:t>
       </w:r>
-      <w:proofErr w:type="gramEnd"/>
       <w:r>
         <w:rPr>
           <w:rStyle w:val="hljs-string"/>
@@ -1485,7 +1453,6 @@
           <w:shd w:val="clear" w:color="auto" w:fill="272822"/>
         </w:rPr>
       </w:pPr>
-      <w:proofErr w:type="gramStart"/>
       <w:r>
         <w:rPr>
           <w:rStyle w:val="CdigoHTML"/>
@@ -1495,7 +1462,6 @@
         </w:rPr>
         <w:t>filmes[</w:t>
       </w:r>
-      <w:proofErr w:type="gramEnd"/>
       <w:r>
         <w:rPr>
           <w:rStyle w:val="hljs-number"/>
@@ -1525,7 +1491,6 @@
           <w:szCs w:val="27"/>
         </w:rPr>
       </w:pPr>
-      <w:proofErr w:type="gramStart"/>
       <w:r>
         <w:rPr>
           <w:rStyle w:val="CdigoHTML"/>
@@ -1535,7 +1500,6 @@
         </w:rPr>
         <w:t>filmes[</w:t>
       </w:r>
-      <w:proofErr w:type="gramEnd"/>
       <w:r>
         <w:rPr>
           <w:rStyle w:val="hljs-number"/>
@@ -1981,27 +1945,7 @@
           <w:color w:val="DDDDDD"/>
           <w:shd w:val="clear" w:color="auto" w:fill="272822"/>
         </w:rPr>
-        <w:t>&lt;</w:t>
-      </w:r>
-      <w:proofErr w:type="gramStart"/>
-      <w:r>
-        <w:rPr>
-          <w:rStyle w:val="CdigoHTML"/>
-          <w:rFonts w:eastAsiaTheme="majorEastAsia"/>
-          <w:color w:val="DDDDDD"/>
-          <w:shd w:val="clear" w:color="auto" w:fill="272822"/>
-        </w:rPr>
-        <w:t>&gt;(</w:t>
-      </w:r>
-      <w:proofErr w:type="gramEnd"/>
-      <w:r>
-        <w:rPr>
-          <w:rStyle w:val="CdigoHTML"/>
-          <w:rFonts w:eastAsiaTheme="majorEastAsia"/>
-          <w:color w:val="DDDDDD"/>
-          <w:shd w:val="clear" w:color="auto" w:fill="272822"/>
-        </w:rPr>
-        <w:t>);</w:t>
+        <w:t>&lt;&gt;();</w:t>
       </w:r>
     </w:p>
     <w:p>
@@ -2090,7 +2034,6 @@
         <w:t xml:space="preserve"> </w:t>
       </w:r>
       <w:proofErr w:type="spellStart"/>
-      <w:proofErr w:type="gramStart"/>
       <w:r>
         <w:rPr>
           <w:rStyle w:val="hljs-title"/>
@@ -2112,7 +2055,6 @@
         </w:rPr>
         <w:t>(</w:t>
       </w:r>
-      <w:proofErr w:type="gramEnd"/>
       <w:r>
         <w:rPr>
           <w:rStyle w:val="hljs-params"/>
@@ -2360,7 +2302,6 @@
         <w:t xml:space="preserve"> </w:t>
       </w:r>
       <w:proofErr w:type="spellStart"/>
-      <w:proofErr w:type="gramStart"/>
       <w:r>
         <w:rPr>
           <w:rStyle w:val="hljs-title"/>
@@ -2382,7 +2323,6 @@
         </w:rPr>
         <w:t>(</w:t>
       </w:r>
-      <w:proofErr w:type="gramEnd"/>
       <w:r>
         <w:rPr>
           <w:rStyle w:val="hljs-params"/>
@@ -2454,7 +2394,6 @@
         <w:t xml:space="preserve"> (</w:t>
       </w:r>
       <w:proofErr w:type="spellStart"/>
-      <w:proofErr w:type="gramStart"/>
       <w:r>
         <w:rPr>
           <w:rStyle w:val="CdigoHTML"/>
@@ -2465,7 +2404,6 @@
         <w:t>produtos.size</w:t>
       </w:r>
       <w:proofErr w:type="spellEnd"/>
-      <w:proofErr w:type="gramEnd"/>
       <w:r>
         <w:rPr>
           <w:rStyle w:val="CdigoHTML"/>
@@ -2812,7 +2750,6 @@
         <w:t xml:space="preserve"> na aula, sobrescrevendo o método </w:t>
       </w:r>
       <w:proofErr w:type="spellStart"/>
-      <w:proofErr w:type="gramStart"/>
       <w:r>
         <w:rPr>
           <w:highlight w:val="yellow"/>
@@ -2824,22 +2761,15 @@
         <w:rPr>
           <w:highlight w:val="yellow"/>
         </w:rPr>
-        <w:t>(</w:t>
-      </w:r>
-      <w:proofErr w:type="gramEnd"/>
+        <w:t>()</w:t>
+      </w:r>
+      <w:r>
+        <w:t xml:space="preserve"> na classe </w:t>
+      </w:r>
       <w:r>
         <w:rPr>
           <w:highlight w:val="yellow"/>
         </w:rPr>
-        <w:t>)</w:t>
-      </w:r>
-      <w:r>
-        <w:t xml:space="preserve"> na classe </w:t>
-      </w:r>
-      <w:r>
-        <w:rPr>
-          <w:highlight w:val="yellow"/>
-        </w:rPr>
         <w:t>Filme</w:t>
       </w:r>
       <w:r>
@@ -2921,7 +2851,6 @@
         <w:t xml:space="preserve"> </w:t>
       </w:r>
       <w:proofErr w:type="spellStart"/>
-      <w:proofErr w:type="gramStart"/>
       <w:r>
         <w:rPr>
           <w:rStyle w:val="CdigoHTML"/>
@@ -2939,17 +2868,7 @@
           <w:color w:val="DDDDDD"/>
           <w:shd w:val="clear" w:color="auto" w:fill="272822"/>
         </w:rPr>
-        <w:t>(</w:t>
-      </w:r>
-      <w:proofErr w:type="gramEnd"/>
-      <w:r>
-        <w:rPr>
-          <w:rStyle w:val="CdigoHTML"/>
-          <w:rFonts w:eastAsiaTheme="majorEastAsia"/>
-          <w:color w:val="DDDDDD"/>
-          <w:shd w:val="clear" w:color="auto" w:fill="272822"/>
-        </w:rPr>
-        <w:t>) {</w:t>
+        <w:t>() {</w:t>
       </w:r>
     </w:p>
     <w:p>
@@ -3013,7 +2932,6 @@
         <w:t xml:space="preserve"> +</w:t>
       </w:r>
       <w:proofErr w:type="spellStart"/>
-      <w:proofErr w:type="gramStart"/>
       <w:r>
         <w:rPr>
           <w:rStyle w:val="hljs-keyword"/>
@@ -3035,7 +2953,6 @@
         <w:t>.getNome</w:t>
       </w:r>
       <w:proofErr w:type="spellEnd"/>
-      <w:proofErr w:type="gramEnd"/>
       <w:r>
         <w:rPr>
           <w:rStyle w:val="CdigoHTML"/>
@@ -3210,7 +3127,6 @@
         <w:t xml:space="preserve"> </w:t>
       </w:r>
       <w:proofErr w:type="spellStart"/>
-      <w:proofErr w:type="gramStart"/>
       <w:r>
         <w:rPr>
           <w:rStyle w:val="hljs-keyword"/>
@@ -3243,7 +3159,6 @@
         </w:rPr>
         <w:t>Principal</w:t>
       </w:r>
-      <w:proofErr w:type="gramEnd"/>
       <w:r>
         <w:rPr>
           <w:rStyle w:val="CdigoHTML"/>
@@ -3353,7 +3268,6 @@
         <w:t xml:space="preserve"> </w:t>
       </w:r>
       <w:proofErr w:type="spellStart"/>
-      <w:proofErr w:type="gramStart"/>
       <w:r>
         <w:rPr>
           <w:rStyle w:val="hljs-title"/>
@@ -3376,7 +3290,6 @@
         <w:t>(</w:t>
       </w:r>
       <w:proofErr w:type="spellStart"/>
-      <w:proofErr w:type="gramEnd"/>
       <w:r>
         <w:rPr>
           <w:rStyle w:val="hljs-params"/>
@@ -3586,27 +3499,7 @@
           <w:color w:val="DDDDDD"/>
           <w:shd w:val="clear" w:color="auto" w:fill="272822"/>
         </w:rPr>
-        <w:t>&lt;</w:t>
-      </w:r>
-      <w:proofErr w:type="gramStart"/>
-      <w:r>
-        <w:rPr>
-          <w:rStyle w:val="CdigoHTML"/>
-          <w:rFonts w:eastAsiaTheme="majorEastAsia"/>
-          <w:color w:val="DDDDDD"/>
-          <w:shd w:val="clear" w:color="auto" w:fill="272822"/>
-        </w:rPr>
-        <w:t>&gt;(</w:t>
-      </w:r>
-      <w:proofErr w:type="gramEnd"/>
-      <w:r>
-        <w:rPr>
-          <w:rStyle w:val="CdigoHTML"/>
-          <w:rFonts w:eastAsiaTheme="majorEastAsia"/>
-          <w:color w:val="DDDDDD"/>
-          <w:shd w:val="clear" w:color="auto" w:fill="272822"/>
-        </w:rPr>
-        <w:t>);</w:t>
+        <w:t>&lt;&gt;();</w:t>
       </w:r>
     </w:p>
     <w:p>
@@ -3783,17 +3676,7 @@
           <w:color w:val="DDDDDD"/>
           <w:shd w:val="clear" w:color="auto" w:fill="272822"/>
         </w:rPr>
-        <w:t xml:space="preserve">(“Tamanho da lista: </w:t>
-      </w:r>
-      <w:proofErr w:type="gramStart"/>
-      <w:r>
-        <w:rPr>
-          <w:rStyle w:val="CdigoHTML"/>
-          <w:rFonts w:eastAsiaTheme="majorEastAsia"/>
-          <w:color w:val="DDDDDD"/>
-          <w:shd w:val="clear" w:color="auto" w:fill="272822"/>
-        </w:rPr>
-        <w:t>“ +</w:t>
+        <w:t>(“Tamanho da lista: “ +</w:t>
       </w:r>
       <w:proofErr w:type="spellStart"/>
       <w:r>
@@ -3806,7 +3689,6 @@
         <w:t>listaDeFilmes.size</w:t>
       </w:r>
       <w:proofErr w:type="spellEnd"/>
-      <w:proofErr w:type="gramEnd"/>
       <w:r>
         <w:rPr>
           <w:rStyle w:val="CdigoHTML"/>
@@ -3875,20 +3757,9 @@
           <w:color w:val="DDDDDD"/>
           <w:shd w:val="clear" w:color="auto" w:fill="272822"/>
         </w:rPr>
-        <w:t xml:space="preserve">(“Primeiro Filme: </w:t>
-      </w:r>
-      <w:proofErr w:type="gramStart"/>
-      <w:r>
-        <w:rPr>
-          <w:rStyle w:val="CdigoHTML"/>
-          <w:rFonts w:eastAsiaTheme="majorEastAsia"/>
-          <w:color w:val="DDDDDD"/>
-          <w:shd w:val="clear" w:color="auto" w:fill="272822"/>
-        </w:rPr>
-        <w:t>“ +</w:t>
-      </w:r>
-      <w:proofErr w:type="spellStart"/>
-      <w:proofErr w:type="gramEnd"/>
+        <w:t>(“Primeiro Filme: “ +</w:t>
+      </w:r>
+      <w:proofErr w:type="spellStart"/>
       <w:r>
         <w:rPr>
           <w:rStyle w:val="CdigoHTML"/>
@@ -4414,7 +4285,6 @@
         </w:rPr>
         <w:t xml:space="preserve"> </w:t>
       </w:r>
-      <w:proofErr w:type="gramStart"/>
       <w:r>
         <w:rPr>
           <w:rStyle w:val="hljs-title"/>
@@ -4433,17 +4303,7 @@
           <w:color w:val="DDDDDD"/>
           <w:shd w:val="clear" w:color="auto" w:fill="272822"/>
         </w:rPr>
-        <w:t>(</w:t>
-      </w:r>
-      <w:proofErr w:type="gramEnd"/>
-      <w:r>
-        <w:rPr>
-          <w:rStyle w:val="hljs-function"/>
-          <w:rFonts w:eastAsiaTheme="majorEastAsia"/>
-          <w:color w:val="DDDDDD"/>
-          <w:shd w:val="clear" w:color="auto" w:fill="272822"/>
-        </w:rPr>
-        <w:t>)</w:t>
+        <w:t>()</w:t>
       </w:r>
       <w:r>
         <w:rPr>
@@ -4958,7 +4818,6 @@
         </w:rPr>
         <w:t xml:space="preserve"> </w:t>
       </w:r>
-      <w:proofErr w:type="gramStart"/>
       <w:r>
         <w:rPr>
           <w:rStyle w:val="hljs-title"/>
@@ -4977,9 +4836,164 @@
           <w:color w:val="DDDDDD"/>
           <w:shd w:val="clear" w:color="auto" w:fill="272822"/>
         </w:rPr>
+        <w:t>()</w:t>
+      </w:r>
+      <w:r>
+        <w:rPr>
+          <w:rStyle w:val="CdigoHTML"/>
+          <w:rFonts w:eastAsiaTheme="majorEastAsia"/>
+          <w:color w:val="DDDDDD"/>
+          <w:shd w:val="clear" w:color="auto" w:fill="272822"/>
+        </w:rPr>
+        <w:t xml:space="preserve"> {</w:t>
+      </w:r>
+    </w:p>
+    <w:p>
+      <w:pPr>
+        <w:pStyle w:val="Pr-formataoHTML"/>
+        <w:shd w:val="clear" w:color="auto" w:fill="272822"/>
+        <w:rPr>
+          <w:rStyle w:val="CdigoHTML"/>
+          <w:rFonts w:eastAsiaTheme="majorEastAsia"/>
+          <w:color w:val="DDDDDD"/>
+          <w:shd w:val="clear" w:color="auto" w:fill="272822"/>
+        </w:rPr>
+      </w:pPr>
+      <w:r>
+        <w:rPr>
+          <w:rStyle w:val="CdigoHTML"/>
+          <w:rFonts w:eastAsiaTheme="majorEastAsia"/>
+          <w:color w:val="DDDDDD"/>
+          <w:shd w:val="clear" w:color="auto" w:fill="272822"/>
+        </w:rPr>
+        <w:t xml:space="preserve">    }</w:t>
+      </w:r>
+    </w:p>
+    <w:p>
+      <w:pPr>
+        <w:pStyle w:val="Pr-formataoHTML"/>
+        <w:shd w:val="clear" w:color="auto" w:fill="272822"/>
+        <w:rPr>
+          <w:rStyle w:val="CdigoHTML"/>
+          <w:rFonts w:eastAsiaTheme="majorEastAsia"/>
+          <w:color w:val="DDDDDD"/>
+          <w:shd w:val="clear" w:color="auto" w:fill="272822"/>
+        </w:rPr>
+      </w:pPr>
+    </w:p>
+    <w:p>
+      <w:pPr>
+        <w:pStyle w:val="Pr-formataoHTML"/>
+        <w:shd w:val="clear" w:color="auto" w:fill="272822"/>
+        <w:rPr>
+          <w:rStyle w:val="CdigoHTML"/>
+          <w:rFonts w:eastAsiaTheme="majorEastAsia"/>
+          <w:color w:val="DDDDDD"/>
+          <w:shd w:val="clear" w:color="auto" w:fill="272822"/>
+        </w:rPr>
+      </w:pPr>
+      <w:r>
+        <w:rPr>
+          <w:rStyle w:val="CdigoHTML"/>
+          <w:rFonts w:eastAsiaTheme="majorEastAsia"/>
+          <w:color w:val="DDDDDD"/>
+          <w:shd w:val="clear" w:color="auto" w:fill="272822"/>
+        </w:rPr>
+        <w:t xml:space="preserve">    </w:t>
+      </w:r>
+      <w:proofErr w:type="spellStart"/>
+      <w:r>
+        <w:rPr>
+          <w:rStyle w:val="hljs-keyword"/>
+          <w:rFonts w:eastAsiaTheme="majorEastAsia"/>
+          <w:b/>
+          <w:bCs/>
+          <w:color w:val="F92672"/>
+          <w:shd w:val="clear" w:color="auto" w:fill="272822"/>
+        </w:rPr>
+        <w:t>public</w:t>
+      </w:r>
+      <w:proofErr w:type="spellEnd"/>
+      <w:r>
+        <w:rPr>
+          <w:rStyle w:val="hljs-function"/>
+          <w:rFonts w:eastAsiaTheme="majorEastAsia"/>
+          <w:color w:val="DDDDDD"/>
+          <w:shd w:val="clear" w:color="auto" w:fill="272822"/>
+        </w:rPr>
+        <w:t xml:space="preserve"> </w:t>
+      </w:r>
+      <w:r>
+        <w:rPr>
+          <w:rStyle w:val="hljs-title"/>
+          <w:rFonts w:eastAsiaTheme="majorEastAsia"/>
+          <w:b/>
+          <w:bCs/>
+          <w:color w:val="A6E22E"/>
+          <w:shd w:val="clear" w:color="auto" w:fill="272822"/>
+        </w:rPr>
+        <w:t>Produto</w:t>
+      </w:r>
+      <w:r>
+        <w:rPr>
+          <w:rStyle w:val="hljs-function"/>
+          <w:rFonts w:eastAsiaTheme="majorEastAsia"/>
+          <w:color w:val="DDDDDD"/>
+          <w:shd w:val="clear" w:color="auto" w:fill="272822"/>
+        </w:rPr>
         <w:t>(</w:t>
       </w:r>
-      <w:proofErr w:type="gramEnd"/>
+      <w:proofErr w:type="spellStart"/>
+      <w:r>
+        <w:rPr>
+          <w:rStyle w:val="hljs-params"/>
+          <w:rFonts w:eastAsiaTheme="majorEastAsia"/>
+          <w:color w:val="DDDDDD"/>
+          <w:shd w:val="clear" w:color="auto" w:fill="272822"/>
+        </w:rPr>
+        <w:t>String</w:t>
+      </w:r>
+      <w:proofErr w:type="spellEnd"/>
+      <w:r>
+        <w:rPr>
+          <w:rStyle w:val="hljs-params"/>
+          <w:rFonts w:eastAsiaTheme="majorEastAsia"/>
+          <w:color w:val="DDDDDD"/>
+          <w:shd w:val="clear" w:color="auto" w:fill="272822"/>
+        </w:rPr>
+        <w:t xml:space="preserve"> nome, </w:t>
+      </w:r>
+      <w:proofErr w:type="spellStart"/>
+      <w:r>
+        <w:rPr>
+          <w:rStyle w:val="hljs-builtin"/>
+          <w:rFonts w:eastAsiaTheme="majorEastAsia"/>
+          <w:color w:val="A6E22E"/>
+          <w:shd w:val="clear" w:color="auto" w:fill="272822"/>
+        </w:rPr>
+        <w:t>double</w:t>
+      </w:r>
+      <w:proofErr w:type="spellEnd"/>
+      <w:r>
+        <w:rPr>
+          <w:rStyle w:val="hljs-params"/>
+          <w:rFonts w:eastAsiaTheme="majorEastAsia"/>
+          <w:color w:val="DDDDDD"/>
+          <w:shd w:val="clear" w:color="auto" w:fill="272822"/>
+        </w:rPr>
+        <w:t xml:space="preserve"> </w:t>
+      </w:r>
+      <w:proofErr w:type="spellStart"/>
+      <w:r>
+        <w:rPr>
+          <w:rStyle w:val="hljs-params"/>
+          <w:rFonts w:eastAsiaTheme="majorEastAsia"/>
+          <w:color w:val="DDDDDD"/>
+          <w:shd w:val="clear" w:color="auto" w:fill="272822"/>
+        </w:rPr>
+        <w:t>preco</w:t>
+      </w:r>
+      <w:proofErr w:type="spellEnd"/>
       <w:r>
         <w:rPr>
           <w:rStyle w:val="hljs-function"/>
@@ -5017,6 +5031,88 @@
           <w:color w:val="DDDDDD"/>
           <w:shd w:val="clear" w:color="auto" w:fill="272822"/>
         </w:rPr>
+        <w:t xml:space="preserve">        nome = nome;</w:t>
+      </w:r>
+    </w:p>
+    <w:p>
+      <w:pPr>
+        <w:pStyle w:val="Pr-formataoHTML"/>
+        <w:shd w:val="clear" w:color="auto" w:fill="272822"/>
+        <w:rPr>
+          <w:rStyle w:val="CdigoHTML"/>
+          <w:rFonts w:eastAsiaTheme="majorEastAsia"/>
+          <w:color w:val="DDDDDD"/>
+          <w:shd w:val="clear" w:color="auto" w:fill="272822"/>
+        </w:rPr>
+      </w:pPr>
+      <w:r>
+        <w:rPr>
+          <w:rStyle w:val="CdigoHTML"/>
+          <w:rFonts w:eastAsiaTheme="majorEastAsia"/>
+          <w:color w:val="DDDDDD"/>
+          <w:shd w:val="clear" w:color="auto" w:fill="272822"/>
+        </w:rPr>
+        <w:t xml:space="preserve">        </w:t>
+      </w:r>
+      <w:proofErr w:type="spellStart"/>
+      <w:r>
+        <w:rPr>
+          <w:rStyle w:val="CdigoHTML"/>
+          <w:rFonts w:eastAsiaTheme="majorEastAsia"/>
+          <w:color w:val="DDDDDD"/>
+          <w:shd w:val="clear" w:color="auto" w:fill="272822"/>
+        </w:rPr>
+        <w:t>preco</w:t>
+      </w:r>
+      <w:proofErr w:type="spellEnd"/>
+      <w:r>
+        <w:rPr>
+          <w:rStyle w:val="CdigoHTML"/>
+          <w:rFonts w:eastAsiaTheme="majorEastAsia"/>
+          <w:color w:val="DDDDDD"/>
+          <w:shd w:val="clear" w:color="auto" w:fill="272822"/>
+        </w:rPr>
+        <w:t xml:space="preserve"> = </w:t>
+      </w:r>
+      <w:proofErr w:type="spellStart"/>
+      <w:r>
+        <w:rPr>
+          <w:rStyle w:val="CdigoHTML"/>
+          <w:rFonts w:eastAsiaTheme="majorEastAsia"/>
+          <w:color w:val="DDDDDD"/>
+          <w:shd w:val="clear" w:color="auto" w:fill="272822"/>
+        </w:rPr>
+        <w:t>preco</w:t>
+      </w:r>
+      <w:proofErr w:type="spellEnd"/>
+      <w:r>
+        <w:rPr>
+          <w:rStyle w:val="CdigoHTML"/>
+          <w:rFonts w:eastAsiaTheme="majorEastAsia"/>
+          <w:color w:val="DDDDDD"/>
+          <w:shd w:val="clear" w:color="auto" w:fill="272822"/>
+        </w:rPr>
+        <w:t>;</w:t>
+      </w:r>
+    </w:p>
+    <w:p>
+      <w:pPr>
+        <w:pStyle w:val="Pr-formataoHTML"/>
+        <w:shd w:val="clear" w:color="auto" w:fill="272822"/>
+        <w:rPr>
+          <w:rStyle w:val="CdigoHTML"/>
+          <w:rFonts w:eastAsiaTheme="majorEastAsia"/>
+          <w:color w:val="DDDDDD"/>
+          <w:shd w:val="clear" w:color="auto" w:fill="272822"/>
+        </w:rPr>
+      </w:pPr>
+      <w:r>
+        <w:rPr>
+          <w:rStyle w:val="CdigoHTML"/>
+          <w:rFonts w:eastAsiaTheme="majorEastAsia"/>
+          <w:color w:val="DDDDDD"/>
+          <w:shd w:val="clear" w:color="auto" w:fill="272822"/>
+        </w:rPr>
         <w:t xml:space="preserve">    }</w:t>
       </w:r>
     </w:p>
@@ -5074,7 +5170,29 @@
         </w:rPr>
         <w:t xml:space="preserve"> </w:t>
       </w:r>
-      <w:proofErr w:type="gramStart"/>
+      <w:proofErr w:type="spellStart"/>
+      <w:r>
+        <w:rPr>
+          <w:rStyle w:val="hljs-keyword"/>
+          <w:rFonts w:eastAsiaTheme="majorEastAsia"/>
+          <w:b/>
+          <w:bCs/>
+          <w:color w:val="F92672"/>
+          <w:shd w:val="clear" w:color="auto" w:fill="272822"/>
+        </w:rPr>
+        <w:t>void</w:t>
+      </w:r>
+      <w:proofErr w:type="spellEnd"/>
+      <w:r>
+        <w:rPr>
+          <w:rStyle w:val="hljs-function"/>
+          <w:rFonts w:eastAsiaTheme="majorEastAsia"/>
+          <w:color w:val="DDDDDD"/>
+          <w:shd w:val="clear" w:color="auto" w:fill="272822"/>
+        </w:rPr>
+        <w:t xml:space="preserve"> </w:t>
+      </w:r>
+      <w:proofErr w:type="spellStart"/>
       <w:r>
         <w:rPr>
           <w:rStyle w:val="hljs-title"/>
@@ -5084,8 +5202,9 @@
           <w:color w:val="A6E22E"/>
           <w:shd w:val="clear" w:color="auto" w:fill="272822"/>
         </w:rPr>
-        <w:t>Produto</w:t>
-      </w:r>
+        <w:t>setNome</w:t>
+      </w:r>
+      <w:proofErr w:type="spellEnd"/>
       <w:r>
         <w:rPr>
           <w:rStyle w:val="hljs-function"/>
@@ -5096,7 +5215,6 @@
         <w:t>(</w:t>
       </w:r>
       <w:proofErr w:type="spellStart"/>
-      <w:proofErr w:type="gramEnd"/>
       <w:r>
         <w:rPr>
           <w:rStyle w:val="hljs-params"/>
@@ -5114,7 +5232,197 @@
           <w:color w:val="DDDDDD"/>
           <w:shd w:val="clear" w:color="auto" w:fill="272822"/>
         </w:rPr>
-        <w:t xml:space="preserve"> nome, </w:t>
+        <w:t xml:space="preserve"> nome</w:t>
+      </w:r>
+      <w:r>
+        <w:rPr>
+          <w:rStyle w:val="hljs-function"/>
+          <w:rFonts w:eastAsiaTheme="majorEastAsia"/>
+          <w:color w:val="DDDDDD"/>
+          <w:shd w:val="clear" w:color="auto" w:fill="272822"/>
+        </w:rPr>
+        <w:t>)</w:t>
+      </w:r>
+      <w:r>
+        <w:rPr>
+          <w:rStyle w:val="CdigoHTML"/>
+          <w:rFonts w:eastAsiaTheme="majorEastAsia"/>
+          <w:color w:val="DDDDDD"/>
+          <w:shd w:val="clear" w:color="auto" w:fill="272822"/>
+        </w:rPr>
+        <w:t xml:space="preserve"> {</w:t>
+      </w:r>
+    </w:p>
+    <w:p>
+      <w:pPr>
+        <w:pStyle w:val="Pr-formataoHTML"/>
+        <w:shd w:val="clear" w:color="auto" w:fill="272822"/>
+        <w:rPr>
+          <w:rStyle w:val="CdigoHTML"/>
+          <w:rFonts w:eastAsiaTheme="majorEastAsia"/>
+          <w:color w:val="DDDDDD"/>
+          <w:shd w:val="clear" w:color="auto" w:fill="272822"/>
+        </w:rPr>
+      </w:pPr>
+      <w:r>
+        <w:rPr>
+          <w:rStyle w:val="CdigoHTML"/>
+          <w:rFonts w:eastAsiaTheme="majorEastAsia"/>
+          <w:color w:val="DDDDDD"/>
+          <w:shd w:val="clear" w:color="auto" w:fill="272822"/>
+        </w:rPr>
+        <w:t xml:space="preserve">        </w:t>
+      </w:r>
+      <w:proofErr w:type="spellStart"/>
+      <w:r>
+        <w:rPr>
+          <w:rStyle w:val="hljs-keyword"/>
+          <w:rFonts w:eastAsiaTheme="majorEastAsia"/>
+          <w:b/>
+          <w:bCs/>
+          <w:color w:val="F92672"/>
+          <w:shd w:val="clear" w:color="auto" w:fill="272822"/>
+        </w:rPr>
+        <w:t>this</w:t>
+      </w:r>
+      <w:r>
+        <w:rPr>
+          <w:rStyle w:val="CdigoHTML"/>
+          <w:rFonts w:eastAsiaTheme="majorEastAsia"/>
+          <w:color w:val="DDDDDD"/>
+          <w:shd w:val="clear" w:color="auto" w:fill="272822"/>
+        </w:rPr>
+        <w:t>.nome</w:t>
+      </w:r>
+      <w:proofErr w:type="spellEnd"/>
+      <w:r>
+        <w:rPr>
+          <w:rStyle w:val="CdigoHTML"/>
+          <w:rFonts w:eastAsiaTheme="majorEastAsia"/>
+          <w:color w:val="DDDDDD"/>
+          <w:shd w:val="clear" w:color="auto" w:fill="272822"/>
+        </w:rPr>
+        <w:t xml:space="preserve"> = nome;</w:t>
+      </w:r>
+    </w:p>
+    <w:p>
+      <w:pPr>
+        <w:pStyle w:val="Pr-formataoHTML"/>
+        <w:shd w:val="clear" w:color="auto" w:fill="272822"/>
+        <w:rPr>
+          <w:rStyle w:val="CdigoHTML"/>
+          <w:rFonts w:eastAsiaTheme="majorEastAsia"/>
+          <w:color w:val="DDDDDD"/>
+          <w:shd w:val="clear" w:color="auto" w:fill="272822"/>
+        </w:rPr>
+      </w:pPr>
+      <w:r>
+        <w:rPr>
+          <w:rStyle w:val="CdigoHTML"/>
+          <w:rFonts w:eastAsiaTheme="majorEastAsia"/>
+          <w:color w:val="DDDDDD"/>
+          <w:shd w:val="clear" w:color="auto" w:fill="272822"/>
+        </w:rPr>
+        <w:t xml:space="preserve">    }</w:t>
+      </w:r>
+    </w:p>
+    <w:p>
+      <w:pPr>
+        <w:pStyle w:val="Pr-formataoHTML"/>
+        <w:shd w:val="clear" w:color="auto" w:fill="272822"/>
+        <w:rPr>
+          <w:rStyle w:val="CdigoHTML"/>
+          <w:rFonts w:eastAsiaTheme="majorEastAsia"/>
+          <w:color w:val="DDDDDD"/>
+          <w:shd w:val="clear" w:color="auto" w:fill="272822"/>
+        </w:rPr>
+      </w:pPr>
+    </w:p>
+    <w:p>
+      <w:pPr>
+        <w:pStyle w:val="Pr-formataoHTML"/>
+        <w:shd w:val="clear" w:color="auto" w:fill="272822"/>
+        <w:rPr>
+          <w:rStyle w:val="CdigoHTML"/>
+          <w:rFonts w:eastAsiaTheme="majorEastAsia"/>
+          <w:color w:val="DDDDDD"/>
+          <w:shd w:val="clear" w:color="auto" w:fill="272822"/>
+        </w:rPr>
+      </w:pPr>
+      <w:r>
+        <w:rPr>
+          <w:rStyle w:val="CdigoHTML"/>
+          <w:rFonts w:eastAsiaTheme="majorEastAsia"/>
+          <w:color w:val="DDDDDD"/>
+          <w:shd w:val="clear" w:color="auto" w:fill="272822"/>
+        </w:rPr>
+        <w:t xml:space="preserve">    </w:t>
+      </w:r>
+      <w:proofErr w:type="spellStart"/>
+      <w:r>
+        <w:rPr>
+          <w:rStyle w:val="hljs-keyword"/>
+          <w:rFonts w:eastAsiaTheme="majorEastAsia"/>
+          <w:b/>
+          <w:bCs/>
+          <w:color w:val="F92672"/>
+          <w:shd w:val="clear" w:color="auto" w:fill="272822"/>
+        </w:rPr>
+        <w:t>public</w:t>
+      </w:r>
+      <w:proofErr w:type="spellEnd"/>
+      <w:r>
+        <w:rPr>
+          <w:rStyle w:val="hljs-function"/>
+          <w:rFonts w:eastAsiaTheme="majorEastAsia"/>
+          <w:color w:val="DDDDDD"/>
+          <w:shd w:val="clear" w:color="auto" w:fill="272822"/>
+        </w:rPr>
+        <w:t xml:space="preserve"> </w:t>
+      </w:r>
+      <w:proofErr w:type="spellStart"/>
+      <w:r>
+        <w:rPr>
+          <w:rStyle w:val="hljs-keyword"/>
+          <w:rFonts w:eastAsiaTheme="majorEastAsia"/>
+          <w:b/>
+          <w:bCs/>
+          <w:color w:val="F92672"/>
+          <w:shd w:val="clear" w:color="auto" w:fill="272822"/>
+        </w:rPr>
+        <w:t>void</w:t>
+      </w:r>
+      <w:proofErr w:type="spellEnd"/>
+      <w:r>
+        <w:rPr>
+          <w:rStyle w:val="hljs-function"/>
+          <w:rFonts w:eastAsiaTheme="majorEastAsia"/>
+          <w:color w:val="DDDDDD"/>
+          <w:shd w:val="clear" w:color="auto" w:fill="272822"/>
+        </w:rPr>
+        <w:t xml:space="preserve"> </w:t>
+      </w:r>
+      <w:proofErr w:type="spellStart"/>
+      <w:r>
+        <w:rPr>
+          <w:rStyle w:val="hljs-title"/>
+          <w:rFonts w:eastAsiaTheme="majorEastAsia"/>
+          <w:b/>
+          <w:bCs/>
+          <w:color w:val="A6E22E"/>
+          <w:shd w:val="clear" w:color="auto" w:fill="272822"/>
+        </w:rPr>
+        <w:t>setPreco</w:t>
+      </w:r>
+      <w:proofErr w:type="spellEnd"/>
+      <w:r>
+        <w:rPr>
+          <w:rStyle w:val="hljs-function"/>
+          <w:rFonts w:eastAsiaTheme="majorEastAsia"/>
+          <w:color w:val="DDDDDD"/>
+          <w:shd w:val="clear" w:color="auto" w:fill="272822"/>
+        </w:rPr>
+        <w:t>(</w:t>
       </w:r>
       <w:proofErr w:type="spellStart"/>
       <w:r>
@@ -5184,32 +5492,42 @@
           <w:color w:val="DDDDDD"/>
           <w:shd w:val="clear" w:color="auto" w:fill="272822"/>
         </w:rPr>
-        <w:t xml:space="preserve">        nome = nome;</w:t>
-      </w:r>
-    </w:p>
-    <w:p>
-      <w:pPr>
-        <w:pStyle w:val="Pr-formataoHTML"/>
-        <w:shd w:val="clear" w:color="auto" w:fill="272822"/>
-        <w:rPr>
-          <w:rStyle w:val="CdigoHTML"/>
-          <w:rFonts w:eastAsiaTheme="majorEastAsia"/>
-          <w:color w:val="DDDDDD"/>
-          <w:shd w:val="clear" w:color="auto" w:fill="272822"/>
-        </w:rPr>
-      </w:pPr>
-      <w:r>
-        <w:rPr>
-          <w:rStyle w:val="CdigoHTML"/>
-          <w:rFonts w:eastAsiaTheme="majorEastAsia"/>
-          <w:color w:val="DDDDDD"/>
-          <w:shd w:val="clear" w:color="auto" w:fill="272822"/>
-        </w:rPr>
         <w:t xml:space="preserve">        </w:t>
       </w:r>
       <w:proofErr w:type="spellStart"/>
       <w:r>
         <w:rPr>
+          <w:rStyle w:val="hljs-keyword"/>
+          <w:rFonts w:eastAsiaTheme="majorEastAsia"/>
+          <w:b/>
+          <w:bCs/>
+          <w:color w:val="F92672"/>
+          <w:shd w:val="clear" w:color="auto" w:fill="272822"/>
+        </w:rPr>
+        <w:t>this</w:t>
+      </w:r>
+      <w:r>
+        <w:rPr>
+          <w:rStyle w:val="CdigoHTML"/>
+          <w:rFonts w:eastAsiaTheme="majorEastAsia"/>
+          <w:color w:val="DDDDDD"/>
+          <w:shd w:val="clear" w:color="auto" w:fill="272822"/>
+        </w:rPr>
+        <w:t>.preco</w:t>
+      </w:r>
+      <w:proofErr w:type="spellEnd"/>
+      <w:r>
+        <w:rPr>
+          <w:rStyle w:val="CdigoHTML"/>
+          <w:rFonts w:eastAsiaTheme="majorEastAsia"/>
+          <w:color w:val="DDDDDD"/>
+          <w:shd w:val="clear" w:color="auto" w:fill="272822"/>
+        </w:rPr>
+        <w:t xml:space="preserve"> = </w:t>
+      </w:r>
+      <w:proofErr w:type="spellStart"/>
+      <w:r>
+        <w:rPr>
           <w:rStyle w:val="CdigoHTML"/>
           <w:rFonts w:eastAsiaTheme="majorEastAsia"/>
           <w:color w:val="DDDDDD"/>
@@ -5225,26 +5543,6 @@
           <w:color w:val="DDDDDD"/>
           <w:shd w:val="clear" w:color="auto" w:fill="272822"/>
         </w:rPr>
-        <w:t xml:space="preserve"> = </w:t>
-      </w:r>
-      <w:proofErr w:type="spellStart"/>
-      <w:r>
-        <w:rPr>
-          <w:rStyle w:val="CdigoHTML"/>
-          <w:rFonts w:eastAsiaTheme="majorEastAsia"/>
-          <w:color w:val="DDDDDD"/>
-          <w:shd w:val="clear" w:color="auto" w:fill="272822"/>
-        </w:rPr>
-        <w:t>preco</w:t>
-      </w:r>
-      <w:proofErr w:type="spellEnd"/>
-      <w:r>
-        <w:rPr>
-          <w:rStyle w:val="CdigoHTML"/>
-          <w:rFonts w:eastAsiaTheme="majorEastAsia"/>
-          <w:color w:val="DDDDDD"/>
-          <w:shd w:val="clear" w:color="auto" w:fill="272822"/>
-        </w:rPr>
         <w:t>;</w:t>
       </w:r>
     </w:p>
@@ -5326,6 +5624,78 @@
       <w:proofErr w:type="spellStart"/>
       <w:r>
         <w:rPr>
+          <w:rStyle w:val="hljs-function"/>
+          <w:rFonts w:eastAsiaTheme="majorEastAsia"/>
+          <w:color w:val="DDDDDD"/>
+          <w:shd w:val="clear" w:color="auto" w:fill="272822"/>
+        </w:rPr>
+        <w:t>String</w:t>
+      </w:r>
+      <w:proofErr w:type="spellEnd"/>
+      <w:r>
+        <w:rPr>
+          <w:rStyle w:val="hljs-function"/>
+          <w:rFonts w:eastAsiaTheme="majorEastAsia"/>
+          <w:color w:val="DDDDDD"/>
+          <w:shd w:val="clear" w:color="auto" w:fill="272822"/>
+        </w:rPr>
+        <w:t xml:space="preserve"> </w:t>
+      </w:r>
+      <w:proofErr w:type="spellStart"/>
+      <w:r>
+        <w:rPr>
+          <w:rStyle w:val="hljs-title"/>
+          <w:rFonts w:eastAsiaTheme="majorEastAsia"/>
+          <w:b/>
+          <w:bCs/>
+          <w:color w:val="A6E22E"/>
+          <w:shd w:val="clear" w:color="auto" w:fill="272822"/>
+        </w:rPr>
+        <w:t>getNome</w:t>
+      </w:r>
+      <w:proofErr w:type="spellEnd"/>
+      <w:r>
+        <w:rPr>
+          <w:rStyle w:val="hljs-function"/>
+          <w:rFonts w:eastAsiaTheme="majorEastAsia"/>
+          <w:color w:val="DDDDDD"/>
+          <w:shd w:val="clear" w:color="auto" w:fill="272822"/>
+        </w:rPr>
+        <w:t>()</w:t>
+      </w:r>
+      <w:r>
+        <w:rPr>
+          <w:rStyle w:val="CdigoHTML"/>
+          <w:rFonts w:eastAsiaTheme="majorEastAsia"/>
+          <w:color w:val="DDDDDD"/>
+          <w:shd w:val="clear" w:color="auto" w:fill="272822"/>
+        </w:rPr>
+        <w:t xml:space="preserve"> {</w:t>
+      </w:r>
+    </w:p>
+    <w:p>
+      <w:pPr>
+        <w:pStyle w:val="Pr-formataoHTML"/>
+        <w:shd w:val="clear" w:color="auto" w:fill="272822"/>
+        <w:rPr>
+          <w:rStyle w:val="CdigoHTML"/>
+          <w:rFonts w:eastAsiaTheme="majorEastAsia"/>
+          <w:color w:val="DDDDDD"/>
+          <w:shd w:val="clear" w:color="auto" w:fill="272822"/>
+        </w:rPr>
+      </w:pPr>
+      <w:r>
+        <w:rPr>
+          <w:rStyle w:val="CdigoHTML"/>
+          <w:rFonts w:eastAsiaTheme="majorEastAsia"/>
+          <w:color w:val="DDDDDD"/>
+          <w:shd w:val="clear" w:color="auto" w:fill="272822"/>
+        </w:rPr>
+        <w:t xml:space="preserve">        </w:t>
+      </w:r>
+      <w:proofErr w:type="spellStart"/>
+      <w:r>
+        <w:rPr>
           <w:rStyle w:val="hljs-keyword"/>
           <w:rFonts w:eastAsiaTheme="majorEastAsia"/>
           <w:b/>
@@ -5333,7 +5703,83 @@
           <w:color w:val="F92672"/>
           <w:shd w:val="clear" w:color="auto" w:fill="272822"/>
         </w:rPr>
-        <w:t>void</w:t>
+        <w:t>return</w:t>
+      </w:r>
+      <w:proofErr w:type="spellEnd"/>
+      <w:r>
+        <w:rPr>
+          <w:rStyle w:val="CdigoHTML"/>
+          <w:rFonts w:eastAsiaTheme="majorEastAsia"/>
+          <w:color w:val="DDDDDD"/>
+          <w:shd w:val="clear" w:color="auto" w:fill="272822"/>
+        </w:rPr>
+        <w:t xml:space="preserve"> nome;</w:t>
+      </w:r>
+    </w:p>
+    <w:p>
+      <w:pPr>
+        <w:pStyle w:val="Pr-formataoHTML"/>
+        <w:shd w:val="clear" w:color="auto" w:fill="272822"/>
+        <w:rPr>
+          <w:rStyle w:val="CdigoHTML"/>
+          <w:rFonts w:eastAsiaTheme="majorEastAsia"/>
+          <w:color w:val="DDDDDD"/>
+          <w:shd w:val="clear" w:color="auto" w:fill="272822"/>
+        </w:rPr>
+      </w:pPr>
+      <w:r>
+        <w:rPr>
+          <w:rStyle w:val="CdigoHTML"/>
+          <w:rFonts w:eastAsiaTheme="majorEastAsia"/>
+          <w:color w:val="DDDDDD"/>
+          <w:shd w:val="clear" w:color="auto" w:fill="272822"/>
+        </w:rPr>
+        <w:t xml:space="preserve">    }</w:t>
+      </w:r>
+    </w:p>
+    <w:p>
+      <w:pPr>
+        <w:pStyle w:val="Pr-formataoHTML"/>
+        <w:shd w:val="clear" w:color="auto" w:fill="272822"/>
+        <w:rPr>
+          <w:rStyle w:val="CdigoHTML"/>
+          <w:rFonts w:eastAsiaTheme="majorEastAsia"/>
+          <w:color w:val="DDDDDD"/>
+          <w:shd w:val="clear" w:color="auto" w:fill="272822"/>
+        </w:rPr>
+      </w:pPr>
+    </w:p>
+    <w:p>
+      <w:pPr>
+        <w:pStyle w:val="Pr-formataoHTML"/>
+        <w:shd w:val="clear" w:color="auto" w:fill="272822"/>
+        <w:rPr>
+          <w:rStyle w:val="CdigoHTML"/>
+          <w:rFonts w:eastAsiaTheme="majorEastAsia"/>
+          <w:color w:val="DDDDDD"/>
+          <w:shd w:val="clear" w:color="auto" w:fill="272822"/>
+        </w:rPr>
+      </w:pPr>
+      <w:r>
+        <w:rPr>
+          <w:rStyle w:val="CdigoHTML"/>
+          <w:rFonts w:eastAsiaTheme="majorEastAsia"/>
+          <w:color w:val="DDDDDD"/>
+          <w:shd w:val="clear" w:color="auto" w:fill="272822"/>
+        </w:rPr>
+        <w:t xml:space="preserve">    </w:t>
+      </w:r>
+      <w:proofErr w:type="spellStart"/>
+      <w:r>
+        <w:rPr>
+          <w:rStyle w:val="hljs-keyword"/>
+          <w:rFonts w:eastAsiaTheme="majorEastAsia"/>
+          <w:b/>
+          <w:bCs/>
+          <w:color w:val="F92672"/>
+          <w:shd w:val="clear" w:color="auto" w:fill="272822"/>
+        </w:rPr>
+        <w:t>public</w:t>
       </w:r>
       <w:proofErr w:type="spellEnd"/>
       <w:r>
@@ -5346,7 +5792,26 @@
         <w:t xml:space="preserve"> </w:t>
       </w:r>
       <w:proofErr w:type="spellStart"/>
-      <w:proofErr w:type="gramStart"/>
+      <w:r>
+        <w:rPr>
+          <w:rStyle w:val="hljs-builtin"/>
+          <w:rFonts w:eastAsiaTheme="majorEastAsia"/>
+          <w:color w:val="A6E22E"/>
+          <w:shd w:val="clear" w:color="auto" w:fill="272822"/>
+        </w:rPr>
+        <w:t>double</w:t>
+      </w:r>
+      <w:proofErr w:type="spellEnd"/>
+      <w:r>
+        <w:rPr>
+          <w:rStyle w:val="hljs-function"/>
+          <w:rFonts w:eastAsiaTheme="majorEastAsia"/>
+          <w:color w:val="DDDDDD"/>
+          <w:shd w:val="clear" w:color="auto" w:fill="272822"/>
+        </w:rPr>
+        <w:t xml:space="preserve"> </w:t>
+      </w:r>
+      <w:proofErr w:type="spellStart"/>
       <w:r>
         <w:rPr>
           <w:rStyle w:val="hljs-title"/>
@@ -5356,7 +5821,7 @@
           <w:color w:val="A6E22E"/>
           <w:shd w:val="clear" w:color="auto" w:fill="272822"/>
         </w:rPr>
-        <w:t>setNome</w:t>
+        <w:t>getPreco</w:t>
       </w:r>
       <w:proofErr w:type="spellEnd"/>
       <w:r>
@@ -5366,655 +5831,7 @@
           <w:color w:val="DDDDDD"/>
           <w:shd w:val="clear" w:color="auto" w:fill="272822"/>
         </w:rPr>
-        <w:t>(</w:t>
-      </w:r>
-      <w:proofErr w:type="spellStart"/>
-      <w:proofErr w:type="gramEnd"/>
-      <w:r>
-        <w:rPr>
-          <w:rStyle w:val="hljs-params"/>
-          <w:rFonts w:eastAsiaTheme="majorEastAsia"/>
-          <w:color w:val="DDDDDD"/>
-          <w:shd w:val="clear" w:color="auto" w:fill="272822"/>
-        </w:rPr>
-        <w:t>String</w:t>
-      </w:r>
-      <w:proofErr w:type="spellEnd"/>
-      <w:r>
-        <w:rPr>
-          <w:rStyle w:val="hljs-params"/>
-          <w:rFonts w:eastAsiaTheme="majorEastAsia"/>
-          <w:color w:val="DDDDDD"/>
-          <w:shd w:val="clear" w:color="auto" w:fill="272822"/>
-        </w:rPr>
-        <w:t xml:space="preserve"> nome</w:t>
-      </w:r>
-      <w:r>
-        <w:rPr>
-          <w:rStyle w:val="hljs-function"/>
-          <w:rFonts w:eastAsiaTheme="majorEastAsia"/>
-          <w:color w:val="DDDDDD"/>
-          <w:shd w:val="clear" w:color="auto" w:fill="272822"/>
-        </w:rPr>
-        <w:t>)</w:t>
-      </w:r>
-      <w:r>
-        <w:rPr>
-          <w:rStyle w:val="CdigoHTML"/>
-          <w:rFonts w:eastAsiaTheme="majorEastAsia"/>
-          <w:color w:val="DDDDDD"/>
-          <w:shd w:val="clear" w:color="auto" w:fill="272822"/>
-        </w:rPr>
-        <w:t xml:space="preserve"> {</w:t>
-      </w:r>
-    </w:p>
-    <w:p>
-      <w:pPr>
-        <w:pStyle w:val="Pr-formataoHTML"/>
-        <w:shd w:val="clear" w:color="auto" w:fill="272822"/>
-        <w:rPr>
-          <w:rStyle w:val="CdigoHTML"/>
-          <w:rFonts w:eastAsiaTheme="majorEastAsia"/>
-          <w:color w:val="DDDDDD"/>
-          <w:shd w:val="clear" w:color="auto" w:fill="272822"/>
-        </w:rPr>
-      </w:pPr>
-      <w:r>
-        <w:rPr>
-          <w:rStyle w:val="CdigoHTML"/>
-          <w:rFonts w:eastAsiaTheme="majorEastAsia"/>
-          <w:color w:val="DDDDDD"/>
-          <w:shd w:val="clear" w:color="auto" w:fill="272822"/>
-        </w:rPr>
-        <w:t xml:space="preserve">        </w:t>
-      </w:r>
-      <w:proofErr w:type="spellStart"/>
-      <w:proofErr w:type="gramStart"/>
-      <w:r>
-        <w:rPr>
-          <w:rStyle w:val="hljs-keyword"/>
-          <w:rFonts w:eastAsiaTheme="majorEastAsia"/>
-          <w:b/>
-          <w:bCs/>
-          <w:color w:val="F92672"/>
-          <w:shd w:val="clear" w:color="auto" w:fill="272822"/>
-        </w:rPr>
-        <w:t>this</w:t>
-      </w:r>
-      <w:r>
-        <w:rPr>
-          <w:rStyle w:val="CdigoHTML"/>
-          <w:rFonts w:eastAsiaTheme="majorEastAsia"/>
-          <w:color w:val="DDDDDD"/>
-          <w:shd w:val="clear" w:color="auto" w:fill="272822"/>
-        </w:rPr>
-        <w:t>.nome</w:t>
-      </w:r>
-      <w:proofErr w:type="spellEnd"/>
-      <w:proofErr w:type="gramEnd"/>
-      <w:r>
-        <w:rPr>
-          <w:rStyle w:val="CdigoHTML"/>
-          <w:rFonts w:eastAsiaTheme="majorEastAsia"/>
-          <w:color w:val="DDDDDD"/>
-          <w:shd w:val="clear" w:color="auto" w:fill="272822"/>
-        </w:rPr>
-        <w:t xml:space="preserve"> = nome;</w:t>
-      </w:r>
-    </w:p>
-    <w:p>
-      <w:pPr>
-        <w:pStyle w:val="Pr-formataoHTML"/>
-        <w:shd w:val="clear" w:color="auto" w:fill="272822"/>
-        <w:rPr>
-          <w:rStyle w:val="CdigoHTML"/>
-          <w:rFonts w:eastAsiaTheme="majorEastAsia"/>
-          <w:color w:val="DDDDDD"/>
-          <w:shd w:val="clear" w:color="auto" w:fill="272822"/>
-        </w:rPr>
-      </w:pPr>
-      <w:r>
-        <w:rPr>
-          <w:rStyle w:val="CdigoHTML"/>
-          <w:rFonts w:eastAsiaTheme="majorEastAsia"/>
-          <w:color w:val="DDDDDD"/>
-          <w:shd w:val="clear" w:color="auto" w:fill="272822"/>
-        </w:rPr>
-        <w:t xml:space="preserve">    }</w:t>
-      </w:r>
-    </w:p>
-    <w:p>
-      <w:pPr>
-        <w:pStyle w:val="Pr-formataoHTML"/>
-        <w:shd w:val="clear" w:color="auto" w:fill="272822"/>
-        <w:rPr>
-          <w:rStyle w:val="CdigoHTML"/>
-          <w:rFonts w:eastAsiaTheme="majorEastAsia"/>
-          <w:color w:val="DDDDDD"/>
-          <w:shd w:val="clear" w:color="auto" w:fill="272822"/>
-        </w:rPr>
-      </w:pPr>
-    </w:p>
-    <w:p>
-      <w:pPr>
-        <w:pStyle w:val="Pr-formataoHTML"/>
-        <w:shd w:val="clear" w:color="auto" w:fill="272822"/>
-        <w:rPr>
-          <w:rStyle w:val="CdigoHTML"/>
-          <w:rFonts w:eastAsiaTheme="majorEastAsia"/>
-          <w:color w:val="DDDDDD"/>
-          <w:shd w:val="clear" w:color="auto" w:fill="272822"/>
-        </w:rPr>
-      </w:pPr>
-      <w:r>
-        <w:rPr>
-          <w:rStyle w:val="CdigoHTML"/>
-          <w:rFonts w:eastAsiaTheme="majorEastAsia"/>
-          <w:color w:val="DDDDDD"/>
-          <w:shd w:val="clear" w:color="auto" w:fill="272822"/>
-        </w:rPr>
-        <w:t xml:space="preserve">    </w:t>
-      </w:r>
-      <w:proofErr w:type="spellStart"/>
-      <w:r>
-        <w:rPr>
-          <w:rStyle w:val="hljs-keyword"/>
-          <w:rFonts w:eastAsiaTheme="majorEastAsia"/>
-          <w:b/>
-          <w:bCs/>
-          <w:color w:val="F92672"/>
-          <w:shd w:val="clear" w:color="auto" w:fill="272822"/>
-        </w:rPr>
-        <w:t>public</w:t>
-      </w:r>
-      <w:proofErr w:type="spellEnd"/>
-      <w:r>
-        <w:rPr>
-          <w:rStyle w:val="hljs-function"/>
-          <w:rFonts w:eastAsiaTheme="majorEastAsia"/>
-          <w:color w:val="DDDDDD"/>
-          <w:shd w:val="clear" w:color="auto" w:fill="272822"/>
-        </w:rPr>
-        <w:t xml:space="preserve"> </w:t>
-      </w:r>
-      <w:proofErr w:type="spellStart"/>
-      <w:r>
-        <w:rPr>
-          <w:rStyle w:val="hljs-keyword"/>
-          <w:rFonts w:eastAsiaTheme="majorEastAsia"/>
-          <w:b/>
-          <w:bCs/>
-          <w:color w:val="F92672"/>
-          <w:shd w:val="clear" w:color="auto" w:fill="272822"/>
-        </w:rPr>
-        <w:t>void</w:t>
-      </w:r>
-      <w:proofErr w:type="spellEnd"/>
-      <w:r>
-        <w:rPr>
-          <w:rStyle w:val="hljs-function"/>
-          <w:rFonts w:eastAsiaTheme="majorEastAsia"/>
-          <w:color w:val="DDDDDD"/>
-          <w:shd w:val="clear" w:color="auto" w:fill="272822"/>
-        </w:rPr>
-        <w:t xml:space="preserve"> </w:t>
-      </w:r>
-      <w:proofErr w:type="spellStart"/>
-      <w:proofErr w:type="gramStart"/>
-      <w:r>
-        <w:rPr>
-          <w:rStyle w:val="hljs-title"/>
-          <w:rFonts w:eastAsiaTheme="majorEastAsia"/>
-          <w:b/>
-          <w:bCs/>
-          <w:color w:val="A6E22E"/>
-          <w:shd w:val="clear" w:color="auto" w:fill="272822"/>
-        </w:rPr>
-        <w:t>setPreco</w:t>
-      </w:r>
-      <w:proofErr w:type="spellEnd"/>
-      <w:r>
-        <w:rPr>
-          <w:rStyle w:val="hljs-function"/>
-          <w:rFonts w:eastAsiaTheme="majorEastAsia"/>
-          <w:color w:val="DDDDDD"/>
-          <w:shd w:val="clear" w:color="auto" w:fill="272822"/>
-        </w:rPr>
-        <w:t>(</w:t>
-      </w:r>
-      <w:proofErr w:type="spellStart"/>
-      <w:proofErr w:type="gramEnd"/>
-      <w:r>
-        <w:rPr>
-          <w:rStyle w:val="hljs-builtin"/>
-          <w:rFonts w:eastAsiaTheme="majorEastAsia"/>
-          <w:color w:val="A6E22E"/>
-          <w:shd w:val="clear" w:color="auto" w:fill="272822"/>
-        </w:rPr>
-        <w:t>double</w:t>
-      </w:r>
-      <w:proofErr w:type="spellEnd"/>
-      <w:r>
-        <w:rPr>
-          <w:rStyle w:val="hljs-params"/>
-          <w:rFonts w:eastAsiaTheme="majorEastAsia"/>
-          <w:color w:val="DDDDDD"/>
-          <w:shd w:val="clear" w:color="auto" w:fill="272822"/>
-        </w:rPr>
-        <w:t xml:space="preserve"> </w:t>
-      </w:r>
-      <w:proofErr w:type="spellStart"/>
-      <w:r>
-        <w:rPr>
-          <w:rStyle w:val="hljs-params"/>
-          <w:rFonts w:eastAsiaTheme="majorEastAsia"/>
-          <w:color w:val="DDDDDD"/>
-          <w:shd w:val="clear" w:color="auto" w:fill="272822"/>
-        </w:rPr>
-        <w:t>preco</w:t>
-      </w:r>
-      <w:proofErr w:type="spellEnd"/>
-      <w:r>
-        <w:rPr>
-          <w:rStyle w:val="hljs-function"/>
-          <w:rFonts w:eastAsiaTheme="majorEastAsia"/>
-          <w:color w:val="DDDDDD"/>
-          <w:shd w:val="clear" w:color="auto" w:fill="272822"/>
-        </w:rPr>
-        <w:t>)</w:t>
-      </w:r>
-      <w:r>
-        <w:rPr>
-          <w:rStyle w:val="CdigoHTML"/>
-          <w:rFonts w:eastAsiaTheme="majorEastAsia"/>
-          <w:color w:val="DDDDDD"/>
-          <w:shd w:val="clear" w:color="auto" w:fill="272822"/>
-        </w:rPr>
-        <w:t xml:space="preserve"> {</w:t>
-      </w:r>
-    </w:p>
-    <w:p>
-      <w:pPr>
-        <w:pStyle w:val="Pr-formataoHTML"/>
-        <w:shd w:val="clear" w:color="auto" w:fill="272822"/>
-        <w:rPr>
-          <w:rStyle w:val="CdigoHTML"/>
-          <w:rFonts w:eastAsiaTheme="majorEastAsia"/>
-          <w:color w:val="DDDDDD"/>
-          <w:shd w:val="clear" w:color="auto" w:fill="272822"/>
-        </w:rPr>
-      </w:pPr>
-      <w:r>
-        <w:rPr>
-          <w:rStyle w:val="CdigoHTML"/>
-          <w:rFonts w:eastAsiaTheme="majorEastAsia"/>
-          <w:color w:val="DDDDDD"/>
-          <w:shd w:val="clear" w:color="auto" w:fill="272822"/>
-        </w:rPr>
-        <w:t xml:space="preserve">        </w:t>
-      </w:r>
-      <w:proofErr w:type="spellStart"/>
-      <w:proofErr w:type="gramStart"/>
-      <w:r>
-        <w:rPr>
-          <w:rStyle w:val="hljs-keyword"/>
-          <w:rFonts w:eastAsiaTheme="majorEastAsia"/>
-          <w:b/>
-          <w:bCs/>
-          <w:color w:val="F92672"/>
-          <w:shd w:val="clear" w:color="auto" w:fill="272822"/>
-        </w:rPr>
-        <w:t>this</w:t>
-      </w:r>
-      <w:r>
-        <w:rPr>
-          <w:rStyle w:val="CdigoHTML"/>
-          <w:rFonts w:eastAsiaTheme="majorEastAsia"/>
-          <w:color w:val="DDDDDD"/>
-          <w:shd w:val="clear" w:color="auto" w:fill="272822"/>
-        </w:rPr>
-        <w:t>.preco</w:t>
-      </w:r>
-      <w:proofErr w:type="spellEnd"/>
-      <w:proofErr w:type="gramEnd"/>
-      <w:r>
-        <w:rPr>
-          <w:rStyle w:val="CdigoHTML"/>
-          <w:rFonts w:eastAsiaTheme="majorEastAsia"/>
-          <w:color w:val="DDDDDD"/>
-          <w:shd w:val="clear" w:color="auto" w:fill="272822"/>
-        </w:rPr>
-        <w:t xml:space="preserve"> = </w:t>
-      </w:r>
-      <w:proofErr w:type="spellStart"/>
-      <w:r>
-        <w:rPr>
-          <w:rStyle w:val="CdigoHTML"/>
-          <w:rFonts w:eastAsiaTheme="majorEastAsia"/>
-          <w:color w:val="DDDDDD"/>
-          <w:shd w:val="clear" w:color="auto" w:fill="272822"/>
-        </w:rPr>
-        <w:t>preco</w:t>
-      </w:r>
-      <w:proofErr w:type="spellEnd"/>
-      <w:r>
-        <w:rPr>
-          <w:rStyle w:val="CdigoHTML"/>
-          <w:rFonts w:eastAsiaTheme="majorEastAsia"/>
-          <w:color w:val="DDDDDD"/>
-          <w:shd w:val="clear" w:color="auto" w:fill="272822"/>
-        </w:rPr>
-        <w:t>;</w:t>
-      </w:r>
-    </w:p>
-    <w:p>
-      <w:pPr>
-        <w:pStyle w:val="Pr-formataoHTML"/>
-        <w:shd w:val="clear" w:color="auto" w:fill="272822"/>
-        <w:rPr>
-          <w:rStyle w:val="CdigoHTML"/>
-          <w:rFonts w:eastAsiaTheme="majorEastAsia"/>
-          <w:color w:val="DDDDDD"/>
-          <w:shd w:val="clear" w:color="auto" w:fill="272822"/>
-        </w:rPr>
-      </w:pPr>
-      <w:r>
-        <w:rPr>
-          <w:rStyle w:val="CdigoHTML"/>
-          <w:rFonts w:eastAsiaTheme="majorEastAsia"/>
-          <w:color w:val="DDDDDD"/>
-          <w:shd w:val="clear" w:color="auto" w:fill="272822"/>
-        </w:rPr>
-        <w:t xml:space="preserve">    }</w:t>
-      </w:r>
-    </w:p>
-    <w:p>
-      <w:pPr>
-        <w:pStyle w:val="Pr-formataoHTML"/>
-        <w:shd w:val="clear" w:color="auto" w:fill="272822"/>
-        <w:rPr>
-          <w:rStyle w:val="CdigoHTML"/>
-          <w:rFonts w:eastAsiaTheme="majorEastAsia"/>
-          <w:color w:val="DDDDDD"/>
-          <w:shd w:val="clear" w:color="auto" w:fill="272822"/>
-        </w:rPr>
-      </w:pPr>
-    </w:p>
-    <w:p>
-      <w:pPr>
-        <w:pStyle w:val="Pr-formataoHTML"/>
-        <w:shd w:val="clear" w:color="auto" w:fill="272822"/>
-        <w:rPr>
-          <w:rStyle w:val="CdigoHTML"/>
-          <w:rFonts w:eastAsiaTheme="majorEastAsia"/>
-          <w:color w:val="DDDDDD"/>
-          <w:shd w:val="clear" w:color="auto" w:fill="272822"/>
-        </w:rPr>
-      </w:pPr>
-      <w:r>
-        <w:rPr>
-          <w:rStyle w:val="CdigoHTML"/>
-          <w:rFonts w:eastAsiaTheme="majorEastAsia"/>
-          <w:color w:val="DDDDDD"/>
-          <w:shd w:val="clear" w:color="auto" w:fill="272822"/>
-        </w:rPr>
-        <w:t xml:space="preserve">    </w:t>
-      </w:r>
-      <w:proofErr w:type="spellStart"/>
-      <w:r>
-        <w:rPr>
-          <w:rStyle w:val="hljs-keyword"/>
-          <w:rFonts w:eastAsiaTheme="majorEastAsia"/>
-          <w:b/>
-          <w:bCs/>
-          <w:color w:val="F92672"/>
-          <w:shd w:val="clear" w:color="auto" w:fill="272822"/>
-        </w:rPr>
-        <w:t>public</w:t>
-      </w:r>
-      <w:proofErr w:type="spellEnd"/>
-      <w:r>
-        <w:rPr>
-          <w:rStyle w:val="hljs-function"/>
-          <w:rFonts w:eastAsiaTheme="majorEastAsia"/>
-          <w:color w:val="DDDDDD"/>
-          <w:shd w:val="clear" w:color="auto" w:fill="272822"/>
-        </w:rPr>
-        <w:t xml:space="preserve"> </w:t>
-      </w:r>
-      <w:proofErr w:type="spellStart"/>
-      <w:r>
-        <w:rPr>
-          <w:rStyle w:val="hljs-function"/>
-          <w:rFonts w:eastAsiaTheme="majorEastAsia"/>
-          <w:color w:val="DDDDDD"/>
-          <w:shd w:val="clear" w:color="auto" w:fill="272822"/>
-        </w:rPr>
-        <w:t>String</w:t>
-      </w:r>
-      <w:proofErr w:type="spellEnd"/>
-      <w:r>
-        <w:rPr>
-          <w:rStyle w:val="hljs-function"/>
-          <w:rFonts w:eastAsiaTheme="majorEastAsia"/>
-          <w:color w:val="DDDDDD"/>
-          <w:shd w:val="clear" w:color="auto" w:fill="272822"/>
-        </w:rPr>
-        <w:t xml:space="preserve"> </w:t>
-      </w:r>
-      <w:proofErr w:type="spellStart"/>
-      <w:proofErr w:type="gramStart"/>
-      <w:r>
-        <w:rPr>
-          <w:rStyle w:val="hljs-title"/>
-          <w:rFonts w:eastAsiaTheme="majorEastAsia"/>
-          <w:b/>
-          <w:bCs/>
-          <w:color w:val="A6E22E"/>
-          <w:shd w:val="clear" w:color="auto" w:fill="272822"/>
-        </w:rPr>
-        <w:t>getNome</w:t>
-      </w:r>
-      <w:proofErr w:type="spellEnd"/>
-      <w:r>
-        <w:rPr>
-          <w:rStyle w:val="hljs-function"/>
-          <w:rFonts w:eastAsiaTheme="majorEastAsia"/>
-          <w:color w:val="DDDDDD"/>
-          <w:shd w:val="clear" w:color="auto" w:fill="272822"/>
-        </w:rPr>
-        <w:t>(</w:t>
-      </w:r>
-      <w:proofErr w:type="gramEnd"/>
-      <w:r>
-        <w:rPr>
-          <w:rStyle w:val="hljs-function"/>
-          <w:rFonts w:eastAsiaTheme="majorEastAsia"/>
-          <w:color w:val="DDDDDD"/>
-          <w:shd w:val="clear" w:color="auto" w:fill="272822"/>
-        </w:rPr>
-        <w:t>)</w:t>
-      </w:r>
-      <w:r>
-        <w:rPr>
-          <w:rStyle w:val="CdigoHTML"/>
-          <w:rFonts w:eastAsiaTheme="majorEastAsia"/>
-          <w:color w:val="DDDDDD"/>
-          <w:shd w:val="clear" w:color="auto" w:fill="272822"/>
-        </w:rPr>
-        <w:t xml:space="preserve"> {</w:t>
-      </w:r>
-    </w:p>
-    <w:p>
-      <w:pPr>
-        <w:pStyle w:val="Pr-formataoHTML"/>
-        <w:shd w:val="clear" w:color="auto" w:fill="272822"/>
-        <w:rPr>
-          <w:rStyle w:val="CdigoHTML"/>
-          <w:rFonts w:eastAsiaTheme="majorEastAsia"/>
-          <w:color w:val="DDDDDD"/>
-          <w:shd w:val="clear" w:color="auto" w:fill="272822"/>
-        </w:rPr>
-      </w:pPr>
-      <w:r>
-        <w:rPr>
-          <w:rStyle w:val="CdigoHTML"/>
-          <w:rFonts w:eastAsiaTheme="majorEastAsia"/>
-          <w:color w:val="DDDDDD"/>
-          <w:shd w:val="clear" w:color="auto" w:fill="272822"/>
-        </w:rPr>
-        <w:t xml:space="preserve">        </w:t>
-      </w:r>
-      <w:proofErr w:type="spellStart"/>
-      <w:r>
-        <w:rPr>
-          <w:rStyle w:val="hljs-keyword"/>
-          <w:rFonts w:eastAsiaTheme="majorEastAsia"/>
-          <w:b/>
-          <w:bCs/>
-          <w:color w:val="F92672"/>
-          <w:shd w:val="clear" w:color="auto" w:fill="272822"/>
-        </w:rPr>
-        <w:t>return</w:t>
-      </w:r>
-      <w:proofErr w:type="spellEnd"/>
-      <w:r>
-        <w:rPr>
-          <w:rStyle w:val="CdigoHTML"/>
-          <w:rFonts w:eastAsiaTheme="majorEastAsia"/>
-          <w:color w:val="DDDDDD"/>
-          <w:shd w:val="clear" w:color="auto" w:fill="272822"/>
-        </w:rPr>
-        <w:t xml:space="preserve"> nome;</w:t>
-      </w:r>
-    </w:p>
-    <w:p>
-      <w:pPr>
-        <w:pStyle w:val="Pr-formataoHTML"/>
-        <w:shd w:val="clear" w:color="auto" w:fill="272822"/>
-        <w:rPr>
-          <w:rStyle w:val="CdigoHTML"/>
-          <w:rFonts w:eastAsiaTheme="majorEastAsia"/>
-          <w:color w:val="DDDDDD"/>
-          <w:shd w:val="clear" w:color="auto" w:fill="272822"/>
-        </w:rPr>
-      </w:pPr>
-      <w:r>
-        <w:rPr>
-          <w:rStyle w:val="CdigoHTML"/>
-          <w:rFonts w:eastAsiaTheme="majorEastAsia"/>
-          <w:color w:val="DDDDDD"/>
-          <w:shd w:val="clear" w:color="auto" w:fill="272822"/>
-        </w:rPr>
-        <w:t xml:space="preserve">    }</w:t>
-      </w:r>
-    </w:p>
-    <w:p>
-      <w:pPr>
-        <w:pStyle w:val="Pr-formataoHTML"/>
-        <w:shd w:val="clear" w:color="auto" w:fill="272822"/>
-        <w:rPr>
-          <w:rStyle w:val="CdigoHTML"/>
-          <w:rFonts w:eastAsiaTheme="majorEastAsia"/>
-          <w:color w:val="DDDDDD"/>
-          <w:shd w:val="clear" w:color="auto" w:fill="272822"/>
-        </w:rPr>
-      </w:pPr>
-    </w:p>
-    <w:p>
-      <w:pPr>
-        <w:pStyle w:val="Pr-formataoHTML"/>
-        <w:shd w:val="clear" w:color="auto" w:fill="272822"/>
-        <w:rPr>
-          <w:rStyle w:val="CdigoHTML"/>
-          <w:rFonts w:eastAsiaTheme="majorEastAsia"/>
-          <w:color w:val="DDDDDD"/>
-          <w:shd w:val="clear" w:color="auto" w:fill="272822"/>
-        </w:rPr>
-      </w:pPr>
-      <w:r>
-        <w:rPr>
-          <w:rStyle w:val="CdigoHTML"/>
-          <w:rFonts w:eastAsiaTheme="majorEastAsia"/>
-          <w:color w:val="DDDDDD"/>
-          <w:shd w:val="clear" w:color="auto" w:fill="272822"/>
-        </w:rPr>
-        <w:t xml:space="preserve">    </w:t>
-      </w:r>
-      <w:proofErr w:type="spellStart"/>
-      <w:r>
-        <w:rPr>
-          <w:rStyle w:val="hljs-keyword"/>
-          <w:rFonts w:eastAsiaTheme="majorEastAsia"/>
-          <w:b/>
-          <w:bCs/>
-          <w:color w:val="F92672"/>
-          <w:shd w:val="clear" w:color="auto" w:fill="272822"/>
-        </w:rPr>
-        <w:t>public</w:t>
-      </w:r>
-      <w:proofErr w:type="spellEnd"/>
-      <w:r>
-        <w:rPr>
-          <w:rStyle w:val="hljs-function"/>
-          <w:rFonts w:eastAsiaTheme="majorEastAsia"/>
-          <w:color w:val="DDDDDD"/>
-          <w:shd w:val="clear" w:color="auto" w:fill="272822"/>
-        </w:rPr>
-        <w:t xml:space="preserve"> </w:t>
-      </w:r>
-      <w:proofErr w:type="spellStart"/>
-      <w:r>
-        <w:rPr>
-          <w:rStyle w:val="hljs-builtin"/>
-          <w:rFonts w:eastAsiaTheme="majorEastAsia"/>
-          <w:color w:val="A6E22E"/>
-          <w:shd w:val="clear" w:color="auto" w:fill="272822"/>
-        </w:rPr>
-        <w:t>double</w:t>
-      </w:r>
-      <w:proofErr w:type="spellEnd"/>
-      <w:r>
-        <w:rPr>
-          <w:rStyle w:val="hljs-function"/>
-          <w:rFonts w:eastAsiaTheme="majorEastAsia"/>
-          <w:color w:val="DDDDDD"/>
-          <w:shd w:val="clear" w:color="auto" w:fill="272822"/>
-        </w:rPr>
-        <w:t xml:space="preserve"> </w:t>
-      </w:r>
-      <w:proofErr w:type="spellStart"/>
-      <w:proofErr w:type="gramStart"/>
-      <w:r>
-        <w:rPr>
-          <w:rStyle w:val="hljs-title"/>
-          <w:rFonts w:eastAsiaTheme="majorEastAsia"/>
-          <w:b/>
-          <w:bCs/>
-          <w:color w:val="A6E22E"/>
-          <w:shd w:val="clear" w:color="auto" w:fill="272822"/>
-        </w:rPr>
-        <w:t>getPreco</w:t>
-      </w:r>
-      <w:proofErr w:type="spellEnd"/>
-      <w:r>
-        <w:rPr>
-          <w:rStyle w:val="hljs-function"/>
-          <w:rFonts w:eastAsiaTheme="majorEastAsia"/>
-          <w:color w:val="DDDDDD"/>
-          <w:shd w:val="clear" w:color="auto" w:fill="272822"/>
-        </w:rPr>
-        <w:t>(</w:t>
-      </w:r>
-      <w:proofErr w:type="gramEnd"/>
-      <w:r>
-        <w:rPr>
-          <w:rStyle w:val="hljs-function"/>
-          <w:rFonts w:eastAsiaTheme="majorEastAsia"/>
-          <w:color w:val="DDDDDD"/>
-          <w:shd w:val="clear" w:color="auto" w:fill="272822"/>
-        </w:rPr>
-        <w:t>)</w:t>
+        <w:t>()</w:t>
       </w:r>
       <w:r>
         <w:rPr>
@@ -6184,13 +6001,8 @@
         <w:t xml:space="preserve">, o segundo construtor precisa trocar `nome = </w:t>
       </w:r>
       <w:proofErr w:type="spellStart"/>
-      <w:proofErr w:type="gramStart"/>
-      <w:r>
-        <w:t>nome;`</w:t>
-      </w:r>
-      <w:proofErr w:type="gramEnd"/>
-      <w:r>
-        <w:t>por</w:t>
+      <w:r>
+        <w:t>nome;`por</w:t>
       </w:r>
       <w:proofErr w:type="spellEnd"/>
       <w:r>
@@ -6243,7 +6055,1845 @@
     <w:p>
       <w:pPr>
         <w:jc w:val="both"/>
-      </w:pPr>
+        <w:rPr>
+          <w:b/>
+          <w:bCs/>
+          <w:sz w:val="28"/>
+          <w:szCs w:val="28"/>
+        </w:rPr>
+      </w:pPr>
+      <w:r>
+        <w:rPr>
+          <w:b/>
+          <w:bCs/>
+          <w:sz w:val="28"/>
+          <w:szCs w:val="28"/>
+        </w:rPr>
+        <w:t>Construtor da classe herdada</w:t>
+      </w:r>
+    </w:p>
+    <w:p>
+      <w:pPr>
+        <w:jc w:val="both"/>
+      </w:pPr>
+    </w:p>
+    <w:p>
+      <w:pPr>
+        <w:jc w:val="both"/>
+      </w:pPr>
+      <w:r>
+        <w:tab/>
+        <w:t xml:space="preserve">Observe as </w:t>
+      </w:r>
+      <w:r>
+        <w:t>seguintes classes em seu projeto:</w:t>
+      </w:r>
+    </w:p>
+    <w:p>
+      <w:pPr>
+        <w:pStyle w:val="Pr-formataoHTML"/>
+        <w:shd w:val="clear" w:color="auto" w:fill="272822"/>
+        <w:rPr>
+          <w:rStyle w:val="CdigoHTML"/>
+          <w:rFonts w:eastAsiaTheme="majorEastAsia"/>
+          <w:color w:val="DDDDDD"/>
+          <w:shd w:val="clear" w:color="auto" w:fill="272822"/>
+        </w:rPr>
+      </w:pPr>
+      <w:proofErr w:type="spellStart"/>
+      <w:r>
+        <w:rPr>
+          <w:rStyle w:val="hljs-keyword"/>
+          <w:rFonts w:eastAsiaTheme="majorEastAsia"/>
+          <w:b/>
+          <w:bCs/>
+          <w:color w:val="F92672"/>
+          <w:shd w:val="clear" w:color="auto" w:fill="272822"/>
+        </w:rPr>
+        <w:t>public</w:t>
+      </w:r>
+      <w:proofErr w:type="spellEnd"/>
+      <w:r>
+        <w:rPr>
+          <w:rStyle w:val="CdigoHTML"/>
+          <w:rFonts w:eastAsiaTheme="majorEastAsia"/>
+          <w:color w:val="DDDDDD"/>
+          <w:shd w:val="clear" w:color="auto" w:fill="272822"/>
+        </w:rPr>
+        <w:t xml:space="preserve"> </w:t>
+      </w:r>
+      <w:proofErr w:type="spellStart"/>
+      <w:r>
+        <w:rPr>
+          <w:rStyle w:val="hljs-keyword"/>
+          <w:rFonts w:eastAsiaTheme="majorEastAsia"/>
+          <w:b/>
+          <w:bCs/>
+          <w:color w:val="F92672"/>
+          <w:shd w:val="clear" w:color="auto" w:fill="272822"/>
+        </w:rPr>
+        <w:t>class</w:t>
+      </w:r>
+      <w:proofErr w:type="spellEnd"/>
+      <w:r>
+        <w:rPr>
+          <w:rStyle w:val="CdigoHTML"/>
+          <w:rFonts w:eastAsiaTheme="majorEastAsia"/>
+          <w:color w:val="DDDDDD"/>
+          <w:shd w:val="clear" w:color="auto" w:fill="272822"/>
+        </w:rPr>
+        <w:t xml:space="preserve"> </w:t>
+      </w:r>
+      <w:r>
+        <w:rPr>
+          <w:rStyle w:val="hljs-title"/>
+          <w:rFonts w:eastAsiaTheme="majorEastAsia"/>
+          <w:b/>
+          <w:bCs/>
+          <w:color w:val="A6E22E"/>
+          <w:shd w:val="clear" w:color="auto" w:fill="272822"/>
+        </w:rPr>
+        <w:t>Pessoa</w:t>
+      </w:r>
+      <w:r>
+        <w:rPr>
+          <w:rStyle w:val="CdigoHTML"/>
+          <w:rFonts w:eastAsiaTheme="majorEastAsia"/>
+          <w:color w:val="DDDDDD"/>
+          <w:shd w:val="clear" w:color="auto" w:fill="272822"/>
+        </w:rPr>
+        <w:t xml:space="preserve"> {</w:t>
+      </w:r>
+    </w:p>
+    <w:p>
+      <w:pPr>
+        <w:pStyle w:val="Pr-formataoHTML"/>
+        <w:shd w:val="clear" w:color="auto" w:fill="272822"/>
+        <w:rPr>
+          <w:rStyle w:val="CdigoHTML"/>
+          <w:rFonts w:eastAsiaTheme="majorEastAsia"/>
+          <w:color w:val="DDDDDD"/>
+          <w:shd w:val="clear" w:color="auto" w:fill="272822"/>
+        </w:rPr>
+      </w:pPr>
+    </w:p>
+    <w:p>
+      <w:pPr>
+        <w:pStyle w:val="Pr-formataoHTML"/>
+        <w:shd w:val="clear" w:color="auto" w:fill="272822"/>
+        <w:rPr>
+          <w:rStyle w:val="CdigoHTML"/>
+          <w:rFonts w:eastAsiaTheme="majorEastAsia"/>
+          <w:color w:val="DDDDDD"/>
+          <w:shd w:val="clear" w:color="auto" w:fill="272822"/>
+        </w:rPr>
+      </w:pPr>
+      <w:r>
+        <w:rPr>
+          <w:rStyle w:val="CdigoHTML"/>
+          <w:rFonts w:eastAsiaTheme="majorEastAsia"/>
+          <w:color w:val="DDDDDD"/>
+          <w:shd w:val="clear" w:color="auto" w:fill="272822"/>
+        </w:rPr>
+        <w:t xml:space="preserve">    </w:t>
+      </w:r>
+      <w:proofErr w:type="spellStart"/>
+      <w:r>
+        <w:rPr>
+          <w:rStyle w:val="hljs-keyword"/>
+          <w:rFonts w:eastAsiaTheme="majorEastAsia"/>
+          <w:b/>
+          <w:bCs/>
+          <w:color w:val="F92672"/>
+          <w:shd w:val="clear" w:color="auto" w:fill="272822"/>
+        </w:rPr>
+        <w:t>private</w:t>
+      </w:r>
+      <w:proofErr w:type="spellEnd"/>
+      <w:r>
+        <w:rPr>
+          <w:rStyle w:val="CdigoHTML"/>
+          <w:rFonts w:eastAsiaTheme="majorEastAsia"/>
+          <w:color w:val="DDDDDD"/>
+          <w:shd w:val="clear" w:color="auto" w:fill="272822"/>
+        </w:rPr>
+        <w:t xml:space="preserve"> </w:t>
+      </w:r>
+      <w:proofErr w:type="spellStart"/>
+      <w:r>
+        <w:rPr>
+          <w:rStyle w:val="CdigoHTML"/>
+          <w:rFonts w:eastAsiaTheme="majorEastAsia"/>
+          <w:color w:val="DDDDDD"/>
+          <w:shd w:val="clear" w:color="auto" w:fill="272822"/>
+        </w:rPr>
+        <w:t>String</w:t>
+      </w:r>
+      <w:proofErr w:type="spellEnd"/>
+      <w:r>
+        <w:rPr>
+          <w:rStyle w:val="CdigoHTML"/>
+          <w:rFonts w:eastAsiaTheme="majorEastAsia"/>
+          <w:color w:val="DDDDDD"/>
+          <w:shd w:val="clear" w:color="auto" w:fill="272822"/>
+        </w:rPr>
+        <w:t xml:space="preserve"> nome;</w:t>
+      </w:r>
+    </w:p>
+    <w:p>
+      <w:pPr>
+        <w:pStyle w:val="Pr-formataoHTML"/>
+        <w:shd w:val="clear" w:color="auto" w:fill="272822"/>
+        <w:rPr>
+          <w:rStyle w:val="CdigoHTML"/>
+          <w:rFonts w:eastAsiaTheme="majorEastAsia"/>
+          <w:color w:val="DDDDDD"/>
+          <w:shd w:val="clear" w:color="auto" w:fill="272822"/>
+        </w:rPr>
+      </w:pPr>
+      <w:r>
+        <w:rPr>
+          <w:rStyle w:val="CdigoHTML"/>
+          <w:rFonts w:eastAsiaTheme="majorEastAsia"/>
+          <w:color w:val="DDDDDD"/>
+          <w:shd w:val="clear" w:color="auto" w:fill="272822"/>
+        </w:rPr>
+        <w:t xml:space="preserve">    </w:t>
+      </w:r>
+      <w:proofErr w:type="spellStart"/>
+      <w:r>
+        <w:rPr>
+          <w:rStyle w:val="hljs-keyword"/>
+          <w:rFonts w:eastAsiaTheme="majorEastAsia"/>
+          <w:b/>
+          <w:bCs/>
+          <w:color w:val="F92672"/>
+          <w:shd w:val="clear" w:color="auto" w:fill="272822"/>
+        </w:rPr>
+        <w:t>private</w:t>
+      </w:r>
+      <w:proofErr w:type="spellEnd"/>
+      <w:r>
+        <w:rPr>
+          <w:rStyle w:val="CdigoHTML"/>
+          <w:rFonts w:eastAsiaTheme="majorEastAsia"/>
+          <w:color w:val="DDDDDD"/>
+          <w:shd w:val="clear" w:color="auto" w:fill="272822"/>
+        </w:rPr>
+        <w:t xml:space="preserve"> </w:t>
+      </w:r>
+      <w:proofErr w:type="spellStart"/>
+      <w:r>
+        <w:rPr>
+          <w:rStyle w:val="hljs-builtin"/>
+          <w:rFonts w:eastAsiaTheme="majorEastAsia"/>
+          <w:color w:val="A6E22E"/>
+          <w:shd w:val="clear" w:color="auto" w:fill="272822"/>
+        </w:rPr>
+        <w:t>int</w:t>
+      </w:r>
+      <w:proofErr w:type="spellEnd"/>
+      <w:r>
+        <w:rPr>
+          <w:rStyle w:val="CdigoHTML"/>
+          <w:rFonts w:eastAsiaTheme="majorEastAsia"/>
+          <w:color w:val="DDDDDD"/>
+          <w:shd w:val="clear" w:color="auto" w:fill="272822"/>
+        </w:rPr>
+        <w:t xml:space="preserve"> idade;</w:t>
+      </w:r>
+    </w:p>
+    <w:p>
+      <w:pPr>
+        <w:pStyle w:val="Pr-formataoHTML"/>
+        <w:shd w:val="clear" w:color="auto" w:fill="272822"/>
+        <w:rPr>
+          <w:rStyle w:val="CdigoHTML"/>
+          <w:rFonts w:eastAsiaTheme="majorEastAsia"/>
+          <w:color w:val="DDDDDD"/>
+          <w:shd w:val="clear" w:color="auto" w:fill="272822"/>
+        </w:rPr>
+      </w:pPr>
+      <w:r>
+        <w:rPr>
+          <w:rStyle w:val="CdigoHTML"/>
+          <w:rFonts w:eastAsiaTheme="majorEastAsia"/>
+          <w:color w:val="DDDDDD"/>
+          <w:shd w:val="clear" w:color="auto" w:fill="272822"/>
+        </w:rPr>
+        <w:t xml:space="preserve">    </w:t>
+      </w:r>
+    </w:p>
+    <w:p>
+      <w:pPr>
+        <w:pStyle w:val="Pr-formataoHTML"/>
+        <w:shd w:val="clear" w:color="auto" w:fill="272822"/>
+        <w:rPr>
+          <w:rStyle w:val="CdigoHTML"/>
+          <w:rFonts w:eastAsiaTheme="majorEastAsia"/>
+          <w:color w:val="DDDDDD"/>
+          <w:shd w:val="clear" w:color="auto" w:fill="272822"/>
+        </w:rPr>
+      </w:pPr>
+      <w:r>
+        <w:rPr>
+          <w:rStyle w:val="CdigoHTML"/>
+          <w:rFonts w:eastAsiaTheme="majorEastAsia"/>
+          <w:color w:val="DDDDDD"/>
+          <w:shd w:val="clear" w:color="auto" w:fill="272822"/>
+        </w:rPr>
+        <w:t xml:space="preserve">    </w:t>
+      </w:r>
+      <w:proofErr w:type="spellStart"/>
+      <w:r>
+        <w:rPr>
+          <w:rStyle w:val="hljs-keyword"/>
+          <w:rFonts w:eastAsiaTheme="majorEastAsia"/>
+          <w:b/>
+          <w:bCs/>
+          <w:color w:val="F92672"/>
+          <w:shd w:val="clear" w:color="auto" w:fill="272822"/>
+        </w:rPr>
+        <w:t>public</w:t>
+      </w:r>
+      <w:proofErr w:type="spellEnd"/>
+      <w:r>
+        <w:rPr>
+          <w:rStyle w:val="hljs-function"/>
+          <w:rFonts w:eastAsiaTheme="majorEastAsia"/>
+          <w:color w:val="DDDDDD"/>
+          <w:shd w:val="clear" w:color="auto" w:fill="272822"/>
+        </w:rPr>
+        <w:t xml:space="preserve"> </w:t>
+      </w:r>
+      <w:r>
+        <w:rPr>
+          <w:rStyle w:val="hljs-title"/>
+          <w:rFonts w:eastAsiaTheme="majorEastAsia"/>
+          <w:b/>
+          <w:bCs/>
+          <w:color w:val="A6E22E"/>
+          <w:shd w:val="clear" w:color="auto" w:fill="272822"/>
+        </w:rPr>
+        <w:t>Pessoa</w:t>
+      </w:r>
+      <w:r>
+        <w:rPr>
+          <w:rStyle w:val="hljs-function"/>
+          <w:rFonts w:eastAsiaTheme="majorEastAsia"/>
+          <w:color w:val="DDDDDD"/>
+          <w:shd w:val="clear" w:color="auto" w:fill="272822"/>
+        </w:rPr>
+        <w:t>(</w:t>
+      </w:r>
+      <w:proofErr w:type="spellStart"/>
+      <w:r>
+        <w:rPr>
+          <w:rStyle w:val="hljs-params"/>
+          <w:rFonts w:eastAsiaTheme="majorEastAsia"/>
+          <w:color w:val="DDDDDD"/>
+          <w:shd w:val="clear" w:color="auto" w:fill="272822"/>
+        </w:rPr>
+        <w:t>String</w:t>
+      </w:r>
+      <w:proofErr w:type="spellEnd"/>
+      <w:r>
+        <w:rPr>
+          <w:rStyle w:val="hljs-params"/>
+          <w:rFonts w:eastAsiaTheme="majorEastAsia"/>
+          <w:color w:val="DDDDDD"/>
+          <w:shd w:val="clear" w:color="auto" w:fill="272822"/>
+        </w:rPr>
+        <w:t xml:space="preserve"> nome, </w:t>
+      </w:r>
+      <w:proofErr w:type="spellStart"/>
+      <w:r>
+        <w:rPr>
+          <w:rStyle w:val="hljs-builtin"/>
+          <w:rFonts w:eastAsiaTheme="majorEastAsia"/>
+          <w:color w:val="A6E22E"/>
+          <w:shd w:val="clear" w:color="auto" w:fill="272822"/>
+        </w:rPr>
+        <w:t>int</w:t>
+      </w:r>
+      <w:proofErr w:type="spellEnd"/>
+      <w:r>
+        <w:rPr>
+          <w:rStyle w:val="hljs-params"/>
+          <w:rFonts w:eastAsiaTheme="majorEastAsia"/>
+          <w:color w:val="DDDDDD"/>
+          <w:shd w:val="clear" w:color="auto" w:fill="272822"/>
+        </w:rPr>
+        <w:t xml:space="preserve"> idade</w:t>
+      </w:r>
+      <w:r>
+        <w:rPr>
+          <w:rStyle w:val="hljs-function"/>
+          <w:rFonts w:eastAsiaTheme="majorEastAsia"/>
+          <w:color w:val="DDDDDD"/>
+          <w:shd w:val="clear" w:color="auto" w:fill="272822"/>
+        </w:rPr>
+        <w:t>)</w:t>
+      </w:r>
+      <w:r>
+        <w:rPr>
+          <w:rStyle w:val="CdigoHTML"/>
+          <w:rFonts w:eastAsiaTheme="majorEastAsia"/>
+          <w:color w:val="DDDDDD"/>
+          <w:shd w:val="clear" w:color="auto" w:fill="272822"/>
+        </w:rPr>
+        <w:t xml:space="preserve"> {</w:t>
+      </w:r>
+    </w:p>
+    <w:p>
+      <w:pPr>
+        <w:pStyle w:val="Pr-formataoHTML"/>
+        <w:shd w:val="clear" w:color="auto" w:fill="272822"/>
+        <w:rPr>
+          <w:rStyle w:val="CdigoHTML"/>
+          <w:rFonts w:eastAsiaTheme="majorEastAsia"/>
+          <w:color w:val="DDDDDD"/>
+          <w:shd w:val="clear" w:color="auto" w:fill="272822"/>
+        </w:rPr>
+      </w:pPr>
+      <w:r>
+        <w:rPr>
+          <w:rStyle w:val="CdigoHTML"/>
+          <w:rFonts w:eastAsiaTheme="majorEastAsia"/>
+          <w:color w:val="DDDDDD"/>
+          <w:shd w:val="clear" w:color="auto" w:fill="272822"/>
+        </w:rPr>
+        <w:t xml:space="preserve">        </w:t>
+      </w:r>
+      <w:proofErr w:type="spellStart"/>
+      <w:r>
+        <w:rPr>
+          <w:rStyle w:val="hljs-keyword"/>
+          <w:rFonts w:eastAsiaTheme="majorEastAsia"/>
+          <w:b/>
+          <w:bCs/>
+          <w:color w:val="F92672"/>
+          <w:shd w:val="clear" w:color="auto" w:fill="272822"/>
+        </w:rPr>
+        <w:t>this</w:t>
+      </w:r>
+      <w:r>
+        <w:rPr>
+          <w:rStyle w:val="CdigoHTML"/>
+          <w:rFonts w:eastAsiaTheme="majorEastAsia"/>
+          <w:color w:val="DDDDDD"/>
+          <w:shd w:val="clear" w:color="auto" w:fill="272822"/>
+        </w:rPr>
+        <w:t>.nome</w:t>
+      </w:r>
+      <w:proofErr w:type="spellEnd"/>
+      <w:r>
+        <w:rPr>
+          <w:rStyle w:val="CdigoHTML"/>
+          <w:rFonts w:eastAsiaTheme="majorEastAsia"/>
+          <w:color w:val="DDDDDD"/>
+          <w:shd w:val="clear" w:color="auto" w:fill="272822"/>
+        </w:rPr>
+        <w:t xml:space="preserve"> = nome;</w:t>
+      </w:r>
+    </w:p>
+    <w:p>
+      <w:pPr>
+        <w:pStyle w:val="Pr-formataoHTML"/>
+        <w:shd w:val="clear" w:color="auto" w:fill="272822"/>
+        <w:rPr>
+          <w:rStyle w:val="CdigoHTML"/>
+          <w:rFonts w:eastAsiaTheme="majorEastAsia"/>
+          <w:color w:val="DDDDDD"/>
+          <w:shd w:val="clear" w:color="auto" w:fill="272822"/>
+        </w:rPr>
+      </w:pPr>
+      <w:r>
+        <w:rPr>
+          <w:rStyle w:val="CdigoHTML"/>
+          <w:rFonts w:eastAsiaTheme="majorEastAsia"/>
+          <w:color w:val="DDDDDD"/>
+          <w:shd w:val="clear" w:color="auto" w:fill="272822"/>
+        </w:rPr>
+        <w:t xml:space="preserve">        </w:t>
+      </w:r>
+      <w:proofErr w:type="spellStart"/>
+      <w:r>
+        <w:rPr>
+          <w:rStyle w:val="hljs-keyword"/>
+          <w:rFonts w:eastAsiaTheme="majorEastAsia"/>
+          <w:b/>
+          <w:bCs/>
+          <w:color w:val="F92672"/>
+          <w:shd w:val="clear" w:color="auto" w:fill="272822"/>
+        </w:rPr>
+        <w:t>this</w:t>
+      </w:r>
+      <w:r>
+        <w:rPr>
+          <w:rStyle w:val="CdigoHTML"/>
+          <w:rFonts w:eastAsiaTheme="majorEastAsia"/>
+          <w:color w:val="DDDDDD"/>
+          <w:shd w:val="clear" w:color="auto" w:fill="272822"/>
+        </w:rPr>
+        <w:t>.idade</w:t>
+      </w:r>
+      <w:proofErr w:type="spellEnd"/>
+      <w:r>
+        <w:rPr>
+          <w:rStyle w:val="CdigoHTML"/>
+          <w:rFonts w:eastAsiaTheme="majorEastAsia"/>
+          <w:color w:val="DDDDDD"/>
+          <w:shd w:val="clear" w:color="auto" w:fill="272822"/>
+        </w:rPr>
+        <w:t xml:space="preserve"> = idade;</w:t>
+      </w:r>
+    </w:p>
+    <w:p>
+      <w:pPr>
+        <w:pStyle w:val="Pr-formataoHTML"/>
+        <w:shd w:val="clear" w:color="auto" w:fill="272822"/>
+        <w:rPr>
+          <w:rStyle w:val="CdigoHTML"/>
+          <w:rFonts w:eastAsiaTheme="majorEastAsia"/>
+          <w:color w:val="DDDDDD"/>
+          <w:shd w:val="clear" w:color="auto" w:fill="272822"/>
+        </w:rPr>
+      </w:pPr>
+      <w:r>
+        <w:rPr>
+          <w:rStyle w:val="CdigoHTML"/>
+          <w:rFonts w:eastAsiaTheme="majorEastAsia"/>
+          <w:color w:val="DDDDDD"/>
+          <w:shd w:val="clear" w:color="auto" w:fill="272822"/>
+        </w:rPr>
+        <w:t xml:space="preserve">    }</w:t>
+      </w:r>
+    </w:p>
+    <w:p>
+      <w:pPr>
+        <w:pStyle w:val="Pr-formataoHTML"/>
+        <w:shd w:val="clear" w:color="auto" w:fill="272822"/>
+        <w:rPr>
+          <w:rStyle w:val="CdigoHTML"/>
+          <w:rFonts w:eastAsiaTheme="majorEastAsia"/>
+          <w:color w:val="DDDDDD"/>
+          <w:shd w:val="clear" w:color="auto" w:fill="272822"/>
+        </w:rPr>
+      </w:pPr>
+    </w:p>
+    <w:p>
+      <w:pPr>
+        <w:pStyle w:val="Pr-formataoHTML"/>
+        <w:shd w:val="clear" w:color="auto" w:fill="272822"/>
+        <w:rPr>
+          <w:rStyle w:val="CdigoHTML"/>
+          <w:rFonts w:eastAsiaTheme="majorEastAsia"/>
+          <w:color w:val="DDDDDD"/>
+          <w:shd w:val="clear" w:color="auto" w:fill="272822"/>
+        </w:rPr>
+      </w:pPr>
+      <w:r>
+        <w:rPr>
+          <w:rStyle w:val="CdigoHTML"/>
+          <w:rFonts w:eastAsiaTheme="majorEastAsia"/>
+          <w:color w:val="DDDDDD"/>
+          <w:shd w:val="clear" w:color="auto" w:fill="272822"/>
+        </w:rPr>
+        <w:t xml:space="preserve">    </w:t>
+      </w:r>
+      <w:proofErr w:type="spellStart"/>
+      <w:r>
+        <w:rPr>
+          <w:rStyle w:val="hljs-keyword"/>
+          <w:rFonts w:eastAsiaTheme="majorEastAsia"/>
+          <w:b/>
+          <w:bCs/>
+          <w:color w:val="F92672"/>
+          <w:shd w:val="clear" w:color="auto" w:fill="272822"/>
+        </w:rPr>
+        <w:t>public</w:t>
+      </w:r>
+      <w:proofErr w:type="spellEnd"/>
+      <w:r>
+        <w:rPr>
+          <w:rStyle w:val="hljs-function"/>
+          <w:rFonts w:eastAsiaTheme="majorEastAsia"/>
+          <w:color w:val="DDDDDD"/>
+          <w:shd w:val="clear" w:color="auto" w:fill="272822"/>
+        </w:rPr>
+        <w:t xml:space="preserve"> </w:t>
+      </w:r>
+      <w:proofErr w:type="spellStart"/>
+      <w:r>
+        <w:rPr>
+          <w:rStyle w:val="hljs-function"/>
+          <w:rFonts w:eastAsiaTheme="majorEastAsia"/>
+          <w:color w:val="DDDDDD"/>
+          <w:shd w:val="clear" w:color="auto" w:fill="272822"/>
+        </w:rPr>
+        <w:t>String</w:t>
+      </w:r>
+      <w:proofErr w:type="spellEnd"/>
+      <w:r>
+        <w:rPr>
+          <w:rStyle w:val="hljs-function"/>
+          <w:rFonts w:eastAsiaTheme="majorEastAsia"/>
+          <w:color w:val="DDDDDD"/>
+          <w:shd w:val="clear" w:color="auto" w:fill="272822"/>
+        </w:rPr>
+        <w:t xml:space="preserve"> </w:t>
+      </w:r>
+      <w:proofErr w:type="spellStart"/>
+      <w:r>
+        <w:rPr>
+          <w:rStyle w:val="hljs-title"/>
+          <w:rFonts w:eastAsiaTheme="majorEastAsia"/>
+          <w:b/>
+          <w:bCs/>
+          <w:color w:val="A6E22E"/>
+          <w:shd w:val="clear" w:color="auto" w:fill="272822"/>
+        </w:rPr>
+        <w:t>getNome</w:t>
+      </w:r>
+      <w:proofErr w:type="spellEnd"/>
+      <w:r>
+        <w:rPr>
+          <w:rStyle w:val="hljs-function"/>
+          <w:rFonts w:eastAsiaTheme="majorEastAsia"/>
+          <w:color w:val="DDDDDD"/>
+          <w:shd w:val="clear" w:color="auto" w:fill="272822"/>
+        </w:rPr>
+        <w:t>()</w:t>
+      </w:r>
+      <w:r>
+        <w:rPr>
+          <w:rStyle w:val="CdigoHTML"/>
+          <w:rFonts w:eastAsiaTheme="majorEastAsia"/>
+          <w:color w:val="DDDDDD"/>
+          <w:shd w:val="clear" w:color="auto" w:fill="272822"/>
+        </w:rPr>
+        <w:t xml:space="preserve"> {</w:t>
+      </w:r>
+    </w:p>
+    <w:p>
+      <w:pPr>
+        <w:pStyle w:val="Pr-formataoHTML"/>
+        <w:shd w:val="clear" w:color="auto" w:fill="272822"/>
+        <w:rPr>
+          <w:rStyle w:val="CdigoHTML"/>
+          <w:rFonts w:eastAsiaTheme="majorEastAsia"/>
+          <w:color w:val="DDDDDD"/>
+          <w:shd w:val="clear" w:color="auto" w:fill="272822"/>
+        </w:rPr>
+      </w:pPr>
+      <w:r>
+        <w:rPr>
+          <w:rStyle w:val="CdigoHTML"/>
+          <w:rFonts w:eastAsiaTheme="majorEastAsia"/>
+          <w:color w:val="DDDDDD"/>
+          <w:shd w:val="clear" w:color="auto" w:fill="272822"/>
+        </w:rPr>
+        <w:t xml:space="preserve">        </w:t>
+      </w:r>
+      <w:proofErr w:type="spellStart"/>
+      <w:r>
+        <w:rPr>
+          <w:rStyle w:val="hljs-keyword"/>
+          <w:rFonts w:eastAsiaTheme="majorEastAsia"/>
+          <w:b/>
+          <w:bCs/>
+          <w:color w:val="F92672"/>
+          <w:shd w:val="clear" w:color="auto" w:fill="272822"/>
+        </w:rPr>
+        <w:t>return</w:t>
+      </w:r>
+      <w:proofErr w:type="spellEnd"/>
+      <w:r>
+        <w:rPr>
+          <w:rStyle w:val="CdigoHTML"/>
+          <w:rFonts w:eastAsiaTheme="majorEastAsia"/>
+          <w:color w:val="DDDDDD"/>
+          <w:shd w:val="clear" w:color="auto" w:fill="272822"/>
+        </w:rPr>
+        <w:t xml:space="preserve"> nome;</w:t>
+      </w:r>
+    </w:p>
+    <w:p>
+      <w:pPr>
+        <w:pStyle w:val="Pr-formataoHTML"/>
+        <w:shd w:val="clear" w:color="auto" w:fill="272822"/>
+        <w:rPr>
+          <w:rStyle w:val="CdigoHTML"/>
+          <w:rFonts w:eastAsiaTheme="majorEastAsia"/>
+          <w:color w:val="DDDDDD"/>
+          <w:shd w:val="clear" w:color="auto" w:fill="272822"/>
+        </w:rPr>
+      </w:pPr>
+      <w:r>
+        <w:rPr>
+          <w:rStyle w:val="CdigoHTML"/>
+          <w:rFonts w:eastAsiaTheme="majorEastAsia"/>
+          <w:color w:val="DDDDDD"/>
+          <w:shd w:val="clear" w:color="auto" w:fill="272822"/>
+        </w:rPr>
+        <w:t xml:space="preserve">    }</w:t>
+      </w:r>
+    </w:p>
+    <w:p>
+      <w:pPr>
+        <w:pStyle w:val="Pr-formataoHTML"/>
+        <w:shd w:val="clear" w:color="auto" w:fill="272822"/>
+        <w:rPr>
+          <w:rStyle w:val="CdigoHTML"/>
+          <w:rFonts w:eastAsiaTheme="majorEastAsia"/>
+          <w:color w:val="DDDDDD"/>
+          <w:shd w:val="clear" w:color="auto" w:fill="272822"/>
+        </w:rPr>
+      </w:pPr>
+    </w:p>
+    <w:p>
+      <w:pPr>
+        <w:pStyle w:val="Pr-formataoHTML"/>
+        <w:shd w:val="clear" w:color="auto" w:fill="272822"/>
+        <w:rPr>
+          <w:rStyle w:val="CdigoHTML"/>
+          <w:rFonts w:eastAsiaTheme="majorEastAsia"/>
+          <w:color w:val="DDDDDD"/>
+          <w:shd w:val="clear" w:color="auto" w:fill="272822"/>
+        </w:rPr>
+      </w:pPr>
+      <w:r>
+        <w:rPr>
+          <w:rStyle w:val="CdigoHTML"/>
+          <w:rFonts w:eastAsiaTheme="majorEastAsia"/>
+          <w:color w:val="DDDDDD"/>
+          <w:shd w:val="clear" w:color="auto" w:fill="272822"/>
+        </w:rPr>
+        <w:t xml:space="preserve">    </w:t>
+      </w:r>
+      <w:proofErr w:type="spellStart"/>
+      <w:r>
+        <w:rPr>
+          <w:rStyle w:val="hljs-keyword"/>
+          <w:rFonts w:eastAsiaTheme="majorEastAsia"/>
+          <w:b/>
+          <w:bCs/>
+          <w:color w:val="F92672"/>
+          <w:shd w:val="clear" w:color="auto" w:fill="272822"/>
+        </w:rPr>
+        <w:t>public</w:t>
+      </w:r>
+      <w:proofErr w:type="spellEnd"/>
+      <w:r>
+        <w:rPr>
+          <w:rStyle w:val="hljs-function"/>
+          <w:rFonts w:eastAsiaTheme="majorEastAsia"/>
+          <w:color w:val="DDDDDD"/>
+          <w:shd w:val="clear" w:color="auto" w:fill="272822"/>
+        </w:rPr>
+        <w:t xml:space="preserve"> </w:t>
+      </w:r>
+      <w:proofErr w:type="spellStart"/>
+      <w:r>
+        <w:rPr>
+          <w:rStyle w:val="hljs-builtin"/>
+          <w:rFonts w:eastAsiaTheme="majorEastAsia"/>
+          <w:color w:val="A6E22E"/>
+          <w:shd w:val="clear" w:color="auto" w:fill="272822"/>
+        </w:rPr>
+        <w:t>int</w:t>
+      </w:r>
+      <w:proofErr w:type="spellEnd"/>
+      <w:r>
+        <w:rPr>
+          <w:rStyle w:val="hljs-function"/>
+          <w:rFonts w:eastAsiaTheme="majorEastAsia"/>
+          <w:color w:val="DDDDDD"/>
+          <w:shd w:val="clear" w:color="auto" w:fill="272822"/>
+        </w:rPr>
+        <w:t xml:space="preserve"> </w:t>
+      </w:r>
+      <w:proofErr w:type="spellStart"/>
+      <w:r>
+        <w:rPr>
+          <w:rStyle w:val="hljs-title"/>
+          <w:rFonts w:eastAsiaTheme="majorEastAsia"/>
+          <w:b/>
+          <w:bCs/>
+          <w:color w:val="A6E22E"/>
+          <w:shd w:val="clear" w:color="auto" w:fill="272822"/>
+        </w:rPr>
+        <w:t>getIdade</w:t>
+      </w:r>
+      <w:proofErr w:type="spellEnd"/>
+      <w:r>
+        <w:rPr>
+          <w:rStyle w:val="hljs-function"/>
+          <w:rFonts w:eastAsiaTheme="majorEastAsia"/>
+          <w:color w:val="DDDDDD"/>
+          <w:shd w:val="clear" w:color="auto" w:fill="272822"/>
+        </w:rPr>
+        <w:t>()</w:t>
+      </w:r>
+      <w:r>
+        <w:rPr>
+          <w:rStyle w:val="CdigoHTML"/>
+          <w:rFonts w:eastAsiaTheme="majorEastAsia"/>
+          <w:color w:val="DDDDDD"/>
+          <w:shd w:val="clear" w:color="auto" w:fill="272822"/>
+        </w:rPr>
+        <w:t xml:space="preserve"> {</w:t>
+      </w:r>
+    </w:p>
+    <w:p>
+      <w:pPr>
+        <w:pStyle w:val="Pr-formataoHTML"/>
+        <w:shd w:val="clear" w:color="auto" w:fill="272822"/>
+        <w:rPr>
+          <w:rStyle w:val="CdigoHTML"/>
+          <w:rFonts w:eastAsiaTheme="majorEastAsia"/>
+          <w:color w:val="DDDDDD"/>
+          <w:shd w:val="clear" w:color="auto" w:fill="272822"/>
+        </w:rPr>
+      </w:pPr>
+      <w:r>
+        <w:rPr>
+          <w:rStyle w:val="CdigoHTML"/>
+          <w:rFonts w:eastAsiaTheme="majorEastAsia"/>
+          <w:color w:val="DDDDDD"/>
+          <w:shd w:val="clear" w:color="auto" w:fill="272822"/>
+        </w:rPr>
+        <w:t xml:space="preserve">        </w:t>
+      </w:r>
+      <w:proofErr w:type="spellStart"/>
+      <w:r>
+        <w:rPr>
+          <w:rStyle w:val="hljs-keyword"/>
+          <w:rFonts w:eastAsiaTheme="majorEastAsia"/>
+          <w:b/>
+          <w:bCs/>
+          <w:color w:val="F92672"/>
+          <w:shd w:val="clear" w:color="auto" w:fill="272822"/>
+        </w:rPr>
+        <w:t>return</w:t>
+      </w:r>
+      <w:proofErr w:type="spellEnd"/>
+      <w:r>
+        <w:rPr>
+          <w:rStyle w:val="CdigoHTML"/>
+          <w:rFonts w:eastAsiaTheme="majorEastAsia"/>
+          <w:color w:val="DDDDDD"/>
+          <w:shd w:val="clear" w:color="auto" w:fill="272822"/>
+        </w:rPr>
+        <w:t xml:space="preserve"> idade;</w:t>
+      </w:r>
+    </w:p>
+    <w:p>
+      <w:pPr>
+        <w:pStyle w:val="Pr-formataoHTML"/>
+        <w:shd w:val="clear" w:color="auto" w:fill="272822"/>
+        <w:rPr>
+          <w:rStyle w:val="CdigoHTML"/>
+          <w:rFonts w:eastAsiaTheme="majorEastAsia"/>
+          <w:color w:val="DDDDDD"/>
+          <w:shd w:val="clear" w:color="auto" w:fill="272822"/>
+        </w:rPr>
+      </w:pPr>
+      <w:r>
+        <w:rPr>
+          <w:rStyle w:val="CdigoHTML"/>
+          <w:rFonts w:eastAsiaTheme="majorEastAsia"/>
+          <w:color w:val="DDDDDD"/>
+          <w:shd w:val="clear" w:color="auto" w:fill="272822"/>
+        </w:rPr>
+        <w:t xml:space="preserve">    }</w:t>
+      </w:r>
+    </w:p>
+    <w:p>
+      <w:pPr>
+        <w:pStyle w:val="Pr-formataoHTML"/>
+        <w:shd w:val="clear" w:color="auto" w:fill="272822"/>
+        <w:rPr>
+          <w:rStyle w:val="CdigoHTML"/>
+          <w:rFonts w:eastAsiaTheme="majorEastAsia"/>
+          <w:color w:val="DDDDDD"/>
+          <w:shd w:val="clear" w:color="auto" w:fill="272822"/>
+        </w:rPr>
+      </w:pPr>
+      <w:r>
+        <w:rPr>
+          <w:rStyle w:val="CdigoHTML"/>
+          <w:rFonts w:eastAsiaTheme="majorEastAsia"/>
+          <w:color w:val="DDDDDD"/>
+          <w:shd w:val="clear" w:color="auto" w:fill="272822"/>
+        </w:rPr>
+        <w:t>}</w:t>
+      </w:r>
+    </w:p>
+    <w:p>
+      <w:pPr>
+        <w:jc w:val="both"/>
+      </w:pPr>
+    </w:p>
+    <w:p>
+      <w:pPr>
+        <w:pStyle w:val="Pr-formataoHTML"/>
+        <w:shd w:val="clear" w:color="auto" w:fill="272822"/>
+        <w:rPr>
+          <w:rStyle w:val="CdigoHTML"/>
+          <w:rFonts w:eastAsiaTheme="majorEastAsia"/>
+          <w:color w:val="DDDDDD"/>
+          <w:shd w:val="clear" w:color="auto" w:fill="272822"/>
+        </w:rPr>
+      </w:pPr>
+      <w:proofErr w:type="spellStart"/>
+      <w:r>
+        <w:rPr>
+          <w:rStyle w:val="hljs-keyword"/>
+          <w:rFonts w:eastAsiaTheme="majorEastAsia"/>
+          <w:b/>
+          <w:bCs/>
+          <w:color w:val="F92672"/>
+          <w:shd w:val="clear" w:color="auto" w:fill="272822"/>
+        </w:rPr>
+        <w:t>public</w:t>
+      </w:r>
+      <w:proofErr w:type="spellEnd"/>
+      <w:r>
+        <w:rPr>
+          <w:rStyle w:val="CdigoHTML"/>
+          <w:rFonts w:eastAsiaTheme="majorEastAsia"/>
+          <w:color w:val="DDDDDD"/>
+          <w:shd w:val="clear" w:color="auto" w:fill="272822"/>
+        </w:rPr>
+        <w:t xml:space="preserve"> </w:t>
+      </w:r>
+      <w:proofErr w:type="spellStart"/>
+      <w:r>
+        <w:rPr>
+          <w:rStyle w:val="hljs-keyword"/>
+          <w:rFonts w:eastAsiaTheme="majorEastAsia"/>
+          <w:b/>
+          <w:bCs/>
+          <w:color w:val="F92672"/>
+          <w:shd w:val="clear" w:color="auto" w:fill="272822"/>
+        </w:rPr>
+        <w:t>class</w:t>
+      </w:r>
+      <w:proofErr w:type="spellEnd"/>
+      <w:r>
+        <w:rPr>
+          <w:rStyle w:val="CdigoHTML"/>
+          <w:rFonts w:eastAsiaTheme="majorEastAsia"/>
+          <w:color w:val="DDDDDD"/>
+          <w:shd w:val="clear" w:color="auto" w:fill="272822"/>
+        </w:rPr>
+        <w:t xml:space="preserve"> </w:t>
+      </w:r>
+      <w:r>
+        <w:rPr>
+          <w:rStyle w:val="hljs-title"/>
+          <w:rFonts w:eastAsiaTheme="majorEastAsia"/>
+          <w:b/>
+          <w:bCs/>
+          <w:color w:val="A6E22E"/>
+          <w:shd w:val="clear" w:color="auto" w:fill="272822"/>
+        </w:rPr>
+        <w:t>Aluno</w:t>
+      </w:r>
+      <w:r>
+        <w:rPr>
+          <w:rStyle w:val="CdigoHTML"/>
+          <w:rFonts w:eastAsiaTheme="majorEastAsia"/>
+          <w:color w:val="DDDDDD"/>
+          <w:shd w:val="clear" w:color="auto" w:fill="272822"/>
+        </w:rPr>
+        <w:t xml:space="preserve"> </w:t>
+      </w:r>
+      <w:proofErr w:type="spellStart"/>
+      <w:r>
+        <w:rPr>
+          <w:rStyle w:val="hljs-title"/>
+          <w:rFonts w:eastAsiaTheme="majorEastAsia"/>
+          <w:b/>
+          <w:bCs/>
+          <w:color w:val="A6E22E"/>
+          <w:shd w:val="clear" w:color="auto" w:fill="272822"/>
+        </w:rPr>
+        <w:t>extends</w:t>
+      </w:r>
+      <w:proofErr w:type="spellEnd"/>
+      <w:r>
+        <w:rPr>
+          <w:rStyle w:val="CdigoHTML"/>
+          <w:rFonts w:eastAsiaTheme="majorEastAsia"/>
+          <w:color w:val="DDDDDD"/>
+          <w:shd w:val="clear" w:color="auto" w:fill="272822"/>
+        </w:rPr>
+        <w:t xml:space="preserve"> </w:t>
+      </w:r>
+      <w:r>
+        <w:rPr>
+          <w:rStyle w:val="hljs-title"/>
+          <w:rFonts w:eastAsiaTheme="majorEastAsia"/>
+          <w:b/>
+          <w:bCs/>
+          <w:color w:val="A6E22E"/>
+          <w:shd w:val="clear" w:color="auto" w:fill="272822"/>
+        </w:rPr>
+        <w:t>Pessoa</w:t>
+      </w:r>
+      <w:r>
+        <w:rPr>
+          <w:rStyle w:val="CdigoHTML"/>
+          <w:rFonts w:eastAsiaTheme="majorEastAsia"/>
+          <w:color w:val="DDDDDD"/>
+          <w:shd w:val="clear" w:color="auto" w:fill="272822"/>
+        </w:rPr>
+        <w:t xml:space="preserve"> {</w:t>
+      </w:r>
+    </w:p>
+    <w:p>
+      <w:pPr>
+        <w:pStyle w:val="Pr-formataoHTML"/>
+        <w:shd w:val="clear" w:color="auto" w:fill="272822"/>
+        <w:rPr>
+          <w:rStyle w:val="CdigoHTML"/>
+          <w:rFonts w:eastAsiaTheme="majorEastAsia"/>
+          <w:color w:val="DDDDDD"/>
+          <w:shd w:val="clear" w:color="auto" w:fill="272822"/>
+        </w:rPr>
+      </w:pPr>
+    </w:p>
+    <w:p>
+      <w:pPr>
+        <w:pStyle w:val="Pr-formataoHTML"/>
+        <w:shd w:val="clear" w:color="auto" w:fill="272822"/>
+        <w:rPr>
+          <w:rStyle w:val="CdigoHTML"/>
+          <w:rFonts w:eastAsiaTheme="majorEastAsia"/>
+          <w:color w:val="DDDDDD"/>
+          <w:shd w:val="clear" w:color="auto" w:fill="272822"/>
+        </w:rPr>
+      </w:pPr>
+      <w:r>
+        <w:rPr>
+          <w:rStyle w:val="CdigoHTML"/>
+          <w:rFonts w:eastAsiaTheme="majorEastAsia"/>
+          <w:color w:val="DDDDDD"/>
+          <w:shd w:val="clear" w:color="auto" w:fill="272822"/>
+        </w:rPr>
+        <w:t xml:space="preserve">    </w:t>
+      </w:r>
+      <w:proofErr w:type="spellStart"/>
+      <w:r>
+        <w:rPr>
+          <w:rStyle w:val="hljs-keyword"/>
+          <w:rFonts w:eastAsiaTheme="majorEastAsia"/>
+          <w:b/>
+          <w:bCs/>
+          <w:color w:val="F92672"/>
+          <w:shd w:val="clear" w:color="auto" w:fill="272822"/>
+        </w:rPr>
+        <w:t>private</w:t>
+      </w:r>
+      <w:proofErr w:type="spellEnd"/>
+      <w:r>
+        <w:rPr>
+          <w:rStyle w:val="CdigoHTML"/>
+          <w:rFonts w:eastAsiaTheme="majorEastAsia"/>
+          <w:color w:val="DDDDDD"/>
+          <w:shd w:val="clear" w:color="auto" w:fill="272822"/>
+        </w:rPr>
+        <w:t xml:space="preserve"> </w:t>
+      </w:r>
+      <w:proofErr w:type="spellStart"/>
+      <w:r>
+        <w:rPr>
+          <w:rStyle w:val="hljs-builtin"/>
+          <w:rFonts w:eastAsiaTheme="majorEastAsia"/>
+          <w:color w:val="A6E22E"/>
+          <w:shd w:val="clear" w:color="auto" w:fill="272822"/>
+        </w:rPr>
+        <w:t>int</w:t>
+      </w:r>
+      <w:proofErr w:type="spellEnd"/>
+      <w:r>
+        <w:rPr>
+          <w:rStyle w:val="CdigoHTML"/>
+          <w:rFonts w:eastAsiaTheme="majorEastAsia"/>
+          <w:color w:val="DDDDDD"/>
+          <w:shd w:val="clear" w:color="auto" w:fill="272822"/>
+        </w:rPr>
+        <w:t xml:space="preserve"> matricula;</w:t>
+      </w:r>
+    </w:p>
+    <w:p>
+      <w:pPr>
+        <w:pStyle w:val="Pr-formataoHTML"/>
+        <w:shd w:val="clear" w:color="auto" w:fill="272822"/>
+        <w:rPr>
+          <w:rStyle w:val="CdigoHTML"/>
+          <w:rFonts w:eastAsiaTheme="majorEastAsia"/>
+          <w:color w:val="DDDDDD"/>
+          <w:shd w:val="clear" w:color="auto" w:fill="272822"/>
+        </w:rPr>
+      </w:pPr>
+      <w:r>
+        <w:rPr>
+          <w:rStyle w:val="CdigoHTML"/>
+          <w:rFonts w:eastAsiaTheme="majorEastAsia"/>
+          <w:color w:val="DDDDDD"/>
+          <w:shd w:val="clear" w:color="auto" w:fill="272822"/>
+        </w:rPr>
+        <w:t xml:space="preserve">    </w:t>
+      </w:r>
+      <w:proofErr w:type="spellStart"/>
+      <w:r>
+        <w:rPr>
+          <w:rStyle w:val="hljs-keyword"/>
+          <w:rFonts w:eastAsiaTheme="majorEastAsia"/>
+          <w:b/>
+          <w:bCs/>
+          <w:color w:val="F92672"/>
+          <w:shd w:val="clear" w:color="auto" w:fill="272822"/>
+        </w:rPr>
+        <w:t>private</w:t>
+      </w:r>
+      <w:proofErr w:type="spellEnd"/>
+      <w:r>
+        <w:rPr>
+          <w:rStyle w:val="CdigoHTML"/>
+          <w:rFonts w:eastAsiaTheme="majorEastAsia"/>
+          <w:color w:val="DDDDDD"/>
+          <w:shd w:val="clear" w:color="auto" w:fill="272822"/>
+        </w:rPr>
+        <w:t xml:space="preserve"> </w:t>
+      </w:r>
+      <w:proofErr w:type="spellStart"/>
+      <w:r>
+        <w:rPr>
+          <w:rStyle w:val="CdigoHTML"/>
+          <w:rFonts w:eastAsiaTheme="majorEastAsia"/>
+          <w:color w:val="DDDDDD"/>
+          <w:shd w:val="clear" w:color="auto" w:fill="272822"/>
+        </w:rPr>
+        <w:t>String</w:t>
+      </w:r>
+      <w:proofErr w:type="spellEnd"/>
+      <w:r>
+        <w:rPr>
+          <w:rStyle w:val="CdigoHTML"/>
+          <w:rFonts w:eastAsiaTheme="majorEastAsia"/>
+          <w:color w:val="DDDDDD"/>
+          <w:shd w:val="clear" w:color="auto" w:fill="272822"/>
+        </w:rPr>
+        <w:t xml:space="preserve"> curso;</w:t>
+      </w:r>
+    </w:p>
+    <w:p>
+      <w:pPr>
+        <w:pStyle w:val="Pr-formataoHTML"/>
+        <w:shd w:val="clear" w:color="auto" w:fill="272822"/>
+        <w:rPr>
+          <w:rStyle w:val="CdigoHTML"/>
+          <w:rFonts w:eastAsiaTheme="majorEastAsia"/>
+          <w:color w:val="DDDDDD"/>
+          <w:shd w:val="clear" w:color="auto" w:fill="272822"/>
+        </w:rPr>
+      </w:pPr>
+    </w:p>
+    <w:p>
+      <w:pPr>
+        <w:pStyle w:val="Pr-formataoHTML"/>
+        <w:shd w:val="clear" w:color="auto" w:fill="272822"/>
+        <w:rPr>
+          <w:rStyle w:val="CdigoHTML"/>
+          <w:rFonts w:eastAsiaTheme="majorEastAsia"/>
+          <w:color w:val="DDDDDD"/>
+          <w:shd w:val="clear" w:color="auto" w:fill="272822"/>
+        </w:rPr>
+      </w:pPr>
+      <w:r>
+        <w:rPr>
+          <w:rStyle w:val="CdigoHTML"/>
+          <w:rFonts w:eastAsiaTheme="majorEastAsia"/>
+          <w:color w:val="DDDDDD"/>
+          <w:shd w:val="clear" w:color="auto" w:fill="272822"/>
+        </w:rPr>
+        <w:t xml:space="preserve">    </w:t>
+      </w:r>
+      <w:proofErr w:type="spellStart"/>
+      <w:r>
+        <w:rPr>
+          <w:rStyle w:val="hljs-keyword"/>
+          <w:rFonts w:eastAsiaTheme="majorEastAsia"/>
+          <w:b/>
+          <w:bCs/>
+          <w:color w:val="F92672"/>
+          <w:shd w:val="clear" w:color="auto" w:fill="272822"/>
+        </w:rPr>
+        <w:t>public</w:t>
+      </w:r>
+      <w:proofErr w:type="spellEnd"/>
+      <w:r>
+        <w:rPr>
+          <w:rStyle w:val="hljs-function"/>
+          <w:rFonts w:eastAsiaTheme="majorEastAsia"/>
+          <w:color w:val="DDDDDD"/>
+          <w:shd w:val="clear" w:color="auto" w:fill="272822"/>
+        </w:rPr>
+        <w:t xml:space="preserve"> </w:t>
+      </w:r>
+      <w:r>
+        <w:rPr>
+          <w:rStyle w:val="hljs-title"/>
+          <w:rFonts w:eastAsiaTheme="majorEastAsia"/>
+          <w:b/>
+          <w:bCs/>
+          <w:color w:val="A6E22E"/>
+          <w:shd w:val="clear" w:color="auto" w:fill="272822"/>
+        </w:rPr>
+        <w:t>Aluno</w:t>
+      </w:r>
+      <w:r>
+        <w:rPr>
+          <w:rStyle w:val="hljs-function"/>
+          <w:rFonts w:eastAsiaTheme="majorEastAsia"/>
+          <w:color w:val="DDDDDD"/>
+          <w:shd w:val="clear" w:color="auto" w:fill="272822"/>
+        </w:rPr>
+        <w:t>(</w:t>
+      </w:r>
+      <w:proofErr w:type="spellStart"/>
+      <w:r>
+        <w:rPr>
+          <w:rStyle w:val="hljs-params"/>
+          <w:rFonts w:eastAsiaTheme="majorEastAsia"/>
+          <w:color w:val="DDDDDD"/>
+          <w:shd w:val="clear" w:color="auto" w:fill="272822"/>
+        </w:rPr>
+        <w:t>String</w:t>
+      </w:r>
+      <w:proofErr w:type="spellEnd"/>
+      <w:r>
+        <w:rPr>
+          <w:rStyle w:val="hljs-params"/>
+          <w:rFonts w:eastAsiaTheme="majorEastAsia"/>
+          <w:color w:val="DDDDDD"/>
+          <w:shd w:val="clear" w:color="auto" w:fill="272822"/>
+        </w:rPr>
+        <w:t xml:space="preserve"> nome, </w:t>
+      </w:r>
+      <w:proofErr w:type="spellStart"/>
+      <w:r>
+        <w:rPr>
+          <w:rStyle w:val="hljs-builtin"/>
+          <w:rFonts w:eastAsiaTheme="majorEastAsia"/>
+          <w:color w:val="A6E22E"/>
+          <w:shd w:val="clear" w:color="auto" w:fill="272822"/>
+        </w:rPr>
+        <w:t>int</w:t>
+      </w:r>
+      <w:proofErr w:type="spellEnd"/>
+      <w:r>
+        <w:rPr>
+          <w:rStyle w:val="hljs-params"/>
+          <w:rFonts w:eastAsiaTheme="majorEastAsia"/>
+          <w:color w:val="DDDDDD"/>
+          <w:shd w:val="clear" w:color="auto" w:fill="272822"/>
+        </w:rPr>
+        <w:t xml:space="preserve"> idade, </w:t>
+      </w:r>
+      <w:proofErr w:type="spellStart"/>
+      <w:r>
+        <w:rPr>
+          <w:rStyle w:val="hljs-builtin"/>
+          <w:rFonts w:eastAsiaTheme="majorEastAsia"/>
+          <w:color w:val="A6E22E"/>
+          <w:shd w:val="clear" w:color="auto" w:fill="272822"/>
+        </w:rPr>
+        <w:t>int</w:t>
+      </w:r>
+      <w:proofErr w:type="spellEnd"/>
+      <w:r>
+        <w:rPr>
+          <w:rStyle w:val="hljs-params"/>
+          <w:rFonts w:eastAsiaTheme="majorEastAsia"/>
+          <w:color w:val="DDDDDD"/>
+          <w:shd w:val="clear" w:color="auto" w:fill="272822"/>
+        </w:rPr>
+        <w:t xml:space="preserve"> matricula, </w:t>
+      </w:r>
+      <w:proofErr w:type="spellStart"/>
+      <w:r>
+        <w:rPr>
+          <w:rStyle w:val="hljs-params"/>
+          <w:rFonts w:eastAsiaTheme="majorEastAsia"/>
+          <w:color w:val="DDDDDD"/>
+          <w:shd w:val="clear" w:color="auto" w:fill="272822"/>
+        </w:rPr>
+        <w:t>String</w:t>
+      </w:r>
+      <w:proofErr w:type="spellEnd"/>
+      <w:r>
+        <w:rPr>
+          <w:rStyle w:val="hljs-params"/>
+          <w:rFonts w:eastAsiaTheme="majorEastAsia"/>
+          <w:color w:val="DDDDDD"/>
+          <w:shd w:val="clear" w:color="auto" w:fill="272822"/>
+        </w:rPr>
+        <w:t xml:space="preserve"> curso</w:t>
+      </w:r>
+      <w:r>
+        <w:rPr>
+          <w:rStyle w:val="hljs-function"/>
+          <w:rFonts w:eastAsiaTheme="majorEastAsia"/>
+          <w:color w:val="DDDDDD"/>
+          <w:shd w:val="clear" w:color="auto" w:fill="272822"/>
+        </w:rPr>
+        <w:t>)</w:t>
+      </w:r>
+      <w:r>
+        <w:rPr>
+          <w:rStyle w:val="CdigoHTML"/>
+          <w:rFonts w:eastAsiaTheme="majorEastAsia"/>
+          <w:color w:val="DDDDDD"/>
+          <w:shd w:val="clear" w:color="auto" w:fill="272822"/>
+        </w:rPr>
+        <w:t xml:space="preserve"> {</w:t>
+      </w:r>
+    </w:p>
+    <w:p>
+      <w:pPr>
+        <w:pStyle w:val="Pr-formataoHTML"/>
+        <w:shd w:val="clear" w:color="auto" w:fill="272822"/>
+        <w:rPr>
+          <w:rStyle w:val="CdigoHTML"/>
+          <w:rFonts w:eastAsiaTheme="majorEastAsia"/>
+          <w:color w:val="DDDDDD"/>
+          <w:shd w:val="clear" w:color="auto" w:fill="272822"/>
+        </w:rPr>
+      </w:pPr>
+      <w:r>
+        <w:rPr>
+          <w:rStyle w:val="CdigoHTML"/>
+          <w:rFonts w:eastAsiaTheme="majorEastAsia"/>
+          <w:color w:val="DDDDDD"/>
+          <w:shd w:val="clear" w:color="auto" w:fill="272822"/>
+        </w:rPr>
+        <w:t xml:space="preserve">        </w:t>
+      </w:r>
+      <w:proofErr w:type="spellStart"/>
+      <w:r>
+        <w:rPr>
+          <w:rStyle w:val="hljs-keyword"/>
+          <w:rFonts w:eastAsiaTheme="majorEastAsia"/>
+          <w:b/>
+          <w:bCs/>
+          <w:color w:val="F92672"/>
+          <w:shd w:val="clear" w:color="auto" w:fill="272822"/>
+        </w:rPr>
+        <w:t>this</w:t>
+      </w:r>
+      <w:r>
+        <w:rPr>
+          <w:rStyle w:val="CdigoHTML"/>
+          <w:rFonts w:eastAsiaTheme="majorEastAsia"/>
+          <w:color w:val="DDDDDD"/>
+          <w:shd w:val="clear" w:color="auto" w:fill="272822"/>
+        </w:rPr>
+        <w:t>.matricula</w:t>
+      </w:r>
+      <w:proofErr w:type="spellEnd"/>
+      <w:r>
+        <w:rPr>
+          <w:rStyle w:val="CdigoHTML"/>
+          <w:rFonts w:eastAsiaTheme="majorEastAsia"/>
+          <w:color w:val="DDDDDD"/>
+          <w:shd w:val="clear" w:color="auto" w:fill="272822"/>
+        </w:rPr>
+        <w:t xml:space="preserve"> = matricula;</w:t>
+      </w:r>
+    </w:p>
+    <w:p>
+      <w:pPr>
+        <w:pStyle w:val="Pr-formataoHTML"/>
+        <w:shd w:val="clear" w:color="auto" w:fill="272822"/>
+        <w:rPr>
+          <w:rStyle w:val="CdigoHTML"/>
+          <w:rFonts w:eastAsiaTheme="majorEastAsia"/>
+          <w:color w:val="DDDDDD"/>
+          <w:shd w:val="clear" w:color="auto" w:fill="272822"/>
+        </w:rPr>
+      </w:pPr>
+      <w:r>
+        <w:rPr>
+          <w:rStyle w:val="CdigoHTML"/>
+          <w:rFonts w:eastAsiaTheme="majorEastAsia"/>
+          <w:color w:val="DDDDDD"/>
+          <w:shd w:val="clear" w:color="auto" w:fill="272822"/>
+        </w:rPr>
+        <w:t xml:space="preserve">        </w:t>
+      </w:r>
+      <w:proofErr w:type="spellStart"/>
+      <w:r>
+        <w:rPr>
+          <w:rStyle w:val="hljs-keyword"/>
+          <w:rFonts w:eastAsiaTheme="majorEastAsia"/>
+          <w:b/>
+          <w:bCs/>
+          <w:color w:val="F92672"/>
+          <w:shd w:val="clear" w:color="auto" w:fill="272822"/>
+        </w:rPr>
+        <w:t>this</w:t>
+      </w:r>
+      <w:r>
+        <w:rPr>
+          <w:rStyle w:val="CdigoHTML"/>
+          <w:rFonts w:eastAsiaTheme="majorEastAsia"/>
+          <w:color w:val="DDDDDD"/>
+          <w:shd w:val="clear" w:color="auto" w:fill="272822"/>
+        </w:rPr>
+        <w:t>.curso</w:t>
+      </w:r>
+      <w:proofErr w:type="spellEnd"/>
+      <w:r>
+        <w:rPr>
+          <w:rStyle w:val="CdigoHTML"/>
+          <w:rFonts w:eastAsiaTheme="majorEastAsia"/>
+          <w:color w:val="DDDDDD"/>
+          <w:shd w:val="clear" w:color="auto" w:fill="272822"/>
+        </w:rPr>
+        <w:t xml:space="preserve"> = curso;</w:t>
+      </w:r>
+    </w:p>
+    <w:p>
+      <w:pPr>
+        <w:pStyle w:val="Pr-formataoHTML"/>
+        <w:shd w:val="clear" w:color="auto" w:fill="272822"/>
+        <w:rPr>
+          <w:rStyle w:val="CdigoHTML"/>
+          <w:rFonts w:eastAsiaTheme="majorEastAsia"/>
+          <w:color w:val="DDDDDD"/>
+          <w:shd w:val="clear" w:color="auto" w:fill="272822"/>
+        </w:rPr>
+      </w:pPr>
+      <w:r>
+        <w:rPr>
+          <w:rStyle w:val="CdigoHTML"/>
+          <w:rFonts w:eastAsiaTheme="majorEastAsia"/>
+          <w:color w:val="DDDDDD"/>
+          <w:shd w:val="clear" w:color="auto" w:fill="272822"/>
+        </w:rPr>
+        <w:t xml:space="preserve">    }</w:t>
+      </w:r>
+    </w:p>
+    <w:p>
+      <w:pPr>
+        <w:pStyle w:val="Pr-formataoHTML"/>
+        <w:shd w:val="clear" w:color="auto" w:fill="272822"/>
+        <w:rPr>
+          <w:rStyle w:val="CdigoHTML"/>
+          <w:rFonts w:eastAsiaTheme="majorEastAsia"/>
+          <w:color w:val="DDDDDD"/>
+          <w:shd w:val="clear" w:color="auto" w:fill="272822"/>
+        </w:rPr>
+      </w:pPr>
+    </w:p>
+    <w:p>
+      <w:pPr>
+        <w:pStyle w:val="Pr-formataoHTML"/>
+        <w:shd w:val="clear" w:color="auto" w:fill="272822"/>
+        <w:rPr>
+          <w:rStyle w:val="CdigoHTML"/>
+          <w:rFonts w:eastAsiaTheme="majorEastAsia"/>
+          <w:color w:val="DDDDDD"/>
+          <w:shd w:val="clear" w:color="auto" w:fill="272822"/>
+        </w:rPr>
+      </w:pPr>
+      <w:r>
+        <w:rPr>
+          <w:rStyle w:val="CdigoHTML"/>
+          <w:rFonts w:eastAsiaTheme="majorEastAsia"/>
+          <w:color w:val="DDDDDD"/>
+          <w:shd w:val="clear" w:color="auto" w:fill="272822"/>
+        </w:rPr>
+        <w:t xml:space="preserve">    </w:t>
+      </w:r>
+      <w:proofErr w:type="spellStart"/>
+      <w:r>
+        <w:rPr>
+          <w:rStyle w:val="hljs-keyword"/>
+          <w:rFonts w:eastAsiaTheme="majorEastAsia"/>
+          <w:b/>
+          <w:bCs/>
+          <w:color w:val="F92672"/>
+          <w:shd w:val="clear" w:color="auto" w:fill="272822"/>
+        </w:rPr>
+        <w:t>public</w:t>
+      </w:r>
+      <w:proofErr w:type="spellEnd"/>
+      <w:r>
+        <w:rPr>
+          <w:rStyle w:val="hljs-function"/>
+          <w:rFonts w:eastAsiaTheme="majorEastAsia"/>
+          <w:color w:val="DDDDDD"/>
+          <w:shd w:val="clear" w:color="auto" w:fill="272822"/>
+        </w:rPr>
+        <w:t xml:space="preserve"> </w:t>
+      </w:r>
+      <w:proofErr w:type="spellStart"/>
+      <w:r>
+        <w:rPr>
+          <w:rStyle w:val="hljs-builtin"/>
+          <w:rFonts w:eastAsiaTheme="majorEastAsia"/>
+          <w:color w:val="A6E22E"/>
+          <w:shd w:val="clear" w:color="auto" w:fill="272822"/>
+        </w:rPr>
+        <w:t>int</w:t>
+      </w:r>
+      <w:proofErr w:type="spellEnd"/>
+      <w:r>
+        <w:rPr>
+          <w:rStyle w:val="hljs-function"/>
+          <w:rFonts w:eastAsiaTheme="majorEastAsia"/>
+          <w:color w:val="DDDDDD"/>
+          <w:shd w:val="clear" w:color="auto" w:fill="272822"/>
+        </w:rPr>
+        <w:t xml:space="preserve"> </w:t>
+      </w:r>
+      <w:proofErr w:type="spellStart"/>
+      <w:r>
+        <w:rPr>
+          <w:rStyle w:val="hljs-title"/>
+          <w:rFonts w:eastAsiaTheme="majorEastAsia"/>
+          <w:b/>
+          <w:bCs/>
+          <w:color w:val="A6E22E"/>
+          <w:shd w:val="clear" w:color="auto" w:fill="272822"/>
+        </w:rPr>
+        <w:t>getMatricula</w:t>
+      </w:r>
+      <w:proofErr w:type="spellEnd"/>
+      <w:r>
+        <w:rPr>
+          <w:rStyle w:val="hljs-function"/>
+          <w:rFonts w:eastAsiaTheme="majorEastAsia"/>
+          <w:color w:val="DDDDDD"/>
+          <w:shd w:val="clear" w:color="auto" w:fill="272822"/>
+        </w:rPr>
+        <w:t>()</w:t>
+      </w:r>
+      <w:r>
+        <w:rPr>
+          <w:rStyle w:val="CdigoHTML"/>
+          <w:rFonts w:eastAsiaTheme="majorEastAsia"/>
+          <w:color w:val="DDDDDD"/>
+          <w:shd w:val="clear" w:color="auto" w:fill="272822"/>
+        </w:rPr>
+        <w:t xml:space="preserve"> {</w:t>
+      </w:r>
+    </w:p>
+    <w:p>
+      <w:pPr>
+        <w:pStyle w:val="Pr-formataoHTML"/>
+        <w:shd w:val="clear" w:color="auto" w:fill="272822"/>
+        <w:rPr>
+          <w:rStyle w:val="CdigoHTML"/>
+          <w:rFonts w:eastAsiaTheme="majorEastAsia"/>
+          <w:color w:val="DDDDDD"/>
+          <w:shd w:val="clear" w:color="auto" w:fill="272822"/>
+        </w:rPr>
+      </w:pPr>
+      <w:r>
+        <w:rPr>
+          <w:rStyle w:val="CdigoHTML"/>
+          <w:rFonts w:eastAsiaTheme="majorEastAsia"/>
+          <w:color w:val="DDDDDD"/>
+          <w:shd w:val="clear" w:color="auto" w:fill="272822"/>
+        </w:rPr>
+        <w:t xml:space="preserve">        </w:t>
+      </w:r>
+      <w:proofErr w:type="spellStart"/>
+      <w:r>
+        <w:rPr>
+          <w:rStyle w:val="hljs-keyword"/>
+          <w:rFonts w:eastAsiaTheme="majorEastAsia"/>
+          <w:b/>
+          <w:bCs/>
+          <w:color w:val="F92672"/>
+          <w:shd w:val="clear" w:color="auto" w:fill="272822"/>
+        </w:rPr>
+        <w:t>return</w:t>
+      </w:r>
+      <w:proofErr w:type="spellEnd"/>
+      <w:r>
+        <w:rPr>
+          <w:rStyle w:val="CdigoHTML"/>
+          <w:rFonts w:eastAsiaTheme="majorEastAsia"/>
+          <w:color w:val="DDDDDD"/>
+          <w:shd w:val="clear" w:color="auto" w:fill="272822"/>
+        </w:rPr>
+        <w:t xml:space="preserve"> matricula;</w:t>
+      </w:r>
+    </w:p>
+    <w:p>
+      <w:pPr>
+        <w:pStyle w:val="Pr-formataoHTML"/>
+        <w:shd w:val="clear" w:color="auto" w:fill="272822"/>
+        <w:rPr>
+          <w:rStyle w:val="CdigoHTML"/>
+          <w:rFonts w:eastAsiaTheme="majorEastAsia"/>
+          <w:color w:val="DDDDDD"/>
+          <w:shd w:val="clear" w:color="auto" w:fill="272822"/>
+        </w:rPr>
+      </w:pPr>
+      <w:r>
+        <w:rPr>
+          <w:rStyle w:val="CdigoHTML"/>
+          <w:rFonts w:eastAsiaTheme="majorEastAsia"/>
+          <w:color w:val="DDDDDD"/>
+          <w:shd w:val="clear" w:color="auto" w:fill="272822"/>
+        </w:rPr>
+        <w:t xml:space="preserve">    }</w:t>
+      </w:r>
+    </w:p>
+    <w:p>
+      <w:pPr>
+        <w:pStyle w:val="Pr-formataoHTML"/>
+        <w:shd w:val="clear" w:color="auto" w:fill="272822"/>
+        <w:rPr>
+          <w:rStyle w:val="CdigoHTML"/>
+          <w:rFonts w:eastAsiaTheme="majorEastAsia"/>
+          <w:color w:val="DDDDDD"/>
+          <w:shd w:val="clear" w:color="auto" w:fill="272822"/>
+        </w:rPr>
+      </w:pPr>
+    </w:p>
+    <w:p>
+      <w:pPr>
+        <w:pStyle w:val="Pr-formataoHTML"/>
+        <w:shd w:val="clear" w:color="auto" w:fill="272822"/>
+        <w:rPr>
+          <w:rStyle w:val="CdigoHTML"/>
+          <w:rFonts w:eastAsiaTheme="majorEastAsia"/>
+          <w:color w:val="DDDDDD"/>
+          <w:shd w:val="clear" w:color="auto" w:fill="272822"/>
+        </w:rPr>
+      </w:pPr>
+      <w:r>
+        <w:rPr>
+          <w:rStyle w:val="CdigoHTML"/>
+          <w:rFonts w:eastAsiaTheme="majorEastAsia"/>
+          <w:color w:val="DDDDDD"/>
+          <w:shd w:val="clear" w:color="auto" w:fill="272822"/>
+        </w:rPr>
+        <w:t xml:space="preserve">    </w:t>
+      </w:r>
+      <w:proofErr w:type="spellStart"/>
+      <w:r>
+        <w:rPr>
+          <w:rStyle w:val="hljs-keyword"/>
+          <w:rFonts w:eastAsiaTheme="majorEastAsia"/>
+          <w:b/>
+          <w:bCs/>
+          <w:color w:val="F92672"/>
+          <w:shd w:val="clear" w:color="auto" w:fill="272822"/>
+        </w:rPr>
+        <w:t>public</w:t>
+      </w:r>
+      <w:proofErr w:type="spellEnd"/>
+      <w:r>
+        <w:rPr>
+          <w:rStyle w:val="hljs-function"/>
+          <w:rFonts w:eastAsiaTheme="majorEastAsia"/>
+          <w:color w:val="DDDDDD"/>
+          <w:shd w:val="clear" w:color="auto" w:fill="272822"/>
+        </w:rPr>
+        <w:t xml:space="preserve"> </w:t>
+      </w:r>
+      <w:proofErr w:type="spellStart"/>
+      <w:r>
+        <w:rPr>
+          <w:rStyle w:val="hljs-function"/>
+          <w:rFonts w:eastAsiaTheme="majorEastAsia"/>
+          <w:color w:val="DDDDDD"/>
+          <w:shd w:val="clear" w:color="auto" w:fill="272822"/>
+        </w:rPr>
+        <w:t>String</w:t>
+      </w:r>
+      <w:proofErr w:type="spellEnd"/>
+      <w:r>
+        <w:rPr>
+          <w:rStyle w:val="hljs-function"/>
+          <w:rFonts w:eastAsiaTheme="majorEastAsia"/>
+          <w:color w:val="DDDDDD"/>
+          <w:shd w:val="clear" w:color="auto" w:fill="272822"/>
+        </w:rPr>
+        <w:t xml:space="preserve"> </w:t>
+      </w:r>
+      <w:proofErr w:type="spellStart"/>
+      <w:r>
+        <w:rPr>
+          <w:rStyle w:val="hljs-title"/>
+          <w:rFonts w:eastAsiaTheme="majorEastAsia"/>
+          <w:b/>
+          <w:bCs/>
+          <w:color w:val="A6E22E"/>
+          <w:shd w:val="clear" w:color="auto" w:fill="272822"/>
+        </w:rPr>
+        <w:t>getCurso</w:t>
+      </w:r>
+      <w:proofErr w:type="spellEnd"/>
+      <w:r>
+        <w:rPr>
+          <w:rStyle w:val="hljs-function"/>
+          <w:rFonts w:eastAsiaTheme="majorEastAsia"/>
+          <w:color w:val="DDDDDD"/>
+          <w:shd w:val="clear" w:color="auto" w:fill="272822"/>
+        </w:rPr>
+        <w:t>()</w:t>
+      </w:r>
+      <w:r>
+        <w:rPr>
+          <w:rStyle w:val="CdigoHTML"/>
+          <w:rFonts w:eastAsiaTheme="majorEastAsia"/>
+          <w:color w:val="DDDDDD"/>
+          <w:shd w:val="clear" w:color="auto" w:fill="272822"/>
+        </w:rPr>
+        <w:t xml:space="preserve"> {</w:t>
+      </w:r>
+    </w:p>
+    <w:p>
+      <w:pPr>
+        <w:pStyle w:val="Pr-formataoHTML"/>
+        <w:shd w:val="clear" w:color="auto" w:fill="272822"/>
+        <w:rPr>
+          <w:rStyle w:val="CdigoHTML"/>
+          <w:rFonts w:eastAsiaTheme="majorEastAsia"/>
+          <w:color w:val="DDDDDD"/>
+          <w:shd w:val="clear" w:color="auto" w:fill="272822"/>
+        </w:rPr>
+      </w:pPr>
+      <w:r>
+        <w:rPr>
+          <w:rStyle w:val="CdigoHTML"/>
+          <w:rFonts w:eastAsiaTheme="majorEastAsia"/>
+          <w:color w:val="DDDDDD"/>
+          <w:shd w:val="clear" w:color="auto" w:fill="272822"/>
+        </w:rPr>
+        <w:t xml:space="preserve">        </w:t>
+      </w:r>
+      <w:proofErr w:type="spellStart"/>
+      <w:r>
+        <w:rPr>
+          <w:rStyle w:val="hljs-keyword"/>
+          <w:rFonts w:eastAsiaTheme="majorEastAsia"/>
+          <w:b/>
+          <w:bCs/>
+          <w:color w:val="F92672"/>
+          <w:shd w:val="clear" w:color="auto" w:fill="272822"/>
+        </w:rPr>
+        <w:t>return</w:t>
+      </w:r>
+      <w:proofErr w:type="spellEnd"/>
+      <w:r>
+        <w:rPr>
+          <w:rStyle w:val="CdigoHTML"/>
+          <w:rFonts w:eastAsiaTheme="majorEastAsia"/>
+          <w:color w:val="DDDDDD"/>
+          <w:shd w:val="clear" w:color="auto" w:fill="272822"/>
+        </w:rPr>
+        <w:t xml:space="preserve"> curso;</w:t>
+      </w:r>
+    </w:p>
+    <w:p>
+      <w:pPr>
+        <w:pStyle w:val="Pr-formataoHTML"/>
+        <w:shd w:val="clear" w:color="auto" w:fill="272822"/>
+        <w:rPr>
+          <w:rStyle w:val="CdigoHTML"/>
+          <w:rFonts w:eastAsiaTheme="majorEastAsia"/>
+          <w:color w:val="DDDDDD"/>
+          <w:shd w:val="clear" w:color="auto" w:fill="272822"/>
+        </w:rPr>
+      </w:pPr>
+      <w:r>
+        <w:rPr>
+          <w:rStyle w:val="CdigoHTML"/>
+          <w:rFonts w:eastAsiaTheme="majorEastAsia"/>
+          <w:color w:val="DDDDDD"/>
+          <w:shd w:val="clear" w:color="auto" w:fill="272822"/>
+        </w:rPr>
+        <w:t xml:space="preserve">    }</w:t>
+      </w:r>
+    </w:p>
+    <w:p>
+      <w:pPr>
+        <w:pStyle w:val="Pr-formataoHTML"/>
+        <w:shd w:val="clear" w:color="auto" w:fill="272822"/>
+        <w:rPr>
+          <w:rStyle w:val="CdigoHTML"/>
+          <w:rFonts w:eastAsiaTheme="majorEastAsia"/>
+          <w:color w:val="DDDDDD"/>
+          <w:shd w:val="clear" w:color="auto" w:fill="272822"/>
+        </w:rPr>
+      </w:pPr>
+      <w:r>
+        <w:rPr>
+          <w:rStyle w:val="CdigoHTML"/>
+          <w:rFonts w:eastAsiaTheme="majorEastAsia"/>
+          <w:color w:val="DDDDDD"/>
+          <w:shd w:val="clear" w:color="auto" w:fill="272822"/>
+        </w:rPr>
+        <w:t>}</w:t>
+      </w:r>
+    </w:p>
+    <w:p>
+      <w:pPr>
+        <w:jc w:val="both"/>
+      </w:pPr>
+    </w:p>
+    <w:p>
+      <w:pPr>
+        <w:jc w:val="both"/>
+      </w:pPr>
+      <w:r>
+        <w:tab/>
+      </w:r>
+      <w:r>
+        <w:t xml:space="preserve">Entretanto, o código dessas classes está com um erro. </w:t>
+      </w:r>
+      <w:r>
+        <w:t>Q</w:t>
+      </w:r>
+      <w:r>
+        <w:t>ual</w:t>
+      </w:r>
+      <w:r>
+        <w:t>?</w:t>
+      </w:r>
+    </w:p>
+    <w:p>
+      <w:pPr>
+        <w:ind w:firstLine="708"/>
+        <w:jc w:val="both"/>
+      </w:pPr>
+      <w:r>
+        <w:t>O construtor da classe Aluno não está chamando o construtor da classe Pessoa.</w:t>
+      </w:r>
+      <w:r>
+        <w:t xml:space="preserve"> </w:t>
+      </w:r>
+      <w:r>
+        <w:t xml:space="preserve">Ao não chamar o construtor da superclasse Pessoa na subclasse Aluno, os </w:t>
+      </w:r>
+      <w:r>
+        <w:lastRenderedPageBreak/>
+        <w:t>atributos nome e idade não serão inicializados corretamente, gerando um erro de compilação.</w:t>
+      </w:r>
     </w:p>
     <w:p>
       <w:pPr>

</xml_diff>

<commit_message>
Docs: Adiciona material de apoio
</commit_message>
<xml_diff>
--- a/06-Java/03-Java-Listas-Colecoes/aulas_teoricas/Java - trabalhando com listas e coleções de dados.docx
+++ b/06-Java/03-Java-Listas-Colecoes/aulas_teoricas/Java - trabalhando com listas e coleções de dados.docx
@@ -3983,8 +3983,6 @@
       </w:pPr>
       <w:r>
         <w:tab/>
-      </w:r>
-      <w:r>
         <w:t>Em Java, um construtor é um método especial usado para criar e inicializar um objeto recém-criado. Quando uma classe é definida, ela pode ter um ou mais construtores, sendo que se nenhum construtor for definido explicitamente, o Java criará um construtor default (padrão) automaticamente.</w:t>
       </w:r>
     </w:p>
@@ -4476,13 +4474,7 @@
         <w:jc w:val="both"/>
       </w:pPr>
       <w:r>
-        <w:t>Se uma classe</w:t>
-      </w:r>
-      <w:r>
-        <w:t xml:space="preserve"> </w:t>
-      </w:r>
-      <w:r>
-        <w:t>define explicitamente um ou mais construtores, mas não define um construtor sem parâmetros, então não há construtor default. Nesse caso, se um objeto é criado sem argumentos, um erro de compilação será gerado.</w:t>
+        <w:t>Se uma classe define explicitamente um ou mais construtores, mas não define um construtor sem parâmetros, então não há construtor default. Nesse caso, se um objeto é criado sem argumentos, um erro de compilação será gerado.</w:t>
       </w:r>
     </w:p>
     <w:p>
@@ -6006,7 +5998,15 @@
       </w:r>
       <w:proofErr w:type="spellEnd"/>
       <w:r>
-        <w:t xml:space="preserve"> `this.setNome(nome);` e `</w:t>
+        <w:t xml:space="preserve"> `</w:t>
+      </w:r>
+      <w:proofErr w:type="spellStart"/>
+      <w:r>
+        <w:t>this.setNome</w:t>
+      </w:r>
+      <w:proofErr w:type="spellEnd"/>
+      <w:r>
+        <w:t>(nome);` e `</w:t>
       </w:r>
       <w:proofErr w:type="spellStart"/>
       <w:r>
@@ -7903,12 +7903,555 @@
     <w:p>
       <w:pPr>
         <w:jc w:val="both"/>
-      </w:pPr>
-    </w:p>
-    <w:p>
-      <w:pPr>
+        <w:rPr>
+          <w:b/>
+          <w:bCs/>
+          <w:sz w:val="28"/>
+          <w:szCs w:val="28"/>
+        </w:rPr>
+      </w:pPr>
+      <w:r>
+        <w:rPr>
+          <w:b/>
+          <w:bCs/>
+          <w:sz w:val="28"/>
+          <w:szCs w:val="28"/>
+        </w:rPr>
+        <w:t>O</w:t>
+      </w:r>
+      <w:r>
+        <w:rPr>
+          <w:b/>
+          <w:bCs/>
+          <w:sz w:val="28"/>
+          <w:szCs w:val="28"/>
+        </w:rPr>
+        <w:t>utras formas de percorrer a lista</w:t>
+      </w:r>
+    </w:p>
+    <w:p>
+      <w:pPr>
+        <w:ind w:firstLine="708"/>
         <w:jc w:val="both"/>
       </w:pPr>
+      <w:r>
+        <w:t xml:space="preserve">A forma mais comum de percorrer uma lista no Java é utilizando o laço </w:t>
+      </w:r>
+      <w:proofErr w:type="spellStart"/>
+      <w:r>
+        <w:rPr>
+          <w:b/>
+          <w:bCs/>
+          <w:highlight w:val="yellow"/>
+        </w:rPr>
+        <w:t>foreach</w:t>
+      </w:r>
+      <w:proofErr w:type="spellEnd"/>
+      <w:r>
+        <w:t xml:space="preserve"> tradicional, também conhecido como </w:t>
+      </w:r>
+      <w:r>
+        <w:rPr>
+          <w:b/>
+          <w:bCs/>
+          <w:highlight w:val="yellow"/>
+        </w:rPr>
+        <w:t>for-</w:t>
+      </w:r>
+      <w:proofErr w:type="spellStart"/>
+      <w:r>
+        <w:rPr>
+          <w:b/>
+          <w:bCs/>
+          <w:highlight w:val="yellow"/>
+        </w:rPr>
+        <w:t>each</w:t>
+      </w:r>
+      <w:proofErr w:type="spellEnd"/>
+      <w:r>
+        <w:t>. Esse laço permite que se percorra todos os elementos de uma lista, sem a necessidade de se preocupar com índices ou o tamanho dela, tornando o código mais simples e legível. Por exemplo, suponha que tenhamos uma lista de nomes de pessoas e que desejamos imprimi-los na tela:</w:t>
+      </w:r>
+    </w:p>
+    <w:p>
+      <w:pPr>
+        <w:pStyle w:val="Pr-formataoHTML"/>
+        <w:shd w:val="clear" w:color="auto" w:fill="272822"/>
+        <w:rPr>
+          <w:rStyle w:val="CdigoHTML"/>
+          <w:rFonts w:eastAsiaTheme="majorEastAsia"/>
+          <w:color w:val="DDDDDD"/>
+          <w:shd w:val="clear" w:color="auto" w:fill="272822"/>
+        </w:rPr>
+      </w:pPr>
+      <w:proofErr w:type="spellStart"/>
+      <w:r>
+        <w:rPr>
+          <w:rStyle w:val="CdigoHTML"/>
+          <w:rFonts w:eastAsiaTheme="majorEastAsia"/>
+          <w:color w:val="DDDDDD"/>
+          <w:shd w:val="clear" w:color="auto" w:fill="272822"/>
+        </w:rPr>
+        <w:t>ArrayList</w:t>
+      </w:r>
+      <w:proofErr w:type="spellEnd"/>
+      <w:r>
+        <w:rPr>
+          <w:rStyle w:val="CdigoHTML"/>
+          <w:rFonts w:eastAsiaTheme="majorEastAsia"/>
+          <w:color w:val="DDDDDD"/>
+          <w:shd w:val="clear" w:color="auto" w:fill="272822"/>
+        </w:rPr>
+        <w:t>&lt;</w:t>
+      </w:r>
+      <w:proofErr w:type="spellStart"/>
+      <w:r>
+        <w:rPr>
+          <w:rStyle w:val="CdigoHTML"/>
+          <w:rFonts w:eastAsiaTheme="majorEastAsia"/>
+          <w:color w:val="DDDDDD"/>
+          <w:shd w:val="clear" w:color="auto" w:fill="272822"/>
+        </w:rPr>
+        <w:t>String</w:t>
+      </w:r>
+      <w:proofErr w:type="spellEnd"/>
+      <w:r>
+        <w:rPr>
+          <w:rStyle w:val="CdigoHTML"/>
+          <w:rFonts w:eastAsiaTheme="majorEastAsia"/>
+          <w:color w:val="DDDDDD"/>
+          <w:shd w:val="clear" w:color="auto" w:fill="272822"/>
+        </w:rPr>
+        <w:t xml:space="preserve">&gt; nomes = </w:t>
+      </w:r>
+      <w:r>
+        <w:rPr>
+          <w:rStyle w:val="hljs-keyword"/>
+          <w:rFonts w:eastAsiaTheme="majorEastAsia"/>
+          <w:b/>
+          <w:bCs/>
+          <w:color w:val="F92672"/>
+          <w:shd w:val="clear" w:color="auto" w:fill="272822"/>
+        </w:rPr>
+        <w:t>new</w:t>
+      </w:r>
+      <w:r>
+        <w:rPr>
+          <w:rStyle w:val="CdigoHTML"/>
+          <w:rFonts w:eastAsiaTheme="majorEastAsia"/>
+          <w:color w:val="DDDDDD"/>
+          <w:shd w:val="clear" w:color="auto" w:fill="272822"/>
+        </w:rPr>
+        <w:t xml:space="preserve"> </w:t>
+      </w:r>
+      <w:proofErr w:type="spellStart"/>
+      <w:r>
+        <w:rPr>
+          <w:rStyle w:val="CdigoHTML"/>
+          <w:rFonts w:eastAsiaTheme="majorEastAsia"/>
+          <w:color w:val="DDDDDD"/>
+          <w:shd w:val="clear" w:color="auto" w:fill="272822"/>
+        </w:rPr>
+        <w:t>ArrayList</w:t>
+      </w:r>
+      <w:proofErr w:type="spellEnd"/>
+      <w:r>
+        <w:rPr>
+          <w:rStyle w:val="CdigoHTML"/>
+          <w:rFonts w:eastAsiaTheme="majorEastAsia"/>
+          <w:color w:val="DDDDDD"/>
+          <w:shd w:val="clear" w:color="auto" w:fill="272822"/>
+        </w:rPr>
+        <w:t>&lt;&gt;();</w:t>
+      </w:r>
+    </w:p>
+    <w:p>
+      <w:pPr>
+        <w:pStyle w:val="Pr-formataoHTML"/>
+        <w:shd w:val="clear" w:color="auto" w:fill="272822"/>
+        <w:rPr>
+          <w:rStyle w:val="CdigoHTML"/>
+          <w:rFonts w:eastAsiaTheme="majorEastAsia"/>
+          <w:color w:val="DDDDDD"/>
+          <w:shd w:val="clear" w:color="auto" w:fill="272822"/>
+        </w:rPr>
+      </w:pPr>
+      <w:proofErr w:type="spellStart"/>
+      <w:r>
+        <w:rPr>
+          <w:rStyle w:val="CdigoHTML"/>
+          <w:rFonts w:eastAsiaTheme="majorEastAsia"/>
+          <w:color w:val="DDDDDD"/>
+          <w:shd w:val="clear" w:color="auto" w:fill="272822"/>
+        </w:rPr>
+        <w:t>nomes.</w:t>
+      </w:r>
+      <w:r>
+        <w:rPr>
+          <w:rStyle w:val="hljs-keyword"/>
+          <w:rFonts w:eastAsiaTheme="majorEastAsia"/>
+          <w:b/>
+          <w:bCs/>
+          <w:color w:val="F92672"/>
+          <w:shd w:val="clear" w:color="auto" w:fill="272822"/>
+        </w:rPr>
+        <w:t>add</w:t>
+      </w:r>
+      <w:proofErr w:type="spellEnd"/>
+      <w:r>
+        <w:rPr>
+          <w:rStyle w:val="CdigoHTML"/>
+          <w:rFonts w:eastAsiaTheme="majorEastAsia"/>
+          <w:color w:val="DDDDDD"/>
+          <w:shd w:val="clear" w:color="auto" w:fill="272822"/>
+        </w:rPr>
+        <w:t>(</w:t>
+      </w:r>
+      <w:r>
+        <w:rPr>
+          <w:rStyle w:val="hljs-string"/>
+          <w:rFonts w:eastAsiaTheme="majorEastAsia"/>
+          <w:color w:val="A6E22E"/>
+          <w:shd w:val="clear" w:color="auto" w:fill="272822"/>
+        </w:rPr>
+        <w:t>"Jacqueline"</w:t>
+      </w:r>
+      <w:r>
+        <w:rPr>
+          <w:rStyle w:val="CdigoHTML"/>
+          <w:rFonts w:eastAsiaTheme="majorEastAsia"/>
+          <w:color w:val="DDDDDD"/>
+          <w:shd w:val="clear" w:color="auto" w:fill="272822"/>
+        </w:rPr>
+        <w:t>);</w:t>
+      </w:r>
+    </w:p>
+    <w:p>
+      <w:pPr>
+        <w:pStyle w:val="Pr-formataoHTML"/>
+        <w:shd w:val="clear" w:color="auto" w:fill="272822"/>
+        <w:rPr>
+          <w:rStyle w:val="CdigoHTML"/>
+          <w:rFonts w:eastAsiaTheme="majorEastAsia"/>
+          <w:color w:val="DDDDDD"/>
+          <w:shd w:val="clear" w:color="auto" w:fill="272822"/>
+        </w:rPr>
+      </w:pPr>
+      <w:proofErr w:type="spellStart"/>
+      <w:r>
+        <w:rPr>
+          <w:rStyle w:val="CdigoHTML"/>
+          <w:rFonts w:eastAsiaTheme="majorEastAsia"/>
+          <w:color w:val="DDDDDD"/>
+          <w:shd w:val="clear" w:color="auto" w:fill="272822"/>
+        </w:rPr>
+        <w:t>nomes.</w:t>
+      </w:r>
+      <w:r>
+        <w:rPr>
+          <w:rStyle w:val="hljs-keyword"/>
+          <w:rFonts w:eastAsiaTheme="majorEastAsia"/>
+          <w:b/>
+          <w:bCs/>
+          <w:color w:val="F92672"/>
+          <w:shd w:val="clear" w:color="auto" w:fill="272822"/>
+        </w:rPr>
+        <w:t>add</w:t>
+      </w:r>
+      <w:proofErr w:type="spellEnd"/>
+      <w:r>
+        <w:rPr>
+          <w:rStyle w:val="CdigoHTML"/>
+          <w:rFonts w:eastAsiaTheme="majorEastAsia"/>
+          <w:color w:val="DDDDDD"/>
+          <w:shd w:val="clear" w:color="auto" w:fill="272822"/>
+        </w:rPr>
+        <w:t>(</w:t>
+      </w:r>
+      <w:r>
+        <w:rPr>
+          <w:rStyle w:val="hljs-string"/>
+          <w:rFonts w:eastAsiaTheme="majorEastAsia"/>
+          <w:color w:val="A6E22E"/>
+          <w:shd w:val="clear" w:color="auto" w:fill="272822"/>
+        </w:rPr>
+        <w:t>"Paulo"</w:t>
+      </w:r>
+      <w:r>
+        <w:rPr>
+          <w:rStyle w:val="CdigoHTML"/>
+          <w:rFonts w:eastAsiaTheme="majorEastAsia"/>
+          <w:color w:val="DDDDDD"/>
+          <w:shd w:val="clear" w:color="auto" w:fill="272822"/>
+        </w:rPr>
+        <w:t>);</w:t>
+      </w:r>
+    </w:p>
+    <w:p>
+      <w:pPr>
+        <w:pStyle w:val="Pr-formataoHTML"/>
+        <w:shd w:val="clear" w:color="auto" w:fill="272822"/>
+        <w:rPr>
+          <w:rStyle w:val="CdigoHTML"/>
+          <w:rFonts w:eastAsiaTheme="majorEastAsia"/>
+          <w:color w:val="DDDDDD"/>
+          <w:shd w:val="clear" w:color="auto" w:fill="272822"/>
+        </w:rPr>
+      </w:pPr>
+      <w:proofErr w:type="spellStart"/>
+      <w:r>
+        <w:rPr>
+          <w:rStyle w:val="CdigoHTML"/>
+          <w:rFonts w:eastAsiaTheme="majorEastAsia"/>
+          <w:color w:val="DDDDDD"/>
+          <w:shd w:val="clear" w:color="auto" w:fill="272822"/>
+        </w:rPr>
+        <w:t>nomes.</w:t>
+      </w:r>
+      <w:r>
+        <w:rPr>
+          <w:rStyle w:val="hljs-keyword"/>
+          <w:rFonts w:eastAsiaTheme="majorEastAsia"/>
+          <w:b/>
+          <w:bCs/>
+          <w:color w:val="F92672"/>
+          <w:shd w:val="clear" w:color="auto" w:fill="272822"/>
+        </w:rPr>
+        <w:t>add</w:t>
+      </w:r>
+      <w:proofErr w:type="spellEnd"/>
+      <w:r>
+        <w:rPr>
+          <w:rStyle w:val="CdigoHTML"/>
+          <w:rFonts w:eastAsiaTheme="majorEastAsia"/>
+          <w:color w:val="DDDDDD"/>
+          <w:shd w:val="clear" w:color="auto" w:fill="272822"/>
+        </w:rPr>
+        <w:t>(</w:t>
+      </w:r>
+      <w:r>
+        <w:rPr>
+          <w:rStyle w:val="hljs-string"/>
+          <w:rFonts w:eastAsiaTheme="majorEastAsia"/>
+          <w:color w:val="A6E22E"/>
+          <w:shd w:val="clear" w:color="auto" w:fill="272822"/>
+        </w:rPr>
+        <w:t>"Suellen"</w:t>
+      </w:r>
+      <w:r>
+        <w:rPr>
+          <w:rStyle w:val="CdigoHTML"/>
+          <w:rFonts w:eastAsiaTheme="majorEastAsia"/>
+          <w:color w:val="DDDDDD"/>
+          <w:shd w:val="clear" w:color="auto" w:fill="272822"/>
+        </w:rPr>
+        <w:t>);</w:t>
+      </w:r>
+    </w:p>
+    <w:p>
+      <w:pPr>
+        <w:pStyle w:val="Pr-formataoHTML"/>
+        <w:shd w:val="clear" w:color="auto" w:fill="272822"/>
+        <w:rPr>
+          <w:rStyle w:val="CdigoHTML"/>
+          <w:rFonts w:eastAsiaTheme="majorEastAsia"/>
+          <w:color w:val="DDDDDD"/>
+          <w:shd w:val="clear" w:color="auto" w:fill="272822"/>
+        </w:rPr>
+      </w:pPr>
+      <w:proofErr w:type="spellStart"/>
+      <w:r>
+        <w:rPr>
+          <w:rStyle w:val="CdigoHTML"/>
+          <w:rFonts w:eastAsiaTheme="majorEastAsia"/>
+          <w:color w:val="DDDDDD"/>
+          <w:shd w:val="clear" w:color="auto" w:fill="272822"/>
+        </w:rPr>
+        <w:t>nomes.</w:t>
+      </w:r>
+      <w:r>
+        <w:rPr>
+          <w:rStyle w:val="hljs-keyword"/>
+          <w:rFonts w:eastAsiaTheme="majorEastAsia"/>
+          <w:b/>
+          <w:bCs/>
+          <w:color w:val="F92672"/>
+          <w:shd w:val="clear" w:color="auto" w:fill="272822"/>
+        </w:rPr>
+        <w:t>add</w:t>
+      </w:r>
+      <w:proofErr w:type="spellEnd"/>
+      <w:r>
+        <w:rPr>
+          <w:rStyle w:val="CdigoHTML"/>
+          <w:rFonts w:eastAsiaTheme="majorEastAsia"/>
+          <w:color w:val="DDDDDD"/>
+          <w:shd w:val="clear" w:color="auto" w:fill="272822"/>
+        </w:rPr>
+        <w:t>(</w:t>
+      </w:r>
+      <w:r>
+        <w:rPr>
+          <w:rStyle w:val="hljs-string"/>
+          <w:rFonts w:eastAsiaTheme="majorEastAsia"/>
+          <w:color w:val="A6E22E"/>
+          <w:shd w:val="clear" w:color="auto" w:fill="272822"/>
+        </w:rPr>
+        <w:t>"Emily"</w:t>
+      </w:r>
+      <w:r>
+        <w:rPr>
+          <w:rStyle w:val="CdigoHTML"/>
+          <w:rFonts w:eastAsiaTheme="majorEastAsia"/>
+          <w:color w:val="DDDDDD"/>
+          <w:shd w:val="clear" w:color="auto" w:fill="272822"/>
+        </w:rPr>
+        <w:t>);</w:t>
+      </w:r>
+    </w:p>
+    <w:p>
+      <w:pPr>
+        <w:pStyle w:val="Pr-formataoHTML"/>
+        <w:shd w:val="clear" w:color="auto" w:fill="272822"/>
+        <w:rPr>
+          <w:rStyle w:val="CdigoHTML"/>
+          <w:rFonts w:eastAsiaTheme="majorEastAsia"/>
+          <w:color w:val="DDDDDD"/>
+          <w:shd w:val="clear" w:color="auto" w:fill="272822"/>
+        </w:rPr>
+      </w:pPr>
+    </w:p>
+    <w:p>
+      <w:pPr>
+        <w:pStyle w:val="Pr-formataoHTML"/>
+        <w:shd w:val="clear" w:color="auto" w:fill="272822"/>
+        <w:rPr>
+          <w:rStyle w:val="CdigoHTML"/>
+          <w:rFonts w:eastAsiaTheme="majorEastAsia"/>
+          <w:color w:val="DDDDDD"/>
+          <w:shd w:val="clear" w:color="auto" w:fill="272822"/>
+        </w:rPr>
+      </w:pPr>
+      <w:r>
+        <w:rPr>
+          <w:rStyle w:val="hljs-keyword"/>
+          <w:rFonts w:eastAsiaTheme="majorEastAsia"/>
+          <w:b/>
+          <w:bCs/>
+          <w:color w:val="F92672"/>
+          <w:shd w:val="clear" w:color="auto" w:fill="272822"/>
+        </w:rPr>
+        <w:t>for</w:t>
+      </w:r>
+      <w:r>
+        <w:rPr>
+          <w:rStyle w:val="CdigoHTML"/>
+          <w:rFonts w:eastAsiaTheme="majorEastAsia"/>
+          <w:color w:val="DDDDDD"/>
+          <w:shd w:val="clear" w:color="auto" w:fill="272822"/>
+        </w:rPr>
+        <w:t xml:space="preserve"> (</w:t>
+      </w:r>
+      <w:proofErr w:type="spellStart"/>
+      <w:r>
+        <w:rPr>
+          <w:rStyle w:val="CdigoHTML"/>
+          <w:rFonts w:eastAsiaTheme="majorEastAsia"/>
+          <w:color w:val="DDDDDD"/>
+          <w:shd w:val="clear" w:color="auto" w:fill="272822"/>
+        </w:rPr>
+        <w:t>String</w:t>
+      </w:r>
+      <w:proofErr w:type="spellEnd"/>
+      <w:r>
+        <w:rPr>
+          <w:rStyle w:val="CdigoHTML"/>
+          <w:rFonts w:eastAsiaTheme="majorEastAsia"/>
+          <w:color w:val="DDDDDD"/>
+          <w:shd w:val="clear" w:color="auto" w:fill="272822"/>
+        </w:rPr>
+        <w:t xml:space="preserve"> nome : nomes) {</w:t>
+      </w:r>
+    </w:p>
+    <w:p>
+      <w:pPr>
+        <w:pStyle w:val="Pr-formataoHTML"/>
+        <w:shd w:val="clear" w:color="auto" w:fill="272822"/>
+        <w:rPr>
+          <w:rStyle w:val="CdigoHTML"/>
+          <w:rFonts w:eastAsiaTheme="majorEastAsia"/>
+          <w:color w:val="DDDDDD"/>
+          <w:shd w:val="clear" w:color="auto" w:fill="272822"/>
+        </w:rPr>
+      </w:pPr>
+      <w:r>
+        <w:rPr>
+          <w:rStyle w:val="CdigoHTML"/>
+          <w:rFonts w:eastAsiaTheme="majorEastAsia"/>
+          <w:color w:val="DDDDDD"/>
+          <w:shd w:val="clear" w:color="auto" w:fill="272822"/>
+        </w:rPr>
+        <w:t xml:space="preserve">    </w:t>
+      </w:r>
+      <w:proofErr w:type="spellStart"/>
+      <w:r>
+        <w:rPr>
+          <w:rStyle w:val="CdigoHTML"/>
+          <w:rFonts w:eastAsiaTheme="majorEastAsia"/>
+          <w:color w:val="DDDDDD"/>
+          <w:shd w:val="clear" w:color="auto" w:fill="272822"/>
+        </w:rPr>
+        <w:t>System.</w:t>
+      </w:r>
+      <w:r>
+        <w:rPr>
+          <w:rStyle w:val="hljs-keyword"/>
+          <w:rFonts w:eastAsiaTheme="majorEastAsia"/>
+          <w:b/>
+          <w:bCs/>
+          <w:color w:val="F92672"/>
+          <w:shd w:val="clear" w:color="auto" w:fill="272822"/>
+        </w:rPr>
+        <w:t>out</w:t>
+      </w:r>
+      <w:r>
+        <w:rPr>
+          <w:rStyle w:val="CdigoHTML"/>
+          <w:rFonts w:eastAsiaTheme="majorEastAsia"/>
+          <w:color w:val="DDDDDD"/>
+          <w:shd w:val="clear" w:color="auto" w:fill="272822"/>
+        </w:rPr>
+        <w:t>.println</w:t>
+      </w:r>
+      <w:proofErr w:type="spellEnd"/>
+      <w:r>
+        <w:rPr>
+          <w:rStyle w:val="CdigoHTML"/>
+          <w:rFonts w:eastAsiaTheme="majorEastAsia"/>
+          <w:color w:val="DDDDDD"/>
+          <w:shd w:val="clear" w:color="auto" w:fill="272822"/>
+        </w:rPr>
+        <w:t>(nome);</w:t>
+      </w:r>
+    </w:p>
+    <w:p>
+      <w:pPr>
+        <w:pStyle w:val="Pr-formataoHTML"/>
+        <w:shd w:val="clear" w:color="auto" w:fill="272822"/>
+        <w:rPr>
+          <w:color w:val="FFFFFF"/>
+          <w:sz w:val="27"/>
+          <w:szCs w:val="27"/>
+        </w:rPr>
+      </w:pPr>
+      <w:r>
+        <w:rPr>
+          <w:rStyle w:val="CdigoHTML"/>
+          <w:rFonts w:eastAsiaTheme="majorEastAsia"/>
+          <w:color w:val="DDDDDD"/>
+          <w:shd w:val="clear" w:color="auto" w:fill="272822"/>
+        </w:rPr>
+        <w:t>}</w:t>
+      </w:r>
     </w:p>
     <w:p>
       <w:pPr>
@@ -7919,9 +8462,3329 @@
       <w:pPr>
         <w:jc w:val="both"/>
       </w:pPr>
-    </w:p>
-    <w:p>
-      <w:pPr>
+      <w:r>
+        <w:tab/>
+      </w:r>
+      <w:r>
+        <w:t xml:space="preserve">Esse loop for percorre todos os elementos da lista, atribuindo cada um deles à variável </w:t>
+      </w:r>
+      <w:r>
+        <w:rPr>
+          <w:b/>
+          <w:bCs/>
+          <w:highlight w:val="yellow"/>
+        </w:rPr>
+        <w:t>nome</w:t>
+      </w:r>
+      <w:r>
+        <w:t xml:space="preserve">, que é usada para imprimir o valor na tela. Esse tipo de loop é muito útil em situações </w:t>
+      </w:r>
+      <w:r>
+        <w:t>em que</w:t>
+      </w:r>
+      <w:r>
+        <w:t xml:space="preserve"> não precisamos realizar nenhuma operação complexa sobre os elementos da lista.</w:t>
+      </w:r>
+    </w:p>
+    <w:p>
+      <w:pPr>
+        <w:ind w:firstLine="708"/>
+        <w:jc w:val="both"/>
+      </w:pPr>
+      <w:r>
+        <w:t xml:space="preserve">No entanto, a partir do Java 8, foi adicionado na interface </w:t>
+      </w:r>
+      <w:proofErr w:type="spellStart"/>
+      <w:r>
+        <w:rPr>
+          <w:b/>
+          <w:bCs/>
+          <w:highlight w:val="yellow"/>
+        </w:rPr>
+        <w:t>List</w:t>
+      </w:r>
+      <w:proofErr w:type="spellEnd"/>
+      <w:r>
+        <w:t xml:space="preserve">, a qual a classe </w:t>
+      </w:r>
+      <w:proofErr w:type="spellStart"/>
+      <w:r>
+        <w:rPr>
+          <w:b/>
+          <w:bCs/>
+          <w:highlight w:val="yellow"/>
+        </w:rPr>
+        <w:t>ArrayList</w:t>
+      </w:r>
+      <w:proofErr w:type="spellEnd"/>
+      <w:r>
+        <w:t xml:space="preserve"> implementa, um novo método chamado </w:t>
+      </w:r>
+      <w:proofErr w:type="spellStart"/>
+      <w:r>
+        <w:t>forEach</w:t>
+      </w:r>
+      <w:proofErr w:type="spellEnd"/>
+      <w:r>
+        <w:t xml:space="preserve">, que possibilita a iteração sobre os elementos da lista de forma mais concisa e elegante. Por exemplo, o exemplo anterior pode ser reescrito utilizando o método </w:t>
+      </w:r>
+      <w:proofErr w:type="spellStart"/>
+      <w:r>
+        <w:t>forEach</w:t>
+      </w:r>
+      <w:proofErr w:type="spellEnd"/>
+      <w:r>
+        <w:t xml:space="preserve"> da seguinte forma:</w:t>
+      </w:r>
+    </w:p>
+    <w:p>
+      <w:pPr>
+        <w:pStyle w:val="Pr-formataoHTML"/>
+        <w:shd w:val="clear" w:color="auto" w:fill="272822"/>
+        <w:rPr>
+          <w:color w:val="FFFFFF"/>
+          <w:sz w:val="27"/>
+          <w:szCs w:val="27"/>
+        </w:rPr>
+      </w:pPr>
+      <w:proofErr w:type="spellStart"/>
+      <w:r>
+        <w:rPr>
+          <w:rStyle w:val="CdigoHTML"/>
+          <w:rFonts w:eastAsiaTheme="majorEastAsia"/>
+          <w:color w:val="DDDDDD"/>
+          <w:shd w:val="clear" w:color="auto" w:fill="272822"/>
+        </w:rPr>
+        <w:t>nomes.forEach</w:t>
+      </w:r>
+      <w:proofErr w:type="spellEnd"/>
+      <w:r>
+        <w:rPr>
+          <w:rStyle w:val="CdigoHTML"/>
+          <w:rFonts w:eastAsiaTheme="majorEastAsia"/>
+          <w:color w:val="DDDDDD"/>
+          <w:shd w:val="clear" w:color="auto" w:fill="272822"/>
+        </w:rPr>
+        <w:t xml:space="preserve">(nome -&gt; </w:t>
+      </w:r>
+      <w:proofErr w:type="spellStart"/>
+      <w:r>
+        <w:rPr>
+          <w:rStyle w:val="CdigoHTML"/>
+          <w:rFonts w:eastAsiaTheme="majorEastAsia"/>
+          <w:color w:val="DDDDDD"/>
+          <w:shd w:val="clear" w:color="auto" w:fill="272822"/>
+        </w:rPr>
+        <w:t>System.</w:t>
+      </w:r>
+      <w:r>
+        <w:rPr>
+          <w:rStyle w:val="hljs-keyword"/>
+          <w:rFonts w:eastAsiaTheme="majorEastAsia"/>
+          <w:b/>
+          <w:bCs/>
+          <w:color w:val="F92672"/>
+          <w:shd w:val="clear" w:color="auto" w:fill="272822"/>
+        </w:rPr>
+        <w:t>out</w:t>
+      </w:r>
+      <w:r>
+        <w:rPr>
+          <w:rStyle w:val="CdigoHTML"/>
+          <w:rFonts w:eastAsiaTheme="majorEastAsia"/>
+          <w:color w:val="DDDDDD"/>
+          <w:shd w:val="clear" w:color="auto" w:fill="272822"/>
+        </w:rPr>
+        <w:t>.println</w:t>
+      </w:r>
+      <w:proofErr w:type="spellEnd"/>
+      <w:r>
+        <w:rPr>
+          <w:rStyle w:val="CdigoHTML"/>
+          <w:rFonts w:eastAsiaTheme="majorEastAsia"/>
+          <w:color w:val="DDDDDD"/>
+          <w:shd w:val="clear" w:color="auto" w:fill="272822"/>
+        </w:rPr>
+        <w:t>(nome));</w:t>
+      </w:r>
+    </w:p>
+    <w:p>
+      <w:pPr>
+        <w:jc w:val="both"/>
+      </w:pPr>
+    </w:p>
+    <w:p>
+      <w:pPr>
+        <w:jc w:val="both"/>
+      </w:pPr>
+      <w:r>
+        <w:tab/>
+      </w:r>
+      <w:r>
+        <w:t xml:space="preserve">Nesse caso, o método </w:t>
+      </w:r>
+      <w:proofErr w:type="spellStart"/>
+      <w:r>
+        <w:rPr>
+          <w:b/>
+          <w:bCs/>
+          <w:highlight w:val="yellow"/>
+        </w:rPr>
+        <w:t>forEach</w:t>
+      </w:r>
+      <w:proofErr w:type="spellEnd"/>
+      <w:r>
+        <w:t xml:space="preserve"> é chamado sobre a lista nomes e recebe como parâmetro uma expressão lambda que realiza a impressão do valor na tela. A expressão lambda </w:t>
+      </w:r>
+      <w:r>
+        <w:rPr>
+          <w:b/>
+          <w:bCs/>
+          <w:highlight w:val="yellow"/>
+        </w:rPr>
+        <w:t xml:space="preserve">nome -&gt; </w:t>
+      </w:r>
+      <w:proofErr w:type="spellStart"/>
+      <w:r>
+        <w:rPr>
+          <w:b/>
+          <w:bCs/>
+          <w:highlight w:val="yellow"/>
+        </w:rPr>
+        <w:t>System.out.println</w:t>
+      </w:r>
+      <w:proofErr w:type="spellEnd"/>
+      <w:r>
+        <w:rPr>
+          <w:b/>
+          <w:bCs/>
+          <w:highlight w:val="yellow"/>
+        </w:rPr>
+        <w:t>(nome)</w:t>
+      </w:r>
+      <w:r>
+        <w:t xml:space="preserve"> é uma forma compacta de definir uma função que recebe um parâmetro nome e realiza a operação de impressão.</w:t>
+      </w:r>
+    </w:p>
+    <w:p>
+      <w:pPr>
+        <w:ind w:firstLine="708"/>
+        <w:jc w:val="both"/>
+      </w:pPr>
+      <w:r>
+        <w:t xml:space="preserve">É possível simplificar ainda mais o exemplo de código anterior, utilizando o recurso conhecido como </w:t>
+      </w:r>
+      <w:proofErr w:type="spellStart"/>
+      <w:r>
+        <w:rPr>
+          <w:b/>
+          <w:bCs/>
+          <w:highlight w:val="yellow"/>
+        </w:rPr>
+        <w:t>Method</w:t>
+      </w:r>
+      <w:proofErr w:type="spellEnd"/>
+      <w:r>
+        <w:rPr>
+          <w:b/>
+          <w:bCs/>
+          <w:highlight w:val="yellow"/>
+        </w:rPr>
+        <w:t xml:space="preserve"> </w:t>
+      </w:r>
+      <w:proofErr w:type="spellStart"/>
+      <w:r>
+        <w:rPr>
+          <w:b/>
+          <w:bCs/>
+          <w:highlight w:val="yellow"/>
+        </w:rPr>
+        <w:t>Reference</w:t>
+      </w:r>
+      <w:proofErr w:type="spellEnd"/>
+      <w:r>
+        <w:t>, que nada mais é do que uma forma reduzida de uma expressão lambda:</w:t>
+      </w:r>
+    </w:p>
+    <w:p>
+      <w:pPr>
+        <w:pStyle w:val="Pr-formataoHTML"/>
+        <w:shd w:val="clear" w:color="auto" w:fill="272822"/>
+        <w:rPr>
+          <w:color w:val="FFFFFF"/>
+          <w:sz w:val="27"/>
+          <w:szCs w:val="27"/>
+        </w:rPr>
+      </w:pPr>
+      <w:proofErr w:type="spellStart"/>
+      <w:r>
+        <w:rPr>
+          <w:rStyle w:val="CdigoHTML"/>
+          <w:rFonts w:eastAsiaTheme="majorEastAsia"/>
+          <w:color w:val="DDDDDD"/>
+          <w:shd w:val="clear" w:color="auto" w:fill="272822"/>
+        </w:rPr>
+        <w:t>nomes</w:t>
+      </w:r>
+      <w:r>
+        <w:rPr>
+          <w:rStyle w:val="hljs-selector-class"/>
+          <w:rFonts w:eastAsiaTheme="majorEastAsia"/>
+          <w:color w:val="005CC5"/>
+          <w:shd w:val="clear" w:color="auto" w:fill="272822"/>
+        </w:rPr>
+        <w:t>.forEach</w:t>
+      </w:r>
+      <w:proofErr w:type="spellEnd"/>
+      <w:r>
+        <w:rPr>
+          <w:rStyle w:val="CdigoHTML"/>
+          <w:rFonts w:eastAsiaTheme="majorEastAsia"/>
+          <w:color w:val="DDDDDD"/>
+          <w:shd w:val="clear" w:color="auto" w:fill="272822"/>
+        </w:rPr>
+        <w:t>(</w:t>
+      </w:r>
+      <w:proofErr w:type="spellStart"/>
+      <w:r>
+        <w:rPr>
+          <w:rStyle w:val="CdigoHTML"/>
+          <w:rFonts w:eastAsiaTheme="majorEastAsia"/>
+          <w:color w:val="DDDDDD"/>
+          <w:shd w:val="clear" w:color="auto" w:fill="272822"/>
+        </w:rPr>
+        <w:t>System</w:t>
+      </w:r>
+      <w:r>
+        <w:rPr>
+          <w:rStyle w:val="hljs-selector-class"/>
+          <w:rFonts w:eastAsiaTheme="majorEastAsia"/>
+          <w:color w:val="005CC5"/>
+          <w:shd w:val="clear" w:color="auto" w:fill="272822"/>
+        </w:rPr>
+        <w:t>.out</w:t>
+      </w:r>
+      <w:proofErr w:type="spellEnd"/>
+      <w:r>
+        <w:rPr>
+          <w:rStyle w:val="CdigoHTML"/>
+          <w:rFonts w:eastAsiaTheme="majorEastAsia"/>
+          <w:color w:val="DDDDDD"/>
+          <w:shd w:val="clear" w:color="auto" w:fill="272822"/>
+        </w:rPr>
+        <w:t>::</w:t>
+      </w:r>
+      <w:proofErr w:type="spellStart"/>
+      <w:r>
+        <w:rPr>
+          <w:rStyle w:val="CdigoHTML"/>
+          <w:rFonts w:eastAsiaTheme="majorEastAsia"/>
+          <w:color w:val="DDDDDD"/>
+          <w:shd w:val="clear" w:color="auto" w:fill="272822"/>
+        </w:rPr>
+        <w:t>println</w:t>
+      </w:r>
+      <w:proofErr w:type="spellEnd"/>
+      <w:r>
+        <w:rPr>
+          <w:rStyle w:val="CdigoHTML"/>
+          <w:rFonts w:eastAsiaTheme="majorEastAsia"/>
+          <w:color w:val="DDDDDD"/>
+          <w:shd w:val="clear" w:color="auto" w:fill="272822"/>
+        </w:rPr>
+        <w:t>);</w:t>
+      </w:r>
+    </w:p>
+    <w:p>
+      <w:pPr>
+        <w:ind w:firstLine="708"/>
+        <w:jc w:val="both"/>
+      </w:pPr>
+      <w:r>
+        <w:lastRenderedPageBreak/>
+        <w:t xml:space="preserve">No código anterior, o </w:t>
+      </w:r>
+      <w:r>
+        <w:rPr>
+          <w:b/>
+          <w:bCs/>
+          <w:highlight w:val="yellow"/>
+        </w:rPr>
+        <w:t>símbolo ::</w:t>
+      </w:r>
+      <w:r>
+        <w:t xml:space="preserve"> é a sintaxe do </w:t>
+      </w:r>
+      <w:proofErr w:type="spellStart"/>
+      <w:r>
+        <w:rPr>
+          <w:b/>
+          <w:bCs/>
+          <w:highlight w:val="yellow"/>
+        </w:rPr>
+        <w:t>Method</w:t>
+      </w:r>
+      <w:proofErr w:type="spellEnd"/>
+      <w:r>
+        <w:rPr>
+          <w:b/>
+          <w:bCs/>
+          <w:highlight w:val="yellow"/>
+        </w:rPr>
+        <w:t xml:space="preserve"> </w:t>
+      </w:r>
+      <w:proofErr w:type="spellStart"/>
+      <w:r>
+        <w:rPr>
+          <w:b/>
+          <w:bCs/>
+          <w:highlight w:val="yellow"/>
+        </w:rPr>
+        <w:t>Reference</w:t>
+      </w:r>
+      <w:proofErr w:type="spellEnd"/>
+      <w:r>
+        <w:t xml:space="preserve">, que no exemplo mostrado faz uma referência para o método </w:t>
+      </w:r>
+      <w:proofErr w:type="spellStart"/>
+      <w:r>
+        <w:rPr>
+          <w:b/>
+          <w:bCs/>
+          <w:highlight w:val="yellow"/>
+        </w:rPr>
+        <w:t>println</w:t>
+      </w:r>
+      <w:proofErr w:type="spellEnd"/>
+      <w:r>
+        <w:t>.</w:t>
+      </w:r>
+    </w:p>
+    <w:p>
+      <w:pPr>
+        <w:jc w:val="both"/>
+      </w:pPr>
+    </w:p>
+    <w:p>
+      <w:pPr>
+        <w:jc w:val="both"/>
+        <w:rPr>
+          <w:b/>
+          <w:bCs/>
+          <w:sz w:val="28"/>
+          <w:szCs w:val="28"/>
+        </w:rPr>
+      </w:pPr>
+      <w:r>
+        <w:rPr>
+          <w:b/>
+          <w:bCs/>
+          <w:sz w:val="28"/>
+          <w:szCs w:val="28"/>
+        </w:rPr>
+        <w:t>V</w:t>
+      </w:r>
+      <w:r>
+        <w:rPr>
+          <w:b/>
+          <w:bCs/>
+          <w:sz w:val="28"/>
+          <w:szCs w:val="28"/>
+        </w:rPr>
+        <w:t>ariáveis e referências</w:t>
+      </w:r>
+    </w:p>
+    <w:p>
+      <w:pPr>
+        <w:jc w:val="both"/>
+      </w:pPr>
+      <w:r>
+        <w:tab/>
+      </w:r>
+      <w:r>
+        <w:t xml:space="preserve">Referências são </w:t>
+      </w:r>
+      <w:r>
+        <w:rPr>
+          <w:b/>
+          <w:bCs/>
+        </w:rPr>
+        <w:t>ponteiros</w:t>
+      </w:r>
+      <w:r>
+        <w:t xml:space="preserve"> para objetos em memória, ou seja, elas apontam para um objeto e permitem que você trabalhe com ele. No Java, toda variável de objeto é na verdade uma referência a esse objeto que foi alocado na memória.</w:t>
+      </w:r>
+    </w:p>
+    <w:p>
+      <w:pPr>
+        <w:ind w:firstLine="708"/>
+        <w:jc w:val="both"/>
+      </w:pPr>
+      <w:r>
+        <w:t>Quando você instancia um objeto, está, na realidade, criando um novo bloco de memória que armazena as informações desse objeto. A maneira de chegar a esse bloco de memória, para armazenar e ler informações dele, ocorre por meio de uma referência, que é representada por uma variável. Por exemplo:</w:t>
+      </w:r>
+    </w:p>
+    <w:p>
+      <w:pPr>
+        <w:pStyle w:val="Pr-formataoHTML"/>
+        <w:shd w:val="clear" w:color="auto" w:fill="272822"/>
+        <w:rPr>
+          <w:color w:val="FFFFFF"/>
+          <w:sz w:val="27"/>
+          <w:szCs w:val="27"/>
+        </w:rPr>
+      </w:pPr>
+      <w:r>
+        <w:rPr>
+          <w:rStyle w:val="hljs-type"/>
+          <w:rFonts w:eastAsiaTheme="majorEastAsia"/>
+          <w:b/>
+          <w:bCs/>
+          <w:color w:val="A6E22E"/>
+          <w:shd w:val="clear" w:color="auto" w:fill="272822"/>
+        </w:rPr>
+        <w:t>Filme</w:t>
+      </w:r>
+      <w:r>
+        <w:rPr>
+          <w:rStyle w:val="CdigoHTML"/>
+          <w:rFonts w:eastAsiaTheme="majorEastAsia"/>
+          <w:color w:val="DDDDDD"/>
+          <w:shd w:val="clear" w:color="auto" w:fill="272822"/>
+        </w:rPr>
+        <w:t xml:space="preserve"> </w:t>
+      </w:r>
+      <w:r>
+        <w:rPr>
+          <w:rStyle w:val="hljs-variable"/>
+          <w:rFonts w:eastAsiaTheme="majorEastAsia"/>
+          <w:color w:val="A6E22E"/>
+          <w:shd w:val="clear" w:color="auto" w:fill="272822"/>
+        </w:rPr>
+        <w:t>filme1</w:t>
+      </w:r>
+      <w:r>
+        <w:rPr>
+          <w:rStyle w:val="CdigoHTML"/>
+          <w:rFonts w:eastAsiaTheme="majorEastAsia"/>
+          <w:color w:val="DDDDDD"/>
+          <w:shd w:val="clear" w:color="auto" w:fill="272822"/>
+        </w:rPr>
+        <w:t xml:space="preserve"> </w:t>
+      </w:r>
+      <w:r>
+        <w:rPr>
+          <w:rStyle w:val="hljs-operator"/>
+          <w:rFonts w:eastAsiaTheme="majorEastAsia"/>
+          <w:color w:val="005CC5"/>
+          <w:shd w:val="clear" w:color="auto" w:fill="272822"/>
+        </w:rPr>
+        <w:t>=</w:t>
+      </w:r>
+      <w:r>
+        <w:rPr>
+          <w:rStyle w:val="CdigoHTML"/>
+          <w:rFonts w:eastAsiaTheme="majorEastAsia"/>
+          <w:color w:val="DDDDDD"/>
+          <w:shd w:val="clear" w:color="auto" w:fill="272822"/>
+        </w:rPr>
+        <w:t xml:space="preserve"> </w:t>
+      </w:r>
+      <w:r>
+        <w:rPr>
+          <w:rStyle w:val="hljs-keyword"/>
+          <w:rFonts w:eastAsiaTheme="majorEastAsia"/>
+          <w:b/>
+          <w:bCs/>
+          <w:color w:val="F92672"/>
+          <w:shd w:val="clear" w:color="auto" w:fill="272822"/>
+        </w:rPr>
+        <w:t>new</w:t>
+      </w:r>
+      <w:r>
+        <w:rPr>
+          <w:rStyle w:val="CdigoHTML"/>
+          <w:rFonts w:eastAsiaTheme="majorEastAsia"/>
+          <w:color w:val="DDDDDD"/>
+          <w:shd w:val="clear" w:color="auto" w:fill="272822"/>
+        </w:rPr>
+        <w:t xml:space="preserve"> </w:t>
+      </w:r>
+      <w:r>
+        <w:rPr>
+          <w:rStyle w:val="hljs-title"/>
+          <w:rFonts w:eastAsiaTheme="majorEastAsia"/>
+          <w:b/>
+          <w:bCs/>
+          <w:color w:val="FFFFFF"/>
+          <w:shd w:val="clear" w:color="auto" w:fill="272822"/>
+        </w:rPr>
+        <w:t>Filme</w:t>
+      </w:r>
+      <w:r>
+        <w:rPr>
+          <w:rStyle w:val="CdigoHTML"/>
+          <w:rFonts w:eastAsiaTheme="majorEastAsia"/>
+          <w:color w:val="DDDDDD"/>
+          <w:shd w:val="clear" w:color="auto" w:fill="272822"/>
+        </w:rPr>
+        <w:t>(</w:t>
+      </w:r>
+      <w:r>
+        <w:rPr>
+          <w:rStyle w:val="hljs-string"/>
+          <w:color w:val="A6E22E"/>
+          <w:shd w:val="clear" w:color="auto" w:fill="272822"/>
+        </w:rPr>
+        <w:t>"Avatar"</w:t>
+      </w:r>
+      <w:r>
+        <w:rPr>
+          <w:rStyle w:val="CdigoHTML"/>
+          <w:rFonts w:eastAsiaTheme="majorEastAsia"/>
+          <w:color w:val="DDDDDD"/>
+          <w:shd w:val="clear" w:color="auto" w:fill="272822"/>
+        </w:rPr>
+        <w:t xml:space="preserve">, </w:t>
+      </w:r>
+      <w:r>
+        <w:rPr>
+          <w:rStyle w:val="hljs-number"/>
+          <w:rFonts w:eastAsiaTheme="majorEastAsia"/>
+          <w:color w:val="005CC5"/>
+          <w:shd w:val="clear" w:color="auto" w:fill="272822"/>
+        </w:rPr>
+        <w:t>2009</w:t>
+      </w:r>
+      <w:r>
+        <w:rPr>
+          <w:rStyle w:val="CdigoHTML"/>
+          <w:rFonts w:eastAsiaTheme="majorEastAsia"/>
+          <w:color w:val="DDDDDD"/>
+          <w:shd w:val="clear" w:color="auto" w:fill="272822"/>
+        </w:rPr>
+        <w:t>);</w:t>
+      </w:r>
+    </w:p>
+    <w:p>
+      <w:pPr>
+        <w:jc w:val="both"/>
+      </w:pPr>
+    </w:p>
+    <w:p>
+      <w:pPr>
+        <w:jc w:val="both"/>
+      </w:pPr>
+      <w:r>
+        <w:tab/>
+      </w:r>
+      <w:r>
+        <w:t xml:space="preserve">No exemplo de código anterior, criamos um novo objeto da classe </w:t>
+      </w:r>
+      <w:r>
+        <w:rPr>
+          <w:b/>
+          <w:bCs/>
+          <w:highlight w:val="yellow"/>
+        </w:rPr>
+        <w:t>Filme</w:t>
+      </w:r>
+      <w:r>
+        <w:t xml:space="preserve"> e armazenamos uma referência a ele na variável </w:t>
+      </w:r>
+      <w:r>
+        <w:rPr>
+          <w:b/>
+          <w:bCs/>
+          <w:highlight w:val="yellow"/>
+        </w:rPr>
+        <w:t>filme1</w:t>
+      </w:r>
+      <w:r>
+        <w:t>.</w:t>
+      </w:r>
+    </w:p>
+    <w:p>
+      <w:pPr>
+        <w:ind w:firstLine="708"/>
+        <w:jc w:val="both"/>
+      </w:pPr>
+      <w:r>
+        <w:t>É importante lembrar que as referências a objetos em Java não são o próprio objeto em si, pois elas apenas apontam para o objeto. Quando você passa uma referência a um método ou atribui uma referência a outra variável, está apenas copiando o valor da referência e não do objeto em si. Por exemplo:</w:t>
+      </w:r>
+    </w:p>
+    <w:p>
+      <w:pPr>
+        <w:pStyle w:val="Pr-formataoHTML"/>
+        <w:shd w:val="clear" w:color="auto" w:fill="272822"/>
+        <w:rPr>
+          <w:rStyle w:val="CdigoHTML"/>
+          <w:rFonts w:eastAsiaTheme="majorEastAsia"/>
+          <w:color w:val="DDDDDD"/>
+          <w:shd w:val="clear" w:color="auto" w:fill="272822"/>
+        </w:rPr>
+      </w:pPr>
+      <w:r>
+        <w:rPr>
+          <w:rStyle w:val="hljs-type"/>
+          <w:rFonts w:eastAsiaTheme="majorEastAsia"/>
+          <w:b/>
+          <w:bCs/>
+          <w:color w:val="A6E22E"/>
+          <w:shd w:val="clear" w:color="auto" w:fill="272822"/>
+        </w:rPr>
+        <w:t>Filme</w:t>
+      </w:r>
+      <w:r>
+        <w:rPr>
+          <w:rStyle w:val="CdigoHTML"/>
+          <w:rFonts w:eastAsiaTheme="majorEastAsia"/>
+          <w:color w:val="DDDDDD"/>
+          <w:shd w:val="clear" w:color="auto" w:fill="272822"/>
+        </w:rPr>
+        <w:t xml:space="preserve"> </w:t>
+      </w:r>
+      <w:r>
+        <w:rPr>
+          <w:rStyle w:val="hljs-variable"/>
+          <w:rFonts w:eastAsiaTheme="majorEastAsia"/>
+          <w:color w:val="A6E22E"/>
+          <w:shd w:val="clear" w:color="auto" w:fill="272822"/>
+        </w:rPr>
+        <w:t>filme1</w:t>
+      </w:r>
+      <w:r>
+        <w:rPr>
+          <w:rStyle w:val="CdigoHTML"/>
+          <w:rFonts w:eastAsiaTheme="majorEastAsia"/>
+          <w:color w:val="DDDDDD"/>
+          <w:shd w:val="clear" w:color="auto" w:fill="272822"/>
+        </w:rPr>
+        <w:t xml:space="preserve"> </w:t>
+      </w:r>
+      <w:r>
+        <w:rPr>
+          <w:rStyle w:val="hljs-operator"/>
+          <w:rFonts w:eastAsiaTheme="majorEastAsia"/>
+          <w:color w:val="005CC5"/>
+          <w:shd w:val="clear" w:color="auto" w:fill="272822"/>
+        </w:rPr>
+        <w:t>=</w:t>
+      </w:r>
+      <w:r>
+        <w:rPr>
+          <w:rStyle w:val="CdigoHTML"/>
+          <w:rFonts w:eastAsiaTheme="majorEastAsia"/>
+          <w:color w:val="DDDDDD"/>
+          <w:shd w:val="clear" w:color="auto" w:fill="272822"/>
+        </w:rPr>
+        <w:t xml:space="preserve"> </w:t>
+      </w:r>
+      <w:r>
+        <w:rPr>
+          <w:rStyle w:val="hljs-keyword"/>
+          <w:rFonts w:eastAsiaTheme="majorEastAsia"/>
+          <w:b/>
+          <w:bCs/>
+          <w:color w:val="F92672"/>
+          <w:shd w:val="clear" w:color="auto" w:fill="272822"/>
+        </w:rPr>
+        <w:t>new</w:t>
+      </w:r>
+      <w:r>
+        <w:rPr>
+          <w:rStyle w:val="CdigoHTML"/>
+          <w:rFonts w:eastAsiaTheme="majorEastAsia"/>
+          <w:color w:val="DDDDDD"/>
+          <w:shd w:val="clear" w:color="auto" w:fill="272822"/>
+        </w:rPr>
+        <w:t xml:space="preserve"> </w:t>
+      </w:r>
+      <w:r>
+        <w:rPr>
+          <w:rStyle w:val="hljs-title"/>
+          <w:rFonts w:eastAsiaTheme="majorEastAsia"/>
+          <w:b/>
+          <w:bCs/>
+          <w:color w:val="FFFFFF"/>
+          <w:shd w:val="clear" w:color="auto" w:fill="272822"/>
+        </w:rPr>
+        <w:t>Filme</w:t>
+      </w:r>
+      <w:r>
+        <w:rPr>
+          <w:rStyle w:val="CdigoHTML"/>
+          <w:rFonts w:eastAsiaTheme="majorEastAsia"/>
+          <w:color w:val="DDDDDD"/>
+          <w:shd w:val="clear" w:color="auto" w:fill="272822"/>
+        </w:rPr>
+        <w:t>(</w:t>
+      </w:r>
+      <w:r>
+        <w:rPr>
+          <w:rStyle w:val="hljs-string"/>
+          <w:color w:val="A6E22E"/>
+          <w:shd w:val="clear" w:color="auto" w:fill="272822"/>
+        </w:rPr>
+        <w:t>"Avatar"</w:t>
+      </w:r>
+      <w:r>
+        <w:rPr>
+          <w:rStyle w:val="CdigoHTML"/>
+          <w:rFonts w:eastAsiaTheme="majorEastAsia"/>
+          <w:color w:val="DDDDDD"/>
+          <w:shd w:val="clear" w:color="auto" w:fill="272822"/>
+        </w:rPr>
+        <w:t xml:space="preserve">, </w:t>
+      </w:r>
+      <w:r>
+        <w:rPr>
+          <w:rStyle w:val="hljs-number"/>
+          <w:rFonts w:eastAsiaTheme="majorEastAsia"/>
+          <w:color w:val="005CC5"/>
+          <w:shd w:val="clear" w:color="auto" w:fill="272822"/>
+        </w:rPr>
+        <w:t>2009</w:t>
+      </w:r>
+      <w:r>
+        <w:rPr>
+          <w:rStyle w:val="CdigoHTML"/>
+          <w:rFonts w:eastAsiaTheme="majorEastAsia"/>
+          <w:color w:val="DDDDDD"/>
+          <w:shd w:val="clear" w:color="auto" w:fill="272822"/>
+        </w:rPr>
+        <w:t>);</w:t>
+      </w:r>
+    </w:p>
+    <w:p>
+      <w:pPr>
+        <w:pStyle w:val="Pr-formataoHTML"/>
+        <w:shd w:val="clear" w:color="auto" w:fill="272822"/>
+        <w:rPr>
+          <w:rStyle w:val="CdigoHTML"/>
+          <w:rFonts w:eastAsiaTheme="majorEastAsia"/>
+          <w:color w:val="DDDDDD"/>
+          <w:shd w:val="clear" w:color="auto" w:fill="272822"/>
+        </w:rPr>
+      </w:pPr>
+      <w:r>
+        <w:rPr>
+          <w:rStyle w:val="hljs-type"/>
+          <w:rFonts w:eastAsiaTheme="majorEastAsia"/>
+          <w:b/>
+          <w:bCs/>
+          <w:color w:val="A6E22E"/>
+          <w:shd w:val="clear" w:color="auto" w:fill="272822"/>
+        </w:rPr>
+        <w:t>Filme</w:t>
+      </w:r>
+      <w:r>
+        <w:rPr>
+          <w:rStyle w:val="CdigoHTML"/>
+          <w:rFonts w:eastAsiaTheme="majorEastAsia"/>
+          <w:color w:val="DDDDDD"/>
+          <w:shd w:val="clear" w:color="auto" w:fill="272822"/>
+        </w:rPr>
+        <w:t xml:space="preserve"> </w:t>
+      </w:r>
+      <w:r>
+        <w:rPr>
+          <w:rStyle w:val="hljs-variable"/>
+          <w:rFonts w:eastAsiaTheme="majorEastAsia"/>
+          <w:color w:val="A6E22E"/>
+          <w:shd w:val="clear" w:color="auto" w:fill="272822"/>
+        </w:rPr>
+        <w:t>filme2</w:t>
+      </w:r>
+      <w:r>
+        <w:rPr>
+          <w:rStyle w:val="CdigoHTML"/>
+          <w:rFonts w:eastAsiaTheme="majorEastAsia"/>
+          <w:color w:val="DDDDDD"/>
+          <w:shd w:val="clear" w:color="auto" w:fill="272822"/>
+        </w:rPr>
+        <w:t xml:space="preserve"> </w:t>
+      </w:r>
+      <w:r>
+        <w:rPr>
+          <w:rStyle w:val="hljs-operator"/>
+          <w:rFonts w:eastAsiaTheme="majorEastAsia"/>
+          <w:color w:val="005CC5"/>
+          <w:shd w:val="clear" w:color="auto" w:fill="272822"/>
+        </w:rPr>
+        <w:t>=</w:t>
+      </w:r>
+      <w:r>
+        <w:rPr>
+          <w:rStyle w:val="CdigoHTML"/>
+          <w:rFonts w:eastAsiaTheme="majorEastAsia"/>
+          <w:color w:val="DDDDDD"/>
+          <w:shd w:val="clear" w:color="auto" w:fill="272822"/>
+        </w:rPr>
+        <w:t xml:space="preserve"> </w:t>
+      </w:r>
+      <w:r>
+        <w:rPr>
+          <w:rStyle w:val="hljs-keyword"/>
+          <w:rFonts w:eastAsiaTheme="majorEastAsia"/>
+          <w:b/>
+          <w:bCs/>
+          <w:color w:val="F92672"/>
+          <w:shd w:val="clear" w:color="auto" w:fill="272822"/>
+        </w:rPr>
+        <w:t>new</w:t>
+      </w:r>
+      <w:r>
+        <w:rPr>
+          <w:rStyle w:val="CdigoHTML"/>
+          <w:rFonts w:eastAsiaTheme="majorEastAsia"/>
+          <w:color w:val="DDDDDD"/>
+          <w:shd w:val="clear" w:color="auto" w:fill="272822"/>
+        </w:rPr>
+        <w:t xml:space="preserve"> </w:t>
+      </w:r>
+      <w:r>
+        <w:rPr>
+          <w:rStyle w:val="hljs-title"/>
+          <w:rFonts w:eastAsiaTheme="majorEastAsia"/>
+          <w:b/>
+          <w:bCs/>
+          <w:color w:val="FFFFFF"/>
+          <w:shd w:val="clear" w:color="auto" w:fill="272822"/>
+        </w:rPr>
+        <w:t>Filme</w:t>
+      </w:r>
+      <w:r>
+        <w:rPr>
+          <w:rStyle w:val="CdigoHTML"/>
+          <w:rFonts w:eastAsiaTheme="majorEastAsia"/>
+          <w:color w:val="DDDDDD"/>
+          <w:shd w:val="clear" w:color="auto" w:fill="272822"/>
+        </w:rPr>
+        <w:t>(</w:t>
+      </w:r>
+      <w:r>
+        <w:rPr>
+          <w:rStyle w:val="hljs-string"/>
+          <w:color w:val="A6E22E"/>
+          <w:shd w:val="clear" w:color="auto" w:fill="272822"/>
+        </w:rPr>
+        <w:t>"The Matrix"</w:t>
+      </w:r>
+      <w:r>
+        <w:rPr>
+          <w:rStyle w:val="CdigoHTML"/>
+          <w:rFonts w:eastAsiaTheme="majorEastAsia"/>
+          <w:color w:val="DDDDDD"/>
+          <w:shd w:val="clear" w:color="auto" w:fill="272822"/>
+        </w:rPr>
+        <w:t xml:space="preserve">, </w:t>
+      </w:r>
+      <w:r>
+        <w:rPr>
+          <w:rStyle w:val="hljs-number"/>
+          <w:rFonts w:eastAsiaTheme="majorEastAsia"/>
+          <w:color w:val="005CC5"/>
+          <w:shd w:val="clear" w:color="auto" w:fill="272822"/>
+        </w:rPr>
+        <w:t>1999</w:t>
+      </w:r>
+      <w:r>
+        <w:rPr>
+          <w:rStyle w:val="CdigoHTML"/>
+          <w:rFonts w:eastAsiaTheme="majorEastAsia"/>
+          <w:color w:val="DDDDDD"/>
+          <w:shd w:val="clear" w:color="auto" w:fill="272822"/>
+        </w:rPr>
+        <w:t>);</w:t>
+      </w:r>
+    </w:p>
+    <w:p>
+      <w:pPr>
+        <w:pStyle w:val="Pr-formataoHTML"/>
+        <w:shd w:val="clear" w:color="auto" w:fill="272822"/>
+        <w:rPr>
+          <w:color w:val="FFFFFF"/>
+          <w:sz w:val="27"/>
+          <w:szCs w:val="27"/>
+        </w:rPr>
+      </w:pPr>
+      <w:r>
+        <w:rPr>
+          <w:rStyle w:val="hljs-type"/>
+          <w:rFonts w:eastAsiaTheme="majorEastAsia"/>
+          <w:b/>
+          <w:bCs/>
+          <w:color w:val="A6E22E"/>
+          <w:shd w:val="clear" w:color="auto" w:fill="272822"/>
+        </w:rPr>
+        <w:t>Filme</w:t>
+      </w:r>
+      <w:r>
+        <w:rPr>
+          <w:rStyle w:val="CdigoHTML"/>
+          <w:rFonts w:eastAsiaTheme="majorEastAsia"/>
+          <w:color w:val="DDDDDD"/>
+          <w:shd w:val="clear" w:color="auto" w:fill="272822"/>
+        </w:rPr>
+        <w:t xml:space="preserve"> </w:t>
+      </w:r>
+      <w:r>
+        <w:rPr>
+          <w:rStyle w:val="hljs-variable"/>
+          <w:rFonts w:eastAsiaTheme="majorEastAsia"/>
+          <w:color w:val="A6E22E"/>
+          <w:shd w:val="clear" w:color="auto" w:fill="272822"/>
+        </w:rPr>
+        <w:t>filme3</w:t>
+      </w:r>
+      <w:r>
+        <w:rPr>
+          <w:rStyle w:val="CdigoHTML"/>
+          <w:rFonts w:eastAsiaTheme="majorEastAsia"/>
+          <w:color w:val="DDDDDD"/>
+          <w:shd w:val="clear" w:color="auto" w:fill="272822"/>
+        </w:rPr>
+        <w:t xml:space="preserve"> </w:t>
+      </w:r>
+      <w:r>
+        <w:rPr>
+          <w:rStyle w:val="hljs-operator"/>
+          <w:rFonts w:eastAsiaTheme="majorEastAsia"/>
+          <w:color w:val="005CC5"/>
+          <w:shd w:val="clear" w:color="auto" w:fill="272822"/>
+        </w:rPr>
+        <w:t>=</w:t>
+      </w:r>
+      <w:r>
+        <w:rPr>
+          <w:rStyle w:val="CdigoHTML"/>
+          <w:rFonts w:eastAsiaTheme="majorEastAsia"/>
+          <w:color w:val="DDDDDD"/>
+          <w:shd w:val="clear" w:color="auto" w:fill="272822"/>
+        </w:rPr>
+        <w:t xml:space="preserve"> filme1;</w:t>
+      </w:r>
+    </w:p>
+    <w:p>
+      <w:pPr>
+        <w:jc w:val="both"/>
+      </w:pPr>
+    </w:p>
+    <w:p>
+      <w:pPr>
+        <w:jc w:val="both"/>
+      </w:pPr>
+      <w:r>
+        <w:tab/>
+      </w:r>
+      <w:r>
+        <w:t xml:space="preserve">No exemplo de código anterior, foram criados apenas dois objetos em memória. A variável </w:t>
+      </w:r>
+      <w:r>
+        <w:rPr>
+          <w:b/>
+          <w:bCs/>
+          <w:highlight w:val="yellow"/>
+        </w:rPr>
+        <w:t>filme3</w:t>
+      </w:r>
+      <w:r>
+        <w:t xml:space="preserve"> é apenas uma referência que aponta para o mesmo objeto sendo referenciado pela variável </w:t>
+      </w:r>
+      <w:r>
+        <w:rPr>
+          <w:b/>
+          <w:bCs/>
+          <w:highlight w:val="yellow"/>
+        </w:rPr>
+        <w:t>filme1</w:t>
+      </w:r>
+      <w:r>
+        <w:t>.</w:t>
+      </w:r>
+    </w:p>
+    <w:p>
+      <w:pPr>
+        <w:ind w:firstLine="708"/>
+        <w:jc w:val="both"/>
+      </w:pPr>
+      <w:r>
+        <w:t>Uma questão importante relacionada com referências a objetos em Java é a questão da igualdade e identidade de objetos. Quando você compara duas referências de objeto usando o operador de igualdade ==, está comparando as referências em si, não os objetos que elas apontam. Por exemplo</w:t>
+      </w:r>
+      <w:r>
+        <w:t>:</w:t>
+      </w:r>
+    </w:p>
+    <w:p>
+      <w:pPr>
+        <w:pStyle w:val="Pr-formataoHTML"/>
+        <w:shd w:val="clear" w:color="auto" w:fill="272822"/>
+        <w:rPr>
+          <w:rStyle w:val="CdigoHTML"/>
+          <w:rFonts w:eastAsiaTheme="majorEastAsia"/>
+          <w:color w:val="DDDDDD"/>
+          <w:shd w:val="clear" w:color="auto" w:fill="272822"/>
+        </w:rPr>
+      </w:pPr>
+      <w:r>
+        <w:rPr>
+          <w:rStyle w:val="CdigoHTML"/>
+          <w:rFonts w:eastAsiaTheme="majorEastAsia"/>
+          <w:color w:val="DDDDDD"/>
+          <w:shd w:val="clear" w:color="auto" w:fill="272822"/>
+        </w:rPr>
+        <w:t xml:space="preserve">Filme filme1 = </w:t>
+      </w:r>
+      <w:r>
+        <w:rPr>
+          <w:rStyle w:val="hljs-keyword"/>
+          <w:rFonts w:eastAsiaTheme="majorEastAsia"/>
+          <w:b/>
+          <w:bCs/>
+          <w:color w:val="F92672"/>
+          <w:shd w:val="clear" w:color="auto" w:fill="272822"/>
+        </w:rPr>
+        <w:t>new</w:t>
+      </w:r>
+      <w:r>
+        <w:rPr>
+          <w:rStyle w:val="CdigoHTML"/>
+          <w:rFonts w:eastAsiaTheme="majorEastAsia"/>
+          <w:color w:val="DDDDDD"/>
+          <w:shd w:val="clear" w:color="auto" w:fill="272822"/>
+        </w:rPr>
+        <w:t xml:space="preserve"> Filme(</w:t>
+      </w:r>
+      <w:r>
+        <w:rPr>
+          <w:rStyle w:val="hljs-string"/>
+          <w:rFonts w:eastAsiaTheme="majorEastAsia"/>
+          <w:color w:val="A6E22E"/>
+          <w:shd w:val="clear" w:color="auto" w:fill="272822"/>
+        </w:rPr>
+        <w:t>"Avatar"</w:t>
+      </w:r>
+      <w:r>
+        <w:rPr>
+          <w:rStyle w:val="CdigoHTML"/>
+          <w:rFonts w:eastAsiaTheme="majorEastAsia"/>
+          <w:color w:val="DDDDDD"/>
+          <w:shd w:val="clear" w:color="auto" w:fill="272822"/>
+        </w:rPr>
+        <w:t xml:space="preserve">, </w:t>
+      </w:r>
+      <w:r>
+        <w:rPr>
+          <w:rStyle w:val="hljs-number"/>
+          <w:rFonts w:eastAsiaTheme="majorEastAsia"/>
+          <w:color w:val="005CC5"/>
+          <w:shd w:val="clear" w:color="auto" w:fill="272822"/>
+        </w:rPr>
+        <w:t>2009</w:t>
+      </w:r>
+      <w:r>
+        <w:rPr>
+          <w:rStyle w:val="CdigoHTML"/>
+          <w:rFonts w:eastAsiaTheme="majorEastAsia"/>
+          <w:color w:val="DDDDDD"/>
+          <w:shd w:val="clear" w:color="auto" w:fill="272822"/>
+        </w:rPr>
+        <w:t>);</w:t>
+      </w:r>
+    </w:p>
+    <w:p>
+      <w:pPr>
+        <w:pStyle w:val="Pr-formataoHTML"/>
+        <w:shd w:val="clear" w:color="auto" w:fill="272822"/>
+        <w:rPr>
+          <w:rStyle w:val="CdigoHTML"/>
+          <w:rFonts w:eastAsiaTheme="majorEastAsia"/>
+          <w:color w:val="DDDDDD"/>
+          <w:shd w:val="clear" w:color="auto" w:fill="272822"/>
+        </w:rPr>
+      </w:pPr>
+      <w:r>
+        <w:rPr>
+          <w:rStyle w:val="CdigoHTML"/>
+          <w:rFonts w:eastAsiaTheme="majorEastAsia"/>
+          <w:color w:val="DDDDDD"/>
+          <w:shd w:val="clear" w:color="auto" w:fill="272822"/>
+        </w:rPr>
+        <w:t xml:space="preserve">Filme filme2 = </w:t>
+      </w:r>
+      <w:r>
+        <w:rPr>
+          <w:rStyle w:val="hljs-keyword"/>
+          <w:rFonts w:eastAsiaTheme="majorEastAsia"/>
+          <w:b/>
+          <w:bCs/>
+          <w:color w:val="F92672"/>
+          <w:shd w:val="clear" w:color="auto" w:fill="272822"/>
+        </w:rPr>
+        <w:t>new</w:t>
+      </w:r>
+      <w:r>
+        <w:rPr>
+          <w:rStyle w:val="CdigoHTML"/>
+          <w:rFonts w:eastAsiaTheme="majorEastAsia"/>
+          <w:color w:val="DDDDDD"/>
+          <w:shd w:val="clear" w:color="auto" w:fill="272822"/>
+        </w:rPr>
+        <w:t xml:space="preserve"> Filme(</w:t>
+      </w:r>
+      <w:r>
+        <w:rPr>
+          <w:rStyle w:val="hljs-string"/>
+          <w:rFonts w:eastAsiaTheme="majorEastAsia"/>
+          <w:color w:val="A6E22E"/>
+          <w:shd w:val="clear" w:color="auto" w:fill="272822"/>
+        </w:rPr>
+        <w:t>"Avatar"</w:t>
+      </w:r>
+      <w:r>
+        <w:rPr>
+          <w:rStyle w:val="CdigoHTML"/>
+          <w:rFonts w:eastAsiaTheme="majorEastAsia"/>
+          <w:color w:val="DDDDDD"/>
+          <w:shd w:val="clear" w:color="auto" w:fill="272822"/>
+        </w:rPr>
+        <w:t xml:space="preserve">, </w:t>
+      </w:r>
+      <w:r>
+        <w:rPr>
+          <w:rStyle w:val="hljs-number"/>
+          <w:rFonts w:eastAsiaTheme="majorEastAsia"/>
+          <w:color w:val="005CC5"/>
+          <w:shd w:val="clear" w:color="auto" w:fill="272822"/>
+        </w:rPr>
+        <w:t>2009</w:t>
+      </w:r>
+      <w:r>
+        <w:rPr>
+          <w:rStyle w:val="CdigoHTML"/>
+          <w:rFonts w:eastAsiaTheme="majorEastAsia"/>
+          <w:color w:val="DDDDDD"/>
+          <w:shd w:val="clear" w:color="auto" w:fill="272822"/>
+        </w:rPr>
+        <w:t>);</w:t>
+      </w:r>
+    </w:p>
+    <w:p>
+      <w:pPr>
+        <w:pStyle w:val="Pr-formataoHTML"/>
+        <w:shd w:val="clear" w:color="auto" w:fill="272822"/>
+        <w:rPr>
+          <w:rStyle w:val="CdigoHTML"/>
+          <w:rFonts w:eastAsiaTheme="majorEastAsia"/>
+          <w:color w:val="DDDDDD"/>
+          <w:shd w:val="clear" w:color="auto" w:fill="272822"/>
+        </w:rPr>
+      </w:pPr>
+    </w:p>
+    <w:p>
+      <w:pPr>
+        <w:pStyle w:val="Pr-formataoHTML"/>
+        <w:shd w:val="clear" w:color="auto" w:fill="272822"/>
+        <w:rPr>
+          <w:rStyle w:val="CdigoHTML"/>
+          <w:rFonts w:eastAsiaTheme="majorEastAsia"/>
+          <w:color w:val="DDDDDD"/>
+          <w:shd w:val="clear" w:color="auto" w:fill="272822"/>
+        </w:rPr>
+      </w:pPr>
+      <w:proofErr w:type="spellStart"/>
+      <w:r>
+        <w:rPr>
+          <w:rStyle w:val="hljs-keyword"/>
+          <w:rFonts w:eastAsiaTheme="majorEastAsia"/>
+          <w:b/>
+          <w:bCs/>
+          <w:color w:val="F92672"/>
+          <w:shd w:val="clear" w:color="auto" w:fill="272822"/>
+        </w:rPr>
+        <w:t>if</w:t>
+      </w:r>
+      <w:proofErr w:type="spellEnd"/>
+      <w:r>
+        <w:rPr>
+          <w:rStyle w:val="CdigoHTML"/>
+          <w:rFonts w:eastAsiaTheme="majorEastAsia"/>
+          <w:color w:val="DDDDDD"/>
+          <w:shd w:val="clear" w:color="auto" w:fill="272822"/>
+        </w:rPr>
+        <w:t xml:space="preserve"> (filme1 == filme2) {</w:t>
+      </w:r>
+    </w:p>
+    <w:p>
+      <w:pPr>
+        <w:pStyle w:val="Pr-formataoHTML"/>
+        <w:shd w:val="clear" w:color="auto" w:fill="272822"/>
+        <w:rPr>
+          <w:rStyle w:val="CdigoHTML"/>
+          <w:rFonts w:eastAsiaTheme="majorEastAsia"/>
+          <w:color w:val="DDDDDD"/>
+          <w:shd w:val="clear" w:color="auto" w:fill="272822"/>
+        </w:rPr>
+      </w:pPr>
+      <w:r>
+        <w:rPr>
+          <w:rStyle w:val="CdigoHTML"/>
+          <w:rFonts w:eastAsiaTheme="majorEastAsia"/>
+          <w:color w:val="DDDDDD"/>
+          <w:shd w:val="clear" w:color="auto" w:fill="272822"/>
+        </w:rPr>
+        <w:t xml:space="preserve">    </w:t>
+      </w:r>
+      <w:proofErr w:type="spellStart"/>
+      <w:r>
+        <w:rPr>
+          <w:rStyle w:val="CdigoHTML"/>
+          <w:rFonts w:eastAsiaTheme="majorEastAsia"/>
+          <w:color w:val="DDDDDD"/>
+          <w:shd w:val="clear" w:color="auto" w:fill="272822"/>
+        </w:rPr>
+        <w:t>System.</w:t>
+      </w:r>
+      <w:r>
+        <w:rPr>
+          <w:rStyle w:val="hljs-keyword"/>
+          <w:rFonts w:eastAsiaTheme="majorEastAsia"/>
+          <w:b/>
+          <w:bCs/>
+          <w:color w:val="F92672"/>
+          <w:shd w:val="clear" w:color="auto" w:fill="272822"/>
+        </w:rPr>
+        <w:t>out</w:t>
+      </w:r>
+      <w:r>
+        <w:rPr>
+          <w:rStyle w:val="CdigoHTML"/>
+          <w:rFonts w:eastAsiaTheme="majorEastAsia"/>
+          <w:color w:val="DDDDDD"/>
+          <w:shd w:val="clear" w:color="auto" w:fill="272822"/>
+        </w:rPr>
+        <w:t>.println</w:t>
+      </w:r>
+      <w:proofErr w:type="spellEnd"/>
+      <w:r>
+        <w:rPr>
+          <w:rStyle w:val="CdigoHTML"/>
+          <w:rFonts w:eastAsiaTheme="majorEastAsia"/>
+          <w:color w:val="DDDDDD"/>
+          <w:shd w:val="clear" w:color="auto" w:fill="272822"/>
+        </w:rPr>
+        <w:t>(</w:t>
+      </w:r>
+      <w:r>
+        <w:rPr>
+          <w:rStyle w:val="hljs-string"/>
+          <w:rFonts w:eastAsiaTheme="majorEastAsia"/>
+          <w:color w:val="A6E22E"/>
+          <w:shd w:val="clear" w:color="auto" w:fill="272822"/>
+        </w:rPr>
+        <w:t>"Iguais"</w:t>
+      </w:r>
+      <w:r>
+        <w:rPr>
+          <w:rStyle w:val="CdigoHTML"/>
+          <w:rFonts w:eastAsiaTheme="majorEastAsia"/>
+          <w:color w:val="DDDDDD"/>
+          <w:shd w:val="clear" w:color="auto" w:fill="272822"/>
+        </w:rPr>
+        <w:t>);</w:t>
+      </w:r>
+    </w:p>
+    <w:p>
+      <w:pPr>
+        <w:pStyle w:val="Pr-formataoHTML"/>
+        <w:shd w:val="clear" w:color="auto" w:fill="272822"/>
+        <w:rPr>
+          <w:rStyle w:val="CdigoHTML"/>
+          <w:rFonts w:eastAsiaTheme="majorEastAsia"/>
+          <w:color w:val="DDDDDD"/>
+          <w:shd w:val="clear" w:color="auto" w:fill="272822"/>
+        </w:rPr>
+      </w:pPr>
+      <w:r>
+        <w:rPr>
+          <w:rStyle w:val="CdigoHTML"/>
+          <w:rFonts w:eastAsiaTheme="majorEastAsia"/>
+          <w:color w:val="DDDDDD"/>
+          <w:shd w:val="clear" w:color="auto" w:fill="272822"/>
+        </w:rPr>
+        <w:t xml:space="preserve">} </w:t>
+      </w:r>
+      <w:proofErr w:type="spellStart"/>
+      <w:r>
+        <w:rPr>
+          <w:rStyle w:val="hljs-keyword"/>
+          <w:rFonts w:eastAsiaTheme="majorEastAsia"/>
+          <w:b/>
+          <w:bCs/>
+          <w:color w:val="F92672"/>
+          <w:shd w:val="clear" w:color="auto" w:fill="272822"/>
+        </w:rPr>
+        <w:t>else</w:t>
+      </w:r>
+      <w:proofErr w:type="spellEnd"/>
+      <w:r>
+        <w:rPr>
+          <w:rStyle w:val="CdigoHTML"/>
+          <w:rFonts w:eastAsiaTheme="majorEastAsia"/>
+          <w:color w:val="DDDDDD"/>
+          <w:shd w:val="clear" w:color="auto" w:fill="272822"/>
+        </w:rPr>
+        <w:t xml:space="preserve"> {</w:t>
+      </w:r>
+    </w:p>
+    <w:p>
+      <w:pPr>
+        <w:pStyle w:val="Pr-formataoHTML"/>
+        <w:shd w:val="clear" w:color="auto" w:fill="272822"/>
+        <w:rPr>
+          <w:rStyle w:val="CdigoHTML"/>
+          <w:rFonts w:eastAsiaTheme="majorEastAsia"/>
+          <w:color w:val="DDDDDD"/>
+          <w:shd w:val="clear" w:color="auto" w:fill="272822"/>
+        </w:rPr>
+      </w:pPr>
+      <w:r>
+        <w:rPr>
+          <w:rStyle w:val="CdigoHTML"/>
+          <w:rFonts w:eastAsiaTheme="majorEastAsia"/>
+          <w:color w:val="DDDDDD"/>
+          <w:shd w:val="clear" w:color="auto" w:fill="272822"/>
+        </w:rPr>
+        <w:t xml:space="preserve">    </w:t>
+      </w:r>
+      <w:proofErr w:type="spellStart"/>
+      <w:r>
+        <w:rPr>
+          <w:rStyle w:val="CdigoHTML"/>
+          <w:rFonts w:eastAsiaTheme="majorEastAsia"/>
+          <w:color w:val="DDDDDD"/>
+          <w:shd w:val="clear" w:color="auto" w:fill="272822"/>
+        </w:rPr>
+        <w:t>System.</w:t>
+      </w:r>
+      <w:r>
+        <w:rPr>
+          <w:rStyle w:val="hljs-keyword"/>
+          <w:rFonts w:eastAsiaTheme="majorEastAsia"/>
+          <w:b/>
+          <w:bCs/>
+          <w:color w:val="F92672"/>
+          <w:shd w:val="clear" w:color="auto" w:fill="272822"/>
+        </w:rPr>
+        <w:t>out</w:t>
+      </w:r>
+      <w:r>
+        <w:rPr>
+          <w:rStyle w:val="CdigoHTML"/>
+          <w:rFonts w:eastAsiaTheme="majorEastAsia"/>
+          <w:color w:val="DDDDDD"/>
+          <w:shd w:val="clear" w:color="auto" w:fill="272822"/>
+        </w:rPr>
+        <w:t>.println</w:t>
+      </w:r>
+      <w:proofErr w:type="spellEnd"/>
+      <w:r>
+        <w:rPr>
+          <w:rStyle w:val="CdigoHTML"/>
+          <w:rFonts w:eastAsiaTheme="majorEastAsia"/>
+          <w:color w:val="DDDDDD"/>
+          <w:shd w:val="clear" w:color="auto" w:fill="272822"/>
+        </w:rPr>
+        <w:t>(</w:t>
+      </w:r>
+      <w:r>
+        <w:rPr>
+          <w:rStyle w:val="hljs-string"/>
+          <w:rFonts w:eastAsiaTheme="majorEastAsia"/>
+          <w:color w:val="A6E22E"/>
+          <w:shd w:val="clear" w:color="auto" w:fill="272822"/>
+        </w:rPr>
+        <w:t>"Diferentes"</w:t>
+      </w:r>
+      <w:r>
+        <w:rPr>
+          <w:rStyle w:val="CdigoHTML"/>
+          <w:rFonts w:eastAsiaTheme="majorEastAsia"/>
+          <w:color w:val="DDDDDD"/>
+          <w:shd w:val="clear" w:color="auto" w:fill="272822"/>
+        </w:rPr>
+        <w:t>);</w:t>
+      </w:r>
+    </w:p>
+    <w:p>
+      <w:pPr>
+        <w:pStyle w:val="Pr-formataoHTML"/>
+        <w:shd w:val="clear" w:color="auto" w:fill="272822"/>
+        <w:rPr>
+          <w:color w:val="FFFFFF"/>
+          <w:sz w:val="27"/>
+          <w:szCs w:val="27"/>
+        </w:rPr>
+      </w:pPr>
+      <w:r>
+        <w:rPr>
+          <w:rStyle w:val="CdigoHTML"/>
+          <w:rFonts w:eastAsiaTheme="majorEastAsia"/>
+          <w:color w:val="DDDDDD"/>
+          <w:shd w:val="clear" w:color="auto" w:fill="272822"/>
+        </w:rPr>
+        <w:t>}</w:t>
+      </w:r>
+    </w:p>
+    <w:p>
+      <w:pPr>
+        <w:jc w:val="both"/>
+      </w:pPr>
+    </w:p>
+    <w:p>
+      <w:pPr>
+        <w:jc w:val="both"/>
+      </w:pPr>
+      <w:r>
+        <w:lastRenderedPageBreak/>
+        <w:tab/>
+      </w:r>
+      <w:r>
+        <w:t>No exemplo de código anterior, a saída no console será: "</w:t>
+      </w:r>
+      <w:r>
+        <w:rPr>
+          <w:b/>
+          <w:bCs/>
+          <w:highlight w:val="yellow"/>
+        </w:rPr>
+        <w:t>Diferentes</w:t>
+      </w:r>
+      <w:r>
+        <w:t>". Embora os dois objetos tenham as mesmas informações na memória, a comparação com == verifica se as referências são iguais, ou seja, se apontam para o mesmo objeto na memória.</w:t>
+      </w:r>
+    </w:p>
+    <w:p>
+      <w:pPr>
+        <w:jc w:val="both"/>
+      </w:pPr>
+    </w:p>
+    <w:p>
+      <w:pPr>
+        <w:jc w:val="both"/>
+        <w:rPr>
+          <w:b/>
+          <w:bCs/>
+          <w:sz w:val="28"/>
+          <w:szCs w:val="28"/>
+        </w:rPr>
+      </w:pPr>
+      <w:r>
+        <w:rPr>
+          <w:b/>
+          <w:bCs/>
+          <w:sz w:val="28"/>
+          <w:szCs w:val="28"/>
+        </w:rPr>
+        <w:t>Referências de objetos</w:t>
+      </w:r>
+    </w:p>
+    <w:p>
+      <w:pPr>
+        <w:ind w:firstLine="708"/>
+        <w:jc w:val="both"/>
+      </w:pPr>
+      <w:r>
+        <w:t>Considere o seguinte código em Java:</w:t>
+      </w:r>
+    </w:p>
+    <w:p>
+      <w:pPr>
+        <w:pStyle w:val="Pr-formataoHTML"/>
+        <w:shd w:val="clear" w:color="auto" w:fill="272822"/>
+        <w:rPr>
+          <w:rStyle w:val="CdigoHTML"/>
+          <w:rFonts w:eastAsiaTheme="majorEastAsia"/>
+          <w:color w:val="DDDDDD"/>
+          <w:shd w:val="clear" w:color="auto" w:fill="272822"/>
+        </w:rPr>
+      </w:pPr>
+      <w:proofErr w:type="spellStart"/>
+      <w:r>
+        <w:rPr>
+          <w:rStyle w:val="hljs-keyword"/>
+          <w:rFonts w:eastAsiaTheme="majorEastAsia"/>
+          <w:b/>
+          <w:bCs/>
+          <w:color w:val="F92672"/>
+          <w:shd w:val="clear" w:color="auto" w:fill="272822"/>
+        </w:rPr>
+        <w:t>public</w:t>
+      </w:r>
+      <w:proofErr w:type="spellEnd"/>
+      <w:r>
+        <w:rPr>
+          <w:rStyle w:val="CdigoHTML"/>
+          <w:rFonts w:eastAsiaTheme="majorEastAsia"/>
+          <w:color w:val="DDDDDD"/>
+          <w:shd w:val="clear" w:color="auto" w:fill="272822"/>
+        </w:rPr>
+        <w:t xml:space="preserve"> </w:t>
+      </w:r>
+      <w:proofErr w:type="spellStart"/>
+      <w:r>
+        <w:rPr>
+          <w:rStyle w:val="hljs-keyword"/>
+          <w:rFonts w:eastAsiaTheme="majorEastAsia"/>
+          <w:b/>
+          <w:bCs/>
+          <w:color w:val="F92672"/>
+          <w:shd w:val="clear" w:color="auto" w:fill="272822"/>
+        </w:rPr>
+        <w:t>class</w:t>
+      </w:r>
+      <w:proofErr w:type="spellEnd"/>
+      <w:r>
+        <w:rPr>
+          <w:rStyle w:val="CdigoHTML"/>
+          <w:rFonts w:eastAsiaTheme="majorEastAsia"/>
+          <w:color w:val="DDDDDD"/>
+          <w:shd w:val="clear" w:color="auto" w:fill="272822"/>
+        </w:rPr>
+        <w:t xml:space="preserve"> </w:t>
+      </w:r>
+      <w:r>
+        <w:rPr>
+          <w:rStyle w:val="hljs-title"/>
+          <w:rFonts w:eastAsiaTheme="majorEastAsia"/>
+          <w:b/>
+          <w:bCs/>
+          <w:color w:val="A6E22E"/>
+          <w:shd w:val="clear" w:color="auto" w:fill="272822"/>
+        </w:rPr>
+        <w:t>Produto</w:t>
+      </w:r>
+      <w:r>
+        <w:rPr>
+          <w:rStyle w:val="CdigoHTML"/>
+          <w:rFonts w:eastAsiaTheme="majorEastAsia"/>
+          <w:color w:val="DDDDDD"/>
+          <w:shd w:val="clear" w:color="auto" w:fill="272822"/>
+        </w:rPr>
+        <w:t xml:space="preserve"> {</w:t>
+      </w:r>
+    </w:p>
+    <w:p>
+      <w:pPr>
+        <w:pStyle w:val="Pr-formataoHTML"/>
+        <w:shd w:val="clear" w:color="auto" w:fill="272822"/>
+        <w:rPr>
+          <w:rStyle w:val="CdigoHTML"/>
+          <w:rFonts w:eastAsiaTheme="majorEastAsia"/>
+          <w:color w:val="DDDDDD"/>
+          <w:shd w:val="clear" w:color="auto" w:fill="272822"/>
+        </w:rPr>
+      </w:pPr>
+    </w:p>
+    <w:p>
+      <w:pPr>
+        <w:pStyle w:val="Pr-formataoHTML"/>
+        <w:shd w:val="clear" w:color="auto" w:fill="272822"/>
+        <w:rPr>
+          <w:rStyle w:val="CdigoHTML"/>
+          <w:rFonts w:eastAsiaTheme="majorEastAsia"/>
+          <w:color w:val="DDDDDD"/>
+          <w:shd w:val="clear" w:color="auto" w:fill="272822"/>
+        </w:rPr>
+      </w:pPr>
+      <w:r>
+        <w:rPr>
+          <w:rStyle w:val="CdigoHTML"/>
+          <w:rFonts w:eastAsiaTheme="majorEastAsia"/>
+          <w:color w:val="DDDDDD"/>
+          <w:shd w:val="clear" w:color="auto" w:fill="272822"/>
+        </w:rPr>
+        <w:t xml:space="preserve">    </w:t>
+      </w:r>
+      <w:proofErr w:type="spellStart"/>
+      <w:r>
+        <w:rPr>
+          <w:rStyle w:val="hljs-keyword"/>
+          <w:rFonts w:eastAsiaTheme="majorEastAsia"/>
+          <w:b/>
+          <w:bCs/>
+          <w:color w:val="F92672"/>
+          <w:shd w:val="clear" w:color="auto" w:fill="272822"/>
+        </w:rPr>
+        <w:t>private</w:t>
+      </w:r>
+      <w:proofErr w:type="spellEnd"/>
+      <w:r>
+        <w:rPr>
+          <w:rStyle w:val="CdigoHTML"/>
+          <w:rFonts w:eastAsiaTheme="majorEastAsia"/>
+          <w:color w:val="DDDDDD"/>
+          <w:shd w:val="clear" w:color="auto" w:fill="272822"/>
+        </w:rPr>
+        <w:t xml:space="preserve"> </w:t>
+      </w:r>
+      <w:proofErr w:type="spellStart"/>
+      <w:r>
+        <w:rPr>
+          <w:rStyle w:val="CdigoHTML"/>
+          <w:rFonts w:eastAsiaTheme="majorEastAsia"/>
+          <w:color w:val="DDDDDD"/>
+          <w:shd w:val="clear" w:color="auto" w:fill="272822"/>
+        </w:rPr>
+        <w:t>String</w:t>
+      </w:r>
+      <w:proofErr w:type="spellEnd"/>
+      <w:r>
+        <w:rPr>
+          <w:rStyle w:val="CdigoHTML"/>
+          <w:rFonts w:eastAsiaTheme="majorEastAsia"/>
+          <w:color w:val="DDDDDD"/>
+          <w:shd w:val="clear" w:color="auto" w:fill="272822"/>
+        </w:rPr>
+        <w:t xml:space="preserve"> nome;</w:t>
+      </w:r>
+    </w:p>
+    <w:p>
+      <w:pPr>
+        <w:pStyle w:val="Pr-formataoHTML"/>
+        <w:shd w:val="clear" w:color="auto" w:fill="272822"/>
+        <w:rPr>
+          <w:rStyle w:val="CdigoHTML"/>
+          <w:rFonts w:eastAsiaTheme="majorEastAsia"/>
+          <w:color w:val="DDDDDD"/>
+          <w:shd w:val="clear" w:color="auto" w:fill="272822"/>
+        </w:rPr>
+      </w:pPr>
+      <w:r>
+        <w:rPr>
+          <w:rStyle w:val="CdigoHTML"/>
+          <w:rFonts w:eastAsiaTheme="majorEastAsia"/>
+          <w:color w:val="DDDDDD"/>
+          <w:shd w:val="clear" w:color="auto" w:fill="272822"/>
+        </w:rPr>
+        <w:t xml:space="preserve">    </w:t>
+      </w:r>
+      <w:proofErr w:type="spellStart"/>
+      <w:r>
+        <w:rPr>
+          <w:rStyle w:val="hljs-keyword"/>
+          <w:rFonts w:eastAsiaTheme="majorEastAsia"/>
+          <w:b/>
+          <w:bCs/>
+          <w:color w:val="F92672"/>
+          <w:shd w:val="clear" w:color="auto" w:fill="272822"/>
+        </w:rPr>
+        <w:t>private</w:t>
+      </w:r>
+      <w:proofErr w:type="spellEnd"/>
+      <w:r>
+        <w:rPr>
+          <w:rStyle w:val="CdigoHTML"/>
+          <w:rFonts w:eastAsiaTheme="majorEastAsia"/>
+          <w:color w:val="DDDDDD"/>
+          <w:shd w:val="clear" w:color="auto" w:fill="272822"/>
+        </w:rPr>
+        <w:t xml:space="preserve"> </w:t>
+      </w:r>
+      <w:proofErr w:type="spellStart"/>
+      <w:r>
+        <w:rPr>
+          <w:rStyle w:val="hljs-builtin"/>
+          <w:rFonts w:eastAsiaTheme="majorEastAsia"/>
+          <w:color w:val="A6E22E"/>
+          <w:shd w:val="clear" w:color="auto" w:fill="272822"/>
+        </w:rPr>
+        <w:t>double</w:t>
+      </w:r>
+      <w:proofErr w:type="spellEnd"/>
+      <w:r>
+        <w:rPr>
+          <w:rStyle w:val="CdigoHTML"/>
+          <w:rFonts w:eastAsiaTheme="majorEastAsia"/>
+          <w:color w:val="DDDDDD"/>
+          <w:shd w:val="clear" w:color="auto" w:fill="272822"/>
+        </w:rPr>
+        <w:t xml:space="preserve"> </w:t>
+      </w:r>
+      <w:proofErr w:type="spellStart"/>
+      <w:r>
+        <w:rPr>
+          <w:rStyle w:val="CdigoHTML"/>
+          <w:rFonts w:eastAsiaTheme="majorEastAsia"/>
+          <w:color w:val="DDDDDD"/>
+          <w:shd w:val="clear" w:color="auto" w:fill="272822"/>
+        </w:rPr>
+        <w:t>preco</w:t>
+      </w:r>
+      <w:proofErr w:type="spellEnd"/>
+      <w:r>
+        <w:rPr>
+          <w:rStyle w:val="CdigoHTML"/>
+          <w:rFonts w:eastAsiaTheme="majorEastAsia"/>
+          <w:color w:val="DDDDDD"/>
+          <w:shd w:val="clear" w:color="auto" w:fill="272822"/>
+        </w:rPr>
+        <w:t>;</w:t>
+      </w:r>
+    </w:p>
+    <w:p>
+      <w:pPr>
+        <w:pStyle w:val="Pr-formataoHTML"/>
+        <w:shd w:val="clear" w:color="auto" w:fill="272822"/>
+        <w:rPr>
+          <w:rStyle w:val="CdigoHTML"/>
+          <w:rFonts w:eastAsiaTheme="majorEastAsia"/>
+          <w:color w:val="DDDDDD"/>
+          <w:shd w:val="clear" w:color="auto" w:fill="272822"/>
+        </w:rPr>
+      </w:pPr>
+    </w:p>
+    <w:p>
+      <w:pPr>
+        <w:pStyle w:val="Pr-formataoHTML"/>
+        <w:shd w:val="clear" w:color="auto" w:fill="272822"/>
+        <w:rPr>
+          <w:rStyle w:val="CdigoHTML"/>
+          <w:rFonts w:eastAsiaTheme="majorEastAsia"/>
+          <w:color w:val="DDDDDD"/>
+          <w:shd w:val="clear" w:color="auto" w:fill="272822"/>
+        </w:rPr>
+      </w:pPr>
+      <w:r>
+        <w:rPr>
+          <w:rStyle w:val="CdigoHTML"/>
+          <w:rFonts w:eastAsiaTheme="majorEastAsia"/>
+          <w:color w:val="DDDDDD"/>
+          <w:shd w:val="clear" w:color="auto" w:fill="272822"/>
+        </w:rPr>
+        <w:t xml:space="preserve">    </w:t>
+      </w:r>
+      <w:proofErr w:type="spellStart"/>
+      <w:r>
+        <w:rPr>
+          <w:rStyle w:val="hljs-keyword"/>
+          <w:rFonts w:eastAsiaTheme="majorEastAsia"/>
+          <w:b/>
+          <w:bCs/>
+          <w:color w:val="F92672"/>
+          <w:shd w:val="clear" w:color="auto" w:fill="272822"/>
+        </w:rPr>
+        <w:t>public</w:t>
+      </w:r>
+      <w:proofErr w:type="spellEnd"/>
+      <w:r>
+        <w:rPr>
+          <w:rStyle w:val="hljs-function"/>
+          <w:rFonts w:eastAsiaTheme="majorEastAsia"/>
+          <w:color w:val="DDDDDD"/>
+          <w:shd w:val="clear" w:color="auto" w:fill="272822"/>
+        </w:rPr>
+        <w:t xml:space="preserve"> </w:t>
+      </w:r>
+      <w:r>
+        <w:rPr>
+          <w:rStyle w:val="hljs-title"/>
+          <w:rFonts w:eastAsiaTheme="majorEastAsia"/>
+          <w:b/>
+          <w:bCs/>
+          <w:color w:val="A6E22E"/>
+          <w:shd w:val="clear" w:color="auto" w:fill="272822"/>
+        </w:rPr>
+        <w:t>Produto</w:t>
+      </w:r>
+      <w:r>
+        <w:rPr>
+          <w:rStyle w:val="hljs-function"/>
+          <w:rFonts w:eastAsiaTheme="majorEastAsia"/>
+          <w:color w:val="DDDDDD"/>
+          <w:shd w:val="clear" w:color="auto" w:fill="272822"/>
+        </w:rPr>
+        <w:t>(</w:t>
+      </w:r>
+      <w:proofErr w:type="spellStart"/>
+      <w:r>
+        <w:rPr>
+          <w:rStyle w:val="hljs-params"/>
+          <w:rFonts w:eastAsiaTheme="majorEastAsia"/>
+          <w:color w:val="DDDDDD"/>
+          <w:shd w:val="clear" w:color="auto" w:fill="272822"/>
+        </w:rPr>
+        <w:t>String</w:t>
+      </w:r>
+      <w:proofErr w:type="spellEnd"/>
+      <w:r>
+        <w:rPr>
+          <w:rStyle w:val="hljs-params"/>
+          <w:rFonts w:eastAsiaTheme="majorEastAsia"/>
+          <w:color w:val="DDDDDD"/>
+          <w:shd w:val="clear" w:color="auto" w:fill="272822"/>
+        </w:rPr>
+        <w:t xml:space="preserve"> nome, </w:t>
+      </w:r>
+      <w:proofErr w:type="spellStart"/>
+      <w:r>
+        <w:rPr>
+          <w:rStyle w:val="hljs-builtin"/>
+          <w:rFonts w:eastAsiaTheme="majorEastAsia"/>
+          <w:color w:val="A6E22E"/>
+          <w:shd w:val="clear" w:color="auto" w:fill="272822"/>
+        </w:rPr>
+        <w:t>double</w:t>
+      </w:r>
+      <w:proofErr w:type="spellEnd"/>
+      <w:r>
+        <w:rPr>
+          <w:rStyle w:val="hljs-params"/>
+          <w:rFonts w:eastAsiaTheme="majorEastAsia"/>
+          <w:color w:val="DDDDDD"/>
+          <w:shd w:val="clear" w:color="auto" w:fill="272822"/>
+        </w:rPr>
+        <w:t xml:space="preserve"> </w:t>
+      </w:r>
+      <w:proofErr w:type="spellStart"/>
+      <w:r>
+        <w:rPr>
+          <w:rStyle w:val="hljs-params"/>
+          <w:rFonts w:eastAsiaTheme="majorEastAsia"/>
+          <w:color w:val="DDDDDD"/>
+          <w:shd w:val="clear" w:color="auto" w:fill="272822"/>
+        </w:rPr>
+        <w:t>preco</w:t>
+      </w:r>
+      <w:proofErr w:type="spellEnd"/>
+      <w:r>
+        <w:rPr>
+          <w:rStyle w:val="hljs-function"/>
+          <w:rFonts w:eastAsiaTheme="majorEastAsia"/>
+          <w:color w:val="DDDDDD"/>
+          <w:shd w:val="clear" w:color="auto" w:fill="272822"/>
+        </w:rPr>
+        <w:t>)</w:t>
+      </w:r>
+      <w:r>
+        <w:rPr>
+          <w:rStyle w:val="CdigoHTML"/>
+          <w:rFonts w:eastAsiaTheme="majorEastAsia"/>
+          <w:color w:val="DDDDDD"/>
+          <w:shd w:val="clear" w:color="auto" w:fill="272822"/>
+        </w:rPr>
+        <w:t xml:space="preserve"> {</w:t>
+      </w:r>
+    </w:p>
+    <w:p>
+      <w:pPr>
+        <w:pStyle w:val="Pr-formataoHTML"/>
+        <w:shd w:val="clear" w:color="auto" w:fill="272822"/>
+        <w:rPr>
+          <w:rStyle w:val="CdigoHTML"/>
+          <w:rFonts w:eastAsiaTheme="majorEastAsia"/>
+          <w:color w:val="DDDDDD"/>
+          <w:shd w:val="clear" w:color="auto" w:fill="272822"/>
+        </w:rPr>
+      </w:pPr>
+      <w:r>
+        <w:rPr>
+          <w:rStyle w:val="CdigoHTML"/>
+          <w:rFonts w:eastAsiaTheme="majorEastAsia"/>
+          <w:color w:val="DDDDDD"/>
+          <w:shd w:val="clear" w:color="auto" w:fill="272822"/>
+        </w:rPr>
+        <w:t xml:space="preserve">        </w:t>
+      </w:r>
+      <w:proofErr w:type="spellStart"/>
+      <w:r>
+        <w:rPr>
+          <w:rStyle w:val="hljs-keyword"/>
+          <w:rFonts w:eastAsiaTheme="majorEastAsia"/>
+          <w:b/>
+          <w:bCs/>
+          <w:color w:val="F92672"/>
+          <w:shd w:val="clear" w:color="auto" w:fill="272822"/>
+        </w:rPr>
+        <w:t>this</w:t>
+      </w:r>
+      <w:r>
+        <w:rPr>
+          <w:rStyle w:val="CdigoHTML"/>
+          <w:rFonts w:eastAsiaTheme="majorEastAsia"/>
+          <w:color w:val="DDDDDD"/>
+          <w:shd w:val="clear" w:color="auto" w:fill="272822"/>
+        </w:rPr>
+        <w:t>.nome</w:t>
+      </w:r>
+      <w:proofErr w:type="spellEnd"/>
+      <w:r>
+        <w:rPr>
+          <w:rStyle w:val="CdigoHTML"/>
+          <w:rFonts w:eastAsiaTheme="majorEastAsia"/>
+          <w:color w:val="DDDDDD"/>
+          <w:shd w:val="clear" w:color="auto" w:fill="272822"/>
+        </w:rPr>
+        <w:t xml:space="preserve"> = nome;</w:t>
+      </w:r>
+    </w:p>
+    <w:p>
+      <w:pPr>
+        <w:pStyle w:val="Pr-formataoHTML"/>
+        <w:shd w:val="clear" w:color="auto" w:fill="272822"/>
+        <w:rPr>
+          <w:rStyle w:val="CdigoHTML"/>
+          <w:rFonts w:eastAsiaTheme="majorEastAsia"/>
+          <w:color w:val="DDDDDD"/>
+          <w:shd w:val="clear" w:color="auto" w:fill="272822"/>
+        </w:rPr>
+      </w:pPr>
+      <w:r>
+        <w:rPr>
+          <w:rStyle w:val="CdigoHTML"/>
+          <w:rFonts w:eastAsiaTheme="majorEastAsia"/>
+          <w:color w:val="DDDDDD"/>
+          <w:shd w:val="clear" w:color="auto" w:fill="272822"/>
+        </w:rPr>
+        <w:t xml:space="preserve">        </w:t>
+      </w:r>
+      <w:proofErr w:type="spellStart"/>
+      <w:r>
+        <w:rPr>
+          <w:rStyle w:val="hljs-keyword"/>
+          <w:rFonts w:eastAsiaTheme="majorEastAsia"/>
+          <w:b/>
+          <w:bCs/>
+          <w:color w:val="F92672"/>
+          <w:shd w:val="clear" w:color="auto" w:fill="272822"/>
+        </w:rPr>
+        <w:t>this</w:t>
+      </w:r>
+      <w:r>
+        <w:rPr>
+          <w:rStyle w:val="CdigoHTML"/>
+          <w:rFonts w:eastAsiaTheme="majorEastAsia"/>
+          <w:color w:val="DDDDDD"/>
+          <w:shd w:val="clear" w:color="auto" w:fill="272822"/>
+        </w:rPr>
+        <w:t>.preco</w:t>
+      </w:r>
+      <w:proofErr w:type="spellEnd"/>
+      <w:r>
+        <w:rPr>
+          <w:rStyle w:val="CdigoHTML"/>
+          <w:rFonts w:eastAsiaTheme="majorEastAsia"/>
+          <w:color w:val="DDDDDD"/>
+          <w:shd w:val="clear" w:color="auto" w:fill="272822"/>
+        </w:rPr>
+        <w:t xml:space="preserve"> = </w:t>
+      </w:r>
+      <w:proofErr w:type="spellStart"/>
+      <w:r>
+        <w:rPr>
+          <w:rStyle w:val="CdigoHTML"/>
+          <w:rFonts w:eastAsiaTheme="majorEastAsia"/>
+          <w:color w:val="DDDDDD"/>
+          <w:shd w:val="clear" w:color="auto" w:fill="272822"/>
+        </w:rPr>
+        <w:t>preco</w:t>
+      </w:r>
+      <w:proofErr w:type="spellEnd"/>
+      <w:r>
+        <w:rPr>
+          <w:rStyle w:val="CdigoHTML"/>
+          <w:rFonts w:eastAsiaTheme="majorEastAsia"/>
+          <w:color w:val="DDDDDD"/>
+          <w:shd w:val="clear" w:color="auto" w:fill="272822"/>
+        </w:rPr>
+        <w:t>;</w:t>
+      </w:r>
+    </w:p>
+    <w:p>
+      <w:pPr>
+        <w:pStyle w:val="Pr-formataoHTML"/>
+        <w:shd w:val="clear" w:color="auto" w:fill="272822"/>
+        <w:rPr>
+          <w:rStyle w:val="CdigoHTML"/>
+          <w:rFonts w:eastAsiaTheme="majorEastAsia"/>
+          <w:color w:val="DDDDDD"/>
+          <w:shd w:val="clear" w:color="auto" w:fill="272822"/>
+        </w:rPr>
+      </w:pPr>
+      <w:r>
+        <w:rPr>
+          <w:rStyle w:val="CdigoHTML"/>
+          <w:rFonts w:eastAsiaTheme="majorEastAsia"/>
+          <w:color w:val="DDDDDD"/>
+          <w:shd w:val="clear" w:color="auto" w:fill="272822"/>
+        </w:rPr>
+        <w:t xml:space="preserve">    }</w:t>
+      </w:r>
+    </w:p>
+    <w:p>
+      <w:pPr>
+        <w:pStyle w:val="Pr-formataoHTML"/>
+        <w:shd w:val="clear" w:color="auto" w:fill="272822"/>
+        <w:rPr>
+          <w:rStyle w:val="CdigoHTML"/>
+          <w:rFonts w:eastAsiaTheme="majorEastAsia"/>
+          <w:color w:val="DDDDDD"/>
+          <w:shd w:val="clear" w:color="auto" w:fill="272822"/>
+        </w:rPr>
+      </w:pPr>
+    </w:p>
+    <w:p>
+      <w:pPr>
+        <w:pStyle w:val="Pr-formataoHTML"/>
+        <w:shd w:val="clear" w:color="auto" w:fill="272822"/>
+        <w:rPr>
+          <w:rStyle w:val="CdigoHTML"/>
+          <w:rFonts w:eastAsiaTheme="majorEastAsia"/>
+          <w:color w:val="DDDDDD"/>
+          <w:shd w:val="clear" w:color="auto" w:fill="272822"/>
+        </w:rPr>
+      </w:pPr>
+      <w:r>
+        <w:rPr>
+          <w:rStyle w:val="CdigoHTML"/>
+          <w:rFonts w:eastAsiaTheme="majorEastAsia"/>
+          <w:color w:val="DDDDDD"/>
+          <w:shd w:val="clear" w:color="auto" w:fill="272822"/>
+        </w:rPr>
+        <w:t xml:space="preserve">    </w:t>
+      </w:r>
+      <w:proofErr w:type="spellStart"/>
+      <w:r>
+        <w:rPr>
+          <w:rStyle w:val="hljs-keyword"/>
+          <w:rFonts w:eastAsiaTheme="majorEastAsia"/>
+          <w:b/>
+          <w:bCs/>
+          <w:color w:val="F92672"/>
+          <w:shd w:val="clear" w:color="auto" w:fill="272822"/>
+        </w:rPr>
+        <w:t>public</w:t>
+      </w:r>
+      <w:proofErr w:type="spellEnd"/>
+      <w:r>
+        <w:rPr>
+          <w:rStyle w:val="hljs-function"/>
+          <w:rFonts w:eastAsiaTheme="majorEastAsia"/>
+          <w:color w:val="DDDDDD"/>
+          <w:shd w:val="clear" w:color="auto" w:fill="272822"/>
+        </w:rPr>
+        <w:t xml:space="preserve"> </w:t>
+      </w:r>
+      <w:proofErr w:type="spellStart"/>
+      <w:r>
+        <w:rPr>
+          <w:rStyle w:val="hljs-function"/>
+          <w:rFonts w:eastAsiaTheme="majorEastAsia"/>
+          <w:color w:val="DDDDDD"/>
+          <w:shd w:val="clear" w:color="auto" w:fill="272822"/>
+        </w:rPr>
+        <w:t>String</w:t>
+      </w:r>
+      <w:proofErr w:type="spellEnd"/>
+      <w:r>
+        <w:rPr>
+          <w:rStyle w:val="hljs-function"/>
+          <w:rFonts w:eastAsiaTheme="majorEastAsia"/>
+          <w:color w:val="DDDDDD"/>
+          <w:shd w:val="clear" w:color="auto" w:fill="272822"/>
+        </w:rPr>
+        <w:t xml:space="preserve"> </w:t>
+      </w:r>
+      <w:proofErr w:type="spellStart"/>
+      <w:r>
+        <w:rPr>
+          <w:rStyle w:val="hljs-title"/>
+          <w:rFonts w:eastAsiaTheme="majorEastAsia"/>
+          <w:b/>
+          <w:bCs/>
+          <w:color w:val="A6E22E"/>
+          <w:shd w:val="clear" w:color="auto" w:fill="272822"/>
+        </w:rPr>
+        <w:t>getNome</w:t>
+      </w:r>
+      <w:proofErr w:type="spellEnd"/>
+      <w:r>
+        <w:rPr>
+          <w:rStyle w:val="hljs-function"/>
+          <w:rFonts w:eastAsiaTheme="majorEastAsia"/>
+          <w:color w:val="DDDDDD"/>
+          <w:shd w:val="clear" w:color="auto" w:fill="272822"/>
+        </w:rPr>
+        <w:t>()</w:t>
+      </w:r>
+      <w:r>
+        <w:rPr>
+          <w:rStyle w:val="CdigoHTML"/>
+          <w:rFonts w:eastAsiaTheme="majorEastAsia"/>
+          <w:color w:val="DDDDDD"/>
+          <w:shd w:val="clear" w:color="auto" w:fill="272822"/>
+        </w:rPr>
+        <w:t xml:space="preserve"> {</w:t>
+      </w:r>
+    </w:p>
+    <w:p>
+      <w:pPr>
+        <w:pStyle w:val="Pr-formataoHTML"/>
+        <w:shd w:val="clear" w:color="auto" w:fill="272822"/>
+        <w:rPr>
+          <w:rStyle w:val="CdigoHTML"/>
+          <w:rFonts w:eastAsiaTheme="majorEastAsia"/>
+          <w:color w:val="DDDDDD"/>
+          <w:shd w:val="clear" w:color="auto" w:fill="272822"/>
+        </w:rPr>
+      </w:pPr>
+      <w:r>
+        <w:rPr>
+          <w:rStyle w:val="CdigoHTML"/>
+          <w:rFonts w:eastAsiaTheme="majorEastAsia"/>
+          <w:color w:val="DDDDDD"/>
+          <w:shd w:val="clear" w:color="auto" w:fill="272822"/>
+        </w:rPr>
+        <w:t xml:space="preserve">        </w:t>
+      </w:r>
+      <w:proofErr w:type="spellStart"/>
+      <w:r>
+        <w:rPr>
+          <w:rStyle w:val="hljs-keyword"/>
+          <w:rFonts w:eastAsiaTheme="majorEastAsia"/>
+          <w:b/>
+          <w:bCs/>
+          <w:color w:val="F92672"/>
+          <w:shd w:val="clear" w:color="auto" w:fill="272822"/>
+        </w:rPr>
+        <w:t>return</w:t>
+      </w:r>
+      <w:proofErr w:type="spellEnd"/>
+      <w:r>
+        <w:rPr>
+          <w:rStyle w:val="CdigoHTML"/>
+          <w:rFonts w:eastAsiaTheme="majorEastAsia"/>
+          <w:color w:val="DDDDDD"/>
+          <w:shd w:val="clear" w:color="auto" w:fill="272822"/>
+        </w:rPr>
+        <w:t xml:space="preserve"> nome;</w:t>
+      </w:r>
+    </w:p>
+    <w:p>
+      <w:pPr>
+        <w:pStyle w:val="Pr-formataoHTML"/>
+        <w:shd w:val="clear" w:color="auto" w:fill="272822"/>
+        <w:rPr>
+          <w:rStyle w:val="CdigoHTML"/>
+          <w:rFonts w:eastAsiaTheme="majorEastAsia"/>
+          <w:color w:val="DDDDDD"/>
+          <w:shd w:val="clear" w:color="auto" w:fill="272822"/>
+        </w:rPr>
+      </w:pPr>
+      <w:r>
+        <w:rPr>
+          <w:rStyle w:val="CdigoHTML"/>
+          <w:rFonts w:eastAsiaTheme="majorEastAsia"/>
+          <w:color w:val="DDDDDD"/>
+          <w:shd w:val="clear" w:color="auto" w:fill="272822"/>
+        </w:rPr>
+        <w:t xml:space="preserve">    }</w:t>
+      </w:r>
+    </w:p>
+    <w:p>
+      <w:pPr>
+        <w:pStyle w:val="Pr-formataoHTML"/>
+        <w:shd w:val="clear" w:color="auto" w:fill="272822"/>
+        <w:rPr>
+          <w:rStyle w:val="CdigoHTML"/>
+          <w:rFonts w:eastAsiaTheme="majorEastAsia"/>
+          <w:color w:val="DDDDDD"/>
+          <w:shd w:val="clear" w:color="auto" w:fill="272822"/>
+        </w:rPr>
+      </w:pPr>
+    </w:p>
+    <w:p>
+      <w:pPr>
+        <w:pStyle w:val="Pr-formataoHTML"/>
+        <w:shd w:val="clear" w:color="auto" w:fill="272822"/>
+        <w:rPr>
+          <w:rStyle w:val="CdigoHTML"/>
+          <w:rFonts w:eastAsiaTheme="majorEastAsia"/>
+          <w:color w:val="DDDDDD"/>
+          <w:shd w:val="clear" w:color="auto" w:fill="272822"/>
+        </w:rPr>
+      </w:pPr>
+      <w:r>
+        <w:rPr>
+          <w:rStyle w:val="CdigoHTML"/>
+          <w:rFonts w:eastAsiaTheme="majorEastAsia"/>
+          <w:color w:val="DDDDDD"/>
+          <w:shd w:val="clear" w:color="auto" w:fill="272822"/>
+        </w:rPr>
+        <w:t xml:space="preserve">    </w:t>
+      </w:r>
+      <w:proofErr w:type="spellStart"/>
+      <w:r>
+        <w:rPr>
+          <w:rStyle w:val="hljs-keyword"/>
+          <w:rFonts w:eastAsiaTheme="majorEastAsia"/>
+          <w:b/>
+          <w:bCs/>
+          <w:color w:val="F92672"/>
+          <w:shd w:val="clear" w:color="auto" w:fill="272822"/>
+        </w:rPr>
+        <w:t>public</w:t>
+      </w:r>
+      <w:proofErr w:type="spellEnd"/>
+      <w:r>
+        <w:rPr>
+          <w:rStyle w:val="hljs-function"/>
+          <w:rFonts w:eastAsiaTheme="majorEastAsia"/>
+          <w:color w:val="DDDDDD"/>
+          <w:shd w:val="clear" w:color="auto" w:fill="272822"/>
+        </w:rPr>
+        <w:t xml:space="preserve"> </w:t>
+      </w:r>
+      <w:proofErr w:type="spellStart"/>
+      <w:r>
+        <w:rPr>
+          <w:rStyle w:val="hljs-builtin"/>
+          <w:rFonts w:eastAsiaTheme="majorEastAsia"/>
+          <w:color w:val="A6E22E"/>
+          <w:shd w:val="clear" w:color="auto" w:fill="272822"/>
+        </w:rPr>
+        <w:t>double</w:t>
+      </w:r>
+      <w:proofErr w:type="spellEnd"/>
+      <w:r>
+        <w:rPr>
+          <w:rStyle w:val="hljs-function"/>
+          <w:rFonts w:eastAsiaTheme="majorEastAsia"/>
+          <w:color w:val="DDDDDD"/>
+          <w:shd w:val="clear" w:color="auto" w:fill="272822"/>
+        </w:rPr>
+        <w:t xml:space="preserve"> </w:t>
+      </w:r>
+      <w:proofErr w:type="spellStart"/>
+      <w:r>
+        <w:rPr>
+          <w:rStyle w:val="hljs-title"/>
+          <w:rFonts w:eastAsiaTheme="majorEastAsia"/>
+          <w:b/>
+          <w:bCs/>
+          <w:color w:val="A6E22E"/>
+          <w:shd w:val="clear" w:color="auto" w:fill="272822"/>
+        </w:rPr>
+        <w:t>getPreco</w:t>
+      </w:r>
+      <w:proofErr w:type="spellEnd"/>
+      <w:r>
+        <w:rPr>
+          <w:rStyle w:val="hljs-function"/>
+          <w:rFonts w:eastAsiaTheme="majorEastAsia"/>
+          <w:color w:val="DDDDDD"/>
+          <w:shd w:val="clear" w:color="auto" w:fill="272822"/>
+        </w:rPr>
+        <w:t>()</w:t>
+      </w:r>
+      <w:r>
+        <w:rPr>
+          <w:rStyle w:val="CdigoHTML"/>
+          <w:rFonts w:eastAsiaTheme="majorEastAsia"/>
+          <w:color w:val="DDDDDD"/>
+          <w:shd w:val="clear" w:color="auto" w:fill="272822"/>
+        </w:rPr>
+        <w:t xml:space="preserve"> {</w:t>
+      </w:r>
+    </w:p>
+    <w:p>
+      <w:pPr>
+        <w:pStyle w:val="Pr-formataoHTML"/>
+        <w:shd w:val="clear" w:color="auto" w:fill="272822"/>
+        <w:rPr>
+          <w:rStyle w:val="CdigoHTML"/>
+          <w:rFonts w:eastAsiaTheme="majorEastAsia"/>
+          <w:color w:val="DDDDDD"/>
+          <w:shd w:val="clear" w:color="auto" w:fill="272822"/>
+        </w:rPr>
+      </w:pPr>
+      <w:r>
+        <w:rPr>
+          <w:rStyle w:val="CdigoHTML"/>
+          <w:rFonts w:eastAsiaTheme="majorEastAsia"/>
+          <w:color w:val="DDDDDD"/>
+          <w:shd w:val="clear" w:color="auto" w:fill="272822"/>
+        </w:rPr>
+        <w:t xml:space="preserve">        </w:t>
+      </w:r>
+      <w:proofErr w:type="spellStart"/>
+      <w:r>
+        <w:rPr>
+          <w:rStyle w:val="hljs-keyword"/>
+          <w:rFonts w:eastAsiaTheme="majorEastAsia"/>
+          <w:b/>
+          <w:bCs/>
+          <w:color w:val="F92672"/>
+          <w:shd w:val="clear" w:color="auto" w:fill="272822"/>
+        </w:rPr>
+        <w:t>return</w:t>
+      </w:r>
+      <w:proofErr w:type="spellEnd"/>
+      <w:r>
+        <w:rPr>
+          <w:rStyle w:val="CdigoHTML"/>
+          <w:rFonts w:eastAsiaTheme="majorEastAsia"/>
+          <w:color w:val="DDDDDD"/>
+          <w:shd w:val="clear" w:color="auto" w:fill="272822"/>
+        </w:rPr>
+        <w:t xml:space="preserve"> </w:t>
+      </w:r>
+      <w:proofErr w:type="spellStart"/>
+      <w:r>
+        <w:rPr>
+          <w:rStyle w:val="CdigoHTML"/>
+          <w:rFonts w:eastAsiaTheme="majorEastAsia"/>
+          <w:color w:val="DDDDDD"/>
+          <w:shd w:val="clear" w:color="auto" w:fill="272822"/>
+        </w:rPr>
+        <w:t>preco</w:t>
+      </w:r>
+      <w:proofErr w:type="spellEnd"/>
+      <w:r>
+        <w:rPr>
+          <w:rStyle w:val="CdigoHTML"/>
+          <w:rFonts w:eastAsiaTheme="majorEastAsia"/>
+          <w:color w:val="DDDDDD"/>
+          <w:shd w:val="clear" w:color="auto" w:fill="272822"/>
+        </w:rPr>
+        <w:t>;</w:t>
+      </w:r>
+    </w:p>
+    <w:p>
+      <w:pPr>
+        <w:pStyle w:val="Pr-formataoHTML"/>
+        <w:shd w:val="clear" w:color="auto" w:fill="272822"/>
+        <w:rPr>
+          <w:rStyle w:val="CdigoHTML"/>
+          <w:rFonts w:eastAsiaTheme="majorEastAsia"/>
+          <w:color w:val="DDDDDD"/>
+          <w:shd w:val="clear" w:color="auto" w:fill="272822"/>
+        </w:rPr>
+      </w:pPr>
+      <w:r>
+        <w:rPr>
+          <w:rStyle w:val="CdigoHTML"/>
+          <w:rFonts w:eastAsiaTheme="majorEastAsia"/>
+          <w:color w:val="DDDDDD"/>
+          <w:shd w:val="clear" w:color="auto" w:fill="272822"/>
+        </w:rPr>
+        <w:t xml:space="preserve">    }</w:t>
+      </w:r>
+    </w:p>
+    <w:p>
+      <w:pPr>
+        <w:pStyle w:val="Pr-formataoHTML"/>
+        <w:shd w:val="clear" w:color="auto" w:fill="272822"/>
+        <w:rPr>
+          <w:rStyle w:val="CdigoHTML"/>
+          <w:rFonts w:eastAsiaTheme="majorEastAsia"/>
+          <w:color w:val="DDDDDD"/>
+          <w:shd w:val="clear" w:color="auto" w:fill="272822"/>
+        </w:rPr>
+      </w:pPr>
+    </w:p>
+    <w:p>
+      <w:pPr>
+        <w:pStyle w:val="Pr-formataoHTML"/>
+        <w:shd w:val="clear" w:color="auto" w:fill="272822"/>
+        <w:rPr>
+          <w:rStyle w:val="CdigoHTML"/>
+          <w:rFonts w:eastAsiaTheme="majorEastAsia"/>
+          <w:color w:val="DDDDDD"/>
+          <w:shd w:val="clear" w:color="auto" w:fill="272822"/>
+        </w:rPr>
+      </w:pPr>
+      <w:r>
+        <w:rPr>
+          <w:rStyle w:val="CdigoHTML"/>
+          <w:rFonts w:eastAsiaTheme="majorEastAsia"/>
+          <w:color w:val="DDDDDD"/>
+          <w:shd w:val="clear" w:color="auto" w:fill="272822"/>
+        </w:rPr>
+        <w:t xml:space="preserve">    </w:t>
+      </w:r>
+      <w:proofErr w:type="spellStart"/>
+      <w:r>
+        <w:rPr>
+          <w:rStyle w:val="hljs-keyword"/>
+          <w:rFonts w:eastAsiaTheme="majorEastAsia"/>
+          <w:b/>
+          <w:bCs/>
+          <w:color w:val="F92672"/>
+          <w:shd w:val="clear" w:color="auto" w:fill="272822"/>
+        </w:rPr>
+        <w:t>public</w:t>
+      </w:r>
+      <w:proofErr w:type="spellEnd"/>
+      <w:r>
+        <w:rPr>
+          <w:rStyle w:val="hljs-function"/>
+          <w:rFonts w:eastAsiaTheme="majorEastAsia"/>
+          <w:color w:val="DDDDDD"/>
+          <w:shd w:val="clear" w:color="auto" w:fill="272822"/>
+        </w:rPr>
+        <w:t xml:space="preserve"> </w:t>
+      </w:r>
+      <w:proofErr w:type="spellStart"/>
+      <w:r>
+        <w:rPr>
+          <w:rStyle w:val="hljs-keyword"/>
+          <w:rFonts w:eastAsiaTheme="majorEastAsia"/>
+          <w:b/>
+          <w:bCs/>
+          <w:color w:val="F92672"/>
+          <w:shd w:val="clear" w:color="auto" w:fill="272822"/>
+        </w:rPr>
+        <w:t>void</w:t>
+      </w:r>
+      <w:proofErr w:type="spellEnd"/>
+      <w:r>
+        <w:rPr>
+          <w:rStyle w:val="hljs-function"/>
+          <w:rFonts w:eastAsiaTheme="majorEastAsia"/>
+          <w:color w:val="DDDDDD"/>
+          <w:shd w:val="clear" w:color="auto" w:fill="272822"/>
+        </w:rPr>
+        <w:t xml:space="preserve"> </w:t>
+      </w:r>
+      <w:proofErr w:type="spellStart"/>
+      <w:r>
+        <w:rPr>
+          <w:rStyle w:val="hljs-title"/>
+          <w:rFonts w:eastAsiaTheme="majorEastAsia"/>
+          <w:b/>
+          <w:bCs/>
+          <w:color w:val="A6E22E"/>
+          <w:shd w:val="clear" w:color="auto" w:fill="272822"/>
+        </w:rPr>
+        <w:t>setPreco</w:t>
+      </w:r>
+      <w:proofErr w:type="spellEnd"/>
+      <w:r>
+        <w:rPr>
+          <w:rStyle w:val="hljs-function"/>
+          <w:rFonts w:eastAsiaTheme="majorEastAsia"/>
+          <w:color w:val="DDDDDD"/>
+          <w:shd w:val="clear" w:color="auto" w:fill="272822"/>
+        </w:rPr>
+        <w:t>(</w:t>
+      </w:r>
+      <w:proofErr w:type="spellStart"/>
+      <w:r>
+        <w:rPr>
+          <w:rStyle w:val="hljs-builtin"/>
+          <w:rFonts w:eastAsiaTheme="majorEastAsia"/>
+          <w:color w:val="A6E22E"/>
+          <w:shd w:val="clear" w:color="auto" w:fill="272822"/>
+        </w:rPr>
+        <w:t>double</w:t>
+      </w:r>
+      <w:proofErr w:type="spellEnd"/>
+      <w:r>
+        <w:rPr>
+          <w:rStyle w:val="hljs-params"/>
+          <w:rFonts w:eastAsiaTheme="majorEastAsia"/>
+          <w:color w:val="DDDDDD"/>
+          <w:shd w:val="clear" w:color="auto" w:fill="272822"/>
+        </w:rPr>
+        <w:t xml:space="preserve"> </w:t>
+      </w:r>
+      <w:proofErr w:type="spellStart"/>
+      <w:r>
+        <w:rPr>
+          <w:rStyle w:val="hljs-params"/>
+          <w:rFonts w:eastAsiaTheme="majorEastAsia"/>
+          <w:color w:val="DDDDDD"/>
+          <w:shd w:val="clear" w:color="auto" w:fill="272822"/>
+        </w:rPr>
+        <w:t>preco</w:t>
+      </w:r>
+      <w:proofErr w:type="spellEnd"/>
+      <w:r>
+        <w:rPr>
+          <w:rStyle w:val="hljs-function"/>
+          <w:rFonts w:eastAsiaTheme="majorEastAsia"/>
+          <w:color w:val="DDDDDD"/>
+          <w:shd w:val="clear" w:color="auto" w:fill="272822"/>
+        </w:rPr>
+        <w:t>)</w:t>
+      </w:r>
+      <w:r>
+        <w:rPr>
+          <w:rStyle w:val="CdigoHTML"/>
+          <w:rFonts w:eastAsiaTheme="majorEastAsia"/>
+          <w:color w:val="DDDDDD"/>
+          <w:shd w:val="clear" w:color="auto" w:fill="272822"/>
+        </w:rPr>
+        <w:t xml:space="preserve"> {</w:t>
+      </w:r>
+    </w:p>
+    <w:p>
+      <w:pPr>
+        <w:pStyle w:val="Pr-formataoHTML"/>
+        <w:shd w:val="clear" w:color="auto" w:fill="272822"/>
+        <w:rPr>
+          <w:rStyle w:val="CdigoHTML"/>
+          <w:rFonts w:eastAsiaTheme="majorEastAsia"/>
+          <w:color w:val="DDDDDD"/>
+          <w:shd w:val="clear" w:color="auto" w:fill="272822"/>
+        </w:rPr>
+      </w:pPr>
+      <w:r>
+        <w:rPr>
+          <w:rStyle w:val="CdigoHTML"/>
+          <w:rFonts w:eastAsiaTheme="majorEastAsia"/>
+          <w:color w:val="DDDDDD"/>
+          <w:shd w:val="clear" w:color="auto" w:fill="272822"/>
+        </w:rPr>
+        <w:t xml:space="preserve">        </w:t>
+      </w:r>
+      <w:proofErr w:type="spellStart"/>
+      <w:r>
+        <w:rPr>
+          <w:rStyle w:val="hljs-keyword"/>
+          <w:rFonts w:eastAsiaTheme="majorEastAsia"/>
+          <w:b/>
+          <w:bCs/>
+          <w:color w:val="F92672"/>
+          <w:shd w:val="clear" w:color="auto" w:fill="272822"/>
+        </w:rPr>
+        <w:t>this</w:t>
+      </w:r>
+      <w:r>
+        <w:rPr>
+          <w:rStyle w:val="CdigoHTML"/>
+          <w:rFonts w:eastAsiaTheme="majorEastAsia"/>
+          <w:color w:val="DDDDDD"/>
+          <w:shd w:val="clear" w:color="auto" w:fill="272822"/>
+        </w:rPr>
+        <w:t>.preco</w:t>
+      </w:r>
+      <w:proofErr w:type="spellEnd"/>
+      <w:r>
+        <w:rPr>
+          <w:rStyle w:val="CdigoHTML"/>
+          <w:rFonts w:eastAsiaTheme="majorEastAsia"/>
+          <w:color w:val="DDDDDD"/>
+          <w:shd w:val="clear" w:color="auto" w:fill="272822"/>
+        </w:rPr>
+        <w:t xml:space="preserve"> = </w:t>
+      </w:r>
+      <w:proofErr w:type="spellStart"/>
+      <w:r>
+        <w:rPr>
+          <w:rStyle w:val="CdigoHTML"/>
+          <w:rFonts w:eastAsiaTheme="majorEastAsia"/>
+          <w:color w:val="DDDDDD"/>
+          <w:shd w:val="clear" w:color="auto" w:fill="272822"/>
+        </w:rPr>
+        <w:t>preco</w:t>
+      </w:r>
+      <w:proofErr w:type="spellEnd"/>
+      <w:r>
+        <w:rPr>
+          <w:rStyle w:val="CdigoHTML"/>
+          <w:rFonts w:eastAsiaTheme="majorEastAsia"/>
+          <w:color w:val="DDDDDD"/>
+          <w:shd w:val="clear" w:color="auto" w:fill="272822"/>
+        </w:rPr>
+        <w:t>;</w:t>
+      </w:r>
+    </w:p>
+    <w:p>
+      <w:pPr>
+        <w:pStyle w:val="Pr-formataoHTML"/>
+        <w:shd w:val="clear" w:color="auto" w:fill="272822"/>
+        <w:rPr>
+          <w:rStyle w:val="CdigoHTML"/>
+          <w:rFonts w:eastAsiaTheme="majorEastAsia"/>
+          <w:color w:val="DDDDDD"/>
+          <w:shd w:val="clear" w:color="auto" w:fill="272822"/>
+        </w:rPr>
+      </w:pPr>
+      <w:r>
+        <w:rPr>
+          <w:rStyle w:val="CdigoHTML"/>
+          <w:rFonts w:eastAsiaTheme="majorEastAsia"/>
+          <w:color w:val="DDDDDD"/>
+          <w:shd w:val="clear" w:color="auto" w:fill="272822"/>
+        </w:rPr>
+        <w:t xml:space="preserve">    }</w:t>
+      </w:r>
+    </w:p>
+    <w:p>
+      <w:pPr>
+        <w:pStyle w:val="Pr-formataoHTML"/>
+        <w:shd w:val="clear" w:color="auto" w:fill="272822"/>
+        <w:rPr>
+          <w:color w:val="FFFFFF"/>
+          <w:sz w:val="27"/>
+          <w:szCs w:val="27"/>
+        </w:rPr>
+      </w:pPr>
+      <w:r>
+        <w:rPr>
+          <w:rStyle w:val="CdigoHTML"/>
+          <w:rFonts w:eastAsiaTheme="majorEastAsia"/>
+          <w:color w:val="DDDDDD"/>
+          <w:shd w:val="clear" w:color="auto" w:fill="272822"/>
+        </w:rPr>
+        <w:t>}</w:t>
+      </w:r>
+    </w:p>
+    <w:p>
+      <w:pPr>
+        <w:jc w:val="both"/>
+      </w:pPr>
+    </w:p>
+    <w:p>
+      <w:pPr>
+        <w:pStyle w:val="Pr-formataoHTML"/>
+        <w:shd w:val="clear" w:color="auto" w:fill="272822"/>
+        <w:rPr>
+          <w:rStyle w:val="CdigoHTML"/>
+          <w:rFonts w:eastAsiaTheme="majorEastAsia"/>
+          <w:color w:val="DDDDDD"/>
+          <w:shd w:val="clear" w:color="auto" w:fill="272822"/>
+        </w:rPr>
+      </w:pPr>
+      <w:proofErr w:type="spellStart"/>
+      <w:r>
+        <w:rPr>
+          <w:rStyle w:val="hljs-keyword"/>
+          <w:rFonts w:eastAsiaTheme="majorEastAsia"/>
+          <w:b/>
+          <w:bCs/>
+          <w:color w:val="F92672"/>
+          <w:shd w:val="clear" w:color="auto" w:fill="272822"/>
+        </w:rPr>
+        <w:t>public</w:t>
+      </w:r>
+      <w:proofErr w:type="spellEnd"/>
+      <w:r>
+        <w:rPr>
+          <w:rStyle w:val="CdigoHTML"/>
+          <w:rFonts w:eastAsiaTheme="majorEastAsia"/>
+          <w:color w:val="DDDDDD"/>
+          <w:shd w:val="clear" w:color="auto" w:fill="272822"/>
+        </w:rPr>
+        <w:t xml:space="preserve"> </w:t>
+      </w:r>
+      <w:proofErr w:type="spellStart"/>
+      <w:r>
+        <w:rPr>
+          <w:rStyle w:val="hljs-keyword"/>
+          <w:rFonts w:eastAsiaTheme="majorEastAsia"/>
+          <w:b/>
+          <w:bCs/>
+          <w:color w:val="F92672"/>
+          <w:shd w:val="clear" w:color="auto" w:fill="272822"/>
+        </w:rPr>
+        <w:t>class</w:t>
+      </w:r>
+      <w:proofErr w:type="spellEnd"/>
+      <w:r>
+        <w:rPr>
+          <w:rStyle w:val="CdigoHTML"/>
+          <w:rFonts w:eastAsiaTheme="majorEastAsia"/>
+          <w:color w:val="DDDDDD"/>
+          <w:shd w:val="clear" w:color="auto" w:fill="272822"/>
+        </w:rPr>
+        <w:t xml:space="preserve"> </w:t>
+      </w:r>
+      <w:r>
+        <w:rPr>
+          <w:rStyle w:val="hljs-title"/>
+          <w:rFonts w:eastAsiaTheme="majorEastAsia"/>
+          <w:b/>
+          <w:bCs/>
+          <w:color w:val="FFFFFF"/>
+          <w:shd w:val="clear" w:color="auto" w:fill="272822"/>
+        </w:rPr>
+        <w:t>Teste</w:t>
+      </w:r>
+      <w:r>
+        <w:rPr>
+          <w:rStyle w:val="CdigoHTML"/>
+          <w:rFonts w:eastAsiaTheme="majorEastAsia"/>
+          <w:color w:val="DDDDDD"/>
+          <w:shd w:val="clear" w:color="auto" w:fill="272822"/>
+        </w:rPr>
+        <w:t xml:space="preserve"> {</w:t>
+      </w:r>
+    </w:p>
+    <w:p>
+      <w:pPr>
+        <w:pStyle w:val="Pr-formataoHTML"/>
+        <w:shd w:val="clear" w:color="auto" w:fill="272822"/>
+        <w:rPr>
+          <w:rStyle w:val="CdigoHTML"/>
+          <w:rFonts w:eastAsiaTheme="majorEastAsia"/>
+          <w:color w:val="DDDDDD"/>
+          <w:shd w:val="clear" w:color="auto" w:fill="272822"/>
+        </w:rPr>
+      </w:pPr>
+    </w:p>
+    <w:p>
+      <w:pPr>
+        <w:pStyle w:val="Pr-formataoHTML"/>
+        <w:shd w:val="clear" w:color="auto" w:fill="272822"/>
+        <w:rPr>
+          <w:rStyle w:val="CdigoHTML"/>
+          <w:rFonts w:eastAsiaTheme="majorEastAsia"/>
+          <w:color w:val="DDDDDD"/>
+          <w:shd w:val="clear" w:color="auto" w:fill="272822"/>
+        </w:rPr>
+      </w:pPr>
+      <w:r>
+        <w:rPr>
+          <w:rStyle w:val="CdigoHTML"/>
+          <w:rFonts w:eastAsiaTheme="majorEastAsia"/>
+          <w:color w:val="DDDDDD"/>
+          <w:shd w:val="clear" w:color="auto" w:fill="272822"/>
+        </w:rPr>
+        <w:t xml:space="preserve">    </w:t>
+      </w:r>
+      <w:proofErr w:type="spellStart"/>
+      <w:r>
+        <w:rPr>
+          <w:rStyle w:val="hljs-keyword"/>
+          <w:rFonts w:eastAsiaTheme="majorEastAsia"/>
+          <w:b/>
+          <w:bCs/>
+          <w:color w:val="F92672"/>
+          <w:shd w:val="clear" w:color="auto" w:fill="272822"/>
+        </w:rPr>
+        <w:t>public</w:t>
+      </w:r>
+      <w:proofErr w:type="spellEnd"/>
+      <w:r>
+        <w:rPr>
+          <w:rStyle w:val="CdigoHTML"/>
+          <w:rFonts w:eastAsiaTheme="majorEastAsia"/>
+          <w:color w:val="DDDDDD"/>
+          <w:shd w:val="clear" w:color="auto" w:fill="272822"/>
+        </w:rPr>
+        <w:t xml:space="preserve"> </w:t>
+      </w:r>
+      <w:proofErr w:type="spellStart"/>
+      <w:r>
+        <w:rPr>
+          <w:rStyle w:val="hljs-keyword"/>
+          <w:rFonts w:eastAsiaTheme="majorEastAsia"/>
+          <w:b/>
+          <w:bCs/>
+          <w:color w:val="F92672"/>
+          <w:shd w:val="clear" w:color="auto" w:fill="272822"/>
+        </w:rPr>
+        <w:t>static</w:t>
+      </w:r>
+      <w:proofErr w:type="spellEnd"/>
+      <w:r>
+        <w:rPr>
+          <w:rStyle w:val="CdigoHTML"/>
+          <w:rFonts w:eastAsiaTheme="majorEastAsia"/>
+          <w:color w:val="DDDDDD"/>
+          <w:shd w:val="clear" w:color="auto" w:fill="272822"/>
+        </w:rPr>
+        <w:t xml:space="preserve"> </w:t>
+      </w:r>
+      <w:proofErr w:type="spellStart"/>
+      <w:r>
+        <w:rPr>
+          <w:rStyle w:val="hljs-keyword"/>
+          <w:rFonts w:eastAsiaTheme="majorEastAsia"/>
+          <w:b/>
+          <w:bCs/>
+          <w:color w:val="F92672"/>
+          <w:shd w:val="clear" w:color="auto" w:fill="272822"/>
+        </w:rPr>
+        <w:t>void</w:t>
+      </w:r>
+      <w:proofErr w:type="spellEnd"/>
+      <w:r>
+        <w:rPr>
+          <w:rStyle w:val="CdigoHTML"/>
+          <w:rFonts w:eastAsiaTheme="majorEastAsia"/>
+          <w:color w:val="DDDDDD"/>
+          <w:shd w:val="clear" w:color="auto" w:fill="272822"/>
+        </w:rPr>
+        <w:t xml:space="preserve"> </w:t>
+      </w:r>
+      <w:proofErr w:type="spellStart"/>
+      <w:r>
+        <w:rPr>
+          <w:rStyle w:val="hljs-title"/>
+          <w:rFonts w:eastAsiaTheme="majorEastAsia"/>
+          <w:b/>
+          <w:bCs/>
+          <w:color w:val="6F42C1"/>
+          <w:shd w:val="clear" w:color="auto" w:fill="272822"/>
+        </w:rPr>
+        <w:t>main</w:t>
+      </w:r>
+      <w:proofErr w:type="spellEnd"/>
+      <w:r>
+        <w:rPr>
+          <w:rStyle w:val="hljs-params"/>
+          <w:rFonts w:eastAsiaTheme="majorEastAsia"/>
+          <w:color w:val="DDDDDD"/>
+          <w:shd w:val="clear" w:color="auto" w:fill="272822"/>
+        </w:rPr>
+        <w:t>(</w:t>
+      </w:r>
+      <w:proofErr w:type="spellStart"/>
+      <w:r>
+        <w:rPr>
+          <w:rStyle w:val="hljs-params"/>
+          <w:rFonts w:eastAsiaTheme="majorEastAsia"/>
+          <w:color w:val="DDDDDD"/>
+          <w:shd w:val="clear" w:color="auto" w:fill="272822"/>
+        </w:rPr>
+        <w:t>String</w:t>
+      </w:r>
+      <w:proofErr w:type="spellEnd"/>
+      <w:r>
+        <w:rPr>
+          <w:rStyle w:val="hljs-params"/>
+          <w:rFonts w:eastAsiaTheme="majorEastAsia"/>
+          <w:color w:val="DDDDDD"/>
+          <w:shd w:val="clear" w:color="auto" w:fill="272822"/>
+        </w:rPr>
+        <w:t xml:space="preserve">[] </w:t>
+      </w:r>
+      <w:proofErr w:type="spellStart"/>
+      <w:r>
+        <w:rPr>
+          <w:rStyle w:val="hljs-params"/>
+          <w:rFonts w:eastAsiaTheme="majorEastAsia"/>
+          <w:color w:val="DDDDDD"/>
+          <w:shd w:val="clear" w:color="auto" w:fill="272822"/>
+        </w:rPr>
+        <w:t>args</w:t>
+      </w:r>
+      <w:proofErr w:type="spellEnd"/>
+      <w:r>
+        <w:rPr>
+          <w:rStyle w:val="hljs-params"/>
+          <w:rFonts w:eastAsiaTheme="majorEastAsia"/>
+          <w:color w:val="DDDDDD"/>
+          <w:shd w:val="clear" w:color="auto" w:fill="272822"/>
+        </w:rPr>
+        <w:t>)</w:t>
+      </w:r>
+      <w:r>
+        <w:rPr>
+          <w:rStyle w:val="CdigoHTML"/>
+          <w:rFonts w:eastAsiaTheme="majorEastAsia"/>
+          <w:color w:val="DDDDDD"/>
+          <w:shd w:val="clear" w:color="auto" w:fill="272822"/>
+        </w:rPr>
+        <w:t xml:space="preserve"> {</w:t>
+      </w:r>
+    </w:p>
+    <w:p>
+      <w:pPr>
+        <w:pStyle w:val="Pr-formataoHTML"/>
+        <w:shd w:val="clear" w:color="auto" w:fill="272822"/>
+        <w:rPr>
+          <w:rStyle w:val="CdigoHTML"/>
+          <w:rFonts w:eastAsiaTheme="majorEastAsia"/>
+          <w:color w:val="DDDDDD"/>
+          <w:shd w:val="clear" w:color="auto" w:fill="272822"/>
+        </w:rPr>
+      </w:pPr>
+      <w:r>
+        <w:rPr>
+          <w:rStyle w:val="CdigoHTML"/>
+          <w:rFonts w:eastAsiaTheme="majorEastAsia"/>
+          <w:color w:val="DDDDDD"/>
+          <w:shd w:val="clear" w:color="auto" w:fill="272822"/>
+        </w:rPr>
+        <w:t xml:space="preserve">        </w:t>
+      </w:r>
+      <w:r>
+        <w:rPr>
+          <w:rStyle w:val="hljs-type"/>
+          <w:rFonts w:eastAsiaTheme="majorEastAsia"/>
+          <w:b/>
+          <w:bCs/>
+          <w:color w:val="A6E22E"/>
+          <w:shd w:val="clear" w:color="auto" w:fill="272822"/>
+        </w:rPr>
+        <w:t>Produto</w:t>
+      </w:r>
+      <w:r>
+        <w:rPr>
+          <w:rStyle w:val="CdigoHTML"/>
+          <w:rFonts w:eastAsiaTheme="majorEastAsia"/>
+          <w:color w:val="DDDDDD"/>
+          <w:shd w:val="clear" w:color="auto" w:fill="272822"/>
+        </w:rPr>
+        <w:t xml:space="preserve"> </w:t>
+      </w:r>
+      <w:r>
+        <w:rPr>
+          <w:rStyle w:val="hljs-variable"/>
+          <w:rFonts w:eastAsiaTheme="majorEastAsia"/>
+          <w:color w:val="A6E22E"/>
+          <w:shd w:val="clear" w:color="auto" w:fill="272822"/>
+        </w:rPr>
+        <w:t>p1</w:t>
+      </w:r>
+      <w:r>
+        <w:rPr>
+          <w:rStyle w:val="CdigoHTML"/>
+          <w:rFonts w:eastAsiaTheme="majorEastAsia"/>
+          <w:color w:val="DDDDDD"/>
+          <w:shd w:val="clear" w:color="auto" w:fill="272822"/>
+        </w:rPr>
+        <w:t xml:space="preserve"> </w:t>
+      </w:r>
+      <w:r>
+        <w:rPr>
+          <w:rStyle w:val="hljs-operator"/>
+          <w:color w:val="005CC5"/>
+          <w:shd w:val="clear" w:color="auto" w:fill="272822"/>
+        </w:rPr>
+        <w:t>=</w:t>
+      </w:r>
+      <w:r>
+        <w:rPr>
+          <w:rStyle w:val="CdigoHTML"/>
+          <w:rFonts w:eastAsiaTheme="majorEastAsia"/>
+          <w:color w:val="DDDDDD"/>
+          <w:shd w:val="clear" w:color="auto" w:fill="272822"/>
+        </w:rPr>
+        <w:t xml:space="preserve"> </w:t>
+      </w:r>
+      <w:r>
+        <w:rPr>
+          <w:rStyle w:val="hljs-keyword"/>
+          <w:rFonts w:eastAsiaTheme="majorEastAsia"/>
+          <w:b/>
+          <w:bCs/>
+          <w:color w:val="F92672"/>
+          <w:shd w:val="clear" w:color="auto" w:fill="272822"/>
+        </w:rPr>
+        <w:t>new</w:t>
+      </w:r>
+      <w:r>
+        <w:rPr>
+          <w:rStyle w:val="CdigoHTML"/>
+          <w:rFonts w:eastAsiaTheme="majorEastAsia"/>
+          <w:color w:val="DDDDDD"/>
+          <w:shd w:val="clear" w:color="auto" w:fill="272822"/>
+        </w:rPr>
+        <w:t xml:space="preserve"> </w:t>
+      </w:r>
+      <w:r>
+        <w:rPr>
+          <w:rStyle w:val="hljs-title"/>
+          <w:rFonts w:eastAsiaTheme="majorEastAsia"/>
+          <w:b/>
+          <w:bCs/>
+          <w:color w:val="FFFFFF"/>
+          <w:shd w:val="clear" w:color="auto" w:fill="272822"/>
+        </w:rPr>
+        <w:t>Produto</w:t>
+      </w:r>
+      <w:r>
+        <w:rPr>
+          <w:rStyle w:val="CdigoHTML"/>
+          <w:rFonts w:eastAsiaTheme="majorEastAsia"/>
+          <w:color w:val="DDDDDD"/>
+          <w:shd w:val="clear" w:color="auto" w:fill="272822"/>
+        </w:rPr>
+        <w:t>(</w:t>
+      </w:r>
+      <w:r>
+        <w:rPr>
+          <w:rStyle w:val="hljs-string"/>
+          <w:rFonts w:eastAsiaTheme="majorEastAsia"/>
+          <w:color w:val="A6E22E"/>
+          <w:shd w:val="clear" w:color="auto" w:fill="272822"/>
+        </w:rPr>
+        <w:t>"Caneta"</w:t>
+      </w:r>
+      <w:r>
+        <w:rPr>
+          <w:rStyle w:val="CdigoHTML"/>
+          <w:rFonts w:eastAsiaTheme="majorEastAsia"/>
+          <w:color w:val="DDDDDD"/>
+          <w:shd w:val="clear" w:color="auto" w:fill="272822"/>
+        </w:rPr>
+        <w:t xml:space="preserve">, </w:t>
+      </w:r>
+      <w:r>
+        <w:rPr>
+          <w:rStyle w:val="hljs-number"/>
+          <w:color w:val="005CC5"/>
+          <w:shd w:val="clear" w:color="auto" w:fill="272822"/>
+        </w:rPr>
+        <w:t>1.50</w:t>
+      </w:r>
+      <w:r>
+        <w:rPr>
+          <w:rStyle w:val="CdigoHTML"/>
+          <w:rFonts w:eastAsiaTheme="majorEastAsia"/>
+          <w:color w:val="DDDDDD"/>
+          <w:shd w:val="clear" w:color="auto" w:fill="272822"/>
+        </w:rPr>
+        <w:t>);</w:t>
+      </w:r>
+    </w:p>
+    <w:p>
+      <w:pPr>
+        <w:pStyle w:val="Pr-formataoHTML"/>
+        <w:shd w:val="clear" w:color="auto" w:fill="272822"/>
+        <w:rPr>
+          <w:rStyle w:val="CdigoHTML"/>
+          <w:rFonts w:eastAsiaTheme="majorEastAsia"/>
+          <w:color w:val="DDDDDD"/>
+          <w:shd w:val="clear" w:color="auto" w:fill="272822"/>
+        </w:rPr>
+      </w:pPr>
+      <w:r>
+        <w:rPr>
+          <w:rStyle w:val="CdigoHTML"/>
+          <w:rFonts w:eastAsiaTheme="majorEastAsia"/>
+          <w:color w:val="DDDDDD"/>
+          <w:shd w:val="clear" w:color="auto" w:fill="272822"/>
+        </w:rPr>
+        <w:t xml:space="preserve">        </w:t>
+      </w:r>
+      <w:r>
+        <w:rPr>
+          <w:rStyle w:val="hljs-type"/>
+          <w:rFonts w:eastAsiaTheme="majorEastAsia"/>
+          <w:b/>
+          <w:bCs/>
+          <w:color w:val="A6E22E"/>
+          <w:shd w:val="clear" w:color="auto" w:fill="272822"/>
+        </w:rPr>
+        <w:t>Produto</w:t>
+      </w:r>
+      <w:r>
+        <w:rPr>
+          <w:rStyle w:val="CdigoHTML"/>
+          <w:rFonts w:eastAsiaTheme="majorEastAsia"/>
+          <w:color w:val="DDDDDD"/>
+          <w:shd w:val="clear" w:color="auto" w:fill="272822"/>
+        </w:rPr>
+        <w:t xml:space="preserve"> </w:t>
+      </w:r>
+      <w:r>
+        <w:rPr>
+          <w:rStyle w:val="hljs-variable"/>
+          <w:rFonts w:eastAsiaTheme="majorEastAsia"/>
+          <w:color w:val="A6E22E"/>
+          <w:shd w:val="clear" w:color="auto" w:fill="272822"/>
+        </w:rPr>
+        <w:t>p2</w:t>
+      </w:r>
+      <w:r>
+        <w:rPr>
+          <w:rStyle w:val="CdigoHTML"/>
+          <w:rFonts w:eastAsiaTheme="majorEastAsia"/>
+          <w:color w:val="DDDDDD"/>
+          <w:shd w:val="clear" w:color="auto" w:fill="272822"/>
+        </w:rPr>
+        <w:t xml:space="preserve"> </w:t>
+      </w:r>
+      <w:r>
+        <w:rPr>
+          <w:rStyle w:val="hljs-operator"/>
+          <w:color w:val="005CC5"/>
+          <w:shd w:val="clear" w:color="auto" w:fill="272822"/>
+        </w:rPr>
+        <w:t>=</w:t>
+      </w:r>
+      <w:r>
+        <w:rPr>
+          <w:rStyle w:val="CdigoHTML"/>
+          <w:rFonts w:eastAsiaTheme="majorEastAsia"/>
+          <w:color w:val="DDDDDD"/>
+          <w:shd w:val="clear" w:color="auto" w:fill="272822"/>
+        </w:rPr>
+        <w:t xml:space="preserve"> p1;</w:t>
+      </w:r>
+    </w:p>
+    <w:p>
+      <w:pPr>
+        <w:pStyle w:val="Pr-formataoHTML"/>
+        <w:shd w:val="clear" w:color="auto" w:fill="272822"/>
+        <w:rPr>
+          <w:rStyle w:val="CdigoHTML"/>
+          <w:rFonts w:eastAsiaTheme="majorEastAsia"/>
+          <w:color w:val="DDDDDD"/>
+          <w:shd w:val="clear" w:color="auto" w:fill="272822"/>
+        </w:rPr>
+      </w:pPr>
+      <w:r>
+        <w:rPr>
+          <w:rStyle w:val="CdigoHTML"/>
+          <w:rFonts w:eastAsiaTheme="majorEastAsia"/>
+          <w:color w:val="DDDDDD"/>
+          <w:shd w:val="clear" w:color="auto" w:fill="272822"/>
+        </w:rPr>
+        <w:t xml:space="preserve">        p2.setPreco(</w:t>
+      </w:r>
+      <w:r>
+        <w:rPr>
+          <w:rStyle w:val="hljs-number"/>
+          <w:color w:val="005CC5"/>
+          <w:shd w:val="clear" w:color="auto" w:fill="272822"/>
+        </w:rPr>
+        <w:t>2.00</w:t>
+      </w:r>
+      <w:r>
+        <w:rPr>
+          <w:rStyle w:val="CdigoHTML"/>
+          <w:rFonts w:eastAsiaTheme="majorEastAsia"/>
+          <w:color w:val="DDDDDD"/>
+          <w:shd w:val="clear" w:color="auto" w:fill="272822"/>
+        </w:rPr>
+        <w:t>);</w:t>
+      </w:r>
+    </w:p>
+    <w:p>
+      <w:pPr>
+        <w:pStyle w:val="Pr-formataoHTML"/>
+        <w:shd w:val="clear" w:color="auto" w:fill="272822"/>
+        <w:rPr>
+          <w:rStyle w:val="CdigoHTML"/>
+          <w:rFonts w:eastAsiaTheme="majorEastAsia"/>
+          <w:color w:val="DDDDDD"/>
+          <w:shd w:val="clear" w:color="auto" w:fill="272822"/>
+        </w:rPr>
+      </w:pPr>
+      <w:r>
+        <w:rPr>
+          <w:rStyle w:val="CdigoHTML"/>
+          <w:rFonts w:eastAsiaTheme="majorEastAsia"/>
+          <w:color w:val="DDDDDD"/>
+          <w:shd w:val="clear" w:color="auto" w:fill="272822"/>
+        </w:rPr>
+        <w:t xml:space="preserve">        </w:t>
+      </w:r>
+      <w:proofErr w:type="spellStart"/>
+      <w:r>
+        <w:rPr>
+          <w:rStyle w:val="CdigoHTML"/>
+          <w:rFonts w:eastAsiaTheme="majorEastAsia"/>
+          <w:color w:val="DDDDDD"/>
+          <w:shd w:val="clear" w:color="auto" w:fill="272822"/>
+        </w:rPr>
+        <w:t>System.out.println</w:t>
+      </w:r>
+      <w:proofErr w:type="spellEnd"/>
+      <w:r>
+        <w:rPr>
+          <w:rStyle w:val="CdigoHTML"/>
+          <w:rFonts w:eastAsiaTheme="majorEastAsia"/>
+          <w:color w:val="DDDDDD"/>
+          <w:shd w:val="clear" w:color="auto" w:fill="272822"/>
+        </w:rPr>
+        <w:t>(p1.getPreco());</w:t>
+      </w:r>
+    </w:p>
+    <w:p>
+      <w:pPr>
+        <w:pStyle w:val="Pr-formataoHTML"/>
+        <w:shd w:val="clear" w:color="auto" w:fill="272822"/>
+        <w:rPr>
+          <w:rStyle w:val="CdigoHTML"/>
+          <w:rFonts w:eastAsiaTheme="majorEastAsia"/>
+          <w:color w:val="DDDDDD"/>
+          <w:shd w:val="clear" w:color="auto" w:fill="272822"/>
+        </w:rPr>
+      </w:pPr>
+      <w:r>
+        <w:rPr>
+          <w:rStyle w:val="CdigoHTML"/>
+          <w:rFonts w:eastAsiaTheme="majorEastAsia"/>
+          <w:color w:val="DDDDDD"/>
+          <w:shd w:val="clear" w:color="auto" w:fill="272822"/>
+        </w:rPr>
+        <w:t xml:space="preserve">    }</w:t>
+      </w:r>
+    </w:p>
+    <w:p>
+      <w:pPr>
+        <w:pStyle w:val="Pr-formataoHTML"/>
+        <w:shd w:val="clear" w:color="auto" w:fill="272822"/>
+        <w:rPr>
+          <w:color w:val="FFFFFF"/>
+          <w:sz w:val="27"/>
+          <w:szCs w:val="27"/>
+        </w:rPr>
+      </w:pPr>
+      <w:r>
+        <w:rPr>
+          <w:rStyle w:val="CdigoHTML"/>
+          <w:rFonts w:eastAsiaTheme="majorEastAsia"/>
+          <w:color w:val="DDDDDD"/>
+          <w:shd w:val="clear" w:color="auto" w:fill="272822"/>
+        </w:rPr>
+        <w:t>}</w:t>
+      </w:r>
+    </w:p>
+    <w:p>
+      <w:pPr>
+        <w:jc w:val="both"/>
+      </w:pPr>
+    </w:p>
+    <w:p>
+      <w:pPr>
+        <w:jc w:val="both"/>
+      </w:pPr>
+      <w:r>
+        <w:tab/>
+      </w:r>
+      <w:r>
+        <w:t xml:space="preserve">Qual o valor que será impresso ao rodar a classe </w:t>
+      </w:r>
+      <w:r>
+        <w:rPr>
+          <w:b/>
+          <w:bCs/>
+          <w:highlight w:val="yellow"/>
+        </w:rPr>
+        <w:t>Teste</w:t>
+      </w:r>
+      <w:r>
+        <w:t>?</w:t>
+      </w:r>
+    </w:p>
+    <w:p>
+      <w:pPr>
+        <w:jc w:val="both"/>
+      </w:pPr>
+      <w:r>
+        <w:tab/>
+        <w:t>2.00</w:t>
+      </w:r>
+    </w:p>
+    <w:p>
+      <w:pPr>
+        <w:jc w:val="both"/>
+      </w:pPr>
+    </w:p>
+    <w:p>
+      <w:pPr>
+        <w:ind w:firstLine="708"/>
         <w:jc w:val="both"/>
       </w:pPr>
     </w:p>
@@ -9331,6 +13194,11 @@
     <w:basedOn w:val="Fontepargpadro"/>
     <w:rsid w:val="005A2881"/>
   </w:style>
+  <w:style w:type="character" w:customStyle="1" w:styleId="hljs-selector-class">
+    <w:name w:val="hljs-selector-class"/>
+    <w:basedOn w:val="Fontepargpadro"/>
+    <w:rsid w:val="00E91850"/>
+  </w:style>
 </w:styles>
 </file>
 

</xml_diff>

<commit_message>
Docs: Adiciona material de apoio das aulas 6 e 7
</commit_message>
<xml_diff>
--- a/06-Java/03-Java-Listas-Colecoes/aulas_teoricas/Java - trabalhando com listas e coleções de dados.docx
+++ b/06-Java/03-Java-Listas-Colecoes/aulas_teoricas/Java - trabalhando com listas e coleções de dados.docx
@@ -1,6 +1,6 @@
 
 <file path=word/document.xml><?xml version="1.0" encoding="utf-8"?>
-<w:document xmlns:wpc="http://schemas.microsoft.com/office/word/2010/wordprocessingCanvas" xmlns:cx="http://schemas.microsoft.com/office/drawing/2014/chartex" xmlns:cx1="http://schemas.microsoft.com/office/drawing/2015/9/8/chartex" xmlns:cx2="http://schemas.microsoft.com/office/drawing/2015/10/21/chartex" xmlns:cx3="http://schemas.microsoft.com/office/drawing/2016/5/9/chartex" xmlns:cx4="http://schemas.microsoft.com/office/drawing/2016/5/10/chartex" xmlns:cx5="http://schemas.microsoft.com/office/drawing/2016/5/11/chartex" xmlns:cx6="http://schemas.microsoft.com/office/drawing/2016/5/12/chartex" xmlns:cx7="http://schemas.microsoft.com/office/drawing/2016/5/13/chartex" xmlns:cx8="http://schemas.microsoft.com/office/drawing/2016/5/14/chartex" xmlns:mc="http://schemas.openxmlformats.org/markup-compatibility/2006" xmlns:aink="http://schemas.microsoft.com/office/drawing/2016/ink" xmlns:am3d="http://schemas.microsoft.com/office/drawing/2017/model3d" xmlns:o="urn:schemas-microsoft-com:office:office" xmlns:oel="http://schemas.microsoft.com/office/2019/extlst" xmlns:r="http://schemas.openxmlformats.org/officeDocument/2006/relationships" xmlns:m="http://schemas.openxmlformats.org/officeDocument/2006/math" xmlns:v="urn:schemas-microsoft-com:vml" xmlns:wp14="http://schemas.microsoft.com/office/word/2010/wordprocessingDrawing" xmlns:wp="http://schemas.openxmlformats.org/drawingml/2006/wordprocessingDrawing" xmlns:w10="urn:schemas-microsoft-com:office:word" xmlns:w="http://schemas.openxmlformats.org/wordprocessingml/2006/main" xmlns:w14="http://schemas.microsoft.com/office/word/2010/wordml" xmlns:w15="http://schemas.microsoft.com/office/word/2012/wordml" xmlns:w16cex="http://schemas.microsoft.com/office/word/2018/wordml/cex" xmlns:w16cid="http://schemas.microsoft.com/office/word/2016/wordml/cid" xmlns:w16="http://schemas.microsoft.com/office/word/2018/wordml" xmlns:w16sdtdh="http://schemas.microsoft.com/office/word/2020/wordml/sdtdatahash" xmlns:w16se="http://schemas.microsoft.com/office/word/2015/wordml/symex" xmlns:wpg="http://schemas.microsoft.com/office/word/2010/wordprocessingGroup" xmlns:wpi="http://schemas.microsoft.com/office/word/2010/wordprocessingInk" xmlns:wne="http://schemas.microsoft.com/office/word/2006/wordml" xmlns:wps="http://schemas.microsoft.com/office/word/2010/wordprocessingShape" mc:Ignorable="w14 w15 w16se w16cid w16 w16cex w16sdtdh wp14">
+<w:document xmlns:wpc="http://schemas.microsoft.com/office/word/2010/wordprocessingCanvas" xmlns:cx="http://schemas.microsoft.com/office/drawing/2014/chartex" xmlns:cx1="http://schemas.microsoft.com/office/drawing/2015/9/8/chartex" xmlns:cx2="http://schemas.microsoft.com/office/drawing/2015/10/21/chartex" xmlns:cx3="http://schemas.microsoft.com/office/drawing/2016/5/9/chartex" xmlns:cx4="http://schemas.microsoft.com/office/drawing/2016/5/10/chartex" xmlns:cx5="http://schemas.microsoft.com/office/drawing/2016/5/11/chartex" xmlns:cx6="http://schemas.microsoft.com/office/drawing/2016/5/12/chartex" xmlns:cx7="http://schemas.microsoft.com/office/drawing/2016/5/13/chartex" xmlns:cx8="http://schemas.microsoft.com/office/drawing/2016/5/14/chartex" xmlns:mc="http://schemas.openxmlformats.org/markup-compatibility/2006" xmlns:aink="http://schemas.microsoft.com/office/drawing/2016/ink" xmlns:am3d="http://schemas.microsoft.com/office/drawing/2017/model3d" xmlns:o="urn:schemas-microsoft-com:office:office" xmlns:oel="http://schemas.microsoft.com/office/2019/extlst" xmlns:r="http://schemas.openxmlformats.org/officeDocument/2006/relationships" xmlns:m="http://schemas.openxmlformats.org/officeDocument/2006/math" xmlns:v="urn:schemas-microsoft-com:vml" xmlns:wp14="http://schemas.microsoft.com/office/word/2010/wordprocessingDrawing" xmlns:wp="http://schemas.openxmlformats.org/drawingml/2006/wordprocessingDrawing" xmlns:w10="urn:schemas-microsoft-com:office:word" xmlns:w="http://schemas.openxmlformats.org/wordprocessingml/2006/main" xmlns:w14="http://schemas.microsoft.com/office/word/2010/wordml" xmlns:w15="http://schemas.microsoft.com/office/word/2012/wordml" xmlns:w16cex="http://schemas.microsoft.com/office/word/2018/wordml/cex" xmlns:w16cid="http://schemas.microsoft.com/office/word/2016/wordml/cid" xmlns:w16="http://schemas.microsoft.com/office/word/2018/wordml" xmlns:w16du="http://schemas.microsoft.com/office/word/2023/wordml/word16du" xmlns:w16sdtdh="http://schemas.microsoft.com/office/word/2020/wordml/sdtdatahash" xmlns:w16se="http://schemas.microsoft.com/office/word/2015/wordml/symex" xmlns:wpg="http://schemas.microsoft.com/office/word/2010/wordprocessingGroup" xmlns:wpi="http://schemas.microsoft.com/office/word/2010/wordprocessingInk" xmlns:wne="http://schemas.microsoft.com/office/word/2006/wordml" xmlns:wps="http://schemas.microsoft.com/office/word/2010/wordprocessingShape" mc:Ignorable="w14 w15 w16se w16cid w16 w16cex w16sdtdh w16du wp14">
   <w:body>
     <w:p>
       <w:pPr>
@@ -13419,6 +13419,3254 @@
         <w:jc w:val="both"/>
       </w:pPr>
     </w:p>
+    <w:p>
+      <w:pPr>
+        <w:jc w:val="both"/>
+        <w:rPr>
+          <w:b/>
+          <w:bCs/>
+          <w:sz w:val="28"/>
+          <w:szCs w:val="28"/>
+        </w:rPr>
+      </w:pPr>
+      <w:r>
+        <w:rPr>
+          <w:b/>
+          <w:bCs/>
+          <w:sz w:val="28"/>
+          <w:szCs w:val="28"/>
+        </w:rPr>
+        <w:t xml:space="preserve">Interface </w:t>
+      </w:r>
+      <w:proofErr w:type="spellStart"/>
+      <w:r>
+        <w:rPr>
+          <w:b/>
+          <w:bCs/>
+          <w:sz w:val="28"/>
+          <w:szCs w:val="28"/>
+        </w:rPr>
+        <w:t>List</w:t>
+      </w:r>
+      <w:proofErr w:type="spellEnd"/>
+    </w:p>
+    <w:p>
+      <w:pPr>
+        <w:jc w:val="both"/>
+        <w:rPr>
+          <w:rStyle w:val="alternativelist-item-alternativeopinion"/>
+        </w:rPr>
+      </w:pPr>
+      <w:r>
+        <w:rPr>
+          <w:rStyle w:val="alternativelist-item-alternativeopinion"/>
+        </w:rPr>
+        <w:tab/>
+      </w:r>
+      <w:r>
+        <w:rPr>
+          <w:rStyle w:val="alternativelist-item-alternativeopinion"/>
+        </w:rPr>
+        <w:t>Considere o seguinte trecho de código</w:t>
+      </w:r>
+      <w:r>
+        <w:rPr>
+          <w:rStyle w:val="alternativelist-item-alternativeopinion"/>
+        </w:rPr>
+        <w:t>. O que pode ser considerado?</w:t>
+      </w:r>
+    </w:p>
+    <w:p>
+      <w:pPr>
+        <w:pStyle w:val="Pr-formataoHTML"/>
+        <w:shd w:val="clear" w:color="auto" w:fill="272822"/>
+        <w:rPr>
+          <w:rStyle w:val="CdigoHTML"/>
+          <w:rFonts w:eastAsiaTheme="majorEastAsia"/>
+          <w:color w:val="DDDDDD"/>
+          <w:shd w:val="clear" w:color="auto" w:fill="272822"/>
+        </w:rPr>
+      </w:pPr>
+      <w:proofErr w:type="spellStart"/>
+      <w:r>
+        <w:rPr>
+          <w:rStyle w:val="hljs-title"/>
+          <w:rFonts w:eastAsiaTheme="majorEastAsia"/>
+          <w:b/>
+          <w:bCs/>
+          <w:color w:val="FFFFFF"/>
+          <w:shd w:val="clear" w:color="auto" w:fill="272822"/>
+        </w:rPr>
+        <w:t>List</w:t>
+      </w:r>
+      <w:proofErr w:type="spellEnd"/>
+      <w:r>
+        <w:rPr>
+          <w:rStyle w:val="CdigoHTML"/>
+          <w:rFonts w:eastAsiaTheme="majorEastAsia"/>
+          <w:color w:val="DDDDDD"/>
+          <w:shd w:val="clear" w:color="auto" w:fill="272822"/>
+        </w:rPr>
+        <w:t>&lt;</w:t>
+      </w:r>
+      <w:proofErr w:type="spellStart"/>
+      <w:r>
+        <w:rPr>
+          <w:rStyle w:val="hljs-title"/>
+          <w:rFonts w:eastAsiaTheme="majorEastAsia"/>
+          <w:b/>
+          <w:bCs/>
+          <w:color w:val="FFFFFF"/>
+          <w:shd w:val="clear" w:color="auto" w:fill="272822"/>
+        </w:rPr>
+        <w:t>String</w:t>
+      </w:r>
+      <w:proofErr w:type="spellEnd"/>
+      <w:r>
+        <w:rPr>
+          <w:rStyle w:val="CdigoHTML"/>
+          <w:rFonts w:eastAsiaTheme="majorEastAsia"/>
+          <w:color w:val="DDDDDD"/>
+          <w:shd w:val="clear" w:color="auto" w:fill="272822"/>
+        </w:rPr>
+        <w:t xml:space="preserve">&gt; nomes = </w:t>
+      </w:r>
+      <w:r>
+        <w:rPr>
+          <w:rStyle w:val="hljs-keyword"/>
+          <w:rFonts w:eastAsiaTheme="majorEastAsia"/>
+          <w:b/>
+          <w:bCs/>
+          <w:color w:val="F92672"/>
+          <w:shd w:val="clear" w:color="auto" w:fill="272822"/>
+        </w:rPr>
+        <w:t>new</w:t>
+      </w:r>
+      <w:r>
+        <w:rPr>
+          <w:rStyle w:val="CdigoHTML"/>
+          <w:rFonts w:eastAsiaTheme="majorEastAsia"/>
+          <w:color w:val="DDDDDD"/>
+          <w:shd w:val="clear" w:color="auto" w:fill="272822"/>
+        </w:rPr>
+        <w:t xml:space="preserve"> </w:t>
+      </w:r>
+      <w:proofErr w:type="spellStart"/>
+      <w:r>
+        <w:rPr>
+          <w:rStyle w:val="hljs-title"/>
+          <w:rFonts w:eastAsiaTheme="majorEastAsia"/>
+          <w:b/>
+          <w:bCs/>
+          <w:color w:val="FFFFFF"/>
+          <w:shd w:val="clear" w:color="auto" w:fill="272822"/>
+        </w:rPr>
+        <w:t>ArrayList</w:t>
+      </w:r>
+      <w:proofErr w:type="spellEnd"/>
+      <w:r>
+        <w:rPr>
+          <w:rStyle w:val="CdigoHTML"/>
+          <w:rFonts w:eastAsiaTheme="majorEastAsia"/>
+          <w:color w:val="DDDDDD"/>
+          <w:shd w:val="clear" w:color="auto" w:fill="272822"/>
+        </w:rPr>
+        <w:t>&lt;</w:t>
+      </w:r>
+      <w:proofErr w:type="gramStart"/>
+      <w:r>
+        <w:rPr>
+          <w:rStyle w:val="CdigoHTML"/>
+          <w:rFonts w:eastAsiaTheme="majorEastAsia"/>
+          <w:color w:val="DDDDDD"/>
+          <w:shd w:val="clear" w:color="auto" w:fill="272822"/>
+        </w:rPr>
+        <w:t>&gt;(</w:t>
+      </w:r>
+      <w:proofErr w:type="gramEnd"/>
+      <w:r>
+        <w:rPr>
+          <w:rStyle w:val="CdigoHTML"/>
+          <w:rFonts w:eastAsiaTheme="majorEastAsia"/>
+          <w:color w:val="DDDDDD"/>
+          <w:shd w:val="clear" w:color="auto" w:fill="272822"/>
+        </w:rPr>
+        <w:t>);</w:t>
+      </w:r>
+    </w:p>
+    <w:p>
+      <w:pPr>
+        <w:jc w:val="both"/>
+        <w:rPr>
+          <w:rStyle w:val="alternativelist-item-alternativeopinion"/>
+        </w:rPr>
+      </w:pPr>
+    </w:p>
+    <w:p>
+      <w:pPr>
+        <w:pStyle w:val="PargrafodaLista"/>
+        <w:numPr>
+          <w:ilvl w:val="0"/>
+          <w:numId w:val="3"/>
+        </w:numPr>
+        <w:jc w:val="both"/>
+        <w:rPr>
+          <w:rStyle w:val="alternativelist-item-alternativeopinion"/>
+        </w:rPr>
+      </w:pPr>
+      <w:r>
+        <w:rPr>
+          <w:rStyle w:val="alternativelist-item-alternativeopinion"/>
+        </w:rPr>
+        <w:lastRenderedPageBreak/>
+        <w:t xml:space="preserve">A declaração acima está correta, e cria um objeto do tipo </w:t>
+      </w:r>
+      <w:proofErr w:type="spellStart"/>
+      <w:r>
+        <w:rPr>
+          <w:rStyle w:val="alternativelist-item-alternativeopinion"/>
+          <w:b/>
+          <w:bCs/>
+          <w:highlight w:val="yellow"/>
+        </w:rPr>
+        <w:t>ArrayList</w:t>
+      </w:r>
+      <w:proofErr w:type="spellEnd"/>
+      <w:r>
+        <w:rPr>
+          <w:rStyle w:val="alternativelist-item-alternativeopinion"/>
+        </w:rPr>
+        <w:t xml:space="preserve"> capaz de armazenar </w:t>
+      </w:r>
+      <w:proofErr w:type="spellStart"/>
+      <w:r>
+        <w:rPr>
+          <w:rStyle w:val="alternativelist-item-alternativeopinion"/>
+          <w:b/>
+          <w:bCs/>
+          <w:highlight w:val="yellow"/>
+        </w:rPr>
+        <w:t>Strings</w:t>
+      </w:r>
+      <w:r>
+        <w:rPr>
+          <w:rStyle w:val="alternativelist-item-alternativeopinion"/>
+        </w:rPr>
+        <w:t>.</w:t>
+      </w:r>
+      <w:proofErr w:type="spellEnd"/>
+    </w:p>
+    <w:p>
+      <w:pPr>
+        <w:pStyle w:val="PargrafodaLista"/>
+        <w:numPr>
+          <w:ilvl w:val="1"/>
+          <w:numId w:val="3"/>
+        </w:numPr>
+        <w:jc w:val="both"/>
+        <w:rPr>
+          <w:rStyle w:val="alternativelist-item-alternativeopinion"/>
+        </w:rPr>
+      </w:pPr>
+      <w:r>
+        <w:rPr>
+          <w:rStyle w:val="alternativelist-item-alternativeopinion"/>
+        </w:rPr>
+        <w:t xml:space="preserve">A declaração cria corretamente um objeto </w:t>
+      </w:r>
+      <w:proofErr w:type="spellStart"/>
+      <w:r>
+        <w:rPr>
+          <w:rStyle w:val="alternativelist-item-alternativeopinion"/>
+          <w:b/>
+          <w:bCs/>
+          <w:highlight w:val="yellow"/>
+        </w:rPr>
+        <w:t>ArrayList</w:t>
+      </w:r>
+      <w:proofErr w:type="spellEnd"/>
+      <w:r>
+        <w:rPr>
+          <w:rStyle w:val="alternativelist-item-alternativeopinion"/>
+        </w:rPr>
+        <w:t xml:space="preserve"> que implementa a interface </w:t>
+      </w:r>
+      <w:proofErr w:type="spellStart"/>
+      <w:r>
+        <w:rPr>
+          <w:rStyle w:val="alternativelist-item-alternativeopinion"/>
+        </w:rPr>
+        <w:t>List</w:t>
+      </w:r>
+      <w:proofErr w:type="spellEnd"/>
+      <w:r>
+        <w:rPr>
+          <w:rStyle w:val="alternativelist-item-alternativeopinion"/>
+        </w:rPr>
+        <w:t xml:space="preserve">, capaz de armazenar objetos do tipo </w:t>
+      </w:r>
+      <w:proofErr w:type="spellStart"/>
+      <w:r>
+        <w:rPr>
+          <w:rStyle w:val="alternativelist-item-alternativeopinion"/>
+          <w:b/>
+          <w:bCs/>
+          <w:highlight w:val="yellow"/>
+        </w:rPr>
+        <w:t>String</w:t>
+      </w:r>
+      <w:proofErr w:type="spellEnd"/>
+      <w:r>
+        <w:rPr>
+          <w:rStyle w:val="alternativelist-item-alternativeopinion"/>
+        </w:rPr>
+        <w:t>.</w:t>
+      </w:r>
+    </w:p>
+    <w:p>
+      <w:pPr>
+        <w:pStyle w:val="PargrafodaLista"/>
+        <w:ind w:left="1440"/>
+        <w:jc w:val="both"/>
+        <w:rPr>
+          <w:rStyle w:val="alternativelist-item-alternativeopinion"/>
+        </w:rPr>
+      </w:pPr>
+    </w:p>
+    <w:p>
+      <w:pPr>
+        <w:pStyle w:val="PargrafodaLista"/>
+        <w:numPr>
+          <w:ilvl w:val="0"/>
+          <w:numId w:val="3"/>
+        </w:numPr>
+        <w:jc w:val="both"/>
+        <w:rPr>
+          <w:rStyle w:val="alternativelist-item-alternativeopinion"/>
+        </w:rPr>
+      </w:pPr>
+      <w:r>
+        <w:rPr>
+          <w:rStyle w:val="alternativelist-item-alternativeopinion"/>
+        </w:rPr>
+        <w:t xml:space="preserve">É possível trocar o objeto sendo instanciado de </w:t>
+      </w:r>
+      <w:proofErr w:type="spellStart"/>
+      <w:r>
+        <w:rPr>
+          <w:rStyle w:val="alternativelist-item-alternativeopinion"/>
+          <w:b/>
+          <w:bCs/>
+          <w:highlight w:val="yellow"/>
+        </w:rPr>
+        <w:t>ArrayList</w:t>
+      </w:r>
+      <w:proofErr w:type="spellEnd"/>
+      <w:r>
+        <w:rPr>
+          <w:rStyle w:val="alternativelist-item-alternativeopinion"/>
+        </w:rPr>
+        <w:t xml:space="preserve"> para </w:t>
+      </w:r>
+      <w:proofErr w:type="spellStart"/>
+      <w:r>
+        <w:rPr>
+          <w:rStyle w:val="alternativelist-item-alternativeopinion"/>
+          <w:b/>
+          <w:bCs/>
+          <w:highlight w:val="yellow"/>
+        </w:rPr>
+        <w:t>LinkedList</w:t>
+      </w:r>
+      <w:proofErr w:type="spellEnd"/>
+      <w:r>
+        <w:rPr>
+          <w:rStyle w:val="alternativelist-item-alternativeopinion"/>
+        </w:rPr>
+        <w:t>, sem que nenhum erro de compilação ocorra no código.</w:t>
+      </w:r>
+    </w:p>
+    <w:p>
+      <w:pPr>
+        <w:pStyle w:val="PargrafodaLista"/>
+        <w:numPr>
+          <w:ilvl w:val="1"/>
+          <w:numId w:val="3"/>
+        </w:numPr>
+        <w:jc w:val="both"/>
+        <w:rPr>
+          <w:rStyle w:val="alternativelist-item-alternativeopinion"/>
+        </w:rPr>
+      </w:pPr>
+      <w:r>
+        <w:rPr>
+          <w:rStyle w:val="alternativelist-item-alternativeopinion"/>
+        </w:rPr>
+        <w:t xml:space="preserve">A variável foi declarada como sendo do tipo </w:t>
+      </w:r>
+      <w:proofErr w:type="spellStart"/>
+      <w:r>
+        <w:rPr>
+          <w:rStyle w:val="alternativelist-item-alternativeopinion"/>
+          <w:b/>
+          <w:bCs/>
+          <w:highlight w:val="yellow"/>
+        </w:rPr>
+        <w:t>List</w:t>
+      </w:r>
+      <w:proofErr w:type="spellEnd"/>
+      <w:r>
+        <w:rPr>
+          <w:rStyle w:val="alternativelist-item-alternativeopinion"/>
+        </w:rPr>
+        <w:t>, que é a interface, então qualquer implementação dela que seja instanciada terá os mesmos métodos padronizados.</w:t>
+      </w:r>
+    </w:p>
+    <w:p>
+      <w:pPr>
+        <w:jc w:val="both"/>
+        <w:rPr>
+          <w:rStyle w:val="alternativelist-item-alternativeopinion"/>
+        </w:rPr>
+      </w:pPr>
+    </w:p>
+    <w:p>
+      <w:pPr>
+        <w:jc w:val="both"/>
+        <w:rPr>
+          <w:b/>
+          <w:bCs/>
+          <w:sz w:val="28"/>
+          <w:szCs w:val="28"/>
+        </w:rPr>
+      </w:pPr>
+      <w:r>
+        <w:rPr>
+          <w:b/>
+          <w:bCs/>
+          <w:sz w:val="28"/>
+          <w:szCs w:val="28"/>
+        </w:rPr>
+        <w:t>O</w:t>
+      </w:r>
+      <w:r>
+        <w:rPr>
+          <w:b/>
+          <w:bCs/>
+          <w:sz w:val="28"/>
+          <w:szCs w:val="28"/>
+        </w:rPr>
+        <w:t>utras classes de listas no Java</w:t>
+      </w:r>
+    </w:p>
+    <w:p>
+      <w:pPr>
+        <w:jc w:val="both"/>
+        <w:rPr>
+          <w:rStyle w:val="alternativelist-item-alternativeopinion"/>
+        </w:rPr>
+      </w:pPr>
+      <w:r>
+        <w:rPr>
+          <w:rStyle w:val="alternativelist-item-alternativeopinion"/>
+        </w:rPr>
+        <w:tab/>
+      </w:r>
+      <w:r>
+        <w:rPr>
+          <w:rStyle w:val="alternativelist-item-alternativeopinion"/>
+        </w:rPr>
+        <w:t>O Java oferece diferentes classes para representar uma lista de objetos. Essas classes são úteis em diferentes cenários, dependendo das necessidades de cada aplicação.</w:t>
+      </w:r>
+      <w:r>
+        <w:rPr>
+          <w:rStyle w:val="alternativelist-item-alternativeopinion"/>
+        </w:rPr>
+        <w:t xml:space="preserve"> </w:t>
+      </w:r>
+      <w:r>
+        <w:rPr>
+          <w:rStyle w:val="alternativelist-item-alternativeopinion"/>
+        </w:rPr>
+        <w:t>As classes mais comuns para representar uma lista no Java são:</w:t>
+      </w:r>
+    </w:p>
+    <w:p>
+      <w:pPr>
+        <w:jc w:val="both"/>
+        <w:rPr>
+          <w:rStyle w:val="alternativelist-item-alternativeopinion"/>
+          <w:b/>
+          <w:bCs/>
+          <w:sz w:val="28"/>
+          <w:szCs w:val="28"/>
+        </w:rPr>
+      </w:pPr>
+      <w:proofErr w:type="spellStart"/>
+      <w:r>
+        <w:rPr>
+          <w:rStyle w:val="alternativelist-item-alternativeopinion"/>
+          <w:b/>
+          <w:bCs/>
+          <w:sz w:val="28"/>
+          <w:szCs w:val="28"/>
+        </w:rPr>
+        <w:t>ArrayList</w:t>
+      </w:r>
+      <w:proofErr w:type="spellEnd"/>
+    </w:p>
+    <w:p>
+      <w:pPr>
+        <w:ind w:firstLine="708"/>
+        <w:jc w:val="both"/>
+        <w:rPr>
+          <w:rStyle w:val="alternativelist-item-alternativeopinion"/>
+        </w:rPr>
+      </w:pPr>
+      <w:r>
+        <w:rPr>
+          <w:rStyle w:val="alternativelist-item-alternativeopinion"/>
+        </w:rPr>
+        <w:t xml:space="preserve">A principal característica do </w:t>
+      </w:r>
+      <w:proofErr w:type="spellStart"/>
+      <w:r>
+        <w:rPr>
+          <w:rStyle w:val="alternativelist-item-alternativeopinion"/>
+        </w:rPr>
+        <w:t>ArrayList</w:t>
+      </w:r>
+      <w:proofErr w:type="spellEnd"/>
+      <w:r>
+        <w:rPr>
+          <w:rStyle w:val="alternativelist-item-alternativeopinion"/>
+        </w:rPr>
+        <w:t xml:space="preserve"> é que ele é baseado em um </w:t>
+      </w:r>
+      <w:proofErr w:type="spellStart"/>
+      <w:r>
+        <w:rPr>
+          <w:rStyle w:val="alternativelist-item-alternativeopinion"/>
+        </w:rPr>
+        <w:t>array</w:t>
+      </w:r>
+      <w:proofErr w:type="spellEnd"/>
+      <w:r>
+        <w:rPr>
+          <w:rStyle w:val="alternativelist-item-alternativeopinion"/>
+        </w:rPr>
+        <w:t xml:space="preserve"> dinâmico. Ele armazena os elementos em uma matriz interna e, conforme novos elementos são adicionados, o tamanho da matriz é automaticamente ajustado para acomodar o novo elemento. Da mesma forma, quando um elemento é removido, o tamanho do </w:t>
+      </w:r>
+      <w:proofErr w:type="spellStart"/>
+      <w:r>
+        <w:rPr>
+          <w:rStyle w:val="alternativelist-item-alternativeopinion"/>
+        </w:rPr>
+        <w:t>array</w:t>
+      </w:r>
+      <w:proofErr w:type="spellEnd"/>
+      <w:r>
+        <w:rPr>
+          <w:rStyle w:val="alternativelist-item-alternativeopinion"/>
+        </w:rPr>
+        <w:t xml:space="preserve"> é ajustado para evitar o desperdício de espaço. O </w:t>
+      </w:r>
+      <w:proofErr w:type="spellStart"/>
+      <w:r>
+        <w:rPr>
+          <w:rStyle w:val="alternativelist-item-alternativeopinion"/>
+        </w:rPr>
+        <w:t>ArrayList</w:t>
+      </w:r>
+      <w:proofErr w:type="spellEnd"/>
+      <w:r>
+        <w:rPr>
+          <w:rStyle w:val="alternativelist-item-alternativeopinion"/>
+        </w:rPr>
+        <w:t xml:space="preserve"> é amplamente utilizado devido à sua facilidade de uso e eficiência em termos de desempenho.</w:t>
+      </w:r>
+    </w:p>
+    <w:p>
+      <w:pPr>
+        <w:jc w:val="both"/>
+        <w:rPr>
+          <w:rStyle w:val="alternativelist-item-alternativeopinion"/>
+        </w:rPr>
+      </w:pPr>
+    </w:p>
+    <w:p>
+      <w:pPr>
+        <w:jc w:val="both"/>
+        <w:rPr>
+          <w:rStyle w:val="alternativelist-item-alternativeopinion"/>
+          <w:b/>
+          <w:bCs/>
+          <w:sz w:val="28"/>
+          <w:szCs w:val="28"/>
+        </w:rPr>
+      </w:pPr>
+      <w:proofErr w:type="spellStart"/>
+      <w:r>
+        <w:rPr>
+          <w:rStyle w:val="alternativelist-item-alternativeopinion"/>
+          <w:b/>
+          <w:bCs/>
+          <w:sz w:val="28"/>
+          <w:szCs w:val="28"/>
+        </w:rPr>
+        <w:t>LinkedList</w:t>
+      </w:r>
+      <w:proofErr w:type="spellEnd"/>
+    </w:p>
+    <w:p>
+      <w:pPr>
+        <w:ind w:firstLine="708"/>
+        <w:jc w:val="both"/>
+        <w:rPr>
+          <w:rStyle w:val="alternativelist-item-alternativeopinion"/>
+        </w:rPr>
+      </w:pPr>
+      <w:r>
+        <w:rPr>
+          <w:rStyle w:val="alternativelist-item-alternativeopinion"/>
+        </w:rPr>
+        <w:t xml:space="preserve">A classe </w:t>
+      </w:r>
+      <w:proofErr w:type="spellStart"/>
+      <w:r>
+        <w:rPr>
+          <w:rStyle w:val="alternativelist-item-alternativeopinion"/>
+        </w:rPr>
+        <w:t>LinkedList</w:t>
+      </w:r>
+      <w:proofErr w:type="spellEnd"/>
+      <w:r>
+        <w:rPr>
+          <w:rStyle w:val="alternativelist-item-alternativeopinion"/>
+        </w:rPr>
+        <w:t xml:space="preserve"> fornece uma lista encadeada de elementos. Diferentemente do </w:t>
+      </w:r>
+      <w:proofErr w:type="spellStart"/>
+      <w:r>
+        <w:rPr>
+          <w:rStyle w:val="alternativelist-item-alternativeopinion"/>
+        </w:rPr>
+        <w:t>ArrayList</w:t>
+      </w:r>
+      <w:proofErr w:type="spellEnd"/>
+      <w:r>
+        <w:rPr>
+          <w:rStyle w:val="alternativelist-item-alternativeopinion"/>
+        </w:rPr>
+        <w:t xml:space="preserve">, que é baseado em um </w:t>
+      </w:r>
+      <w:proofErr w:type="spellStart"/>
+      <w:r>
+        <w:rPr>
+          <w:rStyle w:val="alternativelist-item-alternativeopinion"/>
+        </w:rPr>
+        <w:t>array</w:t>
+      </w:r>
+      <w:proofErr w:type="spellEnd"/>
+      <w:r>
+        <w:rPr>
+          <w:rStyle w:val="alternativelist-item-alternativeopinion"/>
+        </w:rPr>
+        <w:t xml:space="preserve">, o </w:t>
+      </w:r>
+      <w:proofErr w:type="spellStart"/>
+      <w:r>
+        <w:rPr>
+          <w:rStyle w:val="alternativelist-item-alternativeopinion"/>
+        </w:rPr>
+        <w:t>LinkedList</w:t>
+      </w:r>
+      <w:proofErr w:type="spellEnd"/>
+      <w:r>
+        <w:rPr>
+          <w:rStyle w:val="alternativelist-item-alternativeopinion"/>
+        </w:rPr>
+        <w:t xml:space="preserve"> é baseado em uma lista encadeada, o que significa que cada elemento da lista é um objeto que contém uma referência para o próximo elemento. Isso permite que os elementos sejam adicionados e removidos de maneira eficiente em qualquer posição da lista, mas pode tornar a pesquisa de um elemento específico menos eficiente.</w:t>
+      </w:r>
+    </w:p>
+    <w:p>
+      <w:pPr>
+        <w:ind w:firstLine="708"/>
+        <w:jc w:val="both"/>
+        <w:rPr>
+          <w:rStyle w:val="alternativelist-item-alternativeopinion"/>
+        </w:rPr>
+      </w:pPr>
+      <w:r>
+        <w:rPr>
+          <w:rStyle w:val="alternativelist-item-alternativeopinion"/>
+        </w:rPr>
+        <w:t xml:space="preserve">O </w:t>
+      </w:r>
+      <w:proofErr w:type="spellStart"/>
+      <w:r>
+        <w:rPr>
+          <w:rStyle w:val="alternativelist-item-alternativeopinion"/>
+        </w:rPr>
+        <w:t>LinkedList</w:t>
+      </w:r>
+      <w:proofErr w:type="spellEnd"/>
+      <w:r>
+        <w:rPr>
+          <w:rStyle w:val="alternativelist-item-alternativeopinion"/>
+        </w:rPr>
+        <w:t xml:space="preserve"> é uma boa escolha quando a inserção e remoção de elementos em qualquer posição da lista é frequente e quando não é necessário acessar os elementos de forma aleatória.</w:t>
+      </w:r>
+    </w:p>
+    <w:p>
+      <w:pPr>
+        <w:jc w:val="both"/>
+        <w:rPr>
+          <w:rStyle w:val="alternativelist-item-alternativeopinion"/>
+        </w:rPr>
+      </w:pPr>
+    </w:p>
+    <w:p>
+      <w:pPr>
+        <w:jc w:val="both"/>
+        <w:rPr>
+          <w:rStyle w:val="alternativelist-item-alternativeopinion"/>
+          <w:b/>
+          <w:bCs/>
+          <w:sz w:val="28"/>
+          <w:szCs w:val="28"/>
+        </w:rPr>
+      </w:pPr>
+      <w:r>
+        <w:rPr>
+          <w:rStyle w:val="alternativelist-item-alternativeopinion"/>
+          <w:b/>
+          <w:bCs/>
+          <w:sz w:val="28"/>
+          <w:szCs w:val="28"/>
+        </w:rPr>
+        <w:lastRenderedPageBreak/>
+        <w:t>Vector</w:t>
+      </w:r>
+    </w:p>
+    <w:p>
+      <w:pPr>
+        <w:ind w:firstLine="708"/>
+        <w:jc w:val="both"/>
+        <w:rPr>
+          <w:rStyle w:val="alternativelist-item-alternativeopinion"/>
+        </w:rPr>
+      </w:pPr>
+      <w:r>
+        <w:rPr>
+          <w:rStyle w:val="alternativelist-item-alternativeopinion"/>
+        </w:rPr>
+        <w:t xml:space="preserve">A classe Vector é semelhante ao </w:t>
+      </w:r>
+      <w:proofErr w:type="spellStart"/>
+      <w:r>
+        <w:rPr>
+          <w:rStyle w:val="alternativelist-item-alternativeopinion"/>
+        </w:rPr>
+        <w:t>ArrayList</w:t>
+      </w:r>
+      <w:proofErr w:type="spellEnd"/>
+      <w:r>
+        <w:rPr>
+          <w:rStyle w:val="alternativelist-item-alternativeopinion"/>
+        </w:rPr>
+        <w:t xml:space="preserve">, mas é sincronizada, o que significa que é segura para uso em threads concorrentes. No entanto, a sincronização adiciona uma sobrecarga de desempenho, então o Vector pode ser mais lento que o </w:t>
+      </w:r>
+      <w:proofErr w:type="spellStart"/>
+      <w:r>
+        <w:rPr>
+          <w:rStyle w:val="alternativelist-item-alternativeopinion"/>
+        </w:rPr>
+        <w:t>ArrayList</w:t>
+      </w:r>
+      <w:proofErr w:type="spellEnd"/>
+      <w:r>
+        <w:rPr>
+          <w:rStyle w:val="alternativelist-item-alternativeopinion"/>
+        </w:rPr>
+        <w:t xml:space="preserve"> em algumas situações.</w:t>
+      </w:r>
+    </w:p>
+    <w:p>
+      <w:pPr>
+        <w:jc w:val="both"/>
+        <w:rPr>
+          <w:rStyle w:val="alternativelist-item-alternativeopinion"/>
+        </w:rPr>
+      </w:pPr>
+    </w:p>
+    <w:p>
+      <w:pPr>
+        <w:jc w:val="both"/>
+        <w:rPr>
+          <w:rStyle w:val="alternativelist-item-alternativeopinion"/>
+          <w:b/>
+          <w:bCs/>
+          <w:sz w:val="28"/>
+          <w:szCs w:val="28"/>
+        </w:rPr>
+      </w:pPr>
+      <w:r>
+        <w:rPr>
+          <w:rStyle w:val="alternativelist-item-alternativeopinion"/>
+          <w:b/>
+          <w:bCs/>
+          <w:sz w:val="28"/>
+          <w:szCs w:val="28"/>
+        </w:rPr>
+        <w:t>Stack</w:t>
+      </w:r>
+    </w:p>
+    <w:p>
+      <w:pPr>
+        <w:ind w:firstLine="708"/>
+        <w:jc w:val="both"/>
+        <w:rPr>
+          <w:rStyle w:val="alternativelist-item-alternativeopinion"/>
+        </w:rPr>
+      </w:pPr>
+      <w:r>
+        <w:rPr>
+          <w:rStyle w:val="alternativelist-item-alternativeopinion"/>
+        </w:rPr>
+        <w:t>A classe Stack implementa uma pilha, que é uma coleção ordenada de elementos onde a inserção e remoção de elementos ocorrem sempre no mesmo extremo da lista. Os elementos são adicionados e removidos em uma ordem conhecida como "</w:t>
+      </w:r>
+      <w:proofErr w:type="spellStart"/>
+      <w:r>
+        <w:rPr>
+          <w:rStyle w:val="alternativelist-item-alternativeopinion"/>
+        </w:rPr>
+        <w:t>last</w:t>
+      </w:r>
+      <w:proofErr w:type="spellEnd"/>
+      <w:r>
+        <w:rPr>
+          <w:rStyle w:val="alternativelist-item-alternativeopinion"/>
+        </w:rPr>
+        <w:t xml:space="preserve">-in, </w:t>
+      </w:r>
+      <w:proofErr w:type="spellStart"/>
+      <w:r>
+        <w:rPr>
+          <w:rStyle w:val="alternativelist-item-alternativeopinion"/>
+        </w:rPr>
+        <w:t>first</w:t>
+      </w:r>
+      <w:proofErr w:type="spellEnd"/>
+      <w:r>
+        <w:rPr>
+          <w:rStyle w:val="alternativelist-item-alternativeopinion"/>
+        </w:rPr>
+        <w:t>-out" (LIFO), ou seja, o último elemento adicionado é o primeiro a ser removido. A classe Stack é usada com frequência em algoritmos de processamento de texto, bem como em outras situações em que a LIFO é a maneira natural de organizar os dados.</w:t>
+      </w:r>
+    </w:p>
+    <w:p>
+      <w:pPr>
+        <w:jc w:val="both"/>
+        <w:rPr>
+          <w:rStyle w:val="alternativelist-item-alternativeopinion"/>
+        </w:rPr>
+      </w:pPr>
+    </w:p>
+    <w:p>
+      <w:pPr>
+        <w:ind w:firstLine="360"/>
+        <w:jc w:val="both"/>
+        <w:rPr>
+          <w:rStyle w:val="alternativelist-item-alternativeopinion"/>
+        </w:rPr>
+      </w:pPr>
+      <w:r>
+        <w:rPr>
+          <w:rStyle w:val="alternativelist-item-alternativeopinion"/>
+        </w:rPr>
+        <w:t>Cada uma dessas classes tem seus próprios pontos fortes e fracos, e a escolha de qual usar dependerá das necessidades específicas da aplicação. Para um melhor entendimento sobre estruturas de dados, recomendamos a leitura dos seguintes artigos:</w:t>
+      </w:r>
+    </w:p>
+    <w:p>
+      <w:pPr>
+        <w:pStyle w:val="PargrafodaLista"/>
+        <w:numPr>
+          <w:ilvl w:val="0"/>
+          <w:numId w:val="4"/>
+        </w:numPr>
+        <w:jc w:val="both"/>
+        <w:rPr>
+          <w:rStyle w:val="alternativelist-item-alternativeopinion"/>
+        </w:rPr>
+      </w:pPr>
+      <w:hyperlink r:id="rId7" w:history="1">
+        <w:r>
+          <w:rPr>
+            <w:rStyle w:val="Hyperlink"/>
+          </w:rPr>
+          <w:t>Estruturas de dados: uma introdução</w:t>
+        </w:r>
+      </w:hyperlink>
+    </w:p>
+    <w:p>
+      <w:pPr>
+        <w:pStyle w:val="PargrafodaLista"/>
+        <w:numPr>
+          <w:ilvl w:val="0"/>
+          <w:numId w:val="4"/>
+        </w:numPr>
+        <w:jc w:val="both"/>
+        <w:rPr>
+          <w:rStyle w:val="alternativelist-item-alternativeopinion"/>
+        </w:rPr>
+      </w:pPr>
+      <w:hyperlink r:id="rId8" w:history="1">
+        <w:r>
+          <w:rPr>
+            <w:rStyle w:val="Hyperlink"/>
+          </w:rPr>
+          <w:t>Estrutura de Dados: computação na prática com Java</w:t>
+        </w:r>
+      </w:hyperlink>
+    </w:p>
+    <w:p>
+      <w:pPr>
+        <w:jc w:val="both"/>
+        <w:rPr>
+          <w:rStyle w:val="alternativelist-item-alternativeopinion"/>
+        </w:rPr>
+      </w:pPr>
+    </w:p>
+    <w:p>
+      <w:pPr>
+        <w:jc w:val="both"/>
+        <w:rPr>
+          <w:b/>
+          <w:bCs/>
+          <w:sz w:val="28"/>
+          <w:szCs w:val="28"/>
+        </w:rPr>
+      </w:pPr>
+      <w:r>
+        <w:rPr>
+          <w:b/>
+          <w:bCs/>
+          <w:sz w:val="28"/>
+          <w:szCs w:val="28"/>
+        </w:rPr>
+        <w:t xml:space="preserve">Map e </w:t>
+      </w:r>
+      <w:proofErr w:type="spellStart"/>
+      <w:r>
+        <w:rPr>
+          <w:b/>
+          <w:bCs/>
+          <w:sz w:val="28"/>
+          <w:szCs w:val="28"/>
+        </w:rPr>
+        <w:t>HashMap</w:t>
+      </w:r>
+      <w:proofErr w:type="spellEnd"/>
+    </w:p>
+    <w:p>
+      <w:pPr>
+        <w:jc w:val="both"/>
+        <w:rPr>
+          <w:rStyle w:val="alternativelist-item-alternativeopinion"/>
+        </w:rPr>
+      </w:pPr>
+      <w:r>
+        <w:rPr>
+          <w:rStyle w:val="alternativelist-item-alternativeopinion"/>
+        </w:rPr>
+        <w:tab/>
+      </w:r>
+      <w:r>
+        <w:rPr>
+          <w:rStyle w:val="alternativelist-item-alternativeopinion"/>
+        </w:rPr>
+        <w:t xml:space="preserve">Uma das características mais </w:t>
+      </w:r>
+      <w:r>
+        <w:rPr>
+          <w:rStyle w:val="alternativelist-item-alternativeopinion"/>
+          <w:b/>
+          <w:bCs/>
+        </w:rPr>
+        <w:t>importantes</w:t>
+      </w:r>
+      <w:r>
+        <w:rPr>
+          <w:rStyle w:val="alternativelist-item-alternativeopinion"/>
+        </w:rPr>
+        <w:t xml:space="preserve"> do Java é sua vasta biblioteca padrão, que oferece muitas classes e interfaces úteis para os desenvolvedores. Entre elas, estão o </w:t>
+      </w:r>
+      <w:r>
+        <w:rPr>
+          <w:rStyle w:val="alternativelist-item-alternativeopinion"/>
+          <w:b/>
+          <w:bCs/>
+          <w:highlight w:val="yellow"/>
+        </w:rPr>
+        <w:t>Map</w:t>
+      </w:r>
+      <w:r>
+        <w:rPr>
+          <w:rStyle w:val="alternativelist-item-alternativeopinion"/>
+        </w:rPr>
+        <w:t xml:space="preserve"> e o </w:t>
+      </w:r>
+      <w:proofErr w:type="spellStart"/>
+      <w:r>
+        <w:rPr>
+          <w:rStyle w:val="alternativelist-item-alternativeopinion"/>
+          <w:b/>
+          <w:bCs/>
+          <w:highlight w:val="yellow"/>
+        </w:rPr>
+        <w:t>HashMap</w:t>
+      </w:r>
+      <w:proofErr w:type="spellEnd"/>
+      <w:r>
+        <w:rPr>
+          <w:rStyle w:val="alternativelist-item-alternativeopinion"/>
+        </w:rPr>
+        <w:t xml:space="preserve">, que são ferramentas essenciais para associação de </w:t>
+      </w:r>
+      <w:r>
+        <w:rPr>
+          <w:rStyle w:val="alternativelist-item-alternativeopinion"/>
+          <w:b/>
+          <w:bCs/>
+        </w:rPr>
+        <w:t>chaves</w:t>
+      </w:r>
+      <w:r>
+        <w:rPr>
+          <w:rStyle w:val="alternativelist-item-alternativeopinion"/>
+        </w:rPr>
+        <w:t xml:space="preserve"> e </w:t>
+      </w:r>
+      <w:r>
+        <w:rPr>
+          <w:rStyle w:val="alternativelist-item-alternativeopinion"/>
+          <w:b/>
+          <w:bCs/>
+        </w:rPr>
+        <w:t>valores</w:t>
+      </w:r>
+      <w:r>
+        <w:rPr>
+          <w:rStyle w:val="alternativelist-item-alternativeopinion"/>
+        </w:rPr>
+        <w:t xml:space="preserve"> em muitas aplicações Java.</w:t>
+      </w:r>
+    </w:p>
+    <w:p>
+      <w:pPr>
+        <w:jc w:val="both"/>
+        <w:rPr>
+          <w:rStyle w:val="alternativelist-item-alternativeopinion"/>
+        </w:rPr>
+      </w:pPr>
+    </w:p>
+    <w:p>
+      <w:pPr>
+        <w:jc w:val="both"/>
+        <w:rPr>
+          <w:rStyle w:val="alternativelist-item-alternativeopinion"/>
+          <w:b/>
+          <w:bCs/>
+          <w:sz w:val="28"/>
+          <w:szCs w:val="28"/>
+        </w:rPr>
+      </w:pPr>
+      <w:r>
+        <w:rPr>
+          <w:rStyle w:val="alternativelist-item-alternativeopinion"/>
+          <w:b/>
+          <w:bCs/>
+          <w:sz w:val="28"/>
+          <w:szCs w:val="28"/>
+        </w:rPr>
+        <w:t>Map</w:t>
+      </w:r>
+    </w:p>
+    <w:p>
+      <w:pPr>
+        <w:ind w:firstLine="708"/>
+        <w:jc w:val="both"/>
+        <w:rPr>
+          <w:rStyle w:val="alternativelist-item-alternativeopinion"/>
+        </w:rPr>
+      </w:pPr>
+      <w:r>
+        <w:rPr>
+          <w:rStyle w:val="alternativelist-item-alternativeopinion"/>
+        </w:rPr>
+        <w:t xml:space="preserve">O Map é uma </w:t>
+      </w:r>
+      <w:r>
+        <w:rPr>
+          <w:rStyle w:val="alternativelist-item-alternativeopinion"/>
+          <w:b/>
+          <w:bCs/>
+        </w:rPr>
+        <w:t>interface</w:t>
+      </w:r>
+      <w:r>
+        <w:rPr>
+          <w:rStyle w:val="alternativelist-item-alternativeopinion"/>
+        </w:rPr>
+        <w:t xml:space="preserve"> que permite que os desenvolvedores associem chaves a valores. É uma estrutura de dados útil para muitas aplicações Java, especialmente aquelas que envolvem a manipulação de grandes quantidades de dados, portanto, é comum usá-lo para realizar buscas, atualização e recuperação </w:t>
+      </w:r>
+      <w:r>
+        <w:rPr>
+          <w:rStyle w:val="alternativelist-item-alternativeopinion"/>
+        </w:rPr>
+        <w:lastRenderedPageBreak/>
+        <w:t>de elementos por chaves</w:t>
+      </w:r>
+      <w:r>
+        <w:rPr>
+          <w:rStyle w:val="alternativelist-item-alternativeopinion"/>
+        </w:rPr>
+        <w:t xml:space="preserve">. </w:t>
+      </w:r>
+      <w:r>
+        <w:rPr>
+          <w:rStyle w:val="alternativelist-item-alternativeopinion"/>
+        </w:rPr>
+        <w:t xml:space="preserve">Ele é implementado por diversas classes, sendo a mais comum delas o </w:t>
+      </w:r>
+      <w:proofErr w:type="spellStart"/>
+      <w:r>
+        <w:rPr>
+          <w:rStyle w:val="alternativelist-item-alternativeopinion"/>
+          <w:b/>
+          <w:bCs/>
+        </w:rPr>
+        <w:t>HashMap</w:t>
+      </w:r>
+      <w:proofErr w:type="spellEnd"/>
+      <w:r>
+        <w:rPr>
+          <w:rStyle w:val="alternativelist-item-alternativeopinion"/>
+        </w:rPr>
+        <w:t>.</w:t>
+      </w:r>
+    </w:p>
+    <w:p>
+      <w:pPr>
+        <w:jc w:val="both"/>
+        <w:rPr>
+          <w:rStyle w:val="alternativelist-item-alternativeopinion"/>
+        </w:rPr>
+      </w:pPr>
+    </w:p>
+    <w:p>
+      <w:pPr>
+        <w:jc w:val="both"/>
+        <w:rPr>
+          <w:rStyle w:val="alternativelist-item-alternativeopinion"/>
+          <w:b/>
+          <w:bCs/>
+          <w:sz w:val="28"/>
+          <w:szCs w:val="28"/>
+        </w:rPr>
+      </w:pPr>
+      <w:proofErr w:type="spellStart"/>
+      <w:r>
+        <w:rPr>
+          <w:rStyle w:val="alternativelist-item-alternativeopinion"/>
+          <w:b/>
+          <w:bCs/>
+          <w:sz w:val="28"/>
+          <w:szCs w:val="28"/>
+        </w:rPr>
+        <w:t>HashMap</w:t>
+      </w:r>
+      <w:proofErr w:type="spellEnd"/>
+    </w:p>
+    <w:p>
+      <w:pPr>
+        <w:ind w:firstLine="708"/>
+        <w:jc w:val="both"/>
+        <w:rPr>
+          <w:rStyle w:val="alternativelist-item-alternativeopinion"/>
+        </w:rPr>
+      </w:pPr>
+      <w:r>
+        <w:rPr>
+          <w:rStyle w:val="alternativelist-item-alternativeopinion"/>
+        </w:rPr>
+        <w:t xml:space="preserve">O </w:t>
+      </w:r>
+      <w:proofErr w:type="spellStart"/>
+      <w:r>
+        <w:rPr>
+          <w:rStyle w:val="alternativelist-item-alternativeopinion"/>
+          <w:b/>
+          <w:bCs/>
+        </w:rPr>
+        <w:t>HashMap</w:t>
+      </w:r>
+      <w:proofErr w:type="spellEnd"/>
+      <w:r>
+        <w:rPr>
+          <w:rStyle w:val="alternativelist-item-alternativeopinion"/>
+        </w:rPr>
+        <w:t xml:space="preserve"> é uma </w:t>
+      </w:r>
+      <w:r>
+        <w:rPr>
+          <w:rStyle w:val="alternativelist-item-alternativeopinion"/>
+          <w:b/>
+          <w:bCs/>
+        </w:rPr>
+        <w:t>classe</w:t>
+      </w:r>
+      <w:r>
+        <w:rPr>
+          <w:rStyle w:val="alternativelist-item-alternativeopinion"/>
+        </w:rPr>
+        <w:t xml:space="preserve"> que implementa a interface </w:t>
+      </w:r>
+      <w:r>
+        <w:rPr>
+          <w:rStyle w:val="alternativelist-item-alternativeopinion"/>
+          <w:b/>
+          <w:bCs/>
+        </w:rPr>
+        <w:t>Map</w:t>
+      </w:r>
+      <w:r>
+        <w:rPr>
+          <w:rStyle w:val="alternativelist-item-alternativeopinion"/>
+        </w:rPr>
+        <w:t xml:space="preserve"> usando uma tabela </w:t>
+      </w:r>
+      <w:proofErr w:type="spellStart"/>
+      <w:r>
+        <w:rPr>
+          <w:rStyle w:val="alternativelist-item-alternativeopinion"/>
+        </w:rPr>
+        <w:t>hash</w:t>
+      </w:r>
+      <w:proofErr w:type="spellEnd"/>
+      <w:r>
+        <w:rPr>
+          <w:rStyle w:val="alternativelist-item-alternativeopinion"/>
+        </w:rPr>
+        <w:t xml:space="preserve"> para armazenar os pares chave-valor. Ele é conhecido por sua eficiência em termos de tempo de execução. Essa classe tem uma complexidade de tempo </w:t>
+      </w:r>
+      <w:proofErr w:type="gramStart"/>
+      <w:r>
+        <w:rPr>
+          <w:rStyle w:val="alternativelist-item-alternativeopinion"/>
+        </w:rPr>
+        <w:t>O(</w:t>
+      </w:r>
+      <w:proofErr w:type="gramEnd"/>
+      <w:r>
+        <w:rPr>
+          <w:rStyle w:val="alternativelist-item-alternativeopinion"/>
+        </w:rPr>
+        <w:t xml:space="preserve">1) - constante - para inserção, recuperação e remoção de elementos. Isso significa que o desempenho do </w:t>
+      </w:r>
+      <w:proofErr w:type="spellStart"/>
+      <w:r>
+        <w:rPr>
+          <w:rStyle w:val="alternativelist-item-alternativeopinion"/>
+        </w:rPr>
+        <w:t>HashMap</w:t>
+      </w:r>
+      <w:proofErr w:type="spellEnd"/>
+      <w:r>
+        <w:rPr>
+          <w:rStyle w:val="alternativelist-item-alternativeopinion"/>
+        </w:rPr>
+        <w:t xml:space="preserve"> não depende do tamanho da coleção de dados!</w:t>
+      </w:r>
+    </w:p>
+    <w:p>
+      <w:pPr>
+        <w:ind w:firstLine="708"/>
+        <w:jc w:val="both"/>
+        <w:rPr>
+          <w:rStyle w:val="alternativelist-item-alternativeopinion"/>
+        </w:rPr>
+      </w:pPr>
+      <w:r>
+        <w:rPr>
+          <w:rStyle w:val="alternativelist-item-alternativeopinion"/>
+        </w:rPr>
+        <w:t xml:space="preserve">No entanto, é importante lembrar que o </w:t>
+      </w:r>
+      <w:proofErr w:type="spellStart"/>
+      <w:r>
+        <w:rPr>
+          <w:rStyle w:val="alternativelist-item-alternativeopinion"/>
+        </w:rPr>
+        <w:t>HashMap</w:t>
+      </w:r>
+      <w:proofErr w:type="spellEnd"/>
+      <w:r>
+        <w:rPr>
+          <w:rStyle w:val="alternativelist-item-alternativeopinion"/>
+        </w:rPr>
+        <w:t xml:space="preserve"> não mantém a ordem de inserção dos elementos e não garante a ordem dos elementos na saída. Isso ocorre porque a ordem dos elementos depende da função de </w:t>
+      </w:r>
+      <w:proofErr w:type="spellStart"/>
+      <w:r>
+        <w:rPr>
+          <w:rStyle w:val="alternativelist-item-alternativeopinion"/>
+        </w:rPr>
+        <w:t>hash</w:t>
+      </w:r>
+      <w:proofErr w:type="spellEnd"/>
+      <w:r>
+        <w:rPr>
+          <w:rStyle w:val="alternativelist-item-alternativeopinion"/>
+        </w:rPr>
+        <w:t xml:space="preserve"> usada para mapear as chaves para índices na tabela </w:t>
+      </w:r>
+      <w:proofErr w:type="spellStart"/>
+      <w:r>
+        <w:rPr>
+          <w:rStyle w:val="alternativelist-item-alternativeopinion"/>
+        </w:rPr>
+        <w:t>hash</w:t>
+      </w:r>
+      <w:proofErr w:type="spellEnd"/>
+      <w:r>
+        <w:rPr>
+          <w:rStyle w:val="alternativelist-item-alternativeopinion"/>
+        </w:rPr>
+        <w:t xml:space="preserve">. Além disso, o desempenho do </w:t>
+      </w:r>
+      <w:proofErr w:type="spellStart"/>
+      <w:r>
+        <w:rPr>
+          <w:rStyle w:val="alternativelist-item-alternativeopinion"/>
+        </w:rPr>
+        <w:t>HashMap</w:t>
+      </w:r>
+      <w:proofErr w:type="spellEnd"/>
+      <w:r>
+        <w:rPr>
+          <w:rStyle w:val="alternativelist-item-alternativeopinion"/>
+        </w:rPr>
+        <w:t xml:space="preserve"> pode ser afetado se houver muitas colisões de </w:t>
+      </w:r>
+      <w:proofErr w:type="spellStart"/>
+      <w:r>
+        <w:rPr>
+          <w:rStyle w:val="alternativelist-item-alternativeopinion"/>
+        </w:rPr>
+        <w:t>hash</w:t>
+      </w:r>
+      <w:proofErr w:type="spellEnd"/>
+      <w:r>
+        <w:rPr>
+          <w:rStyle w:val="alternativelist-item-alternativeopinion"/>
+        </w:rPr>
+        <w:t xml:space="preserve"> entre as chaves.</w:t>
+      </w:r>
+      <w:r>
+        <w:rPr>
+          <w:rStyle w:val="alternativelist-item-alternativeopinion"/>
+        </w:rPr>
+        <w:t xml:space="preserve"> </w:t>
+      </w:r>
+      <w:r>
+        <w:rPr>
+          <w:rStyle w:val="alternativelist-item-alternativeopinion"/>
+        </w:rPr>
+        <w:t>Por exemplo:</w:t>
+      </w:r>
+    </w:p>
+    <w:p>
+      <w:pPr>
+        <w:pStyle w:val="Pr-formataoHTML"/>
+        <w:shd w:val="clear" w:color="auto" w:fill="272822"/>
+        <w:rPr>
+          <w:rStyle w:val="CdigoHTML"/>
+          <w:rFonts w:eastAsiaTheme="majorEastAsia"/>
+          <w:color w:val="DDDDDD"/>
+          <w:shd w:val="clear" w:color="auto" w:fill="272822"/>
+        </w:rPr>
+      </w:pPr>
+      <w:proofErr w:type="spellStart"/>
+      <w:r>
+        <w:rPr>
+          <w:rStyle w:val="CdigoHTML"/>
+          <w:rFonts w:eastAsiaTheme="majorEastAsia"/>
+          <w:color w:val="DDDDDD"/>
+          <w:shd w:val="clear" w:color="auto" w:fill="272822"/>
+        </w:rPr>
+        <w:t>import</w:t>
+      </w:r>
+      <w:proofErr w:type="spellEnd"/>
+      <w:r>
+        <w:rPr>
+          <w:rStyle w:val="CdigoHTML"/>
+          <w:rFonts w:eastAsiaTheme="majorEastAsia"/>
+          <w:color w:val="DDDDDD"/>
+          <w:shd w:val="clear" w:color="auto" w:fill="272822"/>
+        </w:rPr>
+        <w:t xml:space="preserve"> </w:t>
+      </w:r>
+      <w:proofErr w:type="spellStart"/>
+      <w:proofErr w:type="gramStart"/>
+      <w:r>
+        <w:rPr>
+          <w:rStyle w:val="CdigoHTML"/>
+          <w:rFonts w:eastAsiaTheme="majorEastAsia"/>
+          <w:color w:val="DDDDDD"/>
+          <w:shd w:val="clear" w:color="auto" w:fill="272822"/>
+        </w:rPr>
+        <w:t>java.util</w:t>
+      </w:r>
+      <w:proofErr w:type="gramEnd"/>
+      <w:r>
+        <w:rPr>
+          <w:rStyle w:val="CdigoHTML"/>
+          <w:rFonts w:eastAsiaTheme="majorEastAsia"/>
+          <w:color w:val="DDDDDD"/>
+          <w:shd w:val="clear" w:color="auto" w:fill="272822"/>
+        </w:rPr>
+        <w:t>.HashMap</w:t>
+      </w:r>
+      <w:proofErr w:type="spellEnd"/>
+      <w:r>
+        <w:rPr>
+          <w:rStyle w:val="CdigoHTML"/>
+          <w:rFonts w:eastAsiaTheme="majorEastAsia"/>
+          <w:color w:val="DDDDDD"/>
+          <w:shd w:val="clear" w:color="auto" w:fill="272822"/>
+        </w:rPr>
+        <w:t>;</w:t>
+      </w:r>
+    </w:p>
+    <w:p>
+      <w:pPr>
+        <w:pStyle w:val="Pr-formataoHTML"/>
+        <w:shd w:val="clear" w:color="auto" w:fill="272822"/>
+        <w:rPr>
+          <w:rStyle w:val="CdigoHTML"/>
+          <w:rFonts w:eastAsiaTheme="majorEastAsia"/>
+          <w:color w:val="DDDDDD"/>
+          <w:shd w:val="clear" w:color="auto" w:fill="272822"/>
+        </w:rPr>
+      </w:pPr>
+      <w:proofErr w:type="spellStart"/>
+      <w:r>
+        <w:rPr>
+          <w:rStyle w:val="CdigoHTML"/>
+          <w:rFonts w:eastAsiaTheme="majorEastAsia"/>
+          <w:color w:val="DDDDDD"/>
+          <w:shd w:val="clear" w:color="auto" w:fill="272822"/>
+        </w:rPr>
+        <w:t>import</w:t>
+      </w:r>
+      <w:proofErr w:type="spellEnd"/>
+      <w:r>
+        <w:rPr>
+          <w:rStyle w:val="CdigoHTML"/>
+          <w:rFonts w:eastAsiaTheme="majorEastAsia"/>
+          <w:color w:val="DDDDDD"/>
+          <w:shd w:val="clear" w:color="auto" w:fill="272822"/>
+        </w:rPr>
+        <w:t xml:space="preserve"> </w:t>
+      </w:r>
+      <w:proofErr w:type="spellStart"/>
+      <w:proofErr w:type="gramStart"/>
+      <w:r>
+        <w:rPr>
+          <w:rStyle w:val="CdigoHTML"/>
+          <w:rFonts w:eastAsiaTheme="majorEastAsia"/>
+          <w:color w:val="DDDDDD"/>
+          <w:shd w:val="clear" w:color="auto" w:fill="272822"/>
+        </w:rPr>
+        <w:t>java.util</w:t>
+      </w:r>
+      <w:proofErr w:type="gramEnd"/>
+      <w:r>
+        <w:rPr>
+          <w:rStyle w:val="CdigoHTML"/>
+          <w:rFonts w:eastAsiaTheme="majorEastAsia"/>
+          <w:color w:val="DDDDDD"/>
+          <w:shd w:val="clear" w:color="auto" w:fill="272822"/>
+        </w:rPr>
+        <w:t>.Map</w:t>
+      </w:r>
+      <w:proofErr w:type="spellEnd"/>
+      <w:r>
+        <w:rPr>
+          <w:rStyle w:val="CdigoHTML"/>
+          <w:rFonts w:eastAsiaTheme="majorEastAsia"/>
+          <w:color w:val="DDDDDD"/>
+          <w:shd w:val="clear" w:color="auto" w:fill="272822"/>
+        </w:rPr>
+        <w:t>;</w:t>
+      </w:r>
+    </w:p>
+    <w:p>
+      <w:pPr>
+        <w:pStyle w:val="Pr-formataoHTML"/>
+        <w:shd w:val="clear" w:color="auto" w:fill="272822"/>
+        <w:rPr>
+          <w:rStyle w:val="CdigoHTML"/>
+          <w:rFonts w:eastAsiaTheme="majorEastAsia"/>
+          <w:color w:val="DDDDDD"/>
+          <w:shd w:val="clear" w:color="auto" w:fill="272822"/>
+        </w:rPr>
+      </w:pPr>
+    </w:p>
+    <w:p>
+      <w:pPr>
+        <w:pStyle w:val="Pr-formataoHTML"/>
+        <w:shd w:val="clear" w:color="auto" w:fill="272822"/>
+        <w:rPr>
+          <w:rStyle w:val="CdigoHTML"/>
+          <w:rFonts w:eastAsiaTheme="majorEastAsia"/>
+          <w:color w:val="DDDDDD"/>
+          <w:shd w:val="clear" w:color="auto" w:fill="272822"/>
+        </w:rPr>
+      </w:pPr>
+      <w:proofErr w:type="spellStart"/>
+      <w:r>
+        <w:rPr>
+          <w:rStyle w:val="hljs-keyword"/>
+          <w:rFonts w:eastAsiaTheme="majorEastAsia"/>
+          <w:b/>
+          <w:bCs/>
+          <w:color w:val="F92672"/>
+          <w:shd w:val="clear" w:color="auto" w:fill="272822"/>
+        </w:rPr>
+        <w:t>public</w:t>
+      </w:r>
+      <w:proofErr w:type="spellEnd"/>
+      <w:r>
+        <w:rPr>
+          <w:rStyle w:val="CdigoHTML"/>
+          <w:rFonts w:eastAsiaTheme="majorEastAsia"/>
+          <w:color w:val="DDDDDD"/>
+          <w:shd w:val="clear" w:color="auto" w:fill="272822"/>
+        </w:rPr>
+        <w:t xml:space="preserve"> </w:t>
+      </w:r>
+      <w:proofErr w:type="spellStart"/>
+      <w:r>
+        <w:rPr>
+          <w:rStyle w:val="hljs-keyword"/>
+          <w:rFonts w:eastAsiaTheme="majorEastAsia"/>
+          <w:b/>
+          <w:bCs/>
+          <w:color w:val="F92672"/>
+          <w:shd w:val="clear" w:color="auto" w:fill="272822"/>
+        </w:rPr>
+        <w:t>class</w:t>
+      </w:r>
+      <w:proofErr w:type="spellEnd"/>
+      <w:r>
+        <w:rPr>
+          <w:rStyle w:val="CdigoHTML"/>
+          <w:rFonts w:eastAsiaTheme="majorEastAsia"/>
+          <w:color w:val="DDDDDD"/>
+          <w:shd w:val="clear" w:color="auto" w:fill="272822"/>
+        </w:rPr>
+        <w:t xml:space="preserve"> </w:t>
+      </w:r>
+      <w:proofErr w:type="spellStart"/>
+      <w:r>
+        <w:rPr>
+          <w:rStyle w:val="hljs-title"/>
+          <w:rFonts w:eastAsiaTheme="majorEastAsia"/>
+          <w:b/>
+          <w:bCs/>
+          <w:color w:val="A6E22E"/>
+          <w:shd w:val="clear" w:color="auto" w:fill="272822"/>
+        </w:rPr>
+        <w:t>ExemploHashMap</w:t>
+      </w:r>
+      <w:proofErr w:type="spellEnd"/>
+      <w:r>
+        <w:rPr>
+          <w:rStyle w:val="CdigoHTML"/>
+          <w:rFonts w:eastAsiaTheme="majorEastAsia"/>
+          <w:color w:val="DDDDDD"/>
+          <w:shd w:val="clear" w:color="auto" w:fill="272822"/>
+        </w:rPr>
+        <w:t xml:space="preserve"> {</w:t>
+      </w:r>
+    </w:p>
+    <w:p>
+      <w:pPr>
+        <w:pStyle w:val="Pr-formataoHTML"/>
+        <w:shd w:val="clear" w:color="auto" w:fill="272822"/>
+        <w:rPr>
+          <w:rStyle w:val="CdigoHTML"/>
+          <w:rFonts w:eastAsiaTheme="majorEastAsia"/>
+          <w:color w:val="DDDDDD"/>
+          <w:shd w:val="clear" w:color="auto" w:fill="272822"/>
+        </w:rPr>
+      </w:pPr>
+    </w:p>
+    <w:p>
+      <w:pPr>
+        <w:pStyle w:val="Pr-formataoHTML"/>
+        <w:shd w:val="clear" w:color="auto" w:fill="272822"/>
+        <w:rPr>
+          <w:rStyle w:val="CdigoHTML"/>
+          <w:rFonts w:eastAsiaTheme="majorEastAsia"/>
+          <w:color w:val="DDDDDD"/>
+          <w:shd w:val="clear" w:color="auto" w:fill="272822"/>
+        </w:rPr>
+      </w:pPr>
+      <w:r>
+        <w:rPr>
+          <w:rStyle w:val="CdigoHTML"/>
+          <w:rFonts w:eastAsiaTheme="majorEastAsia"/>
+          <w:color w:val="DDDDDD"/>
+          <w:shd w:val="clear" w:color="auto" w:fill="272822"/>
+        </w:rPr>
+        <w:t xml:space="preserve">    </w:t>
+      </w:r>
+      <w:proofErr w:type="spellStart"/>
+      <w:r>
+        <w:rPr>
+          <w:rStyle w:val="hljs-keyword"/>
+          <w:rFonts w:eastAsiaTheme="majorEastAsia"/>
+          <w:b/>
+          <w:bCs/>
+          <w:color w:val="F92672"/>
+          <w:shd w:val="clear" w:color="auto" w:fill="272822"/>
+        </w:rPr>
+        <w:t>public</w:t>
+      </w:r>
+      <w:proofErr w:type="spellEnd"/>
+      <w:r>
+        <w:rPr>
+          <w:rStyle w:val="hljs-function"/>
+          <w:rFonts w:eastAsiaTheme="majorEastAsia"/>
+          <w:color w:val="DDDDDD"/>
+          <w:shd w:val="clear" w:color="auto" w:fill="272822"/>
+        </w:rPr>
+        <w:t xml:space="preserve"> </w:t>
+      </w:r>
+      <w:proofErr w:type="spellStart"/>
+      <w:r>
+        <w:rPr>
+          <w:rStyle w:val="hljs-keyword"/>
+          <w:rFonts w:eastAsiaTheme="majorEastAsia"/>
+          <w:b/>
+          <w:bCs/>
+          <w:color w:val="F92672"/>
+          <w:shd w:val="clear" w:color="auto" w:fill="272822"/>
+        </w:rPr>
+        <w:t>static</w:t>
+      </w:r>
+      <w:proofErr w:type="spellEnd"/>
+      <w:r>
+        <w:rPr>
+          <w:rStyle w:val="hljs-function"/>
+          <w:rFonts w:eastAsiaTheme="majorEastAsia"/>
+          <w:color w:val="DDDDDD"/>
+          <w:shd w:val="clear" w:color="auto" w:fill="272822"/>
+        </w:rPr>
+        <w:t xml:space="preserve"> </w:t>
+      </w:r>
+      <w:proofErr w:type="spellStart"/>
+      <w:r>
+        <w:rPr>
+          <w:rStyle w:val="hljs-keyword"/>
+          <w:rFonts w:eastAsiaTheme="majorEastAsia"/>
+          <w:b/>
+          <w:bCs/>
+          <w:color w:val="F92672"/>
+          <w:shd w:val="clear" w:color="auto" w:fill="272822"/>
+        </w:rPr>
+        <w:t>void</w:t>
+      </w:r>
+      <w:proofErr w:type="spellEnd"/>
+      <w:r>
+        <w:rPr>
+          <w:rStyle w:val="hljs-function"/>
+          <w:rFonts w:eastAsiaTheme="majorEastAsia"/>
+          <w:color w:val="DDDDDD"/>
+          <w:shd w:val="clear" w:color="auto" w:fill="272822"/>
+        </w:rPr>
+        <w:t xml:space="preserve"> </w:t>
+      </w:r>
+      <w:proofErr w:type="spellStart"/>
+      <w:proofErr w:type="gramStart"/>
+      <w:r>
+        <w:rPr>
+          <w:rStyle w:val="hljs-title"/>
+          <w:rFonts w:eastAsiaTheme="majorEastAsia"/>
+          <w:b/>
+          <w:bCs/>
+          <w:color w:val="A6E22E"/>
+          <w:shd w:val="clear" w:color="auto" w:fill="272822"/>
+        </w:rPr>
+        <w:t>main</w:t>
+      </w:r>
+      <w:proofErr w:type="spellEnd"/>
+      <w:r>
+        <w:rPr>
+          <w:rStyle w:val="hljs-function"/>
+          <w:rFonts w:eastAsiaTheme="majorEastAsia"/>
+          <w:color w:val="DDDDDD"/>
+          <w:shd w:val="clear" w:color="auto" w:fill="272822"/>
+        </w:rPr>
+        <w:t>(</w:t>
+      </w:r>
+      <w:proofErr w:type="spellStart"/>
+      <w:proofErr w:type="gramEnd"/>
+      <w:r>
+        <w:rPr>
+          <w:rStyle w:val="hljs-params"/>
+          <w:rFonts w:eastAsiaTheme="majorEastAsia"/>
+          <w:color w:val="DDDDDD"/>
+          <w:shd w:val="clear" w:color="auto" w:fill="272822"/>
+        </w:rPr>
+        <w:t>String</w:t>
+      </w:r>
+      <w:proofErr w:type="spellEnd"/>
+      <w:r>
+        <w:rPr>
+          <w:rStyle w:val="hljs-params"/>
+          <w:rFonts w:eastAsiaTheme="majorEastAsia"/>
+          <w:color w:val="DDDDDD"/>
+          <w:shd w:val="clear" w:color="auto" w:fill="272822"/>
+        </w:rPr>
+        <w:t xml:space="preserve">[] </w:t>
+      </w:r>
+      <w:proofErr w:type="spellStart"/>
+      <w:r>
+        <w:rPr>
+          <w:rStyle w:val="hljs-params"/>
+          <w:rFonts w:eastAsiaTheme="majorEastAsia"/>
+          <w:color w:val="DDDDDD"/>
+          <w:shd w:val="clear" w:color="auto" w:fill="272822"/>
+        </w:rPr>
+        <w:t>args</w:t>
+      </w:r>
+      <w:proofErr w:type="spellEnd"/>
+      <w:r>
+        <w:rPr>
+          <w:rStyle w:val="hljs-function"/>
+          <w:rFonts w:eastAsiaTheme="majorEastAsia"/>
+          <w:color w:val="DDDDDD"/>
+          <w:shd w:val="clear" w:color="auto" w:fill="272822"/>
+        </w:rPr>
+        <w:t>)</w:t>
+      </w:r>
+      <w:r>
+        <w:rPr>
+          <w:rStyle w:val="CdigoHTML"/>
+          <w:rFonts w:eastAsiaTheme="majorEastAsia"/>
+          <w:color w:val="DDDDDD"/>
+          <w:shd w:val="clear" w:color="auto" w:fill="272822"/>
+        </w:rPr>
+        <w:t xml:space="preserve"> {</w:t>
+      </w:r>
+    </w:p>
+    <w:p>
+      <w:pPr>
+        <w:pStyle w:val="Pr-formataoHTML"/>
+        <w:shd w:val="clear" w:color="auto" w:fill="272822"/>
+        <w:rPr>
+          <w:rStyle w:val="CdigoHTML"/>
+          <w:rFonts w:eastAsiaTheme="majorEastAsia"/>
+          <w:color w:val="DDDDDD"/>
+          <w:shd w:val="clear" w:color="auto" w:fill="272822"/>
+        </w:rPr>
+      </w:pPr>
+      <w:r>
+        <w:rPr>
+          <w:rStyle w:val="CdigoHTML"/>
+          <w:rFonts w:eastAsiaTheme="majorEastAsia"/>
+          <w:color w:val="DDDDDD"/>
+          <w:shd w:val="clear" w:color="auto" w:fill="272822"/>
+        </w:rPr>
+        <w:t xml:space="preserve">        </w:t>
+      </w:r>
+      <w:r>
+        <w:rPr>
+          <w:rStyle w:val="hljs-comment"/>
+          <w:rFonts w:eastAsiaTheme="majorEastAsia"/>
+          <w:color w:val="75715E"/>
+          <w:shd w:val="clear" w:color="auto" w:fill="272822"/>
+        </w:rPr>
+        <w:t xml:space="preserve">//Criando um objeto da classe </w:t>
+      </w:r>
+      <w:proofErr w:type="spellStart"/>
+      <w:r>
+        <w:rPr>
+          <w:rStyle w:val="hljs-comment"/>
+          <w:rFonts w:eastAsiaTheme="majorEastAsia"/>
+          <w:color w:val="75715E"/>
+          <w:shd w:val="clear" w:color="auto" w:fill="272822"/>
+        </w:rPr>
+        <w:t>HashMap</w:t>
+      </w:r>
+      <w:proofErr w:type="spellEnd"/>
+      <w:r>
+        <w:rPr>
+          <w:rStyle w:val="hljs-comment"/>
+          <w:rFonts w:eastAsiaTheme="majorEastAsia"/>
+          <w:color w:val="75715E"/>
+          <w:shd w:val="clear" w:color="auto" w:fill="272822"/>
+        </w:rPr>
+        <w:t xml:space="preserve"> que implementa a interface Map</w:t>
+      </w:r>
+    </w:p>
+    <w:p>
+      <w:pPr>
+        <w:pStyle w:val="Pr-formataoHTML"/>
+        <w:shd w:val="clear" w:color="auto" w:fill="272822"/>
+        <w:rPr>
+          <w:rStyle w:val="CdigoHTML"/>
+          <w:rFonts w:eastAsiaTheme="majorEastAsia"/>
+          <w:color w:val="DDDDDD"/>
+          <w:shd w:val="clear" w:color="auto" w:fill="272822"/>
+        </w:rPr>
+      </w:pPr>
+      <w:r>
+        <w:rPr>
+          <w:rStyle w:val="CdigoHTML"/>
+          <w:rFonts w:eastAsiaTheme="majorEastAsia"/>
+          <w:color w:val="DDDDDD"/>
+          <w:shd w:val="clear" w:color="auto" w:fill="272822"/>
+        </w:rPr>
+        <w:t xml:space="preserve">        Map&lt;</w:t>
+      </w:r>
+      <w:proofErr w:type="spellStart"/>
+      <w:r>
+        <w:rPr>
+          <w:rStyle w:val="CdigoHTML"/>
+          <w:rFonts w:eastAsiaTheme="majorEastAsia"/>
+          <w:color w:val="DDDDDD"/>
+          <w:shd w:val="clear" w:color="auto" w:fill="272822"/>
+        </w:rPr>
+        <w:t>String</w:t>
+      </w:r>
+      <w:proofErr w:type="spellEnd"/>
+      <w:r>
+        <w:rPr>
+          <w:rStyle w:val="CdigoHTML"/>
+          <w:rFonts w:eastAsiaTheme="majorEastAsia"/>
+          <w:color w:val="DDDDDD"/>
+          <w:shd w:val="clear" w:color="auto" w:fill="272822"/>
+        </w:rPr>
+        <w:t xml:space="preserve">, </w:t>
+      </w:r>
+      <w:proofErr w:type="spellStart"/>
+      <w:r>
+        <w:rPr>
+          <w:rStyle w:val="CdigoHTML"/>
+          <w:rFonts w:eastAsiaTheme="majorEastAsia"/>
+          <w:color w:val="DDDDDD"/>
+          <w:shd w:val="clear" w:color="auto" w:fill="272822"/>
+        </w:rPr>
+        <w:t>Integer</w:t>
+      </w:r>
+      <w:proofErr w:type="spellEnd"/>
+      <w:r>
+        <w:rPr>
+          <w:rStyle w:val="CdigoHTML"/>
+          <w:rFonts w:eastAsiaTheme="majorEastAsia"/>
+          <w:color w:val="DDDDDD"/>
+          <w:shd w:val="clear" w:color="auto" w:fill="272822"/>
+        </w:rPr>
+        <w:t xml:space="preserve">&gt; </w:t>
+      </w:r>
+      <w:proofErr w:type="spellStart"/>
+      <w:r>
+        <w:rPr>
+          <w:rStyle w:val="CdigoHTML"/>
+          <w:rFonts w:eastAsiaTheme="majorEastAsia"/>
+          <w:color w:val="DDDDDD"/>
+          <w:shd w:val="clear" w:color="auto" w:fill="272822"/>
+        </w:rPr>
+        <w:t>usandoHashMap</w:t>
+      </w:r>
+      <w:proofErr w:type="spellEnd"/>
+      <w:r>
+        <w:rPr>
+          <w:rStyle w:val="CdigoHTML"/>
+          <w:rFonts w:eastAsiaTheme="majorEastAsia"/>
+          <w:color w:val="DDDDDD"/>
+          <w:shd w:val="clear" w:color="auto" w:fill="272822"/>
+        </w:rPr>
+        <w:t xml:space="preserve"> = </w:t>
+      </w:r>
+      <w:r>
+        <w:rPr>
+          <w:rStyle w:val="hljs-keyword"/>
+          <w:rFonts w:eastAsiaTheme="majorEastAsia"/>
+          <w:b/>
+          <w:bCs/>
+          <w:color w:val="F92672"/>
+          <w:shd w:val="clear" w:color="auto" w:fill="272822"/>
+        </w:rPr>
+        <w:t>new</w:t>
+      </w:r>
+      <w:r>
+        <w:rPr>
+          <w:rStyle w:val="CdigoHTML"/>
+          <w:rFonts w:eastAsiaTheme="majorEastAsia"/>
+          <w:color w:val="DDDDDD"/>
+          <w:shd w:val="clear" w:color="auto" w:fill="272822"/>
+        </w:rPr>
+        <w:t xml:space="preserve"> </w:t>
+      </w:r>
+      <w:proofErr w:type="spellStart"/>
+      <w:r>
+        <w:rPr>
+          <w:rStyle w:val="CdigoHTML"/>
+          <w:rFonts w:eastAsiaTheme="majorEastAsia"/>
+          <w:color w:val="DDDDDD"/>
+          <w:shd w:val="clear" w:color="auto" w:fill="272822"/>
+        </w:rPr>
+        <w:t>HashMap</w:t>
+      </w:r>
+      <w:proofErr w:type="spellEnd"/>
+      <w:r>
+        <w:rPr>
+          <w:rStyle w:val="CdigoHTML"/>
+          <w:rFonts w:eastAsiaTheme="majorEastAsia"/>
+          <w:color w:val="DDDDDD"/>
+          <w:shd w:val="clear" w:color="auto" w:fill="272822"/>
+        </w:rPr>
+        <w:t>&lt;</w:t>
+      </w:r>
+      <w:proofErr w:type="gramStart"/>
+      <w:r>
+        <w:rPr>
+          <w:rStyle w:val="CdigoHTML"/>
+          <w:rFonts w:eastAsiaTheme="majorEastAsia"/>
+          <w:color w:val="DDDDDD"/>
+          <w:shd w:val="clear" w:color="auto" w:fill="272822"/>
+        </w:rPr>
+        <w:t>&gt;(</w:t>
+      </w:r>
+      <w:proofErr w:type="gramEnd"/>
+      <w:r>
+        <w:rPr>
+          <w:rStyle w:val="CdigoHTML"/>
+          <w:rFonts w:eastAsiaTheme="majorEastAsia"/>
+          <w:color w:val="DDDDDD"/>
+          <w:shd w:val="clear" w:color="auto" w:fill="272822"/>
+        </w:rPr>
+        <w:t>);</w:t>
+      </w:r>
+    </w:p>
+    <w:p>
+      <w:pPr>
+        <w:pStyle w:val="Pr-formataoHTML"/>
+        <w:shd w:val="clear" w:color="auto" w:fill="272822"/>
+        <w:rPr>
+          <w:rStyle w:val="CdigoHTML"/>
+          <w:rFonts w:eastAsiaTheme="majorEastAsia"/>
+          <w:color w:val="DDDDDD"/>
+          <w:shd w:val="clear" w:color="auto" w:fill="272822"/>
+        </w:rPr>
+      </w:pPr>
+    </w:p>
+    <w:p>
+      <w:pPr>
+        <w:pStyle w:val="Pr-formataoHTML"/>
+        <w:shd w:val="clear" w:color="auto" w:fill="272822"/>
+        <w:rPr>
+          <w:rStyle w:val="CdigoHTML"/>
+          <w:rFonts w:eastAsiaTheme="majorEastAsia"/>
+          <w:color w:val="DDDDDD"/>
+          <w:shd w:val="clear" w:color="auto" w:fill="272822"/>
+        </w:rPr>
+      </w:pPr>
+      <w:r>
+        <w:rPr>
+          <w:rStyle w:val="CdigoHTML"/>
+          <w:rFonts w:eastAsiaTheme="majorEastAsia"/>
+          <w:color w:val="DDDDDD"/>
+          <w:shd w:val="clear" w:color="auto" w:fill="272822"/>
+        </w:rPr>
+        <w:t xml:space="preserve">        </w:t>
+      </w:r>
+      <w:r>
+        <w:rPr>
+          <w:rStyle w:val="hljs-comment"/>
+          <w:rFonts w:eastAsiaTheme="majorEastAsia"/>
+          <w:color w:val="75715E"/>
+          <w:shd w:val="clear" w:color="auto" w:fill="272822"/>
+        </w:rPr>
+        <w:t>// Adicionando pares chave-valor</w:t>
+      </w:r>
+    </w:p>
+    <w:p>
+      <w:pPr>
+        <w:pStyle w:val="Pr-formataoHTML"/>
+        <w:shd w:val="clear" w:color="auto" w:fill="272822"/>
+        <w:rPr>
+          <w:rStyle w:val="CdigoHTML"/>
+          <w:rFonts w:eastAsiaTheme="majorEastAsia"/>
+          <w:color w:val="DDDDDD"/>
+          <w:shd w:val="clear" w:color="auto" w:fill="272822"/>
+        </w:rPr>
+      </w:pPr>
+      <w:r>
+        <w:rPr>
+          <w:rStyle w:val="CdigoHTML"/>
+          <w:rFonts w:eastAsiaTheme="majorEastAsia"/>
+          <w:color w:val="DDDDDD"/>
+          <w:shd w:val="clear" w:color="auto" w:fill="272822"/>
+        </w:rPr>
+        <w:t xml:space="preserve">        </w:t>
+      </w:r>
+      <w:proofErr w:type="spellStart"/>
+      <w:proofErr w:type="gramStart"/>
+      <w:r>
+        <w:rPr>
+          <w:rStyle w:val="CdigoHTML"/>
+          <w:rFonts w:eastAsiaTheme="majorEastAsia"/>
+          <w:color w:val="DDDDDD"/>
+          <w:shd w:val="clear" w:color="auto" w:fill="272822"/>
+        </w:rPr>
+        <w:t>usandoHashMap.put</w:t>
+      </w:r>
+      <w:proofErr w:type="spellEnd"/>
+      <w:r>
+        <w:rPr>
+          <w:rStyle w:val="CdigoHTML"/>
+          <w:rFonts w:eastAsiaTheme="majorEastAsia"/>
+          <w:color w:val="DDDDDD"/>
+          <w:shd w:val="clear" w:color="auto" w:fill="272822"/>
+        </w:rPr>
+        <w:t>(</w:t>
+      </w:r>
+      <w:proofErr w:type="gramEnd"/>
+      <w:r>
+        <w:rPr>
+          <w:rStyle w:val="hljs-string"/>
+          <w:color w:val="A6E22E"/>
+          <w:shd w:val="clear" w:color="auto" w:fill="272822"/>
+        </w:rPr>
+        <w:t>"Gatos"</w:t>
+      </w:r>
+      <w:r>
+        <w:rPr>
+          <w:rStyle w:val="CdigoHTML"/>
+          <w:rFonts w:eastAsiaTheme="majorEastAsia"/>
+          <w:color w:val="DDDDDD"/>
+          <w:shd w:val="clear" w:color="auto" w:fill="272822"/>
+        </w:rPr>
+        <w:t xml:space="preserve">, </w:t>
+      </w:r>
+      <w:r>
+        <w:rPr>
+          <w:rStyle w:val="hljs-number"/>
+          <w:rFonts w:eastAsiaTheme="majorEastAsia"/>
+          <w:color w:val="005CC5"/>
+          <w:shd w:val="clear" w:color="auto" w:fill="272822"/>
+        </w:rPr>
+        <w:t>1</w:t>
+      </w:r>
+      <w:r>
+        <w:rPr>
+          <w:rStyle w:val="CdigoHTML"/>
+          <w:rFonts w:eastAsiaTheme="majorEastAsia"/>
+          <w:color w:val="DDDDDD"/>
+          <w:shd w:val="clear" w:color="auto" w:fill="272822"/>
+        </w:rPr>
+        <w:t>);</w:t>
+      </w:r>
+    </w:p>
+    <w:p>
+      <w:pPr>
+        <w:pStyle w:val="Pr-formataoHTML"/>
+        <w:shd w:val="clear" w:color="auto" w:fill="272822"/>
+        <w:rPr>
+          <w:rStyle w:val="CdigoHTML"/>
+          <w:rFonts w:eastAsiaTheme="majorEastAsia"/>
+          <w:color w:val="DDDDDD"/>
+          <w:shd w:val="clear" w:color="auto" w:fill="272822"/>
+        </w:rPr>
+      </w:pPr>
+      <w:r>
+        <w:rPr>
+          <w:rStyle w:val="CdigoHTML"/>
+          <w:rFonts w:eastAsiaTheme="majorEastAsia"/>
+          <w:color w:val="DDDDDD"/>
+          <w:shd w:val="clear" w:color="auto" w:fill="272822"/>
+        </w:rPr>
+        <w:t xml:space="preserve">        </w:t>
+      </w:r>
+      <w:proofErr w:type="spellStart"/>
+      <w:proofErr w:type="gramStart"/>
+      <w:r>
+        <w:rPr>
+          <w:rStyle w:val="CdigoHTML"/>
+          <w:rFonts w:eastAsiaTheme="majorEastAsia"/>
+          <w:color w:val="DDDDDD"/>
+          <w:shd w:val="clear" w:color="auto" w:fill="272822"/>
+        </w:rPr>
+        <w:t>usandoHashMap.put</w:t>
+      </w:r>
+      <w:proofErr w:type="spellEnd"/>
+      <w:r>
+        <w:rPr>
+          <w:rStyle w:val="CdigoHTML"/>
+          <w:rFonts w:eastAsiaTheme="majorEastAsia"/>
+          <w:color w:val="DDDDDD"/>
+          <w:shd w:val="clear" w:color="auto" w:fill="272822"/>
+        </w:rPr>
+        <w:t>(</w:t>
+      </w:r>
+      <w:proofErr w:type="gramEnd"/>
+      <w:r>
+        <w:rPr>
+          <w:rStyle w:val="hljs-string"/>
+          <w:color w:val="A6E22E"/>
+          <w:shd w:val="clear" w:color="auto" w:fill="272822"/>
+        </w:rPr>
+        <w:t>"Cachorros"</w:t>
+      </w:r>
+      <w:r>
+        <w:rPr>
+          <w:rStyle w:val="CdigoHTML"/>
+          <w:rFonts w:eastAsiaTheme="majorEastAsia"/>
+          <w:color w:val="DDDDDD"/>
+          <w:shd w:val="clear" w:color="auto" w:fill="272822"/>
+        </w:rPr>
+        <w:t xml:space="preserve">, </w:t>
+      </w:r>
+      <w:r>
+        <w:rPr>
+          <w:rStyle w:val="hljs-number"/>
+          <w:rFonts w:eastAsiaTheme="majorEastAsia"/>
+          <w:color w:val="005CC5"/>
+          <w:shd w:val="clear" w:color="auto" w:fill="272822"/>
+        </w:rPr>
+        <w:t>2</w:t>
+      </w:r>
+      <w:r>
+        <w:rPr>
+          <w:rStyle w:val="CdigoHTML"/>
+          <w:rFonts w:eastAsiaTheme="majorEastAsia"/>
+          <w:color w:val="DDDDDD"/>
+          <w:shd w:val="clear" w:color="auto" w:fill="272822"/>
+        </w:rPr>
+        <w:t>);</w:t>
+      </w:r>
+    </w:p>
+    <w:p>
+      <w:pPr>
+        <w:pStyle w:val="Pr-formataoHTML"/>
+        <w:shd w:val="clear" w:color="auto" w:fill="272822"/>
+        <w:rPr>
+          <w:rStyle w:val="CdigoHTML"/>
+          <w:rFonts w:eastAsiaTheme="majorEastAsia"/>
+          <w:color w:val="DDDDDD"/>
+          <w:shd w:val="clear" w:color="auto" w:fill="272822"/>
+        </w:rPr>
+      </w:pPr>
+      <w:r>
+        <w:rPr>
+          <w:rStyle w:val="CdigoHTML"/>
+          <w:rFonts w:eastAsiaTheme="majorEastAsia"/>
+          <w:color w:val="DDDDDD"/>
+          <w:shd w:val="clear" w:color="auto" w:fill="272822"/>
+        </w:rPr>
+        <w:t xml:space="preserve">        </w:t>
+      </w:r>
+      <w:proofErr w:type="spellStart"/>
+      <w:proofErr w:type="gramStart"/>
+      <w:r>
+        <w:rPr>
+          <w:rStyle w:val="CdigoHTML"/>
+          <w:rFonts w:eastAsiaTheme="majorEastAsia"/>
+          <w:color w:val="DDDDDD"/>
+          <w:shd w:val="clear" w:color="auto" w:fill="272822"/>
+        </w:rPr>
+        <w:t>usandoHashMap.put</w:t>
+      </w:r>
+      <w:proofErr w:type="spellEnd"/>
+      <w:r>
+        <w:rPr>
+          <w:rStyle w:val="CdigoHTML"/>
+          <w:rFonts w:eastAsiaTheme="majorEastAsia"/>
+          <w:color w:val="DDDDDD"/>
+          <w:shd w:val="clear" w:color="auto" w:fill="272822"/>
+        </w:rPr>
+        <w:t>(</w:t>
+      </w:r>
+      <w:proofErr w:type="gramEnd"/>
+      <w:r>
+        <w:rPr>
+          <w:rStyle w:val="hljs-string"/>
+          <w:color w:val="A6E22E"/>
+          <w:shd w:val="clear" w:color="auto" w:fill="272822"/>
+        </w:rPr>
+        <w:t>"Roedores"</w:t>
+      </w:r>
+      <w:r>
+        <w:rPr>
+          <w:rStyle w:val="CdigoHTML"/>
+          <w:rFonts w:eastAsiaTheme="majorEastAsia"/>
+          <w:color w:val="DDDDDD"/>
+          <w:shd w:val="clear" w:color="auto" w:fill="272822"/>
+        </w:rPr>
+        <w:t xml:space="preserve">, </w:t>
+      </w:r>
+      <w:r>
+        <w:rPr>
+          <w:rStyle w:val="hljs-number"/>
+          <w:rFonts w:eastAsiaTheme="majorEastAsia"/>
+          <w:color w:val="005CC5"/>
+          <w:shd w:val="clear" w:color="auto" w:fill="272822"/>
+        </w:rPr>
+        <w:t>3</w:t>
+      </w:r>
+      <w:r>
+        <w:rPr>
+          <w:rStyle w:val="CdigoHTML"/>
+          <w:rFonts w:eastAsiaTheme="majorEastAsia"/>
+          <w:color w:val="DDDDDD"/>
+          <w:shd w:val="clear" w:color="auto" w:fill="272822"/>
+        </w:rPr>
+        <w:t>);</w:t>
+      </w:r>
+    </w:p>
+    <w:p>
+      <w:pPr>
+        <w:pStyle w:val="Pr-formataoHTML"/>
+        <w:shd w:val="clear" w:color="auto" w:fill="272822"/>
+        <w:rPr>
+          <w:rStyle w:val="CdigoHTML"/>
+          <w:rFonts w:eastAsiaTheme="majorEastAsia"/>
+          <w:color w:val="DDDDDD"/>
+          <w:shd w:val="clear" w:color="auto" w:fill="272822"/>
+        </w:rPr>
+      </w:pPr>
+    </w:p>
+    <w:p>
+      <w:pPr>
+        <w:pStyle w:val="Pr-formataoHTML"/>
+        <w:shd w:val="clear" w:color="auto" w:fill="272822"/>
+        <w:rPr>
+          <w:rStyle w:val="CdigoHTML"/>
+          <w:rFonts w:eastAsiaTheme="majorEastAsia"/>
+          <w:color w:val="DDDDDD"/>
+          <w:shd w:val="clear" w:color="auto" w:fill="272822"/>
+        </w:rPr>
+      </w:pPr>
+      <w:r>
+        <w:rPr>
+          <w:rStyle w:val="CdigoHTML"/>
+          <w:rFonts w:eastAsiaTheme="majorEastAsia"/>
+          <w:color w:val="DDDDDD"/>
+          <w:shd w:val="clear" w:color="auto" w:fill="272822"/>
+        </w:rPr>
+        <w:t xml:space="preserve">        </w:t>
+      </w:r>
+      <w:r>
+        <w:rPr>
+          <w:rStyle w:val="hljs-comment"/>
+          <w:rFonts w:eastAsiaTheme="majorEastAsia"/>
+          <w:color w:val="75715E"/>
+          <w:shd w:val="clear" w:color="auto" w:fill="272822"/>
+        </w:rPr>
+        <w:t>// Acessando um valor através de uma chave</w:t>
+      </w:r>
+    </w:p>
+    <w:p>
+      <w:pPr>
+        <w:pStyle w:val="Pr-formataoHTML"/>
+        <w:shd w:val="clear" w:color="auto" w:fill="272822"/>
+        <w:rPr>
+          <w:rStyle w:val="CdigoHTML"/>
+          <w:rFonts w:eastAsiaTheme="majorEastAsia"/>
+          <w:color w:val="DDDDDD"/>
+          <w:shd w:val="clear" w:color="auto" w:fill="272822"/>
+        </w:rPr>
+      </w:pPr>
+      <w:r>
+        <w:rPr>
+          <w:rStyle w:val="CdigoHTML"/>
+          <w:rFonts w:eastAsiaTheme="majorEastAsia"/>
+          <w:color w:val="DDDDDD"/>
+          <w:shd w:val="clear" w:color="auto" w:fill="272822"/>
+        </w:rPr>
+        <w:t xml:space="preserve">        </w:t>
+      </w:r>
+      <w:proofErr w:type="spellStart"/>
+      <w:r>
+        <w:rPr>
+          <w:rStyle w:val="hljs-builtin"/>
+          <w:color w:val="A6E22E"/>
+          <w:shd w:val="clear" w:color="auto" w:fill="272822"/>
+        </w:rPr>
+        <w:t>int</w:t>
+      </w:r>
+      <w:proofErr w:type="spellEnd"/>
+      <w:r>
+        <w:rPr>
+          <w:rStyle w:val="CdigoHTML"/>
+          <w:rFonts w:eastAsiaTheme="majorEastAsia"/>
+          <w:color w:val="DDDDDD"/>
+          <w:shd w:val="clear" w:color="auto" w:fill="272822"/>
+        </w:rPr>
+        <w:t xml:space="preserve"> valor = </w:t>
+      </w:r>
+      <w:proofErr w:type="spellStart"/>
+      <w:r>
+        <w:rPr>
+          <w:rStyle w:val="CdigoHTML"/>
+          <w:rFonts w:eastAsiaTheme="majorEastAsia"/>
+          <w:color w:val="DDDDDD"/>
+          <w:shd w:val="clear" w:color="auto" w:fill="272822"/>
+        </w:rPr>
+        <w:t>usandoHashMap.</w:t>
+      </w:r>
+      <w:r>
+        <w:rPr>
+          <w:rStyle w:val="hljs-keyword"/>
+          <w:rFonts w:eastAsiaTheme="majorEastAsia"/>
+          <w:b/>
+          <w:bCs/>
+          <w:color w:val="F92672"/>
+          <w:shd w:val="clear" w:color="auto" w:fill="272822"/>
+        </w:rPr>
+        <w:t>get</w:t>
+      </w:r>
+      <w:proofErr w:type="spellEnd"/>
+      <w:r>
+        <w:rPr>
+          <w:rStyle w:val="CdigoHTML"/>
+          <w:rFonts w:eastAsiaTheme="majorEastAsia"/>
+          <w:color w:val="DDDDDD"/>
+          <w:shd w:val="clear" w:color="auto" w:fill="272822"/>
+        </w:rPr>
+        <w:t>(</w:t>
+      </w:r>
+      <w:r>
+        <w:rPr>
+          <w:rStyle w:val="hljs-string"/>
+          <w:color w:val="A6E22E"/>
+          <w:shd w:val="clear" w:color="auto" w:fill="272822"/>
+        </w:rPr>
+        <w:t>"Cachorros"</w:t>
+      </w:r>
+      <w:r>
+        <w:rPr>
+          <w:rStyle w:val="CdigoHTML"/>
+          <w:rFonts w:eastAsiaTheme="majorEastAsia"/>
+          <w:color w:val="DDDDDD"/>
+          <w:shd w:val="clear" w:color="auto" w:fill="272822"/>
+        </w:rPr>
+        <w:t>);</w:t>
+      </w:r>
+    </w:p>
+    <w:p>
+      <w:pPr>
+        <w:pStyle w:val="Pr-formataoHTML"/>
+        <w:shd w:val="clear" w:color="auto" w:fill="272822"/>
+        <w:rPr>
+          <w:rStyle w:val="CdigoHTML"/>
+          <w:rFonts w:eastAsiaTheme="majorEastAsia"/>
+          <w:color w:val="DDDDDD"/>
+          <w:shd w:val="clear" w:color="auto" w:fill="272822"/>
+        </w:rPr>
+      </w:pPr>
+      <w:r>
+        <w:rPr>
+          <w:rStyle w:val="CdigoHTML"/>
+          <w:rFonts w:eastAsiaTheme="majorEastAsia"/>
+          <w:color w:val="DDDDDD"/>
+          <w:shd w:val="clear" w:color="auto" w:fill="272822"/>
+        </w:rPr>
+        <w:t xml:space="preserve">        </w:t>
+      </w:r>
+      <w:proofErr w:type="spellStart"/>
+      <w:r>
+        <w:rPr>
+          <w:rStyle w:val="CdigoHTML"/>
+          <w:rFonts w:eastAsiaTheme="majorEastAsia"/>
+          <w:color w:val="DDDDDD"/>
+          <w:shd w:val="clear" w:color="auto" w:fill="272822"/>
+        </w:rPr>
+        <w:t>System.</w:t>
+      </w:r>
+      <w:r>
+        <w:rPr>
+          <w:rStyle w:val="hljs-keyword"/>
+          <w:rFonts w:eastAsiaTheme="majorEastAsia"/>
+          <w:b/>
+          <w:bCs/>
+          <w:color w:val="F92672"/>
+          <w:shd w:val="clear" w:color="auto" w:fill="272822"/>
+        </w:rPr>
+        <w:t>out</w:t>
+      </w:r>
+      <w:r>
+        <w:rPr>
+          <w:rStyle w:val="CdigoHTML"/>
+          <w:rFonts w:eastAsiaTheme="majorEastAsia"/>
+          <w:color w:val="DDDDDD"/>
+          <w:shd w:val="clear" w:color="auto" w:fill="272822"/>
+        </w:rPr>
+        <w:t>.println</w:t>
+      </w:r>
+      <w:proofErr w:type="spellEnd"/>
+      <w:r>
+        <w:rPr>
+          <w:rStyle w:val="CdigoHTML"/>
+          <w:rFonts w:eastAsiaTheme="majorEastAsia"/>
+          <w:color w:val="DDDDDD"/>
+          <w:shd w:val="clear" w:color="auto" w:fill="272822"/>
+        </w:rPr>
+        <w:t>(</w:t>
+      </w:r>
+      <w:r>
+        <w:rPr>
+          <w:rStyle w:val="hljs-string"/>
+          <w:color w:val="A6E22E"/>
+          <w:shd w:val="clear" w:color="auto" w:fill="272822"/>
+        </w:rPr>
+        <w:t>"Valor da chave Cachorros: "</w:t>
+      </w:r>
+      <w:r>
+        <w:rPr>
+          <w:rStyle w:val="CdigoHTML"/>
+          <w:rFonts w:eastAsiaTheme="majorEastAsia"/>
+          <w:color w:val="DDDDDD"/>
+          <w:shd w:val="clear" w:color="auto" w:fill="272822"/>
+        </w:rPr>
+        <w:t xml:space="preserve"> + valor);</w:t>
+      </w:r>
+    </w:p>
+    <w:p>
+      <w:pPr>
+        <w:pStyle w:val="Pr-formataoHTML"/>
+        <w:shd w:val="clear" w:color="auto" w:fill="272822"/>
+        <w:rPr>
+          <w:rStyle w:val="CdigoHTML"/>
+          <w:rFonts w:eastAsiaTheme="majorEastAsia"/>
+          <w:color w:val="DDDDDD"/>
+          <w:shd w:val="clear" w:color="auto" w:fill="272822"/>
+        </w:rPr>
+      </w:pPr>
+    </w:p>
+    <w:p>
+      <w:pPr>
+        <w:pStyle w:val="Pr-formataoHTML"/>
+        <w:shd w:val="clear" w:color="auto" w:fill="272822"/>
+        <w:rPr>
+          <w:rStyle w:val="CdigoHTML"/>
+          <w:rFonts w:eastAsiaTheme="majorEastAsia"/>
+          <w:color w:val="DDDDDD"/>
+          <w:shd w:val="clear" w:color="auto" w:fill="272822"/>
+        </w:rPr>
+      </w:pPr>
+      <w:r>
+        <w:rPr>
+          <w:rStyle w:val="CdigoHTML"/>
+          <w:rFonts w:eastAsiaTheme="majorEastAsia"/>
+          <w:color w:val="DDDDDD"/>
+          <w:shd w:val="clear" w:color="auto" w:fill="272822"/>
+        </w:rPr>
+        <w:t xml:space="preserve">        </w:t>
+      </w:r>
+      <w:r>
+        <w:rPr>
+          <w:rStyle w:val="hljs-comment"/>
+          <w:rFonts w:eastAsiaTheme="majorEastAsia"/>
+          <w:color w:val="75715E"/>
+          <w:shd w:val="clear" w:color="auto" w:fill="272822"/>
+        </w:rPr>
+        <w:t>// Removendo um par chave-valor</w:t>
+      </w:r>
+    </w:p>
+    <w:p>
+      <w:pPr>
+        <w:pStyle w:val="Pr-formataoHTML"/>
+        <w:shd w:val="clear" w:color="auto" w:fill="272822"/>
+        <w:rPr>
+          <w:rStyle w:val="CdigoHTML"/>
+          <w:rFonts w:eastAsiaTheme="majorEastAsia"/>
+          <w:color w:val="DDDDDD"/>
+          <w:shd w:val="clear" w:color="auto" w:fill="272822"/>
+        </w:rPr>
+      </w:pPr>
+      <w:r>
+        <w:rPr>
+          <w:rStyle w:val="CdigoHTML"/>
+          <w:rFonts w:eastAsiaTheme="majorEastAsia"/>
+          <w:color w:val="DDDDDD"/>
+          <w:shd w:val="clear" w:color="auto" w:fill="272822"/>
+        </w:rPr>
+        <w:t xml:space="preserve">        </w:t>
+      </w:r>
+      <w:proofErr w:type="spellStart"/>
+      <w:r>
+        <w:rPr>
+          <w:rStyle w:val="CdigoHTML"/>
+          <w:rFonts w:eastAsiaTheme="majorEastAsia"/>
+          <w:color w:val="DDDDDD"/>
+          <w:shd w:val="clear" w:color="auto" w:fill="272822"/>
+        </w:rPr>
+        <w:t>usandoHashMap.</w:t>
+      </w:r>
+      <w:r>
+        <w:rPr>
+          <w:rStyle w:val="hljs-keyword"/>
+          <w:rFonts w:eastAsiaTheme="majorEastAsia"/>
+          <w:b/>
+          <w:bCs/>
+          <w:color w:val="F92672"/>
+          <w:shd w:val="clear" w:color="auto" w:fill="272822"/>
+        </w:rPr>
+        <w:t>remove</w:t>
+      </w:r>
+      <w:proofErr w:type="spellEnd"/>
+      <w:r>
+        <w:rPr>
+          <w:rStyle w:val="CdigoHTML"/>
+          <w:rFonts w:eastAsiaTheme="majorEastAsia"/>
+          <w:color w:val="DDDDDD"/>
+          <w:shd w:val="clear" w:color="auto" w:fill="272822"/>
+        </w:rPr>
+        <w:t>(</w:t>
+      </w:r>
+      <w:r>
+        <w:rPr>
+          <w:rStyle w:val="hljs-string"/>
+          <w:color w:val="A6E22E"/>
+          <w:shd w:val="clear" w:color="auto" w:fill="272822"/>
+        </w:rPr>
+        <w:t>"Gatos"</w:t>
+      </w:r>
+      <w:r>
+        <w:rPr>
+          <w:rStyle w:val="CdigoHTML"/>
+          <w:rFonts w:eastAsiaTheme="majorEastAsia"/>
+          <w:color w:val="DDDDDD"/>
+          <w:shd w:val="clear" w:color="auto" w:fill="272822"/>
+        </w:rPr>
+        <w:t>);</w:t>
+      </w:r>
+    </w:p>
+    <w:p>
+      <w:pPr>
+        <w:pStyle w:val="Pr-formataoHTML"/>
+        <w:shd w:val="clear" w:color="auto" w:fill="272822"/>
+        <w:rPr>
+          <w:rStyle w:val="CdigoHTML"/>
+          <w:rFonts w:eastAsiaTheme="majorEastAsia"/>
+          <w:color w:val="DDDDDD"/>
+          <w:shd w:val="clear" w:color="auto" w:fill="272822"/>
+        </w:rPr>
+      </w:pPr>
+    </w:p>
+    <w:p>
+      <w:pPr>
+        <w:pStyle w:val="Pr-formataoHTML"/>
+        <w:shd w:val="clear" w:color="auto" w:fill="272822"/>
+        <w:rPr>
+          <w:rStyle w:val="CdigoHTML"/>
+          <w:rFonts w:eastAsiaTheme="majorEastAsia"/>
+          <w:color w:val="DDDDDD"/>
+          <w:shd w:val="clear" w:color="auto" w:fill="272822"/>
+        </w:rPr>
+      </w:pPr>
+      <w:r>
+        <w:rPr>
+          <w:rStyle w:val="CdigoHTML"/>
+          <w:rFonts w:eastAsiaTheme="majorEastAsia"/>
+          <w:color w:val="DDDDDD"/>
+          <w:shd w:val="clear" w:color="auto" w:fill="272822"/>
+        </w:rPr>
+        <w:t xml:space="preserve">        </w:t>
+      </w:r>
+      <w:r>
+        <w:rPr>
+          <w:rStyle w:val="hljs-comment"/>
+          <w:rFonts w:eastAsiaTheme="majorEastAsia"/>
+          <w:color w:val="75715E"/>
+          <w:shd w:val="clear" w:color="auto" w:fill="272822"/>
+        </w:rPr>
+        <w:t>// Iterando sobre as chaves</w:t>
+      </w:r>
+    </w:p>
+    <w:p>
+      <w:pPr>
+        <w:pStyle w:val="Pr-formataoHTML"/>
+        <w:shd w:val="clear" w:color="auto" w:fill="272822"/>
+        <w:rPr>
+          <w:rStyle w:val="CdigoHTML"/>
+          <w:rFonts w:eastAsiaTheme="majorEastAsia"/>
+          <w:color w:val="DDDDDD"/>
+          <w:shd w:val="clear" w:color="auto" w:fill="272822"/>
+        </w:rPr>
+      </w:pPr>
+      <w:r>
+        <w:rPr>
+          <w:rStyle w:val="CdigoHTML"/>
+          <w:rFonts w:eastAsiaTheme="majorEastAsia"/>
+          <w:color w:val="DDDDDD"/>
+          <w:shd w:val="clear" w:color="auto" w:fill="272822"/>
+        </w:rPr>
+        <w:t xml:space="preserve">        </w:t>
+      </w:r>
+      <w:r>
+        <w:rPr>
+          <w:rStyle w:val="hljs-keyword"/>
+          <w:rFonts w:eastAsiaTheme="majorEastAsia"/>
+          <w:b/>
+          <w:bCs/>
+          <w:color w:val="F92672"/>
+          <w:shd w:val="clear" w:color="auto" w:fill="272822"/>
+        </w:rPr>
+        <w:t>for</w:t>
+      </w:r>
+      <w:r>
+        <w:rPr>
+          <w:rStyle w:val="CdigoHTML"/>
+          <w:rFonts w:eastAsiaTheme="majorEastAsia"/>
+          <w:color w:val="DDDDDD"/>
+          <w:shd w:val="clear" w:color="auto" w:fill="272822"/>
+        </w:rPr>
+        <w:t xml:space="preserve"> (</w:t>
+      </w:r>
+      <w:proofErr w:type="spellStart"/>
+      <w:r>
+        <w:rPr>
+          <w:rStyle w:val="CdigoHTML"/>
+          <w:rFonts w:eastAsiaTheme="majorEastAsia"/>
+          <w:color w:val="DDDDDD"/>
+          <w:shd w:val="clear" w:color="auto" w:fill="272822"/>
+        </w:rPr>
+        <w:t>String</w:t>
+      </w:r>
+      <w:proofErr w:type="spellEnd"/>
+      <w:r>
+        <w:rPr>
+          <w:rStyle w:val="CdigoHTML"/>
+          <w:rFonts w:eastAsiaTheme="majorEastAsia"/>
+          <w:color w:val="DDDDDD"/>
+          <w:shd w:val="clear" w:color="auto" w:fill="272822"/>
+        </w:rPr>
+        <w:t xml:space="preserve"> </w:t>
+      </w:r>
+      <w:proofErr w:type="gramStart"/>
+      <w:r>
+        <w:rPr>
+          <w:rStyle w:val="CdigoHTML"/>
+          <w:rFonts w:eastAsiaTheme="majorEastAsia"/>
+          <w:color w:val="DDDDDD"/>
+          <w:shd w:val="clear" w:color="auto" w:fill="272822"/>
+        </w:rPr>
+        <w:t>chave :</w:t>
+      </w:r>
+      <w:proofErr w:type="gramEnd"/>
+      <w:r>
+        <w:rPr>
+          <w:rStyle w:val="CdigoHTML"/>
+          <w:rFonts w:eastAsiaTheme="majorEastAsia"/>
+          <w:color w:val="DDDDDD"/>
+          <w:shd w:val="clear" w:color="auto" w:fill="272822"/>
+        </w:rPr>
+        <w:t xml:space="preserve"> </w:t>
+      </w:r>
+      <w:proofErr w:type="spellStart"/>
+      <w:r>
+        <w:rPr>
+          <w:rStyle w:val="CdigoHTML"/>
+          <w:rFonts w:eastAsiaTheme="majorEastAsia"/>
+          <w:color w:val="DDDDDD"/>
+          <w:shd w:val="clear" w:color="auto" w:fill="272822"/>
+        </w:rPr>
+        <w:t>usandoHashMap.keySet</w:t>
+      </w:r>
+      <w:proofErr w:type="spellEnd"/>
+      <w:r>
+        <w:rPr>
+          <w:rStyle w:val="CdigoHTML"/>
+          <w:rFonts w:eastAsiaTheme="majorEastAsia"/>
+          <w:color w:val="DDDDDD"/>
+          <w:shd w:val="clear" w:color="auto" w:fill="272822"/>
+        </w:rPr>
+        <w:t>()) {</w:t>
+      </w:r>
+    </w:p>
+    <w:p>
+      <w:pPr>
+        <w:pStyle w:val="Pr-formataoHTML"/>
+        <w:shd w:val="clear" w:color="auto" w:fill="272822"/>
+        <w:rPr>
+          <w:rStyle w:val="CdigoHTML"/>
+          <w:rFonts w:eastAsiaTheme="majorEastAsia"/>
+          <w:color w:val="DDDDDD"/>
+          <w:shd w:val="clear" w:color="auto" w:fill="272822"/>
+        </w:rPr>
+      </w:pPr>
+      <w:r>
+        <w:rPr>
+          <w:rStyle w:val="CdigoHTML"/>
+          <w:rFonts w:eastAsiaTheme="majorEastAsia"/>
+          <w:color w:val="DDDDDD"/>
+          <w:shd w:val="clear" w:color="auto" w:fill="272822"/>
+        </w:rPr>
+        <w:t xml:space="preserve">            </w:t>
+      </w:r>
+      <w:proofErr w:type="spellStart"/>
+      <w:r>
+        <w:rPr>
+          <w:rStyle w:val="CdigoHTML"/>
+          <w:rFonts w:eastAsiaTheme="majorEastAsia"/>
+          <w:color w:val="DDDDDD"/>
+          <w:shd w:val="clear" w:color="auto" w:fill="272822"/>
+        </w:rPr>
+        <w:t>System.</w:t>
+      </w:r>
+      <w:r>
+        <w:rPr>
+          <w:rStyle w:val="hljs-keyword"/>
+          <w:rFonts w:eastAsiaTheme="majorEastAsia"/>
+          <w:b/>
+          <w:bCs/>
+          <w:color w:val="F92672"/>
+          <w:shd w:val="clear" w:color="auto" w:fill="272822"/>
+        </w:rPr>
+        <w:t>out</w:t>
+      </w:r>
+      <w:r>
+        <w:rPr>
+          <w:rStyle w:val="CdigoHTML"/>
+          <w:rFonts w:eastAsiaTheme="majorEastAsia"/>
+          <w:color w:val="DDDDDD"/>
+          <w:shd w:val="clear" w:color="auto" w:fill="272822"/>
+        </w:rPr>
+        <w:t>.println</w:t>
+      </w:r>
+      <w:proofErr w:type="spellEnd"/>
+      <w:r>
+        <w:rPr>
+          <w:rStyle w:val="CdigoHTML"/>
+          <w:rFonts w:eastAsiaTheme="majorEastAsia"/>
+          <w:color w:val="DDDDDD"/>
+          <w:shd w:val="clear" w:color="auto" w:fill="272822"/>
+        </w:rPr>
+        <w:t>(</w:t>
+      </w:r>
+      <w:r>
+        <w:rPr>
+          <w:rStyle w:val="hljs-string"/>
+          <w:color w:val="A6E22E"/>
+          <w:shd w:val="clear" w:color="auto" w:fill="272822"/>
+        </w:rPr>
+        <w:t>"Chave: "</w:t>
+      </w:r>
+      <w:r>
+        <w:rPr>
+          <w:rStyle w:val="CdigoHTML"/>
+          <w:rFonts w:eastAsiaTheme="majorEastAsia"/>
+          <w:color w:val="DDDDDD"/>
+          <w:shd w:val="clear" w:color="auto" w:fill="272822"/>
+        </w:rPr>
+        <w:t xml:space="preserve"> + chave);</w:t>
+      </w:r>
+    </w:p>
+    <w:p>
+      <w:pPr>
+        <w:pStyle w:val="Pr-formataoHTML"/>
+        <w:shd w:val="clear" w:color="auto" w:fill="272822"/>
+        <w:rPr>
+          <w:rStyle w:val="CdigoHTML"/>
+          <w:rFonts w:eastAsiaTheme="majorEastAsia"/>
+          <w:color w:val="DDDDDD"/>
+          <w:shd w:val="clear" w:color="auto" w:fill="272822"/>
+        </w:rPr>
+      </w:pPr>
+      <w:r>
+        <w:rPr>
+          <w:rStyle w:val="CdigoHTML"/>
+          <w:rFonts w:eastAsiaTheme="majorEastAsia"/>
+          <w:color w:val="DDDDDD"/>
+          <w:shd w:val="clear" w:color="auto" w:fill="272822"/>
+        </w:rPr>
+        <w:t xml:space="preserve">            </w:t>
+      </w:r>
+      <w:proofErr w:type="spellStart"/>
+      <w:r>
+        <w:rPr>
+          <w:rStyle w:val="CdigoHTML"/>
+          <w:rFonts w:eastAsiaTheme="majorEastAsia"/>
+          <w:color w:val="DDDDDD"/>
+          <w:shd w:val="clear" w:color="auto" w:fill="272822"/>
+        </w:rPr>
+        <w:t>System.</w:t>
+      </w:r>
+      <w:r>
+        <w:rPr>
+          <w:rStyle w:val="hljs-keyword"/>
+          <w:rFonts w:eastAsiaTheme="majorEastAsia"/>
+          <w:b/>
+          <w:bCs/>
+          <w:color w:val="F92672"/>
+          <w:shd w:val="clear" w:color="auto" w:fill="272822"/>
+        </w:rPr>
+        <w:t>out</w:t>
+      </w:r>
+      <w:r>
+        <w:rPr>
+          <w:rStyle w:val="CdigoHTML"/>
+          <w:rFonts w:eastAsiaTheme="majorEastAsia"/>
+          <w:color w:val="DDDDDD"/>
+          <w:shd w:val="clear" w:color="auto" w:fill="272822"/>
+        </w:rPr>
+        <w:t>.println</w:t>
+      </w:r>
+      <w:proofErr w:type="spellEnd"/>
+      <w:r>
+        <w:rPr>
+          <w:rStyle w:val="CdigoHTML"/>
+          <w:rFonts w:eastAsiaTheme="majorEastAsia"/>
+          <w:color w:val="DDDDDD"/>
+          <w:shd w:val="clear" w:color="auto" w:fill="272822"/>
+        </w:rPr>
+        <w:t>(</w:t>
+      </w:r>
+      <w:r>
+        <w:rPr>
+          <w:rStyle w:val="hljs-string"/>
+          <w:color w:val="A6E22E"/>
+          <w:shd w:val="clear" w:color="auto" w:fill="272822"/>
+        </w:rPr>
+        <w:t>"Valor: "</w:t>
+      </w:r>
+      <w:r>
+        <w:rPr>
+          <w:rStyle w:val="CdigoHTML"/>
+          <w:rFonts w:eastAsiaTheme="majorEastAsia"/>
+          <w:color w:val="DDDDDD"/>
+          <w:shd w:val="clear" w:color="auto" w:fill="272822"/>
+        </w:rPr>
+        <w:t xml:space="preserve"> + </w:t>
+      </w:r>
+      <w:proofErr w:type="spellStart"/>
+      <w:r>
+        <w:rPr>
+          <w:rStyle w:val="CdigoHTML"/>
+          <w:rFonts w:eastAsiaTheme="majorEastAsia"/>
+          <w:color w:val="DDDDDD"/>
+          <w:shd w:val="clear" w:color="auto" w:fill="272822"/>
+        </w:rPr>
+        <w:t>usandoHashMap.</w:t>
+      </w:r>
+      <w:r>
+        <w:rPr>
+          <w:rStyle w:val="hljs-keyword"/>
+          <w:rFonts w:eastAsiaTheme="majorEastAsia"/>
+          <w:b/>
+          <w:bCs/>
+          <w:color w:val="F92672"/>
+          <w:shd w:val="clear" w:color="auto" w:fill="272822"/>
+        </w:rPr>
+        <w:t>get</w:t>
+      </w:r>
+      <w:proofErr w:type="spellEnd"/>
+      <w:r>
+        <w:rPr>
+          <w:rStyle w:val="CdigoHTML"/>
+          <w:rFonts w:eastAsiaTheme="majorEastAsia"/>
+          <w:color w:val="DDDDDD"/>
+          <w:shd w:val="clear" w:color="auto" w:fill="272822"/>
+        </w:rPr>
+        <w:t>(chave));</w:t>
+      </w:r>
+    </w:p>
+    <w:p>
+      <w:pPr>
+        <w:pStyle w:val="Pr-formataoHTML"/>
+        <w:shd w:val="clear" w:color="auto" w:fill="272822"/>
+        <w:rPr>
+          <w:rStyle w:val="CdigoHTML"/>
+          <w:rFonts w:eastAsiaTheme="majorEastAsia"/>
+          <w:color w:val="DDDDDD"/>
+          <w:shd w:val="clear" w:color="auto" w:fill="272822"/>
+        </w:rPr>
+      </w:pPr>
+      <w:r>
+        <w:rPr>
+          <w:rStyle w:val="CdigoHTML"/>
+          <w:rFonts w:eastAsiaTheme="majorEastAsia"/>
+          <w:color w:val="DDDDDD"/>
+          <w:shd w:val="clear" w:color="auto" w:fill="272822"/>
+        </w:rPr>
+        <w:t xml:space="preserve">        }</w:t>
+      </w:r>
+    </w:p>
+    <w:p>
+      <w:pPr>
+        <w:pStyle w:val="Pr-formataoHTML"/>
+        <w:shd w:val="clear" w:color="auto" w:fill="272822"/>
+        <w:rPr>
+          <w:rStyle w:val="CdigoHTML"/>
+          <w:rFonts w:eastAsiaTheme="majorEastAsia"/>
+          <w:color w:val="DDDDDD"/>
+          <w:shd w:val="clear" w:color="auto" w:fill="272822"/>
+        </w:rPr>
+      </w:pPr>
+      <w:r>
+        <w:rPr>
+          <w:rStyle w:val="CdigoHTML"/>
+          <w:rFonts w:eastAsiaTheme="majorEastAsia"/>
+          <w:color w:val="DDDDDD"/>
+          <w:shd w:val="clear" w:color="auto" w:fill="272822"/>
+        </w:rPr>
+        <w:t xml:space="preserve">    }</w:t>
+      </w:r>
+    </w:p>
+    <w:p>
+      <w:pPr>
+        <w:pStyle w:val="Pr-formataoHTML"/>
+        <w:shd w:val="clear" w:color="auto" w:fill="272822"/>
+        <w:rPr>
+          <w:rStyle w:val="CdigoHTML"/>
+          <w:rFonts w:eastAsiaTheme="majorEastAsia"/>
+          <w:color w:val="DDDDDD"/>
+          <w:shd w:val="clear" w:color="auto" w:fill="272822"/>
+        </w:rPr>
+      </w:pPr>
+      <w:r>
+        <w:rPr>
+          <w:rStyle w:val="CdigoHTML"/>
+          <w:rFonts w:eastAsiaTheme="majorEastAsia"/>
+          <w:color w:val="DDDDDD"/>
+          <w:shd w:val="clear" w:color="auto" w:fill="272822"/>
+        </w:rPr>
+        <w:t>}</w:t>
+      </w:r>
+    </w:p>
+    <w:p>
+      <w:pPr>
+        <w:jc w:val="both"/>
+        <w:rPr>
+          <w:rStyle w:val="alternativelist-item-alternativeopinion"/>
+        </w:rPr>
+      </w:pPr>
+    </w:p>
+    <w:p>
+      <w:pPr>
+        <w:jc w:val="both"/>
+        <w:rPr>
+          <w:rStyle w:val="alternativelist-item-alternativeopinion"/>
+        </w:rPr>
+      </w:pPr>
+    </w:p>
+    <w:p>
+      <w:pPr>
+        <w:jc w:val="both"/>
+        <w:rPr>
+          <w:rStyle w:val="alternativelist-item-alternativeopinion"/>
+        </w:rPr>
+      </w:pPr>
+    </w:p>
+    <w:p>
+      <w:pPr>
+        <w:jc w:val="both"/>
+        <w:rPr>
+          <w:rStyle w:val="alternativelist-item-alternativeopinion"/>
+        </w:rPr>
+      </w:pPr>
+      <w:r>
+        <w:rPr>
+          <w:rStyle w:val="alternativelist-item-alternativeopinion"/>
+        </w:rPr>
+        <w:lastRenderedPageBreak/>
+        <w:t>O resultado será:</w:t>
+      </w:r>
+    </w:p>
+    <w:p>
+      <w:pPr>
+        <w:pStyle w:val="Pr-formataoHTML"/>
+        <w:shd w:val="clear" w:color="auto" w:fill="272822"/>
+        <w:rPr>
+          <w:rStyle w:val="CdigoHTML"/>
+          <w:rFonts w:eastAsiaTheme="majorEastAsia"/>
+          <w:color w:val="DDDDDD"/>
+          <w:shd w:val="clear" w:color="auto" w:fill="272822"/>
+        </w:rPr>
+      </w:pPr>
+      <w:r>
+        <w:rPr>
+          <w:rStyle w:val="hljs-attr"/>
+          <w:rFonts w:eastAsiaTheme="majorEastAsia"/>
+          <w:color w:val="005CC5"/>
+          <w:shd w:val="clear" w:color="auto" w:fill="272822"/>
+        </w:rPr>
+        <w:t>Valor da chave Cachorros:</w:t>
+      </w:r>
+      <w:r>
+        <w:rPr>
+          <w:rStyle w:val="CdigoHTML"/>
+          <w:rFonts w:eastAsiaTheme="majorEastAsia"/>
+          <w:color w:val="DDDDDD"/>
+          <w:shd w:val="clear" w:color="auto" w:fill="272822"/>
+        </w:rPr>
+        <w:t xml:space="preserve"> </w:t>
+      </w:r>
+      <w:r>
+        <w:rPr>
+          <w:rStyle w:val="hljs-number"/>
+          <w:rFonts w:eastAsiaTheme="majorEastAsia"/>
+          <w:color w:val="005CC5"/>
+          <w:shd w:val="clear" w:color="auto" w:fill="272822"/>
+        </w:rPr>
+        <w:t>2</w:t>
+      </w:r>
+    </w:p>
+    <w:p>
+      <w:pPr>
+        <w:pStyle w:val="Pr-formataoHTML"/>
+        <w:shd w:val="clear" w:color="auto" w:fill="272822"/>
+        <w:rPr>
+          <w:rStyle w:val="CdigoHTML"/>
+          <w:rFonts w:eastAsiaTheme="majorEastAsia"/>
+          <w:color w:val="DDDDDD"/>
+          <w:shd w:val="clear" w:color="auto" w:fill="272822"/>
+        </w:rPr>
+      </w:pPr>
+      <w:r>
+        <w:rPr>
+          <w:rStyle w:val="hljs-attr"/>
+          <w:rFonts w:eastAsiaTheme="majorEastAsia"/>
+          <w:color w:val="005CC5"/>
+          <w:shd w:val="clear" w:color="auto" w:fill="272822"/>
+        </w:rPr>
+        <w:t>Chave:</w:t>
+      </w:r>
+      <w:r>
+        <w:rPr>
+          <w:rStyle w:val="CdigoHTML"/>
+          <w:rFonts w:eastAsiaTheme="majorEastAsia"/>
+          <w:color w:val="DDDDDD"/>
+          <w:shd w:val="clear" w:color="auto" w:fill="272822"/>
+        </w:rPr>
+        <w:t xml:space="preserve"> </w:t>
+      </w:r>
+      <w:r>
+        <w:rPr>
+          <w:rStyle w:val="hljs-string"/>
+          <w:rFonts w:eastAsiaTheme="majorEastAsia"/>
+          <w:color w:val="A6E22E"/>
+          <w:shd w:val="clear" w:color="auto" w:fill="272822"/>
+        </w:rPr>
+        <w:t>Cachorros</w:t>
+      </w:r>
+    </w:p>
+    <w:p>
+      <w:pPr>
+        <w:pStyle w:val="Pr-formataoHTML"/>
+        <w:shd w:val="clear" w:color="auto" w:fill="272822"/>
+        <w:rPr>
+          <w:rStyle w:val="CdigoHTML"/>
+          <w:rFonts w:eastAsiaTheme="majorEastAsia"/>
+          <w:color w:val="DDDDDD"/>
+          <w:shd w:val="clear" w:color="auto" w:fill="272822"/>
+        </w:rPr>
+      </w:pPr>
+      <w:r>
+        <w:rPr>
+          <w:rStyle w:val="hljs-attr"/>
+          <w:rFonts w:eastAsiaTheme="majorEastAsia"/>
+          <w:color w:val="005CC5"/>
+          <w:shd w:val="clear" w:color="auto" w:fill="272822"/>
+        </w:rPr>
+        <w:t>Valor:</w:t>
+      </w:r>
+      <w:r>
+        <w:rPr>
+          <w:rStyle w:val="CdigoHTML"/>
+          <w:rFonts w:eastAsiaTheme="majorEastAsia"/>
+          <w:color w:val="DDDDDD"/>
+          <w:shd w:val="clear" w:color="auto" w:fill="272822"/>
+        </w:rPr>
+        <w:t xml:space="preserve"> </w:t>
+      </w:r>
+      <w:r>
+        <w:rPr>
+          <w:rStyle w:val="hljs-number"/>
+          <w:rFonts w:eastAsiaTheme="majorEastAsia"/>
+          <w:color w:val="005CC5"/>
+          <w:shd w:val="clear" w:color="auto" w:fill="272822"/>
+        </w:rPr>
+        <w:t>2</w:t>
+      </w:r>
+    </w:p>
+    <w:p>
+      <w:pPr>
+        <w:pStyle w:val="Pr-formataoHTML"/>
+        <w:shd w:val="clear" w:color="auto" w:fill="272822"/>
+        <w:rPr>
+          <w:rStyle w:val="CdigoHTML"/>
+          <w:rFonts w:eastAsiaTheme="majorEastAsia"/>
+          <w:color w:val="DDDDDD"/>
+          <w:shd w:val="clear" w:color="auto" w:fill="272822"/>
+        </w:rPr>
+      </w:pPr>
+      <w:r>
+        <w:rPr>
+          <w:rStyle w:val="hljs-attr"/>
+          <w:rFonts w:eastAsiaTheme="majorEastAsia"/>
+          <w:color w:val="005CC5"/>
+          <w:shd w:val="clear" w:color="auto" w:fill="272822"/>
+        </w:rPr>
+        <w:t>Chave:</w:t>
+      </w:r>
+      <w:r>
+        <w:rPr>
+          <w:rStyle w:val="CdigoHTML"/>
+          <w:rFonts w:eastAsiaTheme="majorEastAsia"/>
+          <w:color w:val="DDDDDD"/>
+          <w:shd w:val="clear" w:color="auto" w:fill="272822"/>
+        </w:rPr>
+        <w:t xml:space="preserve"> </w:t>
+      </w:r>
+      <w:r>
+        <w:rPr>
+          <w:rStyle w:val="hljs-string"/>
+          <w:rFonts w:eastAsiaTheme="majorEastAsia"/>
+          <w:color w:val="A6E22E"/>
+          <w:shd w:val="clear" w:color="auto" w:fill="272822"/>
+        </w:rPr>
+        <w:t>Roedores</w:t>
+      </w:r>
+    </w:p>
+    <w:p>
+      <w:pPr>
+        <w:pStyle w:val="Pr-formataoHTML"/>
+        <w:shd w:val="clear" w:color="auto" w:fill="272822"/>
+        <w:rPr>
+          <w:color w:val="FFFFFF"/>
+          <w:sz w:val="27"/>
+          <w:szCs w:val="27"/>
+        </w:rPr>
+      </w:pPr>
+      <w:r>
+        <w:rPr>
+          <w:rStyle w:val="hljs-attr"/>
+          <w:rFonts w:eastAsiaTheme="majorEastAsia"/>
+          <w:color w:val="005CC5"/>
+          <w:shd w:val="clear" w:color="auto" w:fill="272822"/>
+        </w:rPr>
+        <w:t>Valor:</w:t>
+      </w:r>
+      <w:r>
+        <w:rPr>
+          <w:rStyle w:val="CdigoHTML"/>
+          <w:rFonts w:eastAsiaTheme="majorEastAsia"/>
+          <w:color w:val="DDDDDD"/>
+          <w:shd w:val="clear" w:color="auto" w:fill="272822"/>
+        </w:rPr>
+        <w:t xml:space="preserve"> </w:t>
+      </w:r>
+      <w:r>
+        <w:rPr>
+          <w:rStyle w:val="hljs-number"/>
+          <w:rFonts w:eastAsiaTheme="majorEastAsia"/>
+          <w:color w:val="005CC5"/>
+          <w:shd w:val="clear" w:color="auto" w:fill="272822"/>
+        </w:rPr>
+        <w:t>3</w:t>
+      </w:r>
+    </w:p>
+    <w:p>
+      <w:pPr>
+        <w:jc w:val="both"/>
+        <w:rPr>
+          <w:rStyle w:val="alternativelist-item-alternativeopinion"/>
+        </w:rPr>
+      </w:pPr>
+    </w:p>
+    <w:p>
+      <w:pPr>
+        <w:jc w:val="both"/>
+        <w:rPr>
+          <w:rStyle w:val="alternativelist-item-alternativeopinion"/>
+        </w:rPr>
+      </w:pPr>
+    </w:p>
+    <w:p>
+      <w:pPr>
+        <w:jc w:val="both"/>
+        <w:rPr>
+          <w:rStyle w:val="alternativelist-item-alternativeopinion"/>
+        </w:rPr>
+      </w:pPr>
+    </w:p>
+    <w:p>
+      <w:pPr>
+        <w:jc w:val="both"/>
+        <w:rPr>
+          <w:rStyle w:val="alternativelist-item-alternativeopinion"/>
+        </w:rPr>
+      </w:pPr>
+    </w:p>
+    <w:p>
+      <w:pPr>
+        <w:jc w:val="both"/>
+        <w:rPr>
+          <w:rStyle w:val="alternativelist-item-alternativeopinion"/>
+        </w:rPr>
+      </w:pPr>
+    </w:p>
+    <w:p>
+      <w:pPr>
+        <w:jc w:val="both"/>
+        <w:rPr>
+          <w:rStyle w:val="alternativelist-item-alternativeopinion"/>
+        </w:rPr>
+      </w:pPr>
+    </w:p>
+    <w:p>
+      <w:pPr>
+        <w:jc w:val="both"/>
+        <w:rPr>
+          <w:rStyle w:val="alternativelist-item-alternativeopinion"/>
+        </w:rPr>
+      </w:pPr>
+    </w:p>
+    <w:p>
+      <w:pPr>
+        <w:jc w:val="both"/>
+        <w:rPr>
+          <w:rStyle w:val="alternativelist-item-alternativeopinion"/>
+        </w:rPr>
+      </w:pPr>
+    </w:p>
+    <w:p>
+      <w:pPr>
+        <w:jc w:val="both"/>
+        <w:rPr>
+          <w:rStyle w:val="alternativelist-item-alternativeopinion"/>
+        </w:rPr>
+      </w:pPr>
+    </w:p>
+    <w:p>
+      <w:pPr>
+        <w:jc w:val="both"/>
+        <w:rPr>
+          <w:rStyle w:val="alternativelist-item-alternativeopinion"/>
+        </w:rPr>
+      </w:pPr>
+    </w:p>
     <w:sectPr>
       <w:pgSz w:w="11906" w:h="16838"/>
       <w:pgMar w:top="1417" w:right="1701" w:bottom="1417" w:left="1701" w:header="708" w:footer="708" w:gutter="0"/>
@@ -13430,11 +16678,11 @@
 </file>
 
 <file path=word/numbering.xml><?xml version="1.0" encoding="utf-8"?>
-<w:numbering xmlns:wpc="http://schemas.microsoft.com/office/word/2010/wordprocessingCanvas" xmlns:cx="http://schemas.microsoft.com/office/drawing/2014/chartex" xmlns:cx1="http://schemas.microsoft.com/office/drawing/2015/9/8/chartex" xmlns:cx2="http://schemas.microsoft.com/office/drawing/2015/10/21/chartex" xmlns:cx3="http://schemas.microsoft.com/office/drawing/2016/5/9/chartex" xmlns:cx4="http://schemas.microsoft.com/office/drawing/2016/5/10/chartex" xmlns:cx5="http://schemas.microsoft.com/office/drawing/2016/5/11/chartex" xmlns:cx6="http://schemas.microsoft.com/office/drawing/2016/5/12/chartex" xmlns:cx7="http://schemas.microsoft.com/office/drawing/2016/5/13/chartex" xmlns:cx8="http://schemas.microsoft.com/office/drawing/2016/5/14/chartex" xmlns:mc="http://schemas.openxmlformats.org/markup-compatibility/2006" xmlns:aink="http://schemas.microsoft.com/office/drawing/2016/ink" xmlns:am3d="http://schemas.microsoft.com/office/drawing/2017/model3d" xmlns:o="urn:schemas-microsoft-com:office:office" xmlns:oel="http://schemas.microsoft.com/office/2019/extlst" xmlns:r="http://schemas.openxmlformats.org/officeDocument/2006/relationships" xmlns:m="http://schemas.openxmlformats.org/officeDocument/2006/math" xmlns:v="urn:schemas-microsoft-com:vml" xmlns:wp14="http://schemas.microsoft.com/office/word/2010/wordprocessingDrawing" xmlns:wp="http://schemas.openxmlformats.org/drawingml/2006/wordprocessingDrawing" xmlns:w10="urn:schemas-microsoft-com:office:word" xmlns:w="http://schemas.openxmlformats.org/wordprocessingml/2006/main" xmlns:w14="http://schemas.microsoft.com/office/word/2010/wordml" xmlns:w15="http://schemas.microsoft.com/office/word/2012/wordml" xmlns:w16cex="http://schemas.microsoft.com/office/word/2018/wordml/cex" xmlns:w16cid="http://schemas.microsoft.com/office/word/2016/wordml/cid" xmlns:w16="http://schemas.microsoft.com/office/word/2018/wordml" xmlns:w16sdtdh="http://schemas.microsoft.com/office/word/2020/wordml/sdtdatahash" xmlns:w16se="http://schemas.microsoft.com/office/word/2015/wordml/symex" xmlns:wpg="http://schemas.microsoft.com/office/word/2010/wordprocessingGroup" xmlns:wpi="http://schemas.microsoft.com/office/word/2010/wordprocessingInk" xmlns:wne="http://schemas.microsoft.com/office/word/2006/wordml" xmlns:wps="http://schemas.microsoft.com/office/word/2010/wordprocessingShape" mc:Ignorable="w14 w15 w16se w16cid w16 w16cex w16sdtdh wp14">
+<w:numbering xmlns:wpc="http://schemas.microsoft.com/office/word/2010/wordprocessingCanvas" xmlns:cx="http://schemas.microsoft.com/office/drawing/2014/chartex" xmlns:cx1="http://schemas.microsoft.com/office/drawing/2015/9/8/chartex" xmlns:cx2="http://schemas.microsoft.com/office/drawing/2015/10/21/chartex" xmlns:cx3="http://schemas.microsoft.com/office/drawing/2016/5/9/chartex" xmlns:cx4="http://schemas.microsoft.com/office/drawing/2016/5/10/chartex" xmlns:cx5="http://schemas.microsoft.com/office/drawing/2016/5/11/chartex" xmlns:cx6="http://schemas.microsoft.com/office/drawing/2016/5/12/chartex" xmlns:cx7="http://schemas.microsoft.com/office/drawing/2016/5/13/chartex" xmlns:cx8="http://schemas.microsoft.com/office/drawing/2016/5/14/chartex" xmlns:mc="http://schemas.openxmlformats.org/markup-compatibility/2006" xmlns:aink="http://schemas.microsoft.com/office/drawing/2016/ink" xmlns:am3d="http://schemas.microsoft.com/office/drawing/2017/model3d" xmlns:o="urn:schemas-microsoft-com:office:office" xmlns:oel="http://schemas.microsoft.com/office/2019/extlst" xmlns:r="http://schemas.openxmlformats.org/officeDocument/2006/relationships" xmlns:m="http://schemas.openxmlformats.org/officeDocument/2006/math" xmlns:v="urn:schemas-microsoft-com:vml" xmlns:wp14="http://schemas.microsoft.com/office/word/2010/wordprocessingDrawing" xmlns:wp="http://schemas.openxmlformats.org/drawingml/2006/wordprocessingDrawing" xmlns:w10="urn:schemas-microsoft-com:office:word" xmlns:w="http://schemas.openxmlformats.org/wordprocessingml/2006/main" xmlns:w14="http://schemas.microsoft.com/office/word/2010/wordml" xmlns:w15="http://schemas.microsoft.com/office/word/2012/wordml" xmlns:w16cex="http://schemas.microsoft.com/office/word/2018/wordml/cex" xmlns:w16cid="http://schemas.microsoft.com/office/word/2016/wordml/cid" xmlns:w16="http://schemas.microsoft.com/office/word/2018/wordml" xmlns:w16du="http://schemas.microsoft.com/office/word/2023/wordml/word16du" xmlns:w16sdtdh="http://schemas.microsoft.com/office/word/2020/wordml/sdtdatahash" xmlns:w16se="http://schemas.microsoft.com/office/word/2015/wordml/symex" xmlns:wpg="http://schemas.microsoft.com/office/word/2010/wordprocessingGroup" xmlns:wpi="http://schemas.microsoft.com/office/word/2010/wordprocessingInk" xmlns:wne="http://schemas.microsoft.com/office/word/2006/wordml" xmlns:wps="http://schemas.microsoft.com/office/word/2010/wordprocessingShape" mc:Ignorable="w14 w15 w16se w16cid w16 w16cex w16sdtdh w16du wp14">
   <w:abstractNum w:abstractNumId="0" w15:restartNumberingAfterBreak="0">
     <w:nsid w:val="05E148A3"/>
     <w:multiLevelType w:val="hybridMultilevel"/>
-    <w:tmpl w:val="AC6055A2"/>
+    <w:tmpl w:val="F6688A36"/>
     <w:lvl w:ilvl="0" w:tplc="0416000B">
       <w:start w:val="1"/>
       <w:numFmt w:val="bullet"/>
@@ -13447,7 +16695,7 @@
         <w:rFonts w:ascii="Wingdings" w:hAnsi="Wingdings" w:hint="default"/>
       </w:rPr>
     </w:lvl>
-    <w:lvl w:ilvl="1" w:tplc="04160003" w:tentative="1">
+    <w:lvl w:ilvl="1" w:tplc="04160003">
       <w:start w:val="1"/>
       <w:numFmt w:val="bullet"/>
       <w:lvlText w:val="o"/>
@@ -13716,6 +16964,92 @@
       </w:pPr>
     </w:lvl>
   </w:abstractNum>
+  <w:abstractNum w:abstractNumId="3" w15:restartNumberingAfterBreak="0">
+    <w:nsid w:val="7205772B"/>
+    <w:multiLevelType w:val="hybridMultilevel"/>
+    <w:tmpl w:val="1A767AD0"/>
+    <w:lvl w:ilvl="0" w:tplc="0416000F">
+      <w:start w:val="1"/>
+      <w:numFmt w:val="decimal"/>
+      <w:lvlText w:val="%1."/>
+      <w:lvlJc w:val="left"/>
+      <w:pPr>
+        <w:ind w:left="720" w:hanging="360"/>
+      </w:pPr>
+    </w:lvl>
+    <w:lvl w:ilvl="1" w:tplc="04160019" w:tentative="1">
+      <w:start w:val="1"/>
+      <w:numFmt w:val="lowerLetter"/>
+      <w:lvlText w:val="%2."/>
+      <w:lvlJc w:val="left"/>
+      <w:pPr>
+        <w:ind w:left="1440" w:hanging="360"/>
+      </w:pPr>
+    </w:lvl>
+    <w:lvl w:ilvl="2" w:tplc="0416001B" w:tentative="1">
+      <w:start w:val="1"/>
+      <w:numFmt w:val="lowerRoman"/>
+      <w:lvlText w:val="%3."/>
+      <w:lvlJc w:val="right"/>
+      <w:pPr>
+        <w:ind w:left="2160" w:hanging="180"/>
+      </w:pPr>
+    </w:lvl>
+    <w:lvl w:ilvl="3" w:tplc="0416000F" w:tentative="1">
+      <w:start w:val="1"/>
+      <w:numFmt w:val="decimal"/>
+      <w:lvlText w:val="%4."/>
+      <w:lvlJc w:val="left"/>
+      <w:pPr>
+        <w:ind w:left="2880" w:hanging="360"/>
+      </w:pPr>
+    </w:lvl>
+    <w:lvl w:ilvl="4" w:tplc="04160019" w:tentative="1">
+      <w:start w:val="1"/>
+      <w:numFmt w:val="lowerLetter"/>
+      <w:lvlText w:val="%5."/>
+      <w:lvlJc w:val="left"/>
+      <w:pPr>
+        <w:ind w:left="3600" w:hanging="360"/>
+      </w:pPr>
+    </w:lvl>
+    <w:lvl w:ilvl="5" w:tplc="0416001B" w:tentative="1">
+      <w:start w:val="1"/>
+      <w:numFmt w:val="lowerRoman"/>
+      <w:lvlText w:val="%6."/>
+      <w:lvlJc w:val="right"/>
+      <w:pPr>
+        <w:ind w:left="4320" w:hanging="180"/>
+      </w:pPr>
+    </w:lvl>
+    <w:lvl w:ilvl="6" w:tplc="0416000F" w:tentative="1">
+      <w:start w:val="1"/>
+      <w:numFmt w:val="decimal"/>
+      <w:lvlText w:val="%7."/>
+      <w:lvlJc w:val="left"/>
+      <w:pPr>
+        <w:ind w:left="5040" w:hanging="360"/>
+      </w:pPr>
+    </w:lvl>
+    <w:lvl w:ilvl="7" w:tplc="04160019" w:tentative="1">
+      <w:start w:val="1"/>
+      <w:numFmt w:val="lowerLetter"/>
+      <w:lvlText w:val="%8."/>
+      <w:lvlJc w:val="left"/>
+      <w:pPr>
+        <w:ind w:left="5760" w:hanging="360"/>
+      </w:pPr>
+    </w:lvl>
+    <w:lvl w:ilvl="8" w:tplc="0416001B" w:tentative="1">
+      <w:start w:val="1"/>
+      <w:numFmt w:val="lowerRoman"/>
+      <w:lvlText w:val="%9."/>
+      <w:lvlJc w:val="right"/>
+      <w:pPr>
+        <w:ind w:left="6480" w:hanging="180"/>
+      </w:pPr>
+    </w:lvl>
+  </w:abstractNum>
   <w:num w:numId="1" w16cid:durableId="515848877">
     <w:abstractNumId w:val="2"/>
   </w:num>
@@ -13725,11 +17059,14 @@
   <w:num w:numId="3" w16cid:durableId="1985575490">
     <w:abstractNumId w:val="0"/>
   </w:num>
+  <w:num w:numId="4" w16cid:durableId="1905680713">
+    <w:abstractNumId w:val="3"/>
+  </w:num>
 </w:numbering>
 </file>
 
 <file path=word/styles.xml><?xml version="1.0" encoding="utf-8"?>
-<w:styles xmlns:mc="http://schemas.openxmlformats.org/markup-compatibility/2006" xmlns:r="http://schemas.openxmlformats.org/officeDocument/2006/relationships" xmlns:w="http://schemas.openxmlformats.org/wordprocessingml/2006/main" xmlns:w14="http://schemas.microsoft.com/office/word/2010/wordml" xmlns:w15="http://schemas.microsoft.com/office/word/2012/wordml" xmlns:w16cex="http://schemas.microsoft.com/office/word/2018/wordml/cex" xmlns:w16cid="http://schemas.microsoft.com/office/word/2016/wordml/cid" xmlns:w16="http://schemas.microsoft.com/office/word/2018/wordml" xmlns:w16sdtdh="http://schemas.microsoft.com/office/word/2020/wordml/sdtdatahash" xmlns:w16se="http://schemas.microsoft.com/office/word/2015/wordml/symex" mc:Ignorable="w14 w15 w16se w16cid w16 w16cex w16sdtdh">
+<w:styles xmlns:mc="http://schemas.openxmlformats.org/markup-compatibility/2006" xmlns:r="http://schemas.openxmlformats.org/officeDocument/2006/relationships" xmlns:w="http://schemas.openxmlformats.org/wordprocessingml/2006/main" xmlns:w14="http://schemas.microsoft.com/office/word/2010/wordml" xmlns:w15="http://schemas.microsoft.com/office/word/2012/wordml" xmlns:w16cex="http://schemas.microsoft.com/office/word/2018/wordml/cex" xmlns:w16cid="http://schemas.microsoft.com/office/word/2016/wordml/cid" xmlns:w16="http://schemas.microsoft.com/office/word/2018/wordml" xmlns:w16du="http://schemas.microsoft.com/office/word/2023/wordml/word16du" xmlns:w16sdtdh="http://schemas.microsoft.com/office/word/2020/wordml/sdtdatahash" xmlns:w16se="http://schemas.microsoft.com/office/word/2015/wordml/symex" mc:Ignorable="w14 w15 w16se w16cid w16 w16cex w16sdtdh w16du">
   <w:docDefaults>
     <w:rPrDefault>
       <w:rPr>
@@ -14650,7 +17987,6 @@
     <w:basedOn w:val="Normal"/>
     <w:link w:val="Pr-formataoHTMLChar"/>
     <w:uiPriority w:val="99"/>
-    <w:semiHidden/>
     <w:unhideWhenUsed/>
     <w:rsid w:val="00D65DB3"/>
     <w:pPr>
@@ -14688,7 +18024,6 @@
     <w:basedOn w:val="Fontepargpadro"/>
     <w:link w:val="Pr-formataoHTML"/>
     <w:uiPriority w:val="99"/>
-    <w:semiHidden/>
     <w:rsid w:val="00D65DB3"/>
     <w:rPr>
       <w:rFonts w:ascii="Courier New" w:eastAsia="Times New Roman" w:hAnsi="Courier New" w:cs="Courier New"/>
@@ -14815,6 +18150,11 @@
       <w:b/>
       <w:bCs/>
     </w:rPr>
+  </w:style>
+  <w:style w:type="character" w:customStyle="1" w:styleId="hljs-attr">
+    <w:name w:val="hljs-attr"/>
+    <w:basedOn w:val="Fontepargpadro"/>
+    <w:rsid w:val="001C3E30"/>
   </w:style>
 </w:styles>
 </file>

</xml_diff>

<commit_message>
Docs: Adiciona complemento ao material de apoio
</commit_message>
<xml_diff>
--- a/06-Java/03-Java-Listas-Colecoes/aulas_teoricas/Java - trabalhando com listas e coleções de dados.docx
+++ b/06-Java/03-Java-Listas-Colecoes/aulas_teoricas/Java - trabalhando com listas e coleções de dados.docx
@@ -16608,8 +16608,22 @@
         <w:jc w:val="both"/>
         <w:rPr>
           <w:rStyle w:val="alternativelist-item-alternativeopinion"/>
-        </w:rPr>
-      </w:pPr>
+          <w:b/>
+          <w:bCs/>
+          <w:sz w:val="28"/>
+          <w:szCs w:val="28"/>
+        </w:rPr>
+      </w:pPr>
+      <w:r>
+        <w:rPr>
+          <w:rStyle w:val="alternativelist-item-alternativeopinion"/>
+          <w:b/>
+          <w:bCs/>
+          <w:sz w:val="28"/>
+          <w:szCs w:val="28"/>
+        </w:rPr>
+        <w:t>Referências</w:t>
+      </w:r>
     </w:p>
     <w:p>
       <w:pPr>
@@ -16626,14 +16640,41 @@
           <w:rStyle w:val="alternativelist-item-alternativeopinion"/>
         </w:rPr>
       </w:pPr>
-    </w:p>
-    <w:p>
-      <w:pPr>
+      <w:r>
+        <w:rPr>
+          <w:rStyle w:val="alternativelist-item-alternativeopinion"/>
+        </w:rPr>
+        <w:t xml:space="preserve">1. </w:t>
+      </w:r>
+      <w:hyperlink r:id="rId9" w:history="1">
+        <w:r>
+          <w:rPr>
+            <w:rStyle w:val="Hyperlink"/>
+          </w:rPr>
+          <w:t>Estrutura de Dados: computação na prática com Java</w:t>
+        </w:r>
+      </w:hyperlink>
+      <w:r>
+        <w:rPr>
+          <w:rStyle w:val="alternativelist-item-alternativeopinion"/>
+        </w:rPr>
+        <w:t xml:space="preserve"> (gratuito, português, artigo)</w:t>
+      </w:r>
+    </w:p>
+    <w:p>
+      <w:pPr>
+        <w:ind w:left="708"/>
         <w:jc w:val="both"/>
         <w:rPr>
           <w:rStyle w:val="alternativelist-item-alternativeopinion"/>
         </w:rPr>
       </w:pPr>
+      <w:r>
+        <w:rPr>
+          <w:rStyle w:val="alternativelist-item-alternativeopinion"/>
+        </w:rPr>
+        <w:t>Este artigo contém as principais estruturas de dados na prática com Java: listas, listas ligadas, listas duplamente ligadas, pilhas e filas. Ele oferece exemplos valiosos sobre como implementar e utilizar estruturas de dados eficientes para otimizar o desempenho de seus programas.</w:t>
+      </w:r>
     </w:p>
     <w:p>
       <w:pPr>
@@ -16650,14 +16691,55 @@
           <w:rStyle w:val="alternativelist-item-alternativeopinion"/>
         </w:rPr>
       </w:pPr>
-    </w:p>
-    <w:p>
-      <w:pPr>
+      <w:r>
+        <w:rPr>
+          <w:rStyle w:val="alternativelist-item-alternativeopinion"/>
+        </w:rPr>
+        <w:t xml:space="preserve">2. </w:t>
+      </w:r>
+      <w:hyperlink r:id="rId10" w:history="1">
+        <w:r>
+          <w:rPr>
+            <w:rStyle w:val="Hyperlink"/>
+          </w:rPr>
+          <w:t>Algoritmos e estrutura de dados - Hipsters #186</w:t>
+        </w:r>
+      </w:hyperlink>
+      <w:r>
+        <w:rPr>
+          <w:rStyle w:val="alternativelist-item-alternativeopinion"/>
+        </w:rPr>
+        <w:t xml:space="preserve"> (gratuito, português, podcast)</w:t>
+      </w:r>
+    </w:p>
+    <w:p>
+      <w:pPr>
+        <w:ind w:left="708"/>
         <w:jc w:val="both"/>
         <w:rPr>
           <w:rStyle w:val="alternativelist-item-alternativeopinion"/>
         </w:rPr>
       </w:pPr>
+      <w:r>
+        <w:rPr>
+          <w:rStyle w:val="alternativelist-item-alternativeopinion"/>
+        </w:rPr>
+        <w:t xml:space="preserve">No episódio #186 do podcast </w:t>
+      </w:r>
+      <w:proofErr w:type="spellStart"/>
+      <w:r>
+        <w:rPr>
+          <w:rStyle w:val="alternativelist-item-alternativeopinion"/>
+        </w:rPr>
+        <w:t>Hipsters.tech</w:t>
+      </w:r>
+      <w:proofErr w:type="spellEnd"/>
+      <w:r>
+        <w:rPr>
+          <w:rStyle w:val="alternativelist-item-alternativeopinion"/>
+        </w:rPr>
+        <w:t>, os hosts discutem algoritmos e estruturas de dados. Além disso, entra em pauta a questão: será que você realmente precisa saber algoritmos e estruturas de dados para trabalhar com programação?</w:t>
+      </w:r>
     </w:p>
     <w:p>
       <w:pPr>
@@ -16666,6 +16748,142 @@
           <w:rStyle w:val="alternativelist-item-alternativeopinion"/>
         </w:rPr>
       </w:pPr>
+    </w:p>
+    <w:p>
+      <w:pPr>
+        <w:jc w:val="both"/>
+        <w:rPr>
+          <w:rStyle w:val="alternativelist-item-alternativeopinion"/>
+        </w:rPr>
+      </w:pPr>
+      <w:r>
+        <w:rPr>
+          <w:rStyle w:val="alternativelist-item-alternativeopinion"/>
+        </w:rPr>
+        <w:t xml:space="preserve">3. </w:t>
+      </w:r>
+      <w:hyperlink r:id="rId11" w:history="1">
+        <w:r>
+          <w:rPr>
+            <w:rStyle w:val="Hyperlink"/>
+          </w:rPr>
+          <w:t>Estruturas de dados: uma introdução</w:t>
+        </w:r>
+      </w:hyperlink>
+      <w:r>
+        <w:rPr>
+          <w:rStyle w:val="alternativelist-item-alternativeopinion"/>
+        </w:rPr>
+        <w:t xml:space="preserve"> (gratuito, português, artigo)</w:t>
+      </w:r>
+    </w:p>
+    <w:p>
+      <w:pPr>
+        <w:ind w:left="708"/>
+        <w:jc w:val="both"/>
+        <w:rPr>
+          <w:rStyle w:val="alternativelist-item-alternativeopinion"/>
+        </w:rPr>
+      </w:pPr>
+      <w:r>
+        <w:rPr>
+          <w:rStyle w:val="alternativelist-item-alternativeopinion"/>
+        </w:rPr>
+        <w:t xml:space="preserve">Este artigo da </w:t>
+      </w:r>
+      <w:proofErr w:type="spellStart"/>
+      <w:r>
+        <w:rPr>
+          <w:rStyle w:val="alternativelist-item-alternativeopinion"/>
+        </w:rPr>
+        <w:t>Alura</w:t>
+      </w:r>
+      <w:proofErr w:type="spellEnd"/>
+      <w:r>
+        <w:rPr>
+          <w:rStyle w:val="alternativelist-item-alternativeopinion"/>
+        </w:rPr>
+        <w:t xml:space="preserve"> oferece uma introdução abrangente às estruturas de dados. Ele explora os conceitos fundamentais por trás dessas estruturas, fornecendo uma base sólida para entender como escolher e implementar a estrutura de dados adequada para diferentes cenários.</w:t>
+      </w:r>
+    </w:p>
+    <w:p>
+      <w:pPr>
+        <w:jc w:val="both"/>
+        <w:rPr>
+          <w:rStyle w:val="alternativelist-item-alternativeopinion"/>
+        </w:rPr>
+      </w:pPr>
+    </w:p>
+    <w:p>
+      <w:pPr>
+        <w:jc w:val="both"/>
+        <w:rPr>
+          <w:rStyle w:val="alternativelist-item-alternativeopinion"/>
+        </w:rPr>
+      </w:pPr>
+      <w:r>
+        <w:rPr>
+          <w:rStyle w:val="alternativelist-item-alternativeopinion"/>
+        </w:rPr>
+        <w:t xml:space="preserve">4. </w:t>
+      </w:r>
+      <w:hyperlink r:id="rId12" w:history="1">
+        <w:r>
+          <w:rPr>
+            <w:rStyle w:val="Hyperlink"/>
+          </w:rPr>
+          <w:t>Java e orientação a objetos &gt; COLLECTIONS FRAMEWORK</w:t>
+        </w:r>
+      </w:hyperlink>
+      <w:r>
+        <w:rPr>
+          <w:rStyle w:val="alternativelist-item-alternativeopinion"/>
+        </w:rPr>
+        <w:t xml:space="preserve"> (gratuito, português, apostila)</w:t>
+      </w:r>
+    </w:p>
+    <w:p>
+      <w:pPr>
+        <w:ind w:left="708"/>
+        <w:jc w:val="both"/>
+        <w:rPr>
+          <w:rStyle w:val="alternativelist-item-alternativeopinion"/>
+        </w:rPr>
+      </w:pPr>
+      <w:r>
+        <w:rPr>
+          <w:rStyle w:val="alternativelist-item-alternativeopinion"/>
+        </w:rPr>
+        <w:t xml:space="preserve">Parte da apostila "Java e Orientação a Objetos" da </w:t>
+      </w:r>
+      <w:proofErr w:type="spellStart"/>
+      <w:r>
+        <w:rPr>
+          <w:rStyle w:val="alternativelist-item-alternativeopinion"/>
+        </w:rPr>
+        <w:t>Alura</w:t>
+      </w:r>
+      <w:proofErr w:type="spellEnd"/>
+      <w:r>
+        <w:rPr>
+          <w:rStyle w:val="alternativelist-item-alternativeopinion"/>
+        </w:rPr>
+        <w:t xml:space="preserve">, este capítulo foca no </w:t>
+      </w:r>
+      <w:proofErr w:type="spellStart"/>
+      <w:r>
+        <w:rPr>
+          <w:rStyle w:val="alternativelist-item-alternativeopinion"/>
+        </w:rPr>
+        <w:t>Collections</w:t>
+      </w:r>
+      <w:proofErr w:type="spellEnd"/>
+      <w:r>
+        <w:rPr>
+          <w:rStyle w:val="alternativelist-item-alternativeopinion"/>
+        </w:rPr>
+        <w:t xml:space="preserve"> Framework. Ele explora as coleções disponíveis no Java, como Listas e Mapas, proporcionando uma compreensão prática de como utilizar essas estruturas de dados na programação orientada a objetos em Java.</w:t>
+      </w:r>
     </w:p>
     <w:sectPr>
       <w:pgSz w:w="11906" w:h="16838"/>

</xml_diff>